<commit_message>
Updated Read me Doc
</commit_message>
<xml_diff>
--- a/batch2_readme.docx
+++ b/batch2_readme.docx
@@ -6,6 +6,58 @@
       <w:r>
         <w:t xml:space="preserve">Java </w:t>
       </w:r>
+    </w:p>
+    <w:p/>
+    <w:p>
+      <w:proofErr w:type="spellStart"/>
+      <w:r>
+        <w:t>Git</w:t>
+      </w:r>
+      <w:proofErr w:type="spellEnd"/>
+      <w:r>
+        <w:t xml:space="preserve"> Useful things</w:t>
+      </w:r>
+    </w:p>
+    <w:p>
+      <w:r>
+        <w:t xml:space="preserve">First Time Code </w:t>
+      </w:r>
+      <w:proofErr w:type="gramStart"/>
+      <w:r>
+        <w:t>Checkout :</w:t>
+      </w:r>
+      <w:proofErr w:type="gramEnd"/>
+      <w:r>
+        <w:t xml:space="preserve"> </w:t>
+      </w:r>
+      <w:proofErr w:type="spellStart"/>
+      <w:r>
+        <w:t>git</w:t>
+      </w:r>
+      <w:proofErr w:type="spellEnd"/>
+      <w:r>
+        <w:t xml:space="preserve"> clone in tortoise </w:t>
+      </w:r>
+      <w:proofErr w:type="spellStart"/>
+      <w:r>
+        <w:t>git</w:t>
+      </w:r>
+      <w:proofErr w:type="spellEnd"/>
+      <w:r>
+        <w:t xml:space="preserve"> </w:t>
+      </w:r>
+    </w:p>
+    <w:p>
+      <w:r>
+        <w:t>Take the Update from repository: pull</w:t>
+      </w:r>
+    </w:p>
+    <w:p>
+      <w:r>
+        <w:t>To push the code to repository: commit &amp; push</w:t>
+      </w:r>
+      <w:bookmarkStart w:id="0" w:name="_GoBack"/>
+      <w:bookmarkEnd w:id="0"/>
     </w:p>
     <w:p>
       <w:pPr>
@@ -254,7 +306,6 @@
     <w:p>
       <w:proofErr w:type="gramStart"/>
       <w:r>
-        <w:lastRenderedPageBreak/>
         <w:t>short</w:t>
       </w:r>
       <w:proofErr w:type="gramEnd"/>
@@ -621,8 +672,6 @@
         </w:rPr>
         <w:t xml:space="preserve"> = 64 bits</w:t>
       </w:r>
-      <w:bookmarkStart w:id="0" w:name="_GoBack"/>
-      <w:bookmarkEnd w:id="0"/>
     </w:p>
     <w:p/>
     <w:p>

</xml_diff>

<commit_message>
25/11/2021 class discussed concepts
</commit_message>
<xml_diff>
--- a/batch2_readme.docx
+++ b/batch2_readme.docx
@@ -9,42 +9,13 @@
     </w:p>
     <w:p/>
     <w:p>
-      <w:proofErr w:type="spellStart"/>
-      <w:r>
-        <w:t>Git</w:t>
-      </w:r>
-      <w:proofErr w:type="spellEnd"/>
-      <w:r>
-        <w:t xml:space="preserve"> Useful things</w:t>
-      </w:r>
-    </w:p>
-    <w:p>
-      <w:r>
-        <w:t xml:space="preserve">First Time Code </w:t>
-      </w:r>
-      <w:proofErr w:type="gramStart"/>
-      <w:r>
-        <w:t>Checkout :</w:t>
-      </w:r>
-      <w:proofErr w:type="gramEnd"/>
-      <w:r>
-        <w:t xml:space="preserve"> </w:t>
-      </w:r>
-      <w:proofErr w:type="spellStart"/>
-      <w:r>
-        <w:t>git</w:t>
-      </w:r>
-      <w:proofErr w:type="spellEnd"/>
-      <w:r>
-        <w:t xml:space="preserve"> clone in tortoise </w:t>
-      </w:r>
-      <w:proofErr w:type="spellStart"/>
-      <w:r>
-        <w:t>git</w:t>
-      </w:r>
-      <w:proofErr w:type="spellEnd"/>
-      <w:r>
-        <w:t xml:space="preserve"> </w:t>
+      <w:r>
+        <w:t>Git Useful things</w:t>
+      </w:r>
+    </w:p>
+    <w:p>
+      <w:r>
+        <w:t xml:space="preserve">First Time Code Checkout : git clone in tortoise git </w:t>
       </w:r>
     </w:p>
     <w:p>
@@ -56,8 +27,6 @@
       <w:r>
         <w:t>To push the code to repository: commit &amp; push</w:t>
       </w:r>
-      <w:bookmarkStart w:id="0" w:name="_GoBack"/>
-      <w:bookmarkEnd w:id="0"/>
     </w:p>
     <w:p>
       <w:pPr>
@@ -70,48 +39,11 @@
       </w:r>
     </w:p>
     <w:p>
-      <w:proofErr w:type="gramStart"/>
-      <w:r>
-        <w:t>class</w:t>
-      </w:r>
-      <w:proofErr w:type="gramEnd"/>
-      <w:r>
-        <w:t xml:space="preserve">, public, static, void, </w:t>
-      </w:r>
-      <w:proofErr w:type="spellStart"/>
-      <w:r>
-        <w:t>int</w:t>
-      </w:r>
-      <w:proofErr w:type="spellEnd"/>
-      <w:r>
-        <w:t xml:space="preserve">, float, double, short, char, </w:t>
-      </w:r>
-      <w:proofErr w:type="spellStart"/>
-      <w:r>
-        <w:t>boolean</w:t>
-      </w:r>
-      <w:proofErr w:type="spellEnd"/>
-      <w:r>
-        <w:t xml:space="preserve">,  </w:t>
-      </w:r>
-      <w:r>
-        <w:t xml:space="preserve">byte, long, </w:t>
-      </w:r>
-      <w:proofErr w:type="spellStart"/>
-      <w:r>
-        <w:t>boolean</w:t>
-      </w:r>
-      <w:proofErr w:type="spellEnd"/>
-      <w:r>
-        <w:t xml:space="preserve"> , if, else, for, if </w:t>
-      </w:r>
-      <w:proofErr w:type="spellStart"/>
-      <w:r>
-        <w:t>else,volatile</w:t>
-      </w:r>
-      <w:proofErr w:type="spellEnd"/>
-      <w:r>
-        <w:t>, new,  final, finally, etc.</w:t>
+      <w:r>
+        <w:t xml:space="preserve">class, public, static, void, int, float, double, short, char, boolean,  </w:t>
+      </w:r>
+      <w:r>
+        <w:t>byte, long, boolean , if, else, for, if else,volatile, new,  final, finally, etc.</w:t>
       </w:r>
     </w:p>
     <w:p/>
@@ -187,11 +119,9 @@
           <w:numId w:val="1"/>
         </w:numPr>
       </w:pPr>
-      <w:proofErr w:type="spellStart"/>
       <w:r>
         <w:t>int</w:t>
       </w:r>
-      <w:proofErr w:type="spellEnd"/>
     </w:p>
     <w:p>
       <w:pPr>
@@ -241,13 +171,8 @@
     </w:p>
     <w:p>
       <w:r>
-        <w:t xml:space="preserve">1. </w:t>
-      </w:r>
-      <w:proofErr w:type="gramStart"/>
-      <w:r>
-        <w:t>char</w:t>
-      </w:r>
-      <w:proofErr w:type="gramEnd"/>
+        <w:t>1. char</w:t>
+      </w:r>
     </w:p>
     <w:p>
       <w:r>
@@ -278,23 +203,13 @@
     </w:p>
     <w:p/>
     <w:p>
-      <w:proofErr w:type="gramStart"/>
-      <w:r>
-        <w:t>byte</w:t>
-      </w:r>
-      <w:proofErr w:type="gramEnd"/>
-      <w:r>
-        <w:t>: -128 to 127</w:t>
-      </w:r>
-    </w:p>
-    <w:p>
-      <w:proofErr w:type="gramStart"/>
-      <w:r>
-        <w:t>byte</w:t>
-      </w:r>
-      <w:proofErr w:type="gramEnd"/>
-      <w:r>
-        <w:t xml:space="preserve"> = 1 byte</w:t>
+      <w:r>
+        <w:t>byte: -128 to 127</w:t>
+      </w:r>
+    </w:p>
+    <w:p>
+      <w:r>
+        <w:t>byte = 1 byte</w:t>
       </w:r>
     </w:p>
     <w:p>
@@ -304,58 +219,29 @@
     </w:p>
     <w:p/>
     <w:p>
-      <w:proofErr w:type="gramStart"/>
-      <w:r>
-        <w:t>short</w:t>
-      </w:r>
-      <w:proofErr w:type="gramEnd"/>
-      <w:r>
-        <w:t xml:space="preserve"> = 2 bytes</w:t>
-      </w:r>
-    </w:p>
-    <w:p>
-      <w:proofErr w:type="gramStart"/>
-      <w:r>
-        <w:t>short</w:t>
-      </w:r>
-      <w:proofErr w:type="gramEnd"/>
-      <w:r>
-        <w:t xml:space="preserve"> = -32768 to 32767</w:t>
-      </w:r>
-    </w:p>
-    <w:p>
-      <w:proofErr w:type="gramStart"/>
-      <w:r>
-        <w:t>short</w:t>
-      </w:r>
-      <w:proofErr w:type="gramEnd"/>
-      <w:r>
-        <w:t xml:space="preserve"> = 16 bits</w:t>
+      <w:r>
+        <w:t>short = 2 bytes</w:t>
+      </w:r>
+    </w:p>
+    <w:p>
+      <w:r>
+        <w:t>short = -32768 to 32767</w:t>
+      </w:r>
+    </w:p>
+    <w:p>
+      <w:r>
+        <w:t>short = 16 bits</w:t>
       </w:r>
     </w:p>
     <w:p/>
     <w:p>
-      <w:proofErr w:type="spellStart"/>
-      <w:proofErr w:type="gramStart"/>
-      <w:r>
-        <w:t>int</w:t>
-      </w:r>
-      <w:proofErr w:type="spellEnd"/>
-      <w:proofErr w:type="gramEnd"/>
-      <w:r>
-        <w:t xml:space="preserve"> = 4 bytes</w:t>
-      </w:r>
-    </w:p>
-    <w:p>
-      <w:proofErr w:type="spellStart"/>
-      <w:proofErr w:type="gramStart"/>
-      <w:r>
-        <w:t>int</w:t>
-      </w:r>
-      <w:proofErr w:type="spellEnd"/>
-      <w:proofErr w:type="gramEnd"/>
-      <w:r>
-        <w:t xml:space="preserve"> =</w:t>
+      <w:r>
+        <w:t>int = 4 bytes</w:t>
+      </w:r>
+    </w:p>
+    <w:p>
+      <w:r>
+        <w:t>int =</w:t>
       </w:r>
       <w:r>
         <w:t xml:space="preserve"> -2147483648 to 2147483647</w:t>
@@ -365,26 +251,14 @@
       </w:r>
     </w:p>
     <w:p>
-      <w:proofErr w:type="spellStart"/>
-      <w:proofErr w:type="gramStart"/>
-      <w:r>
-        <w:t>int</w:t>
-      </w:r>
-      <w:proofErr w:type="spellEnd"/>
-      <w:proofErr w:type="gramEnd"/>
-      <w:r>
-        <w:t xml:space="preserve"> = 32 bits</w:t>
+      <w:r>
+        <w:t>int = 32 bits</w:t>
       </w:r>
     </w:p>
     <w:p/>
     <w:p>
-      <w:proofErr w:type="gramStart"/>
-      <w:r>
-        <w:t>long</w:t>
-      </w:r>
-      <w:proofErr w:type="gramEnd"/>
-      <w:r>
-        <w:t xml:space="preserve"> = 8 bytes</w:t>
+      <w:r>
+        <w:t>long = 8 bytes</w:t>
       </w:r>
     </w:p>
     <w:p>
@@ -399,13 +273,8 @@
           <w:shd w:val="clear" w:color="auto" w:fill="FFFFFF"/>
         </w:rPr>
       </w:pPr>
-      <w:proofErr w:type="gramStart"/>
-      <w:r>
-        <w:t>long</w:t>
-      </w:r>
-      <w:proofErr w:type="gramEnd"/>
-      <w:r>
-        <w:t xml:space="preserve"> = </w:t>
+      <w:r>
+        <w:t xml:space="preserve">long = </w:t>
       </w:r>
       <w:r>
         <w:rPr>
@@ -482,73 +351,39 @@
       </w:r>
     </w:p>
     <w:p>
-      <w:proofErr w:type="gramStart"/>
-      <w:r>
-        <w:t>long</w:t>
-      </w:r>
-      <w:proofErr w:type="gramEnd"/>
-      <w:r>
-        <w:t xml:space="preserve"> = 64 bits</w:t>
+      <w:r>
+        <w:t>long = 64 bits</w:t>
       </w:r>
     </w:p>
     <w:p/>
     <w:p>
-      <w:proofErr w:type="gramStart"/>
-      <w:r>
-        <w:t>float</w:t>
-      </w:r>
-      <w:proofErr w:type="gramEnd"/>
-      <w:r>
-        <w:t xml:space="preserve"> = 4 bytes</w:t>
-      </w:r>
-    </w:p>
-    <w:p>
-      <w:proofErr w:type="gramStart"/>
-      <w:r>
-        <w:t>float</w:t>
-      </w:r>
-      <w:proofErr w:type="gramEnd"/>
-      <w:r>
-        <w:t xml:space="preserve"> = </w:t>
-      </w:r>
-      <w:r>
-        <w:t>-2147483648</w:t>
-      </w:r>
-      <w:r>
-        <w:t>.00</w:t>
+      <w:r>
+        <w:t>float = 4 bytes</w:t>
+      </w:r>
+    </w:p>
+    <w:p>
+      <w:r>
+        <w:t>float = -2147483648.00</w:t>
       </w:r>
       <w:r>
         <w:t>f</w:t>
       </w:r>
       <w:r>
-        <w:t xml:space="preserve"> to 2147483647</w:t>
-      </w:r>
-      <w:r>
-        <w:t>.00</w:t>
+        <w:t xml:space="preserve"> to 2147483647.00</w:t>
       </w:r>
       <w:r>
         <w:t>f</w:t>
       </w:r>
     </w:p>
     <w:p>
-      <w:proofErr w:type="gramStart"/>
-      <w:r>
-        <w:t>float  =</w:t>
-      </w:r>
-      <w:proofErr w:type="gramEnd"/>
-      <w:r>
-        <w:t xml:space="preserve"> 32 bits</w:t>
+      <w:r>
+        <w:t>float  = 32 bits</w:t>
       </w:r>
     </w:p>
     <w:p/>
     <w:p>
-      <w:proofErr w:type="gramStart"/>
-      <w:r>
-        <w:t>double</w:t>
-      </w:r>
-      <w:proofErr w:type="gramEnd"/>
-      <w:r>
-        <w:t xml:space="preserve"> = 8 bytes </w:t>
+      <w:r>
+        <w:t xml:space="preserve">double = 8 bytes </w:t>
       </w:r>
     </w:p>
     <w:p>
@@ -563,13 +398,8 @@
           <w:shd w:val="clear" w:color="auto" w:fill="FFFFFF"/>
         </w:rPr>
       </w:pPr>
-      <w:proofErr w:type="gramStart"/>
-      <w:r>
-        <w:t>double</w:t>
-      </w:r>
-      <w:proofErr w:type="gramEnd"/>
-      <w:r>
-        <w:t xml:space="preserve"> = </w:t>
+      <w:r>
+        <w:t xml:space="preserve">double = </w:t>
       </w:r>
       <w:r>
         <w:rPr>
@@ -581,31 +411,7 @@
           <w:szCs w:val="21"/>
           <w:shd w:val="clear" w:color="auto" w:fill="FFFFFF"/>
         </w:rPr>
-        <w:t>-9,223,372,036,854,775,808</w:t>
-      </w:r>
-      <w:r>
-        <w:rPr>
-          <w:rFonts w:ascii="Arial" w:hAnsi="Arial" w:cs="Arial"/>
-          <w:b/>
-          <w:bCs/>
-          <w:color w:val="202124"/>
-          <w:sz w:val="21"/>
-          <w:szCs w:val="21"/>
-          <w:shd w:val="clear" w:color="auto" w:fill="FFFFFF"/>
-        </w:rPr>
-        <w:t>.00</w:t>
-      </w:r>
-      <w:r>
-        <w:rPr>
-          <w:rFonts w:ascii="Arial" w:hAnsi="Arial" w:cs="Arial"/>
-          <w:b/>
-          <w:bCs/>
-          <w:color w:val="202124"/>
-          <w:sz w:val="21"/>
-          <w:szCs w:val="21"/>
-          <w:shd w:val="clear" w:color="auto" w:fill="FFFFFF"/>
-        </w:rPr>
-        <w:t xml:space="preserve"> (-2</w:t>
+        <w:t>-9,223,372,036,854,775,808.00 (-2</w:t>
       </w:r>
       <w:r>
         <w:rPr>
@@ -630,8 +436,10 @@
           <w:szCs w:val="21"/>
           <w:shd w:val="clear" w:color="auto" w:fill="FFFFFF"/>
         </w:rPr>
-        <w:t>) to 9,223,372,036,854,775,807</w:t>
-      </w:r>
+        <w:t>) to 9,223,372,036,854,775,807.00</w:t>
+      </w:r>
+    </w:p>
+    <w:p>
       <w:r>
         <w:rPr>
           <w:rFonts w:ascii="Arial" w:hAnsi="Arial" w:cs="Arial"/>
@@ -642,35 +450,7 @@
           <w:szCs w:val="21"/>
           <w:shd w:val="clear" w:color="auto" w:fill="FFFFFF"/>
         </w:rPr>
-        <w:t>.00</w:t>
-      </w:r>
-    </w:p>
-    <w:p>
-      <w:proofErr w:type="gramStart"/>
-      <w:r>
-        <w:rPr>
-          <w:rFonts w:ascii="Arial" w:hAnsi="Arial" w:cs="Arial"/>
-          <w:b/>
-          <w:bCs/>
-          <w:color w:val="202124"/>
-          <w:sz w:val="21"/>
-          <w:szCs w:val="21"/>
-          <w:shd w:val="clear" w:color="auto" w:fill="FFFFFF"/>
-        </w:rPr>
-        <w:t>double</w:t>
-      </w:r>
-      <w:proofErr w:type="gramEnd"/>
-      <w:r>
-        <w:rPr>
-          <w:rFonts w:ascii="Arial" w:hAnsi="Arial" w:cs="Arial"/>
-          <w:b/>
-          <w:bCs/>
-          <w:color w:val="202124"/>
-          <w:sz w:val="21"/>
-          <w:szCs w:val="21"/>
-          <w:shd w:val="clear" w:color="auto" w:fill="FFFFFF"/>
-        </w:rPr>
-        <w:t xml:space="preserve"> = 64 bits</w:t>
+        <w:t>double = 64 bits</w:t>
       </w:r>
     </w:p>
     <w:p/>
@@ -688,8 +468,88 @@
         <w:t> </w:t>
       </w:r>
     </w:p>
+    <w:p>
+      <w:r>
+        <w:lastRenderedPageBreak/>
+        <w:t>Characters Data Types</w:t>
+      </w:r>
+    </w:p>
+    <w:p>
+      <w:pPr>
+        <w:pBdr>
+          <w:top w:val="double" w:sz="6" w:space="1" w:color="auto"/>
+          <w:bottom w:val="double" w:sz="6" w:space="1" w:color="auto"/>
+        </w:pBdr>
+      </w:pPr>
+      <w:r>
+        <w:t>char</w:t>
+      </w:r>
+    </w:p>
     <w:p/>
+    <w:p>
+      <w:r>
+        <w:t>char = 2 bytes</w:t>
+      </w:r>
+    </w:p>
+    <w:p>
+      <w:r>
+        <w:t>char = 16 bits</w:t>
+      </w:r>
+    </w:p>
+    <w:p>
+      <w:r>
+        <w:t xml:space="preserve"> String</w:t>
+      </w:r>
+    </w:p>
+    <w:p>
+      <w:pPr>
+        <w:pBdr>
+          <w:top w:val="double" w:sz="6" w:space="1" w:color="auto"/>
+          <w:bottom w:val="double" w:sz="6" w:space="1" w:color="auto"/>
+        </w:pBdr>
+      </w:pPr>
+      <w:r>
+        <w:t>boolean</w:t>
+      </w:r>
+    </w:p>
+    <w:p>
+      <w:r>
+        <w:t>boolean = 1 byte</w:t>
+      </w:r>
+    </w:p>
+    <w:p>
+      <w:r>
+        <w:t>main method</w:t>
+      </w:r>
+    </w:p>
+    <w:p>
+      <w:r>
+        <w:t>public static void main(String[] args)  {</w:t>
+      </w:r>
+    </w:p>
+    <w:p>
+      <w:r>
+        <w:t>}</w:t>
+      </w:r>
+    </w:p>
     <w:p/>
+    <w:p>
+      <w:r>
+        <w:t>For compile : javac filename.java</w:t>
+      </w:r>
+    </w:p>
+    <w:p>
+      <w:r>
+        <w:t>For Run : java classname</w:t>
+      </w:r>
+      <w:bookmarkStart w:id="0" w:name="_GoBack"/>
+      <w:bookmarkEnd w:id="0"/>
+    </w:p>
+    <w:p>
+      <w:r>
+        <w:t>//Tomorrows agenda local variables and conditional statements</w:t>
+      </w:r>
+    </w:p>
     <w:sectPr>
       <w:pgSz w:w="12240" w:h="15840"/>
       <w:pgMar w:top="1440" w:right="1440" w:bottom="1440" w:left="1440" w:header="720" w:footer="720" w:gutter="0"/>

</xml_diff>

<commit_message>
2/12/2021 read me doc update
</commit_message>
<xml_diff>
--- a/batch2_readme.docx
+++ b/batch2_readme.docx
@@ -9,13 +9,42 @@
     </w:p>
     <w:p/>
     <w:p>
-      <w:r>
-        <w:t>Git Useful things</w:t>
-      </w:r>
-    </w:p>
-    <w:p>
-      <w:r>
-        <w:t xml:space="preserve">First Time Code Checkout : git clone in tortoise git </w:t>
+      <w:proofErr w:type="spellStart"/>
+      <w:r>
+        <w:t>Git</w:t>
+      </w:r>
+      <w:proofErr w:type="spellEnd"/>
+      <w:r>
+        <w:t xml:space="preserve"> Useful things</w:t>
+      </w:r>
+    </w:p>
+    <w:p>
+      <w:r>
+        <w:t xml:space="preserve">First Time Code </w:t>
+      </w:r>
+      <w:proofErr w:type="gramStart"/>
+      <w:r>
+        <w:t>Checkout :</w:t>
+      </w:r>
+      <w:proofErr w:type="gramEnd"/>
+      <w:r>
+        <w:t xml:space="preserve"> </w:t>
+      </w:r>
+      <w:proofErr w:type="spellStart"/>
+      <w:r>
+        <w:t>git</w:t>
+      </w:r>
+      <w:proofErr w:type="spellEnd"/>
+      <w:r>
+        <w:t xml:space="preserve"> clone in tortoise </w:t>
+      </w:r>
+      <w:proofErr w:type="spellStart"/>
+      <w:r>
+        <w:t>git</w:t>
+      </w:r>
+      <w:proofErr w:type="spellEnd"/>
+      <w:r>
+        <w:t xml:space="preserve"> </w:t>
       </w:r>
     </w:p>
     <w:p>
@@ -39,11 +68,48 @@
       </w:r>
     </w:p>
     <w:p>
-      <w:r>
-        <w:t xml:space="preserve">class, public, static, void, int, float, double, short, char, boolean,  </w:t>
-      </w:r>
-      <w:r>
-        <w:t>byte, long, boolean , if, else, for, if else,volatile, new,  final, finally, etc.</w:t>
+      <w:proofErr w:type="gramStart"/>
+      <w:r>
+        <w:t>class</w:t>
+      </w:r>
+      <w:proofErr w:type="gramEnd"/>
+      <w:r>
+        <w:t xml:space="preserve">, public, static, void, </w:t>
+      </w:r>
+      <w:proofErr w:type="spellStart"/>
+      <w:r>
+        <w:t>int</w:t>
+      </w:r>
+      <w:proofErr w:type="spellEnd"/>
+      <w:r>
+        <w:t xml:space="preserve">, float, double, short, char, </w:t>
+      </w:r>
+      <w:proofErr w:type="spellStart"/>
+      <w:r>
+        <w:t>boolean</w:t>
+      </w:r>
+      <w:proofErr w:type="spellEnd"/>
+      <w:r>
+        <w:t xml:space="preserve">,  </w:t>
+      </w:r>
+      <w:r>
+        <w:t xml:space="preserve">byte, long, </w:t>
+      </w:r>
+      <w:proofErr w:type="spellStart"/>
+      <w:r>
+        <w:t>boolean</w:t>
+      </w:r>
+      <w:proofErr w:type="spellEnd"/>
+      <w:r>
+        <w:t xml:space="preserve"> , if, else, for, if </w:t>
+      </w:r>
+      <w:proofErr w:type="spellStart"/>
+      <w:r>
+        <w:t>else,volatile</w:t>
+      </w:r>
+      <w:proofErr w:type="spellEnd"/>
+      <w:r>
+        <w:t>, new,  final, finally, etc.</w:t>
       </w:r>
     </w:p>
     <w:p/>
@@ -119,9 +185,11 @@
           <w:numId w:val="1"/>
         </w:numPr>
       </w:pPr>
+      <w:proofErr w:type="spellStart"/>
       <w:r>
         <w:t>int</w:t>
       </w:r>
+      <w:proofErr w:type="spellEnd"/>
     </w:p>
     <w:p>
       <w:pPr>
@@ -171,8 +239,13 @@
     </w:p>
     <w:p>
       <w:r>
-        <w:t>1. char</w:t>
-      </w:r>
+        <w:t xml:space="preserve">1. </w:t>
+      </w:r>
+      <w:proofErr w:type="gramStart"/>
+      <w:r>
+        <w:t>char</w:t>
+      </w:r>
+      <w:proofErr w:type="gramEnd"/>
     </w:p>
     <w:p>
       <w:r>
@@ -203,13 +276,23 @@
     </w:p>
     <w:p/>
     <w:p>
-      <w:r>
-        <w:t>byte: -128 to 127</w:t>
-      </w:r>
-    </w:p>
-    <w:p>
-      <w:r>
-        <w:t>byte = 1 byte</w:t>
+      <w:proofErr w:type="gramStart"/>
+      <w:r>
+        <w:t>byte</w:t>
+      </w:r>
+      <w:proofErr w:type="gramEnd"/>
+      <w:r>
+        <w:t>: -128 to 127</w:t>
+      </w:r>
+    </w:p>
+    <w:p>
+      <w:proofErr w:type="gramStart"/>
+      <w:r>
+        <w:t>byte</w:t>
+      </w:r>
+      <w:proofErr w:type="gramEnd"/>
+      <w:r>
+        <w:t xml:space="preserve"> = 1 byte</w:t>
       </w:r>
     </w:p>
     <w:p>
@@ -219,29 +302,58 @@
     </w:p>
     <w:p/>
     <w:p>
-      <w:r>
-        <w:t>short = 2 bytes</w:t>
-      </w:r>
-    </w:p>
-    <w:p>
-      <w:r>
-        <w:t>short = -32768 to 32767</w:t>
-      </w:r>
-    </w:p>
-    <w:p>
-      <w:r>
-        <w:t>short = 16 bits</w:t>
+      <w:proofErr w:type="gramStart"/>
+      <w:r>
+        <w:t>short</w:t>
+      </w:r>
+      <w:proofErr w:type="gramEnd"/>
+      <w:r>
+        <w:t xml:space="preserve"> = 2 bytes</w:t>
+      </w:r>
+    </w:p>
+    <w:p>
+      <w:proofErr w:type="gramStart"/>
+      <w:r>
+        <w:t>short</w:t>
+      </w:r>
+      <w:proofErr w:type="gramEnd"/>
+      <w:r>
+        <w:t xml:space="preserve"> = -32768 to 32767</w:t>
+      </w:r>
+    </w:p>
+    <w:p>
+      <w:proofErr w:type="gramStart"/>
+      <w:r>
+        <w:t>short</w:t>
+      </w:r>
+      <w:proofErr w:type="gramEnd"/>
+      <w:r>
+        <w:t xml:space="preserve"> = 16 bits</w:t>
       </w:r>
     </w:p>
     <w:p/>
     <w:p>
-      <w:r>
-        <w:t>int = 4 bytes</w:t>
-      </w:r>
-    </w:p>
-    <w:p>
-      <w:r>
-        <w:t>int =</w:t>
+      <w:proofErr w:type="spellStart"/>
+      <w:proofErr w:type="gramStart"/>
+      <w:r>
+        <w:t>int</w:t>
+      </w:r>
+      <w:proofErr w:type="spellEnd"/>
+      <w:proofErr w:type="gramEnd"/>
+      <w:r>
+        <w:t xml:space="preserve"> = 4 bytes</w:t>
+      </w:r>
+    </w:p>
+    <w:p>
+      <w:proofErr w:type="spellStart"/>
+      <w:proofErr w:type="gramStart"/>
+      <w:r>
+        <w:t>int</w:t>
+      </w:r>
+      <w:proofErr w:type="spellEnd"/>
+      <w:proofErr w:type="gramEnd"/>
+      <w:r>
+        <w:t xml:space="preserve"> =</w:t>
       </w:r>
       <w:r>
         <w:t xml:space="preserve"> -2147483648 to 2147483647</w:t>
@@ -251,14 +363,26 @@
       </w:r>
     </w:p>
     <w:p>
-      <w:r>
-        <w:t>int = 32 bits</w:t>
+      <w:proofErr w:type="spellStart"/>
+      <w:proofErr w:type="gramStart"/>
+      <w:r>
+        <w:t>int</w:t>
+      </w:r>
+      <w:proofErr w:type="spellEnd"/>
+      <w:proofErr w:type="gramEnd"/>
+      <w:r>
+        <w:t xml:space="preserve"> = 32 bits</w:t>
       </w:r>
     </w:p>
     <w:p/>
     <w:p>
-      <w:r>
-        <w:t>long = 8 bytes</w:t>
+      <w:proofErr w:type="gramStart"/>
+      <w:r>
+        <w:t>long</w:t>
+      </w:r>
+      <w:proofErr w:type="gramEnd"/>
+      <w:r>
+        <w:t xml:space="preserve"> = 8 bytes</w:t>
       </w:r>
     </w:p>
     <w:p>
@@ -273,8 +397,13 @@
           <w:shd w:val="clear" w:color="auto" w:fill="FFFFFF"/>
         </w:rPr>
       </w:pPr>
-      <w:r>
-        <w:t xml:space="preserve">long = </w:t>
+      <w:proofErr w:type="gramStart"/>
+      <w:r>
+        <w:t>long</w:t>
+      </w:r>
+      <w:proofErr w:type="gramEnd"/>
+      <w:r>
+        <w:t xml:space="preserve"> = </w:t>
       </w:r>
       <w:r>
         <w:rPr>
@@ -351,19 +480,34 @@
       </w:r>
     </w:p>
     <w:p>
-      <w:r>
-        <w:t>long = 64 bits</w:t>
+      <w:proofErr w:type="gramStart"/>
+      <w:r>
+        <w:t>long</w:t>
+      </w:r>
+      <w:proofErr w:type="gramEnd"/>
+      <w:r>
+        <w:t xml:space="preserve"> = 64 bits</w:t>
       </w:r>
     </w:p>
     <w:p/>
     <w:p>
-      <w:r>
-        <w:t>float = 4 bytes</w:t>
-      </w:r>
-    </w:p>
-    <w:p>
-      <w:r>
-        <w:t>float = -2147483648.00</w:t>
+      <w:proofErr w:type="gramStart"/>
+      <w:r>
+        <w:t>float</w:t>
+      </w:r>
+      <w:proofErr w:type="gramEnd"/>
+      <w:r>
+        <w:t xml:space="preserve"> = 4 bytes</w:t>
+      </w:r>
+    </w:p>
+    <w:p>
+      <w:proofErr w:type="gramStart"/>
+      <w:r>
+        <w:t>float</w:t>
+      </w:r>
+      <w:proofErr w:type="gramEnd"/>
+      <w:r>
+        <w:t xml:space="preserve"> = -2147483648.00</w:t>
       </w:r>
       <w:r>
         <w:t>f</w:t>
@@ -376,14 +520,24 @@
       </w:r>
     </w:p>
     <w:p>
-      <w:r>
-        <w:t>float  = 32 bits</w:t>
+      <w:proofErr w:type="gramStart"/>
+      <w:r>
+        <w:t>float  =</w:t>
+      </w:r>
+      <w:proofErr w:type="gramEnd"/>
+      <w:r>
+        <w:t xml:space="preserve"> 32 bits</w:t>
       </w:r>
     </w:p>
     <w:p/>
     <w:p>
-      <w:r>
-        <w:t xml:space="preserve">double = 8 bytes </w:t>
+      <w:proofErr w:type="gramStart"/>
+      <w:r>
+        <w:t>double</w:t>
+      </w:r>
+      <w:proofErr w:type="gramEnd"/>
+      <w:r>
+        <w:t xml:space="preserve"> = 8 bytes </w:t>
       </w:r>
     </w:p>
     <w:p>
@@ -398,8 +552,13 @@
           <w:shd w:val="clear" w:color="auto" w:fill="FFFFFF"/>
         </w:rPr>
       </w:pPr>
-      <w:r>
-        <w:t xml:space="preserve">double = </w:t>
+      <w:proofErr w:type="gramStart"/>
+      <w:r>
+        <w:t>double</w:t>
+      </w:r>
+      <w:proofErr w:type="gramEnd"/>
+      <w:r>
+        <w:t xml:space="preserve"> = </w:t>
       </w:r>
       <w:r>
         <w:rPr>
@@ -440,6 +599,7 @@
       </w:r>
     </w:p>
     <w:p>
+      <w:proofErr w:type="gramStart"/>
       <w:r>
         <w:rPr>
           <w:rFonts w:ascii="Arial" w:hAnsi="Arial" w:cs="Arial"/>
@@ -450,7 +610,20 @@
           <w:szCs w:val="21"/>
           <w:shd w:val="clear" w:color="auto" w:fill="FFFFFF"/>
         </w:rPr>
-        <w:t>double = 64 bits</w:t>
+        <w:t>double</w:t>
+      </w:r>
+      <w:proofErr w:type="gramEnd"/>
+      <w:r>
+        <w:rPr>
+          <w:rFonts w:ascii="Arial" w:hAnsi="Arial" w:cs="Arial"/>
+          <w:b/>
+          <w:bCs/>
+          <w:color w:val="202124"/>
+          <w:sz w:val="21"/>
+          <w:szCs w:val="21"/>
+          <w:shd w:val="clear" w:color="auto" w:fill="FFFFFF"/>
+        </w:rPr>
+        <w:t xml:space="preserve"> = 64 bits</w:t>
       </w:r>
     </w:p>
     <w:p/>
@@ -481,19 +654,31 @@
           <w:bottom w:val="double" w:sz="6" w:space="1" w:color="auto"/>
         </w:pBdr>
       </w:pPr>
+      <w:proofErr w:type="gramStart"/>
       <w:r>
         <w:t>char</w:t>
       </w:r>
+      <w:proofErr w:type="gramEnd"/>
     </w:p>
     <w:p/>
     <w:p>
-      <w:r>
-        <w:t>char = 2 bytes</w:t>
-      </w:r>
-    </w:p>
-    <w:p>
-      <w:r>
-        <w:t>char = 16 bits</w:t>
+      <w:proofErr w:type="gramStart"/>
+      <w:r>
+        <w:t>char</w:t>
+      </w:r>
+      <w:proofErr w:type="gramEnd"/>
+      <w:r>
+        <w:t xml:space="preserve"> = 2 bytes</w:t>
+      </w:r>
+    </w:p>
+    <w:p>
+      <w:proofErr w:type="gramStart"/>
+      <w:r>
+        <w:t>char</w:t>
+      </w:r>
+      <w:proofErr w:type="gramEnd"/>
+      <w:r>
+        <w:t xml:space="preserve"> = 16 bits</w:t>
       </w:r>
     </w:p>
     <w:p>
@@ -508,23 +693,52 @@
           <w:bottom w:val="double" w:sz="6" w:space="1" w:color="auto"/>
         </w:pBdr>
       </w:pPr>
+      <w:proofErr w:type="spellStart"/>
+      <w:proofErr w:type="gramStart"/>
       <w:r>
         <w:t>boolean</w:t>
       </w:r>
-    </w:p>
-    <w:p>
-      <w:r>
-        <w:t>boolean = 1 byte</w:t>
-      </w:r>
-    </w:p>
-    <w:p>
-      <w:r>
-        <w:t>main method</w:t>
-      </w:r>
-    </w:p>
-    <w:p>
-      <w:r>
-        <w:t>public static void main(String[] args)  {</w:t>
+      <w:proofErr w:type="spellEnd"/>
+      <w:proofErr w:type="gramEnd"/>
+    </w:p>
+    <w:p>
+      <w:proofErr w:type="spellStart"/>
+      <w:proofErr w:type="gramStart"/>
+      <w:r>
+        <w:t>boolean</w:t>
+      </w:r>
+      <w:proofErr w:type="spellEnd"/>
+      <w:proofErr w:type="gramEnd"/>
+      <w:r>
+        <w:t xml:space="preserve"> = 1 byte</w:t>
+      </w:r>
+    </w:p>
+    <w:p>
+      <w:proofErr w:type="gramStart"/>
+      <w:r>
+        <w:t>main</w:t>
+      </w:r>
+      <w:proofErr w:type="gramEnd"/>
+      <w:r>
+        <w:t xml:space="preserve"> method</w:t>
+      </w:r>
+    </w:p>
+    <w:p>
+      <w:proofErr w:type="gramStart"/>
+      <w:r>
+        <w:t>public</w:t>
+      </w:r>
+      <w:proofErr w:type="gramEnd"/>
+      <w:r>
+        <w:t xml:space="preserve"> static void main(String[] </w:t>
+      </w:r>
+      <w:proofErr w:type="spellStart"/>
+      <w:r>
+        <w:t>args</w:t>
+      </w:r>
+      <w:proofErr w:type="spellEnd"/>
+      <w:r>
+        <w:t>)  {</w:t>
       </w:r>
     </w:p>
     <w:p>
@@ -535,13 +749,42 @@
     <w:p/>
     <w:p>
       <w:r>
-        <w:t>For compile : javac filename.java</w:t>
-      </w:r>
-    </w:p>
-    <w:p>
-      <w:r>
-        <w:t>For Run : java classname</w:t>
-      </w:r>
+        <w:t xml:space="preserve">For </w:t>
+      </w:r>
+      <w:proofErr w:type="gramStart"/>
+      <w:r>
+        <w:t>compile :</w:t>
+      </w:r>
+      <w:proofErr w:type="gramEnd"/>
+      <w:r>
+        <w:t xml:space="preserve"> </w:t>
+      </w:r>
+      <w:proofErr w:type="spellStart"/>
+      <w:r>
+        <w:t>javac</w:t>
+      </w:r>
+      <w:proofErr w:type="spellEnd"/>
+      <w:r>
+        <w:t xml:space="preserve"> filename.java</w:t>
+      </w:r>
+    </w:p>
+    <w:p>
+      <w:r>
+        <w:t xml:space="preserve">For </w:t>
+      </w:r>
+      <w:proofErr w:type="gramStart"/>
+      <w:r>
+        <w:t>Run :</w:t>
+      </w:r>
+      <w:proofErr w:type="gramEnd"/>
+      <w:r>
+        <w:t xml:space="preserve"> java </w:t>
+      </w:r>
+      <w:proofErr w:type="spellStart"/>
+      <w:r>
+        <w:t>classname</w:t>
+      </w:r>
+      <w:proofErr w:type="spellEnd"/>
     </w:p>
     <w:p>
       <w:r>
@@ -549,18 +792,33 @@
       </w:r>
     </w:p>
     <w:p>
-      <w:r>
-        <w:t>global variables vs local variables</w:t>
-      </w:r>
-    </w:p>
-    <w:p>
-      <w:r>
-        <w:t>global variables: class level variables we called as global variables</w:t>
-      </w:r>
-    </w:p>
-    <w:p>
-      <w:r>
-        <w:t>local variables: method level variables we called as local variables</w:t>
+      <w:proofErr w:type="gramStart"/>
+      <w:r>
+        <w:t>global</w:t>
+      </w:r>
+      <w:proofErr w:type="gramEnd"/>
+      <w:r>
+        <w:t xml:space="preserve"> variables vs local variables</w:t>
+      </w:r>
+    </w:p>
+    <w:p>
+      <w:proofErr w:type="gramStart"/>
+      <w:r>
+        <w:t>global</w:t>
+      </w:r>
+      <w:proofErr w:type="gramEnd"/>
+      <w:r>
+        <w:t xml:space="preserve"> variables: class level variables we called as global variables</w:t>
+      </w:r>
+    </w:p>
+    <w:p>
+      <w:proofErr w:type="gramStart"/>
+      <w:r>
+        <w:t>local</w:t>
+      </w:r>
+      <w:proofErr w:type="gramEnd"/>
+      <w:r>
+        <w:t xml:space="preserve"> variables: method level variables we called as local variables</w:t>
       </w:r>
     </w:p>
     <w:p>
@@ -612,7 +870,15 @@
     </w:p>
     <w:p>
       <w:r>
-        <w:t>2,4,6,8,10…..</w:t>
+        <w:t>2</w:t>
+      </w:r>
+      <w:proofErr w:type="gramStart"/>
+      <w:r>
+        <w:t>,4,6,8,10</w:t>
+      </w:r>
+      <w:proofErr w:type="gramEnd"/>
+      <w:r>
+        <w:t>…..</w:t>
       </w:r>
     </w:p>
     <w:p>
@@ -622,18 +888,41 @@
         </w:pBdr>
       </w:pPr>
       <w:r>
-        <w:t>1,3,5,7…..</w:t>
-      </w:r>
-    </w:p>
-    <w:p>
-      <w:r>
-        <w:t>Find the given character is owel or not</w:t>
-      </w:r>
-    </w:p>
-    <w:p>
-      <w:r>
-        <w:t>a,e,I,o,u</w:t>
-      </w:r>
+        <w:t>1</w:t>
+      </w:r>
+      <w:proofErr w:type="gramStart"/>
+      <w:r>
+        <w:t>,3,5,7</w:t>
+      </w:r>
+      <w:proofErr w:type="gramEnd"/>
+      <w:r>
+        <w:t>…..</w:t>
+      </w:r>
+    </w:p>
+    <w:p>
+      <w:r>
+        <w:t xml:space="preserve">Find the given character is </w:t>
+      </w:r>
+      <w:proofErr w:type="spellStart"/>
+      <w:r>
+        <w:t>owel</w:t>
+      </w:r>
+      <w:proofErr w:type="spellEnd"/>
+      <w:r>
+        <w:t xml:space="preserve"> or not</w:t>
+      </w:r>
+    </w:p>
+    <w:p>
+      <w:proofErr w:type="spellStart"/>
+      <w:proofErr w:type="gramStart"/>
+      <w:r>
+        <w:t>a,</w:t>
+      </w:r>
+      <w:proofErr w:type="gramEnd"/>
+      <w:r>
+        <w:t>e,I,o,u</w:t>
+      </w:r>
+      <w:proofErr w:type="spellEnd"/>
       <w:r>
         <w:t xml:space="preserve"> </w:t>
       </w:r>
@@ -649,8 +938,13 @@
       </w:r>
     </w:p>
     <w:p>
-      <w:r>
-        <w:t>float percentage = 75.00f;</w:t>
+      <w:proofErr w:type="gramStart"/>
+      <w:r>
+        <w:t>float</w:t>
+      </w:r>
+      <w:proofErr w:type="gramEnd"/>
+      <w:r>
+        <w:t xml:space="preserve"> percentage = 75.00f;</w:t>
       </w:r>
     </w:p>
     <w:p>
@@ -666,18 +960,22 @@
         <w:t xml:space="preserve"> </w:t>
       </w:r>
       <w:r>
+        <w:t>(percentage &gt; 70) {</w:t>
+      </w:r>
+    </w:p>
+    <w:p>
+      <w:proofErr w:type="spellStart"/>
+      <w:proofErr w:type="gramStart"/>
+      <w:r>
+        <w:t>System.out.println</w:t>
+      </w:r>
+      <w:proofErr w:type="spellEnd"/>
+      <w:r>
         <w:t>(</w:t>
       </w:r>
-      <w:r>
-        <w:t>percentage</w:t>
-      </w:r>
-      <w:r>
-        <w:t xml:space="preserve"> &gt; 70) {</w:t>
-      </w:r>
-    </w:p>
-    <w:p>
-      <w:r>
-        <w:t>System.out.println(name+“ got first class”);</w:t>
+      <w:proofErr w:type="gramEnd"/>
+      <w:r>
+        <w:t>name+“ got first class”);</w:t>
       </w:r>
     </w:p>
     <w:p/>
@@ -698,7 +996,15 @@
         <w:t xml:space="preserve"> (</w:t>
       </w:r>
       <w:r>
-        <w:t>percentage &gt;  60 &amp;&amp; percentage  &lt; 70</w:t>
+        <w:t xml:space="preserve">percentage </w:t>
+      </w:r>
+      <w:proofErr w:type="gramStart"/>
+      <w:r>
+        <w:t>&gt;  60</w:t>
+      </w:r>
+      <w:proofErr w:type="gramEnd"/>
+      <w:r>
+        <w:t xml:space="preserve"> &amp;&amp; percentage  &lt; 70</w:t>
       </w:r>
       <w:r>
         <w:t>)</w:t>
@@ -708,110 +1014,425 @@
       </w:r>
     </w:p>
     <w:p>
-      <w:r>
-        <w:t>System.out.println(name+“</w:t>
-      </w:r>
-      <w:r>
-        <w:t xml:space="preserve"> got second</w:t>
-      </w:r>
-      <w:r>
-        <w:t xml:space="preserve"> class”);</w:t>
+      <w:proofErr w:type="spellStart"/>
+      <w:proofErr w:type="gramStart"/>
+      <w:r>
+        <w:t>System.out.println</w:t>
+      </w:r>
+      <w:proofErr w:type="spellEnd"/>
+      <w:r>
+        <w:t>(</w:t>
+      </w:r>
+      <w:proofErr w:type="gramEnd"/>
+      <w:r>
+        <w:t>name+“ got second class”);</w:t>
+      </w:r>
+    </w:p>
+    <w:p>
+      <w:r>
+        <w:t xml:space="preserve">} else if (percentage </w:t>
+      </w:r>
+      <w:proofErr w:type="gramStart"/>
+      <w:r>
+        <w:t>&gt;  50</w:t>
+      </w:r>
+      <w:proofErr w:type="gramEnd"/>
+      <w:r>
+        <w:t xml:space="preserve"> &amp;&amp; percentage  &lt; 60) {</w:t>
+      </w:r>
+    </w:p>
+    <w:p>
+      <w:proofErr w:type="spellStart"/>
+      <w:proofErr w:type="gramStart"/>
+      <w:r>
+        <w:t>System.out.println</w:t>
+      </w:r>
+      <w:proofErr w:type="spellEnd"/>
+      <w:r>
+        <w:t>(</w:t>
+      </w:r>
+      <w:proofErr w:type="gramEnd"/>
+      <w:r>
+        <w:t>name+“ got third class”);</w:t>
+      </w:r>
+    </w:p>
+    <w:p>
+      <w:r>
+        <w:t xml:space="preserve">} else if (percentage </w:t>
+      </w:r>
+      <w:proofErr w:type="gramStart"/>
+      <w:r>
+        <w:t>&gt;  40</w:t>
+      </w:r>
+      <w:proofErr w:type="gramEnd"/>
+      <w:r>
+        <w:t xml:space="preserve"> &amp;&amp; percentage  &lt; 50) {</w:t>
+      </w:r>
+    </w:p>
+    <w:p>
+      <w:proofErr w:type="spellStart"/>
+      <w:proofErr w:type="gramStart"/>
+      <w:r>
+        <w:t>System.out.println</w:t>
+      </w:r>
+      <w:proofErr w:type="spellEnd"/>
+      <w:r>
+        <w:t>(</w:t>
+      </w:r>
+      <w:proofErr w:type="gramEnd"/>
+      <w:r>
+        <w:t>name+“ got fourth class”);</w:t>
+      </w:r>
+    </w:p>
+    <w:p>
+      <w:r>
+        <w:t>} else {</w:t>
+      </w:r>
+    </w:p>
+    <w:p>
+      <w:proofErr w:type="spellStart"/>
+      <w:proofErr w:type="gramStart"/>
+      <w:r>
+        <w:t>System.out.println</w:t>
+      </w:r>
+      <w:proofErr w:type="spellEnd"/>
+      <w:r>
+        <w:t>(</w:t>
+      </w:r>
+      <w:proofErr w:type="gramEnd"/>
+      <w:r>
+        <w:t>name+“ got failed”);</w:t>
+      </w:r>
+    </w:p>
+    <w:p>
+      <w:r>
+        <w:t>}</w:t>
+      </w:r>
+    </w:p>
+    <w:p/>
+    <w:p>
+      <w:r>
+        <w:t>If (percentage &gt; 70) {</w:t>
+      </w:r>
+    </w:p>
+    <w:p>
+      <w:proofErr w:type="spellStart"/>
+      <w:proofErr w:type="gramStart"/>
+      <w:r>
+        <w:t>System.out.println</w:t>
+      </w:r>
+      <w:proofErr w:type="spellEnd"/>
+      <w:r>
+        <w:t>(</w:t>
+      </w:r>
+      <w:proofErr w:type="gramEnd"/>
+      <w:r>
+        <w:t>name+“ got first class”);</w:t>
+      </w:r>
+    </w:p>
+    <w:p>
+      <w:proofErr w:type="gramStart"/>
+      <w:r>
+        <w:t>}  if</w:t>
+      </w:r>
+      <w:proofErr w:type="gramEnd"/>
+      <w:r>
+        <w:t xml:space="preserve"> (percentage &gt;  60 &amp;&amp; percentage  &lt; 70) {</w:t>
+      </w:r>
+    </w:p>
+    <w:p>
+      <w:proofErr w:type="spellStart"/>
+      <w:proofErr w:type="gramStart"/>
+      <w:r>
+        <w:t>System.out.println</w:t>
+      </w:r>
+      <w:proofErr w:type="spellEnd"/>
+      <w:r>
+        <w:t>(</w:t>
+      </w:r>
+      <w:proofErr w:type="gramEnd"/>
+      <w:r>
+        <w:t>name+“ got second class”);</w:t>
+      </w:r>
+    </w:p>
+    <w:p>
+      <w:proofErr w:type="gramStart"/>
+      <w:r>
+        <w:lastRenderedPageBreak/>
+        <w:t>}  if</w:t>
+      </w:r>
+      <w:proofErr w:type="gramEnd"/>
+      <w:r>
+        <w:t xml:space="preserve"> (percentage &gt;  50 &amp;&amp; percentage  &lt; 60) {</w:t>
+      </w:r>
+    </w:p>
+    <w:p>
+      <w:proofErr w:type="spellStart"/>
+      <w:proofErr w:type="gramStart"/>
+      <w:r>
+        <w:t>System.out.println</w:t>
+      </w:r>
+      <w:proofErr w:type="spellEnd"/>
+      <w:r>
+        <w:t>(</w:t>
+      </w:r>
+      <w:proofErr w:type="gramEnd"/>
+      <w:r>
+        <w:t>name+“ got third class”);</w:t>
+      </w:r>
+    </w:p>
+    <w:p>
+      <w:proofErr w:type="gramStart"/>
+      <w:r>
+        <w:t>}  if</w:t>
+      </w:r>
+      <w:proofErr w:type="gramEnd"/>
+      <w:r>
+        <w:t xml:space="preserve"> (percentage &gt;  40 &amp;&amp; percentage  &lt; 50) {</w:t>
+      </w:r>
+    </w:p>
+    <w:p>
+      <w:proofErr w:type="spellStart"/>
+      <w:proofErr w:type="gramStart"/>
+      <w:r>
+        <w:t>System.out.println</w:t>
+      </w:r>
+      <w:proofErr w:type="spellEnd"/>
+      <w:r>
+        <w:t>(</w:t>
+      </w:r>
+      <w:proofErr w:type="gramEnd"/>
+      <w:r>
+        <w:t>name+“ got fourth class”);</w:t>
       </w:r>
     </w:p>
     <w:p>
       <w:r>
         <w:t xml:space="preserve">} </w:t>
       </w:r>
-      <w:r>
-        <w:t>else</w:t>
-      </w:r>
-      <w:r>
-        <w:t xml:space="preserve"> if</w:t>
-      </w:r>
-      <w:r>
-        <w:t xml:space="preserve"> (perc</w:t>
-      </w:r>
-      <w:r>
-        <w:t>entage &gt;  5</w:t>
-      </w:r>
-      <w:r>
-        <w:t xml:space="preserve">0 &amp;&amp; percentage  &lt; </w:t>
-      </w:r>
-      <w:r>
-        <w:t>6</w:t>
-      </w:r>
-      <w:r>
-        <w:t>0) {</w:t>
-      </w:r>
-    </w:p>
-    <w:p>
-      <w:r>
-        <w:t xml:space="preserve">System.out.println(name+“ got </w:t>
-      </w:r>
-      <w:r>
-        <w:t>third</w:t>
-      </w:r>
-      <w:r>
-        <w:t xml:space="preserve"> class”);</w:t>
+      <w:proofErr w:type="gramStart"/>
+      <w:r>
+        <w:t>if(</w:t>
+      </w:r>
+      <w:proofErr w:type="gramEnd"/>
+      <w:r>
+        <w:t>percentage &lt; 40</w:t>
+      </w:r>
+      <w:r>
+        <w:t>){</w:t>
+      </w:r>
+    </w:p>
+    <w:p>
+      <w:proofErr w:type="spellStart"/>
+      <w:proofErr w:type="gramStart"/>
+      <w:r>
+        <w:t>System.out.println</w:t>
+      </w:r>
+      <w:proofErr w:type="spellEnd"/>
+      <w:r>
+        <w:t>(</w:t>
+      </w:r>
+      <w:proofErr w:type="gramEnd"/>
+      <w:r>
+        <w:t>name+“ got failed”);</w:t>
       </w:r>
     </w:p>
     <w:p>
       <w:r>
         <w:t>}</w:t>
       </w:r>
+    </w:p>
+    <w:p>
+      <w:r>
+        <w:t>Nested if else</w:t>
+      </w:r>
+    </w:p>
+    <w:p>
+      <w:proofErr w:type="spellStart"/>
+      <w:r>
+        <w:t>Atm</w:t>
+      </w:r>
+      <w:proofErr w:type="spellEnd"/>
+      <w:r>
+        <w:t xml:space="preserve"> pin</w:t>
+      </w:r>
+    </w:p>
+    <w:p/>
+    <w:p>
+      <w:proofErr w:type="spellStart"/>
+      <w:proofErr w:type="gramStart"/>
+      <w:r>
+        <w:t>int</w:t>
+      </w:r>
+      <w:proofErr w:type="spellEnd"/>
+      <w:proofErr w:type="gramEnd"/>
       <w:r>
         <w:t xml:space="preserve"> </w:t>
       </w:r>
-      <w:r>
-        <w:t>else</w:t>
-      </w:r>
-      <w:r>
-        <w:t xml:space="preserve"> if</w:t>
-      </w:r>
-      <w:r>
-        <w:t xml:space="preserve"> (perc</w:t>
-      </w:r>
-      <w:r>
-        <w:t>entage &gt;  4</w:t>
-      </w:r>
-      <w:r>
-        <w:t xml:space="preserve">0 &amp;&amp; percentage  &lt; </w:t>
-      </w:r>
-      <w:r>
-        <w:t>5</w:t>
-      </w:r>
-      <w:r>
-        <w:t>0) {</w:t>
-      </w:r>
-    </w:p>
-    <w:p>
-      <w:r>
-        <w:t xml:space="preserve">System.out.println(name+“ got </w:t>
-      </w:r>
-      <w:r>
-        <w:t>fourth</w:t>
-      </w:r>
-      <w:r>
-        <w:t xml:space="preserve"> class”);</w:t>
+      <w:proofErr w:type="spellStart"/>
+      <w:r>
+        <w:t>atmPin</w:t>
+      </w:r>
+      <w:proofErr w:type="spellEnd"/>
+      <w:r>
+        <w:t xml:space="preserve">  =  8545;</w:t>
+      </w:r>
+    </w:p>
+    <w:p>
+      <w:proofErr w:type="gramStart"/>
+      <w:r>
+        <w:t xml:space="preserve">double  </w:t>
+      </w:r>
+      <w:proofErr w:type="spellStart"/>
+      <w:r>
+        <w:t>balAmount</w:t>
+      </w:r>
+      <w:proofErr w:type="spellEnd"/>
+      <w:proofErr w:type="gramEnd"/>
+      <w:r>
+        <w:t xml:space="preserve"> = 50000.00;</w:t>
+      </w:r>
+    </w:p>
+    <w:p>
+      <w:proofErr w:type="gramStart"/>
+      <w:r>
+        <w:t>double</w:t>
+      </w:r>
+      <w:proofErr w:type="gramEnd"/>
+      <w:r>
+        <w:t xml:space="preserve"> </w:t>
+      </w:r>
+      <w:proofErr w:type="spellStart"/>
+      <w:r>
+        <w:t>withDrawAmount</w:t>
+      </w:r>
+      <w:proofErr w:type="spellEnd"/>
+      <w:r>
+        <w:t xml:space="preserve"> = 4005</w:t>
+      </w:r>
+      <w:r>
+        <w:t>0.00;</w:t>
+      </w:r>
+    </w:p>
+    <w:p>
+      <w:proofErr w:type="gramStart"/>
+      <w:r>
+        <w:t>if(</w:t>
+      </w:r>
+      <w:proofErr w:type="spellStart"/>
+      <w:proofErr w:type="gramEnd"/>
+      <w:r>
+        <w:t>atmPin</w:t>
+      </w:r>
+      <w:proofErr w:type="spellEnd"/>
+      <w:r>
+        <w:t xml:space="preserve"> == 8545) {</w:t>
+      </w:r>
+    </w:p>
+    <w:p>
+      <w:proofErr w:type="gramStart"/>
+      <w:r>
+        <w:t>if(</w:t>
+      </w:r>
+      <w:proofErr w:type="spellStart"/>
+      <w:proofErr w:type="gramEnd"/>
+      <w:r>
+        <w:t>withDrawAmount</w:t>
+      </w:r>
+      <w:proofErr w:type="spellEnd"/>
+      <w:r>
+        <w:t xml:space="preserve"> % 100 == 0) {</w:t>
+      </w:r>
+    </w:p>
+    <w:p>
+      <w:proofErr w:type="gramStart"/>
+      <w:r>
+        <w:t>if(</w:t>
+      </w:r>
+      <w:proofErr w:type="spellStart"/>
+      <w:proofErr w:type="gramEnd"/>
+      <w:r>
+        <w:t>balAmount</w:t>
+      </w:r>
+      <w:proofErr w:type="spellEnd"/>
+      <w:r>
+        <w:t xml:space="preserve"> &gt; </w:t>
+      </w:r>
+      <w:proofErr w:type="spellStart"/>
+      <w:r>
+        <w:t>withDrawAmount</w:t>
+      </w:r>
+      <w:proofErr w:type="spellEnd"/>
+      <w:r>
+        <w:t>) {</w:t>
+      </w:r>
+    </w:p>
+    <w:p>
+      <w:proofErr w:type="spellStart"/>
+      <w:proofErr w:type="gramStart"/>
+      <w:r>
+        <w:t>System.out.println</w:t>
+      </w:r>
+      <w:proofErr w:type="spellEnd"/>
+      <w:r>
+        <w:t>(</w:t>
+      </w:r>
+      <w:proofErr w:type="gramEnd"/>
+      <w:r>
+        <w:t>“Please Take Your Amount”);</w:t>
+      </w:r>
+    </w:p>
+    <w:p>
+      <w:r>
+        <w:t>} else {</w:t>
+      </w:r>
+    </w:p>
+    <w:p>
+      <w:proofErr w:type="spellStart"/>
+      <w:proofErr w:type="gramStart"/>
+      <w:r>
+        <w:t>System.out.println</w:t>
+      </w:r>
+      <w:proofErr w:type="spellEnd"/>
+      <w:r>
+        <w:t>(</w:t>
+      </w:r>
+      <w:proofErr w:type="gramEnd"/>
+      <w:r>
+        <w:t>“</w:t>
+      </w:r>
+      <w:proofErr w:type="spellStart"/>
+      <w:r>
+        <w:t>Insuffiecient</w:t>
+      </w:r>
+      <w:proofErr w:type="spellEnd"/>
+      <w:r>
+        <w:t xml:space="preserve"> Funds”);</w:t>
       </w:r>
     </w:p>
     <w:p>
       <w:r>
         <w:t>}</w:t>
       </w:r>
-      <w:r>
-        <w:t xml:space="preserve"> else {</w:t>
-      </w:r>
-    </w:p>
-    <w:p>
-      <w:r>
-        <w:t xml:space="preserve">System.out.println(name+“ got </w:t>
-      </w:r>
-      <w:r>
-        <w:t>failed</w:t>
-      </w:r>
-      <w:r>
-        <w:t>”);</w:t>
+    </w:p>
+    <w:p>
+      <w:r>
+        <w:t>} else {</w:t>
+      </w:r>
+    </w:p>
+    <w:p>
+      <w:proofErr w:type="spellStart"/>
+      <w:proofErr w:type="gramStart"/>
+      <w:r>
+        <w:t>System.out.println</w:t>
+      </w:r>
+      <w:proofErr w:type="spellEnd"/>
+      <w:r>
+        <w:t>(</w:t>
+      </w:r>
+      <w:proofErr w:type="gramEnd"/>
+      <w:r>
+        <w:t>“Invalid Amount”);</w:t>
       </w:r>
     </w:p>
     <w:p>
@@ -819,162 +1440,24 @@
         <w:t>}</w:t>
       </w:r>
     </w:p>
-    <w:p/>
-    <w:p>
-      <w:r>
-        <w:t>If (percentage &gt; 70) {</w:t>
-      </w:r>
-    </w:p>
-    <w:p>
-      <w:r>
-        <w:t>System.out.println(name+“ got first class”);</w:t>
-      </w:r>
-    </w:p>
-    <w:p>
-      <w:r>
-        <w:t>}  if (percentage &gt;  60 &amp;&amp; percentage  &lt; 70) {</w:t>
-      </w:r>
-    </w:p>
-    <w:p>
-      <w:r>
-        <w:t>System.out.println(name+“ got second class”);</w:t>
-      </w:r>
-    </w:p>
-    <w:p>
-      <w:r>
-        <w:lastRenderedPageBreak/>
-        <w:t>}  if (percentage &gt;  50 &amp;&amp; percentage  &lt; 60) {</w:t>
-      </w:r>
-    </w:p>
-    <w:p>
-      <w:r>
-        <w:t>System.out.println(name+“ got third class”);</w:t>
-      </w:r>
-    </w:p>
-    <w:p>
-      <w:r>
-        <w:t>}  if (percentage &gt;  40 &amp;&amp; percentage  &lt; 50) {</w:t>
-      </w:r>
-    </w:p>
-    <w:p>
-      <w:r>
-        <w:t>System.out.println(name+“ got fourth class”);</w:t>
-      </w:r>
-    </w:p>
-    <w:p>
-      <w:r>
-        <w:t xml:space="preserve">} </w:t>
-      </w:r>
-      <w:r>
-        <w:t>if(</w:t>
-      </w:r>
-      <w:r>
-        <w:t>percentage &lt; 40</w:t>
-      </w:r>
-      <w:r>
-        <w:t>)</w:t>
-      </w:r>
-      <w:r>
-        <w:t>{</w:t>
-      </w:r>
-    </w:p>
-    <w:p>
-      <w:r>
-        <w:t>System.out.println(name+“ got failed”);</w:t>
-      </w:r>
-    </w:p>
-    <w:p>
-      <w:r>
-        <w:t>}</w:t>
-      </w:r>
-    </w:p>
-    <w:p>
-      <w:r>
-        <w:t>Nested if else</w:t>
-      </w:r>
-    </w:p>
-    <w:p>
-      <w:r>
-        <w:t>Atm pin</w:t>
-      </w:r>
-    </w:p>
-    <w:p/>
-    <w:p>
-      <w:r>
-        <w:t>int atmPin  =  8545;</w:t>
-      </w:r>
-    </w:p>
-    <w:p>
-      <w:r>
-        <w:t>double  balAmount = 50000.00;</w:t>
-      </w:r>
-    </w:p>
-    <w:p>
-      <w:r>
-        <w:t>double withDrawAmount = 4005</w:t>
-      </w:r>
-      <w:r>
-        <w:t>0.00;</w:t>
-      </w:r>
-    </w:p>
-    <w:p>
-      <w:r>
-        <w:t>if(atmPin == 8545) {</w:t>
-      </w:r>
-    </w:p>
-    <w:p>
-      <w:r>
-        <w:t>if(withDrawAmount % 100 == 0) {</w:t>
-      </w:r>
-    </w:p>
-    <w:p>
-      <w:r>
-        <w:t>if(balAmount &gt; withDrawAmount) {</w:t>
-      </w:r>
-    </w:p>
-    <w:p>
-      <w:r>
-        <w:t>System.out.println(“Please Take Your Amount”);</w:t>
-      </w:r>
-    </w:p>
     <w:p>
       <w:r>
         <w:t>} else {</w:t>
       </w:r>
     </w:p>
     <w:p>
-      <w:r>
-        <w:t>System.out.println(“Insuffiecient Funds”);</w:t>
-      </w:r>
-    </w:p>
-    <w:p>
-      <w:r>
-        <w:t>}</w:t>
-      </w:r>
-    </w:p>
-    <w:p>
-      <w:r>
-        <w:t>} else {</w:t>
-      </w:r>
-    </w:p>
-    <w:p>
-      <w:r>
-        <w:t>System.out.println(“Invalid Amount”);</w:t>
-      </w:r>
-    </w:p>
-    <w:p>
-      <w:r>
-        <w:t>}</w:t>
-      </w:r>
-    </w:p>
-    <w:p>
-      <w:r>
-        <w:t>} else {</w:t>
-      </w:r>
-    </w:p>
-    <w:p>
-      <w:r>
-        <w:t>System.out.println(“Invalid Pin Please Try Again!”);</w:t>
+      <w:proofErr w:type="spellStart"/>
+      <w:proofErr w:type="gramStart"/>
+      <w:r>
+        <w:t>System.out.println</w:t>
+      </w:r>
+      <w:proofErr w:type="spellEnd"/>
+      <w:r>
+        <w:t>(</w:t>
+      </w:r>
+      <w:proofErr w:type="gramEnd"/>
+      <w:r>
+        <w:t>“Invalid Pin Please Try Again!”);</w:t>
       </w:r>
     </w:p>
     <w:p>
@@ -987,23 +1470,312 @@
       <w:r>
         <w:t>Task for 27-11-2021</w:t>
       </w:r>
+    </w:p>
+    <w:p>
+      <w:proofErr w:type="gramStart"/>
+      <w:r>
+        <w:t>1.Current</w:t>
+      </w:r>
+      <w:proofErr w:type="gramEnd"/>
+      <w:r>
+        <w:t xml:space="preserve"> Bill</w:t>
+      </w:r>
+    </w:p>
+    <w:p>
+      <w:r>
+        <w:t xml:space="preserve">2. </w:t>
+      </w:r>
+      <w:proofErr w:type="spellStart"/>
+      <w:proofErr w:type="gramStart"/>
+      <w:r>
+        <w:t>owels</w:t>
+      </w:r>
+      <w:proofErr w:type="spellEnd"/>
+      <w:proofErr w:type="gramEnd"/>
+      <w:r>
+        <w:t xml:space="preserve"> (2 ways)</w:t>
+      </w:r>
+      <w:r>
+        <w:t xml:space="preserve"> if else if</w:t>
+      </w:r>
+    </w:p>
+    <w:p>
+      <w:r>
+        <w:t xml:space="preserve">3. </w:t>
+      </w:r>
+      <w:proofErr w:type="gramStart"/>
+      <w:r>
+        <w:t>results</w:t>
+      </w:r>
+      <w:proofErr w:type="gramEnd"/>
+      <w:r>
+        <w:t xml:space="preserve"> using all if</w:t>
+      </w:r>
+    </w:p>
+    <w:p>
+      <w:r>
+        <w:t xml:space="preserve">// </w:t>
+      </w:r>
+      <w:proofErr w:type="spellStart"/>
+      <w:r>
+        <w:t>nooutput</w:t>
+      </w:r>
+      <w:proofErr w:type="spellEnd"/>
+    </w:p>
+    <w:p>
+      <w:r>
+        <w:t xml:space="preserve">// </w:t>
+      </w:r>
+      <w:proofErr w:type="spellStart"/>
+      <w:r>
+        <w:t>nooutput</w:t>
+      </w:r>
+      <w:proofErr w:type="spellEnd"/>
+    </w:p>
+    <w:p>
+      <w:r>
+        <w:t>/</w:t>
+      </w:r>
+      <w:proofErr w:type="gramStart"/>
+      <w:r>
+        <w:t>/  2</w:t>
+      </w:r>
+      <w:proofErr w:type="gramEnd"/>
+      <w:r>
+        <w:t>/12/2021</w:t>
+      </w:r>
+    </w:p>
+    <w:p>
+      <w:proofErr w:type="gramStart"/>
+      <w:r>
+        <w:t>If(</w:t>
+      </w:r>
+      <w:proofErr w:type="gramEnd"/>
+      <w:r>
+        <w:t>true</w:t>
+      </w:r>
+      <w:r>
+        <w:t>)</w:t>
+      </w:r>
+      <w:r>
+        <w:t xml:space="preserve"> {</w:t>
+      </w:r>
+    </w:p>
+    <w:p>
+      <w:proofErr w:type="spellStart"/>
+      <w:proofErr w:type="gramStart"/>
+      <w:r>
+        <w:t>System.out.println</w:t>
+      </w:r>
+      <w:proofErr w:type="spellEnd"/>
+      <w:r>
+        <w:t>(</w:t>
+      </w:r>
+      <w:proofErr w:type="gramEnd"/>
+      <w:r>
+        <w:t xml:space="preserve">“Naresh”); </w:t>
+      </w:r>
+    </w:p>
+    <w:p>
+      <w:proofErr w:type="gramStart"/>
+      <w:r>
+        <w:t>}else</w:t>
+      </w:r>
+      <w:proofErr w:type="gramEnd"/>
+      <w:r>
+        <w:t xml:space="preserve"> </w:t>
+      </w:r>
+      <w:r>
+        <w:t>If(true) {</w:t>
+      </w:r>
+    </w:p>
+    <w:p>
+      <w:proofErr w:type="spellStart"/>
+      <w:proofErr w:type="gramStart"/>
+      <w:r>
+        <w:t>System.out.println</w:t>
+      </w:r>
+      <w:proofErr w:type="spellEnd"/>
+      <w:r>
+        <w:t>(</w:t>
+      </w:r>
+      <w:proofErr w:type="gramEnd"/>
+      <w:r>
+        <w:t>“Naresh”);</w:t>
+      </w:r>
+    </w:p>
+    <w:p>
+      <w:r>
+        <w:t>}</w:t>
+      </w:r>
+      <w:r>
+        <w:t xml:space="preserve"> else </w:t>
+      </w:r>
+      <w:proofErr w:type="gramStart"/>
+      <w:r>
+        <w:t>If(</w:t>
+      </w:r>
+      <w:proofErr w:type="gramEnd"/>
+      <w:r>
+        <w:t>true) {</w:t>
+      </w:r>
+    </w:p>
+    <w:p>
+      <w:proofErr w:type="spellStart"/>
+      <w:proofErr w:type="gramStart"/>
+      <w:r>
+        <w:t>System.out.println</w:t>
+      </w:r>
+      <w:proofErr w:type="spellEnd"/>
+      <w:r>
+        <w:t>(</w:t>
+      </w:r>
+      <w:proofErr w:type="gramEnd"/>
+      <w:r>
+        <w:t>“Naresh”);</w:t>
+      </w:r>
+    </w:p>
+    <w:p>
+      <w:r>
+        <w:t>}</w:t>
+      </w:r>
+    </w:p>
+    <w:p>
+      <w:r>
+        <w:t xml:space="preserve">Switch </w:t>
+      </w:r>
+      <w:proofErr w:type="gramStart"/>
+      <w:r>
+        <w:t>cases()</w:t>
+      </w:r>
+      <w:proofErr w:type="gramEnd"/>
+    </w:p>
+    <w:p>
+      <w:r>
+        <w:t>1 - &gt; Sunday</w:t>
+      </w:r>
+    </w:p>
+    <w:p>
+      <w:r>
+        <w:t>2 -&gt; Monday</w:t>
+      </w:r>
+    </w:p>
+    <w:p>
+      <w:r>
+        <w:t>3 -&gt; Tuesday</w:t>
+      </w:r>
+    </w:p>
+    <w:p>
+      <w:r>
+        <w:t xml:space="preserve">4 -&gt; </w:t>
+      </w:r>
+      <w:proofErr w:type="spellStart"/>
+      <w:r>
+        <w:t>WednesDay</w:t>
+      </w:r>
+      <w:proofErr w:type="spellEnd"/>
+    </w:p>
+    <w:p>
+      <w:r>
+        <w:t xml:space="preserve">5 -&gt; </w:t>
+      </w:r>
+      <w:proofErr w:type="spellStart"/>
+      <w:r>
+        <w:t>ThursDay</w:t>
+      </w:r>
+      <w:proofErr w:type="spellEnd"/>
+    </w:p>
+    <w:p>
+      <w:r>
+        <w:t>6 -&gt; Friday</w:t>
+      </w:r>
+    </w:p>
+    <w:p>
+      <w:r>
+        <w:t>7 -&gt; Saturday</w:t>
+      </w:r>
+    </w:p>
+    <w:p>
+      <w:r>
+        <w:t>Syntax for switch case</w:t>
+      </w:r>
+    </w:p>
+    <w:p>
+      <w:proofErr w:type="gramStart"/>
+      <w:r>
+        <w:t>Switch(</w:t>
+      </w:r>
+      <w:proofErr w:type="gramEnd"/>
+      <w:r>
+        <w:t>“</w:t>
+      </w:r>
+      <w:proofErr w:type="spellStart"/>
+      <w:r>
+        <w:t>naresh</w:t>
+      </w:r>
+      <w:proofErr w:type="spellEnd"/>
+      <w:r>
+        <w:t>”</w:t>
+      </w:r>
+      <w:r>
+        <w:t xml:space="preserve">) </w:t>
+      </w:r>
+      <w:r>
+        <w:t xml:space="preserve"> {</w:t>
+      </w:r>
+    </w:p>
+    <w:p>
+      <w:r>
+        <w:lastRenderedPageBreak/>
+        <w:t xml:space="preserve"> Case </w:t>
+      </w:r>
+      <w:r>
+        <w:t>“Sunday”</w:t>
+      </w:r>
+      <w:r>
+        <w:t>: // statement</w:t>
+      </w:r>
+    </w:p>
+    <w:p>
+      <w:r>
+        <w:t xml:space="preserve">Case </w:t>
+      </w:r>
+      <w:r>
+        <w:t>“Monday”</w:t>
+      </w:r>
+      <w:r>
+        <w:t>: // statement</w:t>
+      </w:r>
+    </w:p>
+    <w:p>
+      <w:r>
+        <w:t xml:space="preserve">Case </w:t>
+      </w:r>
+      <w:proofErr w:type="spellStart"/>
+      <w:r>
+        <w:t>case</w:t>
+      </w:r>
+      <w:proofErr w:type="spellEnd"/>
+      <w:r>
+        <w:t>: // statement</w:t>
+      </w:r>
+    </w:p>
+    <w:p>
+      <w:proofErr w:type="gramStart"/>
+      <w:r>
+        <w:t>Default :</w:t>
+      </w:r>
+      <w:proofErr w:type="gramEnd"/>
+    </w:p>
+    <w:p>
+      <w:r>
+        <w:t>}</w:t>
+      </w:r>
+    </w:p>
+    <w:p/>
+    <w:p>
       <w:bookmarkStart w:id="0" w:name="_GoBack"/>
       <w:bookmarkEnd w:id="0"/>
-    </w:p>
-    <w:p>
-      <w:r>
-        <w:t>1.Current Bill</w:t>
-      </w:r>
-    </w:p>
-    <w:p>
-      <w:r>
-        <w:t>2. owels (2 ways)</w:t>
-      </w:r>
-    </w:p>
-    <w:p>
-      <w:r>
-        <w:t>3. results using all if</w:t>
-      </w:r>
     </w:p>
     <w:p>
       <w:r>

</xml_diff>

<commit_message>
3-12-2021 session related commit
</commit_message>
<xml_diff>
--- a/batch2_readme.docx
+++ b/batch2_readme.docx
@@ -1583,10 +1583,7 @@
       </w:r>
       <w:proofErr w:type="gramEnd"/>
       <w:r>
-        <w:t xml:space="preserve"> </w:t>
-      </w:r>
-      <w:r>
-        <w:t>If(true) {</w:t>
+        <w:t xml:space="preserve"> If(true) {</w:t>
       </w:r>
     </w:p>
     <w:p>
@@ -1606,10 +1603,7 @@
     </w:p>
     <w:p>
       <w:r>
-        <w:t>}</w:t>
-      </w:r>
-      <w:r>
-        <w:t xml:space="preserve"> else </w:t>
+        <w:t xml:space="preserve">} else </w:t>
       </w:r>
       <w:proofErr w:type="gramStart"/>
       <w:r>
@@ -1772,11 +1766,153 @@
         <w:t>}</w:t>
       </w:r>
     </w:p>
-    <w:p/>
-    <w:p>
+    <w:p>
+      <w:pPr>
+        <w:pBdr>
+          <w:bottom w:val="double" w:sz="6" w:space="1" w:color="auto"/>
+        </w:pBdr>
+      </w:pPr>
+      <w:r>
+        <w:t>3/12/2021</w:t>
+      </w:r>
+    </w:p>
+    <w:p>
+      <w:r>
+        <w:t xml:space="preserve">Switch case and </w:t>
+      </w:r>
+      <w:proofErr w:type="gramStart"/>
+      <w:r>
+        <w:t>increment</w:t>
+      </w:r>
+      <w:r>
+        <w:t>(</w:t>
+      </w:r>
+      <w:proofErr w:type="gramEnd"/>
+      <w:r>
+        <w:t>++)</w:t>
+      </w:r>
+      <w:r>
+        <w:t xml:space="preserve"> and decrement</w:t>
+      </w:r>
+      <w:r>
+        <w:t>(--)</w:t>
+      </w:r>
+      <w:r>
+        <w:t xml:space="preserve"> operators</w:t>
+      </w:r>
+    </w:p>
+    <w:p>
+      <w:r>
+        <w:t>1 to 10</w:t>
+      </w:r>
+    </w:p>
+    <w:p>
+      <w:proofErr w:type="spellStart"/>
+      <w:r>
+        <w:t>Int</w:t>
+      </w:r>
+      <w:proofErr w:type="spellEnd"/>
+      <w:r>
+        <w:t xml:space="preserve"> </w:t>
+      </w:r>
+      <w:proofErr w:type="spellStart"/>
+      <w:r>
+        <w:t>num</w:t>
+      </w:r>
+      <w:proofErr w:type="spellEnd"/>
+      <w:r>
+        <w:t xml:space="preserve"> = 10;</w:t>
+      </w:r>
+    </w:p>
+    <w:p>
+      <w:r>
+        <w:t xml:space="preserve">Increment -&gt; pre </w:t>
+      </w:r>
+      <w:proofErr w:type="gramStart"/>
+      <w:r>
+        <w:t>increment(</w:t>
+      </w:r>
+      <w:proofErr w:type="gramEnd"/>
+      <w:r>
+        <w:t xml:space="preserve">++ </w:t>
+      </w:r>
+      <w:proofErr w:type="spellStart"/>
+      <w:r>
+        <w:t>num</w:t>
+      </w:r>
+      <w:proofErr w:type="spellEnd"/>
+      <w:r>
+        <w:t>), post increment(</w:t>
+      </w:r>
+      <w:proofErr w:type="spellStart"/>
+      <w:r>
+        <w:t>num</w:t>
+      </w:r>
+      <w:proofErr w:type="spellEnd"/>
+      <w:r>
+        <w:t xml:space="preserve"> ++)</w:t>
+      </w:r>
+    </w:p>
+    <w:p>
+      <w:r>
+        <w:t xml:space="preserve">Decrement -&gt; pre </w:t>
+      </w:r>
+      <w:proofErr w:type="gramStart"/>
+      <w:r>
+        <w:t>decrement(</w:t>
+      </w:r>
+      <w:proofErr w:type="gramEnd"/>
+      <w:r>
+        <w:t xml:space="preserve">-- </w:t>
+      </w:r>
+      <w:proofErr w:type="spellStart"/>
+      <w:r>
+        <w:t>num</w:t>
+      </w:r>
+      <w:proofErr w:type="spellEnd"/>
+      <w:r>
+        <w:t>), post decrement(</w:t>
+      </w:r>
+      <w:proofErr w:type="spellStart"/>
+      <w:r>
+        <w:t>num</w:t>
+      </w:r>
+      <w:proofErr w:type="spellEnd"/>
+      <w:r>
+        <w:t xml:space="preserve"> --)</w:t>
+      </w:r>
+    </w:p>
+    <w:p>
+      <w:proofErr w:type="spellStart"/>
+      <w:r>
+        <w:t>Num</w:t>
+      </w:r>
+      <w:proofErr w:type="spellEnd"/>
+      <w:r>
+        <w:t>++;</w:t>
+      </w:r>
+    </w:p>
+    <w:p>
+      <w:proofErr w:type="spellStart"/>
+      <w:r>
+        <w:t>System.out.println</w:t>
+      </w:r>
+      <w:proofErr w:type="spellEnd"/>
+      <w:r>
+        <w:t>(</w:t>
+      </w:r>
+      <w:proofErr w:type="spellStart"/>
+      <w:r>
+        <w:t>num</w:t>
+      </w:r>
+      <w:proofErr w:type="spellEnd"/>
+      <w:r>
+        <w:t>++); //10</w:t>
+      </w:r>
       <w:bookmarkStart w:id="0" w:name="_GoBack"/>
       <w:bookmarkEnd w:id="0"/>
     </w:p>
+    <w:p/>
     <w:p>
       <w:r>
         <w:t xml:space="preserve"> </w:t>

</xml_diff>

<commit_message>
6-12-2021 for loop doc
</commit_message>
<xml_diff>
--- a/batch2_readme.docx
+++ b/batch2_readme.docx
@@ -1894,6 +1894,7 @@
     </w:p>
     <w:p>
       <w:proofErr w:type="spellStart"/>
+      <w:proofErr w:type="gramStart"/>
       <w:r>
         <w:t>System.out.println</w:t>
       </w:r>
@@ -1902,15 +1903,286 @@
         <w:t>(</w:t>
       </w:r>
       <w:proofErr w:type="spellStart"/>
+      <w:proofErr w:type="gramEnd"/>
       <w:r>
         <w:t>num</w:t>
       </w:r>
       <w:proofErr w:type="spellEnd"/>
       <w:r>
         <w:t>++); //10</w:t>
+      </w:r>
+    </w:p>
+    <w:p>
+      <w:pPr>
+        <w:pBdr>
+          <w:bottom w:val="double" w:sz="6" w:space="1" w:color="auto"/>
+        </w:pBdr>
+      </w:pPr>
+      <w:r>
+        <w:t>Looping Statements</w:t>
+      </w:r>
+    </w:p>
+    <w:p>
+      <w:r>
+        <w:t xml:space="preserve">Looping statement is nothing but </w:t>
+      </w:r>
+      <w:proofErr w:type="gramStart"/>
+      <w:r>
+        <w:t>a to</w:t>
+      </w:r>
+      <w:proofErr w:type="gramEnd"/>
+      <w:r>
+        <w:t xml:space="preserve"> execute the same code particular period of time.</w:t>
+      </w:r>
+    </w:p>
+    <w:p>
+      <w:r>
+        <w:t>We have 3 types of loops.</w:t>
+      </w:r>
+    </w:p>
+    <w:p>
+      <w:pPr>
+        <w:pStyle w:val="ListParagraph"/>
+        <w:numPr>
+          <w:ilvl w:val="0"/>
+          <w:numId w:val="3"/>
+        </w:numPr>
+      </w:pPr>
+      <w:r>
+        <w:t>For loop</w:t>
+      </w:r>
+    </w:p>
+    <w:p>
+      <w:pPr>
+        <w:pStyle w:val="ListParagraph"/>
+        <w:numPr>
+          <w:ilvl w:val="0"/>
+          <w:numId w:val="3"/>
+        </w:numPr>
+      </w:pPr>
+      <w:r>
+        <w:t>While loop</w:t>
+      </w:r>
+    </w:p>
+    <w:p>
+      <w:pPr>
+        <w:pStyle w:val="ListParagraph"/>
+        <w:numPr>
+          <w:ilvl w:val="0"/>
+          <w:numId w:val="3"/>
+        </w:numPr>
+      </w:pPr>
+      <w:r>
+        <w:t>Do while loop</w:t>
+      </w:r>
+    </w:p>
+    <w:p>
+      <w:r>
+        <w:t>Syntax:</w:t>
+      </w:r>
+    </w:p>
+    <w:p>
+      <w:r>
+        <w:t>String name = “Naresh”</w:t>
+      </w:r>
+      <w:proofErr w:type="gramStart"/>
+      <w:r>
+        <w:t>;/</w:t>
+      </w:r>
+      <w:proofErr w:type="gramEnd"/>
+      <w:r>
+        <w:t>/ initialization</w:t>
+      </w:r>
+    </w:p>
+    <w:p>
+      <w:proofErr w:type="spellStart"/>
+      <w:r>
+        <w:t>Int</w:t>
+      </w:r>
+      <w:proofErr w:type="spellEnd"/>
+      <w:r>
+        <w:t xml:space="preserve"> I = 0; // initialization</w:t>
+      </w:r>
+    </w:p>
+    <w:p>
+      <w:r>
+        <w:t xml:space="preserve">         1                      2                         4</w:t>
+      </w:r>
+    </w:p>
+    <w:p>
+      <w:proofErr w:type="gramStart"/>
+      <w:r>
+        <w:t>for(</w:t>
+      </w:r>
+      <w:proofErr w:type="spellStart"/>
+      <w:proofErr w:type="gramEnd"/>
+      <w:r>
+        <w:t>initialization;condition;increment</w:t>
+      </w:r>
+      <w:proofErr w:type="spellEnd"/>
+      <w:r>
+        <w:t>/decrement) {</w:t>
+      </w:r>
+    </w:p>
+    <w:p>
+      <w:r>
+        <w:t>3/5</w:t>
+      </w:r>
+    </w:p>
+    <w:p>
+      <w:r>
+        <w:t xml:space="preserve">  }</w:t>
+      </w:r>
+    </w:p>
+    <w:p>
+      <w:r>
+        <w:lastRenderedPageBreak/>
+        <w:t xml:space="preserve"> 30 &lt; 1</w:t>
+      </w:r>
+    </w:p>
+    <w:p>
+      <w:r>
+        <w:t>3</w:t>
+      </w:r>
+      <w:r>
+        <w:t>1 &lt;=</w:t>
+      </w:r>
+      <w:r>
+        <w:t xml:space="preserve"> 3</w:t>
+      </w:r>
+      <w:r>
+        <w:t>0</w:t>
+      </w:r>
+    </w:p>
+    <w:p>
+      <w:proofErr w:type="spellStart"/>
+      <w:r>
+        <w:t>Int</w:t>
+      </w:r>
+      <w:proofErr w:type="spellEnd"/>
+      <w:r>
+        <w:t xml:space="preserve"> I;</w:t>
+      </w:r>
+    </w:p>
+    <w:p>
+      <w:proofErr w:type="gramStart"/>
+      <w:r>
+        <w:t>for(</w:t>
+      </w:r>
+      <w:proofErr w:type="spellStart"/>
+      <w:proofErr w:type="gramEnd"/>
+      <w:r>
+        <w:t>int</w:t>
+      </w:r>
+      <w:proofErr w:type="spellEnd"/>
+      <w:r>
+        <w:t xml:space="preserve"> </w:t>
+      </w:r>
+      <w:proofErr w:type="spellStart"/>
+      <w:r>
+        <w:t>i</w:t>
+      </w:r>
+      <w:proofErr w:type="spellEnd"/>
+      <w:r>
+        <w:t>=1</w:t>
+      </w:r>
+      <w:r>
+        <w:t>;</w:t>
+      </w:r>
+      <w:r>
+        <w:t xml:space="preserve"> </w:t>
+      </w:r>
+      <w:proofErr w:type="spellStart"/>
+      <w:r>
+        <w:t>i</w:t>
+      </w:r>
+      <w:proofErr w:type="spellEnd"/>
+      <w:r>
+        <w:t>&lt;=</w:t>
+      </w:r>
+      <w:r>
+        <w:t>10</w:t>
+      </w:r>
+      <w:r>
+        <w:t xml:space="preserve">0; </w:t>
+      </w:r>
+      <w:proofErr w:type="spellStart"/>
+      <w:r>
+        <w:t>i</w:t>
+      </w:r>
+      <w:proofErr w:type="spellEnd"/>
+      <w:r>
+        <w:t>++</w:t>
+      </w:r>
+      <w:r>
+        <w:t xml:space="preserve">) </w:t>
+      </w:r>
+      <w:r>
+        <w:t xml:space="preserve"> </w:t>
+      </w:r>
+      <w:r>
+        <w:t>{</w:t>
+      </w:r>
+    </w:p>
+    <w:p>
+      <w:proofErr w:type="spellStart"/>
+      <w:proofErr w:type="gramStart"/>
+      <w:r>
+        <w:t>System.out.println</w:t>
+      </w:r>
+      <w:proofErr w:type="spellEnd"/>
+      <w:r>
+        <w:t>(</w:t>
+      </w:r>
+      <w:proofErr w:type="spellStart"/>
+      <w:proofErr w:type="gramEnd"/>
+      <w:r>
+        <w:t>i</w:t>
+      </w:r>
+      <w:proofErr w:type="spellEnd"/>
+      <w:r>
+        <w:t>);</w:t>
+      </w:r>
+      <w:r>
+        <w:t xml:space="preserve"> // 30,31,…50</w:t>
+      </w:r>
+    </w:p>
+    <w:p>
+      <w:r>
+        <w:t>}</w:t>
       </w:r>
       <w:bookmarkStart w:id="0" w:name="_GoBack"/>
       <w:bookmarkEnd w:id="0"/>
+    </w:p>
+    <w:p>
+      <w:r>
+        <w:t>1 is odd</w:t>
+      </w:r>
+    </w:p>
+    <w:p>
+      <w:r>
+        <w:t>2 is even</w:t>
+      </w:r>
+    </w:p>
+    <w:p>
+      <w:r>
+        <w:t>3 is odd</w:t>
+      </w:r>
+    </w:p>
+    <w:p>
+      <w:r>
+        <w:t>4 is even</w:t>
+      </w:r>
+    </w:p>
+    <w:p>
+      <w:r>
+        <w:t>99 is odd</w:t>
+      </w:r>
+    </w:p>
+    <w:p>
+      <w:r>
+        <w:t>100 is even</w:t>
+      </w:r>
     </w:p>
     <w:p/>
     <w:p>
@@ -1937,9 +2209,9 @@
 <file path=word/numbering.xml><?xml version="1.0" encoding="utf-8"?>
 <w:numbering xmlns:wpc="http://schemas.microsoft.com/office/word/2010/wordprocessingCanvas" xmlns:mc="http://schemas.openxmlformats.org/markup-compatibility/2006" xmlns:o="urn:schemas-microsoft-com:office:office" xmlns:r="http://schemas.openxmlformats.org/officeDocument/2006/relationships" xmlns:m="http://schemas.openxmlformats.org/officeDocument/2006/math" xmlns:v="urn:schemas-microsoft-com:vml" xmlns:wp14="http://schemas.microsoft.com/office/word/2010/wordprocessingDrawing" xmlns:wp="http://schemas.openxmlformats.org/drawingml/2006/wordprocessingDrawing" xmlns:w10="urn:schemas-microsoft-com:office:word" xmlns:w="http://schemas.openxmlformats.org/wordprocessingml/2006/main" xmlns:w14="http://schemas.microsoft.com/office/word/2010/wordml" xmlns:wpg="http://schemas.microsoft.com/office/word/2010/wordprocessingGroup" xmlns:wpi="http://schemas.microsoft.com/office/word/2010/wordprocessingInk" xmlns:wne="http://schemas.microsoft.com/office/word/2006/wordml" xmlns:wps="http://schemas.microsoft.com/office/word/2010/wordprocessingShape" mc:Ignorable="w14 wp14">
   <w:abstractNum w:abstractNumId="0">
-    <w:nsid w:val="437B7660"/>
+    <w:nsid w:val="0E6C6E30"/>
     <w:multiLevelType w:val="hybridMultilevel"/>
-    <w:tmpl w:val="AFAC0D08"/>
+    <w:tmpl w:val="F09E9716"/>
     <w:lvl w:ilvl="0" w:tplc="0409000F">
       <w:start w:val="1"/>
       <w:numFmt w:val="decimal"/>
@@ -2026,9 +2298,9 @@
     </w:lvl>
   </w:abstractNum>
   <w:abstractNum w:abstractNumId="1">
-    <w:nsid w:val="6D180C09"/>
+    <w:nsid w:val="437B7660"/>
     <w:multiLevelType w:val="hybridMultilevel"/>
-    <w:tmpl w:val="186C64A6"/>
+    <w:tmpl w:val="AFAC0D08"/>
     <w:lvl w:ilvl="0" w:tplc="0409000F">
       <w:start w:val="1"/>
       <w:numFmt w:val="decimal"/>
@@ -2114,10 +2386,102 @@
       </w:pPr>
     </w:lvl>
   </w:abstractNum>
+  <w:abstractNum w:abstractNumId="2">
+    <w:nsid w:val="6D180C09"/>
+    <w:multiLevelType w:val="hybridMultilevel"/>
+    <w:tmpl w:val="186C64A6"/>
+    <w:lvl w:ilvl="0" w:tplc="0409000F">
+      <w:start w:val="1"/>
+      <w:numFmt w:val="decimal"/>
+      <w:lvlText w:val="%1."/>
+      <w:lvlJc w:val="left"/>
+      <w:pPr>
+        <w:ind w:left="720" w:hanging="360"/>
+      </w:pPr>
+      <w:rPr>
+        <w:rFonts w:hint="default"/>
+      </w:rPr>
+    </w:lvl>
+    <w:lvl w:ilvl="1" w:tplc="04090019" w:tentative="1">
+      <w:start w:val="1"/>
+      <w:numFmt w:val="lowerLetter"/>
+      <w:lvlText w:val="%2."/>
+      <w:lvlJc w:val="left"/>
+      <w:pPr>
+        <w:ind w:left="1440" w:hanging="360"/>
+      </w:pPr>
+    </w:lvl>
+    <w:lvl w:ilvl="2" w:tplc="0409001B" w:tentative="1">
+      <w:start w:val="1"/>
+      <w:numFmt w:val="lowerRoman"/>
+      <w:lvlText w:val="%3."/>
+      <w:lvlJc w:val="right"/>
+      <w:pPr>
+        <w:ind w:left="2160" w:hanging="180"/>
+      </w:pPr>
+    </w:lvl>
+    <w:lvl w:ilvl="3" w:tplc="0409000F" w:tentative="1">
+      <w:start w:val="1"/>
+      <w:numFmt w:val="decimal"/>
+      <w:lvlText w:val="%4."/>
+      <w:lvlJc w:val="left"/>
+      <w:pPr>
+        <w:ind w:left="2880" w:hanging="360"/>
+      </w:pPr>
+    </w:lvl>
+    <w:lvl w:ilvl="4" w:tplc="04090019" w:tentative="1">
+      <w:start w:val="1"/>
+      <w:numFmt w:val="lowerLetter"/>
+      <w:lvlText w:val="%5."/>
+      <w:lvlJc w:val="left"/>
+      <w:pPr>
+        <w:ind w:left="3600" w:hanging="360"/>
+      </w:pPr>
+    </w:lvl>
+    <w:lvl w:ilvl="5" w:tplc="0409001B" w:tentative="1">
+      <w:start w:val="1"/>
+      <w:numFmt w:val="lowerRoman"/>
+      <w:lvlText w:val="%6."/>
+      <w:lvlJc w:val="right"/>
+      <w:pPr>
+        <w:ind w:left="4320" w:hanging="180"/>
+      </w:pPr>
+    </w:lvl>
+    <w:lvl w:ilvl="6" w:tplc="0409000F" w:tentative="1">
+      <w:start w:val="1"/>
+      <w:numFmt w:val="decimal"/>
+      <w:lvlText w:val="%7."/>
+      <w:lvlJc w:val="left"/>
+      <w:pPr>
+        <w:ind w:left="5040" w:hanging="360"/>
+      </w:pPr>
+    </w:lvl>
+    <w:lvl w:ilvl="7" w:tplc="04090019" w:tentative="1">
+      <w:start w:val="1"/>
+      <w:numFmt w:val="lowerLetter"/>
+      <w:lvlText w:val="%8."/>
+      <w:lvlJc w:val="left"/>
+      <w:pPr>
+        <w:ind w:left="5760" w:hanging="360"/>
+      </w:pPr>
+    </w:lvl>
+    <w:lvl w:ilvl="8" w:tplc="0409001B" w:tentative="1">
+      <w:start w:val="1"/>
+      <w:numFmt w:val="lowerRoman"/>
+      <w:lvlText w:val="%9."/>
+      <w:lvlJc w:val="right"/>
+      <w:pPr>
+        <w:ind w:left="6480" w:hanging="180"/>
+      </w:pPr>
+    </w:lvl>
+  </w:abstractNum>
   <w:num w:numId="1">
+    <w:abstractNumId w:val="2"/>
+  </w:num>
+  <w:num w:numId="2">
     <w:abstractNumId w:val="1"/>
   </w:num>
-  <w:num w:numId="2">
+  <w:num w:numId="3">
     <w:abstractNumId w:val="0"/>
   </w:num>
 </w:numbering>

</xml_diff>

<commit_message>
13-12-2021 read me doc update
</commit_message>
<xml_diff>
--- a/batch2_readme.docx
+++ b/batch2_readme.docx
@@ -9,42 +9,13 @@
     </w:p>
     <w:p/>
     <w:p>
-      <w:proofErr w:type="spellStart"/>
-      <w:r>
-        <w:t>Git</w:t>
-      </w:r>
-      <w:proofErr w:type="spellEnd"/>
-      <w:r>
-        <w:t xml:space="preserve"> Useful things</w:t>
-      </w:r>
-    </w:p>
-    <w:p>
-      <w:r>
-        <w:t xml:space="preserve">First Time Code </w:t>
-      </w:r>
-      <w:proofErr w:type="gramStart"/>
-      <w:r>
-        <w:t>Checkout :</w:t>
-      </w:r>
-      <w:proofErr w:type="gramEnd"/>
-      <w:r>
-        <w:t xml:space="preserve"> </w:t>
-      </w:r>
-      <w:proofErr w:type="spellStart"/>
-      <w:r>
-        <w:t>git</w:t>
-      </w:r>
-      <w:proofErr w:type="spellEnd"/>
-      <w:r>
-        <w:t xml:space="preserve"> clone in tortoise </w:t>
-      </w:r>
-      <w:proofErr w:type="spellStart"/>
-      <w:r>
-        <w:t>git</w:t>
-      </w:r>
-      <w:proofErr w:type="spellEnd"/>
-      <w:r>
-        <w:t xml:space="preserve"> </w:t>
+      <w:r>
+        <w:t>Git Useful things</w:t>
+      </w:r>
+    </w:p>
+    <w:p>
+      <w:r>
+        <w:t xml:space="preserve">First Time Code Checkout : git clone in tortoise git </w:t>
       </w:r>
     </w:p>
     <w:p>
@@ -68,48 +39,11 @@
       </w:r>
     </w:p>
     <w:p>
-      <w:proofErr w:type="gramStart"/>
-      <w:r>
-        <w:t>class</w:t>
-      </w:r>
-      <w:proofErr w:type="gramEnd"/>
-      <w:r>
-        <w:t xml:space="preserve">, public, static, void, </w:t>
-      </w:r>
-      <w:proofErr w:type="spellStart"/>
-      <w:r>
-        <w:t>int</w:t>
-      </w:r>
-      <w:proofErr w:type="spellEnd"/>
-      <w:r>
-        <w:t xml:space="preserve">, float, double, short, char, </w:t>
-      </w:r>
-      <w:proofErr w:type="spellStart"/>
-      <w:r>
-        <w:t>boolean</w:t>
-      </w:r>
-      <w:proofErr w:type="spellEnd"/>
-      <w:r>
-        <w:t xml:space="preserve">,  </w:t>
-      </w:r>
-      <w:r>
-        <w:t xml:space="preserve">byte, long, </w:t>
-      </w:r>
-      <w:proofErr w:type="spellStart"/>
-      <w:r>
-        <w:t>boolean</w:t>
-      </w:r>
-      <w:proofErr w:type="spellEnd"/>
-      <w:r>
-        <w:t xml:space="preserve"> , if, else, for, if </w:t>
-      </w:r>
-      <w:proofErr w:type="spellStart"/>
-      <w:r>
-        <w:t>else,volatile</w:t>
-      </w:r>
-      <w:proofErr w:type="spellEnd"/>
-      <w:r>
-        <w:t>, new,  final, finally, etc.</w:t>
+      <w:r>
+        <w:t xml:space="preserve">class, public, static, void, int, float, double, short, char, boolean,  </w:t>
+      </w:r>
+      <w:r>
+        <w:t>byte, long, boolean , if, else, for, if else,volatile, new,  final, finally, etc.</w:t>
       </w:r>
     </w:p>
     <w:p/>
@@ -185,11 +119,9 @@
           <w:numId w:val="1"/>
         </w:numPr>
       </w:pPr>
-      <w:proofErr w:type="spellStart"/>
       <w:r>
         <w:t>int</w:t>
       </w:r>
-      <w:proofErr w:type="spellEnd"/>
     </w:p>
     <w:p>
       <w:pPr>
@@ -239,13 +171,8 @@
     </w:p>
     <w:p>
       <w:r>
-        <w:t xml:space="preserve">1. </w:t>
-      </w:r>
-      <w:proofErr w:type="gramStart"/>
-      <w:r>
-        <w:t>char</w:t>
-      </w:r>
-      <w:proofErr w:type="gramEnd"/>
+        <w:t>1. char</w:t>
+      </w:r>
     </w:p>
     <w:p>
       <w:r>
@@ -276,23 +203,13 @@
     </w:p>
     <w:p/>
     <w:p>
-      <w:proofErr w:type="gramStart"/>
-      <w:r>
-        <w:t>byte</w:t>
-      </w:r>
-      <w:proofErr w:type="gramEnd"/>
-      <w:r>
-        <w:t>: -128 to 127</w:t>
-      </w:r>
-    </w:p>
-    <w:p>
-      <w:proofErr w:type="gramStart"/>
-      <w:r>
-        <w:t>byte</w:t>
-      </w:r>
-      <w:proofErr w:type="gramEnd"/>
-      <w:r>
-        <w:t xml:space="preserve"> = 1 byte</w:t>
+      <w:r>
+        <w:t>byte: -128 to 127</w:t>
+      </w:r>
+    </w:p>
+    <w:p>
+      <w:r>
+        <w:t>byte = 1 byte</w:t>
       </w:r>
     </w:p>
     <w:p>
@@ -302,58 +219,29 @@
     </w:p>
     <w:p/>
     <w:p>
-      <w:proofErr w:type="gramStart"/>
-      <w:r>
-        <w:t>short</w:t>
-      </w:r>
-      <w:proofErr w:type="gramEnd"/>
-      <w:r>
-        <w:t xml:space="preserve"> = 2 bytes</w:t>
-      </w:r>
-    </w:p>
-    <w:p>
-      <w:proofErr w:type="gramStart"/>
-      <w:r>
-        <w:t>short</w:t>
-      </w:r>
-      <w:proofErr w:type="gramEnd"/>
-      <w:r>
-        <w:t xml:space="preserve"> = -32768 to 32767</w:t>
-      </w:r>
-    </w:p>
-    <w:p>
-      <w:proofErr w:type="gramStart"/>
-      <w:r>
-        <w:t>short</w:t>
-      </w:r>
-      <w:proofErr w:type="gramEnd"/>
-      <w:r>
-        <w:t xml:space="preserve"> = 16 bits</w:t>
+      <w:r>
+        <w:t>short = 2 bytes</w:t>
+      </w:r>
+    </w:p>
+    <w:p>
+      <w:r>
+        <w:t>short = -32768 to 32767</w:t>
+      </w:r>
+    </w:p>
+    <w:p>
+      <w:r>
+        <w:t>short = 16 bits</w:t>
       </w:r>
     </w:p>
     <w:p/>
     <w:p>
-      <w:proofErr w:type="spellStart"/>
-      <w:proofErr w:type="gramStart"/>
-      <w:r>
-        <w:t>int</w:t>
-      </w:r>
-      <w:proofErr w:type="spellEnd"/>
-      <w:proofErr w:type="gramEnd"/>
-      <w:r>
-        <w:t xml:space="preserve"> = 4 bytes</w:t>
-      </w:r>
-    </w:p>
-    <w:p>
-      <w:proofErr w:type="spellStart"/>
-      <w:proofErr w:type="gramStart"/>
-      <w:r>
-        <w:t>int</w:t>
-      </w:r>
-      <w:proofErr w:type="spellEnd"/>
-      <w:proofErr w:type="gramEnd"/>
-      <w:r>
-        <w:t xml:space="preserve"> =</w:t>
+      <w:r>
+        <w:t>int = 4 bytes</w:t>
+      </w:r>
+    </w:p>
+    <w:p>
+      <w:r>
+        <w:t>int =</w:t>
       </w:r>
       <w:r>
         <w:t xml:space="preserve"> -2147483648 to 2147483647</w:t>
@@ -363,26 +251,14 @@
       </w:r>
     </w:p>
     <w:p>
-      <w:proofErr w:type="spellStart"/>
-      <w:proofErr w:type="gramStart"/>
-      <w:r>
-        <w:t>int</w:t>
-      </w:r>
-      <w:proofErr w:type="spellEnd"/>
-      <w:proofErr w:type="gramEnd"/>
-      <w:r>
-        <w:t xml:space="preserve"> = 32 bits</w:t>
+      <w:r>
+        <w:t>int = 32 bits</w:t>
       </w:r>
     </w:p>
     <w:p/>
     <w:p>
-      <w:proofErr w:type="gramStart"/>
-      <w:r>
-        <w:t>long</w:t>
-      </w:r>
-      <w:proofErr w:type="gramEnd"/>
-      <w:r>
-        <w:t xml:space="preserve"> = 8 bytes</w:t>
+      <w:r>
+        <w:t>long = 8 bytes</w:t>
       </w:r>
     </w:p>
     <w:p>
@@ -397,13 +273,8 @@
           <w:shd w:val="clear" w:color="auto" w:fill="FFFFFF"/>
         </w:rPr>
       </w:pPr>
-      <w:proofErr w:type="gramStart"/>
-      <w:r>
-        <w:t>long</w:t>
-      </w:r>
-      <w:proofErr w:type="gramEnd"/>
-      <w:r>
-        <w:t xml:space="preserve"> = </w:t>
+      <w:r>
+        <w:t xml:space="preserve">long = </w:t>
       </w:r>
       <w:r>
         <w:rPr>
@@ -480,34 +351,19 @@
       </w:r>
     </w:p>
     <w:p>
-      <w:proofErr w:type="gramStart"/>
-      <w:r>
-        <w:t>long</w:t>
-      </w:r>
-      <w:proofErr w:type="gramEnd"/>
-      <w:r>
-        <w:t xml:space="preserve"> = 64 bits</w:t>
+      <w:r>
+        <w:t>long = 64 bits</w:t>
       </w:r>
     </w:p>
     <w:p/>
     <w:p>
-      <w:proofErr w:type="gramStart"/>
-      <w:r>
-        <w:t>float</w:t>
-      </w:r>
-      <w:proofErr w:type="gramEnd"/>
-      <w:r>
-        <w:t xml:space="preserve"> = 4 bytes</w:t>
-      </w:r>
-    </w:p>
-    <w:p>
-      <w:proofErr w:type="gramStart"/>
-      <w:r>
-        <w:t>float</w:t>
-      </w:r>
-      <w:proofErr w:type="gramEnd"/>
-      <w:r>
-        <w:t xml:space="preserve"> = -2147483648.00</w:t>
+      <w:r>
+        <w:t>float = 4 bytes</w:t>
+      </w:r>
+    </w:p>
+    <w:p>
+      <w:r>
+        <w:t>float = -2147483648.00</w:t>
       </w:r>
       <w:r>
         <w:t>f</w:t>
@@ -520,24 +376,14 @@
       </w:r>
     </w:p>
     <w:p>
-      <w:proofErr w:type="gramStart"/>
-      <w:r>
-        <w:t>float  =</w:t>
-      </w:r>
-      <w:proofErr w:type="gramEnd"/>
-      <w:r>
-        <w:t xml:space="preserve"> 32 bits</w:t>
+      <w:r>
+        <w:t>float  = 32 bits</w:t>
       </w:r>
     </w:p>
     <w:p/>
     <w:p>
-      <w:proofErr w:type="gramStart"/>
-      <w:r>
-        <w:t>double</w:t>
-      </w:r>
-      <w:proofErr w:type="gramEnd"/>
-      <w:r>
-        <w:t xml:space="preserve"> = 8 bytes </w:t>
+      <w:r>
+        <w:t xml:space="preserve">double = 8 bytes </w:t>
       </w:r>
     </w:p>
     <w:p>
@@ -552,13 +398,8 @@
           <w:shd w:val="clear" w:color="auto" w:fill="FFFFFF"/>
         </w:rPr>
       </w:pPr>
-      <w:proofErr w:type="gramStart"/>
-      <w:r>
-        <w:t>double</w:t>
-      </w:r>
-      <w:proofErr w:type="gramEnd"/>
-      <w:r>
-        <w:t xml:space="preserve"> = </w:t>
+      <w:r>
+        <w:t xml:space="preserve">double = </w:t>
       </w:r>
       <w:r>
         <w:rPr>
@@ -599,7 +440,6 @@
       </w:r>
     </w:p>
     <w:p>
-      <w:proofErr w:type="gramStart"/>
       <w:r>
         <w:rPr>
           <w:rFonts w:ascii="Arial" w:hAnsi="Arial" w:cs="Arial"/>
@@ -610,20 +450,7 @@
           <w:szCs w:val="21"/>
           <w:shd w:val="clear" w:color="auto" w:fill="FFFFFF"/>
         </w:rPr>
-        <w:t>double</w:t>
-      </w:r>
-      <w:proofErr w:type="gramEnd"/>
-      <w:r>
-        <w:rPr>
-          <w:rFonts w:ascii="Arial" w:hAnsi="Arial" w:cs="Arial"/>
-          <w:b/>
-          <w:bCs/>
-          <w:color w:val="202124"/>
-          <w:sz w:val="21"/>
-          <w:szCs w:val="21"/>
-          <w:shd w:val="clear" w:color="auto" w:fill="FFFFFF"/>
-        </w:rPr>
-        <w:t xml:space="preserve"> = 64 bits</w:t>
+        <w:t>double = 64 bits</w:t>
       </w:r>
     </w:p>
     <w:p/>
@@ -654,31 +481,19 @@
           <w:bottom w:val="double" w:sz="6" w:space="1" w:color="auto"/>
         </w:pBdr>
       </w:pPr>
-      <w:proofErr w:type="gramStart"/>
       <w:r>
         <w:t>char</w:t>
       </w:r>
-      <w:proofErr w:type="gramEnd"/>
     </w:p>
     <w:p/>
     <w:p>
-      <w:proofErr w:type="gramStart"/>
-      <w:r>
-        <w:t>char</w:t>
-      </w:r>
-      <w:proofErr w:type="gramEnd"/>
-      <w:r>
-        <w:t xml:space="preserve"> = 2 bytes</w:t>
-      </w:r>
-    </w:p>
-    <w:p>
-      <w:proofErr w:type="gramStart"/>
-      <w:r>
-        <w:t>char</w:t>
-      </w:r>
-      <w:proofErr w:type="gramEnd"/>
-      <w:r>
-        <w:t xml:space="preserve"> = 16 bits</w:t>
+      <w:r>
+        <w:t>char = 2 bytes</w:t>
+      </w:r>
+    </w:p>
+    <w:p>
+      <w:r>
+        <w:t>char = 16 bits</w:t>
       </w:r>
     </w:p>
     <w:p>
@@ -693,52 +508,23 @@
           <w:bottom w:val="double" w:sz="6" w:space="1" w:color="auto"/>
         </w:pBdr>
       </w:pPr>
-      <w:proofErr w:type="spellStart"/>
-      <w:proofErr w:type="gramStart"/>
       <w:r>
         <w:t>boolean</w:t>
       </w:r>
-      <w:proofErr w:type="spellEnd"/>
-      <w:proofErr w:type="gramEnd"/>
-    </w:p>
-    <w:p>
-      <w:proofErr w:type="spellStart"/>
-      <w:proofErr w:type="gramStart"/>
-      <w:r>
-        <w:t>boolean</w:t>
-      </w:r>
-      <w:proofErr w:type="spellEnd"/>
-      <w:proofErr w:type="gramEnd"/>
-      <w:r>
-        <w:t xml:space="preserve"> = 1 byte</w:t>
-      </w:r>
-    </w:p>
-    <w:p>
-      <w:proofErr w:type="gramStart"/>
-      <w:r>
-        <w:t>main</w:t>
-      </w:r>
-      <w:proofErr w:type="gramEnd"/>
-      <w:r>
-        <w:t xml:space="preserve"> method</w:t>
-      </w:r>
-    </w:p>
-    <w:p>
-      <w:proofErr w:type="gramStart"/>
-      <w:r>
-        <w:t>public</w:t>
-      </w:r>
-      <w:proofErr w:type="gramEnd"/>
-      <w:r>
-        <w:t xml:space="preserve"> static void main(String[] </w:t>
-      </w:r>
-      <w:proofErr w:type="spellStart"/>
-      <w:r>
-        <w:t>args</w:t>
-      </w:r>
-      <w:proofErr w:type="spellEnd"/>
-      <w:r>
-        <w:t>)  {</w:t>
+    </w:p>
+    <w:p>
+      <w:r>
+        <w:t>boolean = 1 byte</w:t>
+      </w:r>
+    </w:p>
+    <w:p>
+      <w:r>
+        <w:t>main method</w:t>
+      </w:r>
+    </w:p>
+    <w:p>
+      <w:r>
+        <w:t>public static void main(String[] args)  {</w:t>
       </w:r>
     </w:p>
     <w:p>
@@ -749,42 +535,13 @@
     <w:p/>
     <w:p>
       <w:r>
-        <w:t xml:space="preserve">For </w:t>
-      </w:r>
-      <w:proofErr w:type="gramStart"/>
-      <w:r>
-        <w:t>compile :</w:t>
-      </w:r>
-      <w:proofErr w:type="gramEnd"/>
-      <w:r>
-        <w:t xml:space="preserve"> </w:t>
-      </w:r>
-      <w:proofErr w:type="spellStart"/>
-      <w:r>
-        <w:t>javac</w:t>
-      </w:r>
-      <w:proofErr w:type="spellEnd"/>
-      <w:r>
-        <w:t xml:space="preserve"> filename.java</w:t>
-      </w:r>
-    </w:p>
-    <w:p>
-      <w:r>
-        <w:t xml:space="preserve">For </w:t>
-      </w:r>
-      <w:proofErr w:type="gramStart"/>
-      <w:r>
-        <w:t>Run :</w:t>
-      </w:r>
-      <w:proofErr w:type="gramEnd"/>
-      <w:r>
-        <w:t xml:space="preserve"> java </w:t>
-      </w:r>
-      <w:proofErr w:type="spellStart"/>
-      <w:r>
-        <w:t>classname</w:t>
-      </w:r>
-      <w:proofErr w:type="spellEnd"/>
+        <w:t>For compile : javac filename.java</w:t>
+      </w:r>
+    </w:p>
+    <w:p>
+      <w:r>
+        <w:t>For Run : java classname</w:t>
+      </w:r>
     </w:p>
     <w:p>
       <w:r>
@@ -792,33 +549,18 @@
       </w:r>
     </w:p>
     <w:p>
-      <w:proofErr w:type="gramStart"/>
-      <w:r>
-        <w:t>global</w:t>
-      </w:r>
-      <w:proofErr w:type="gramEnd"/>
-      <w:r>
-        <w:t xml:space="preserve"> variables vs local variables</w:t>
-      </w:r>
-    </w:p>
-    <w:p>
-      <w:proofErr w:type="gramStart"/>
-      <w:r>
-        <w:t>global</w:t>
-      </w:r>
-      <w:proofErr w:type="gramEnd"/>
-      <w:r>
-        <w:t xml:space="preserve"> variables: class level variables we called as global variables</w:t>
-      </w:r>
-    </w:p>
-    <w:p>
-      <w:proofErr w:type="gramStart"/>
-      <w:r>
-        <w:t>local</w:t>
-      </w:r>
-      <w:proofErr w:type="gramEnd"/>
-      <w:r>
-        <w:t xml:space="preserve"> variables: method level variables we called as local variables</w:t>
+      <w:r>
+        <w:t>global variables vs local variables</w:t>
+      </w:r>
+    </w:p>
+    <w:p>
+      <w:r>
+        <w:t>global variables: class level variables we called as global variables</w:t>
+      </w:r>
+    </w:p>
+    <w:p>
+      <w:r>
+        <w:t>local variables: method level variables we called as local variables</w:t>
       </w:r>
     </w:p>
     <w:p>
@@ -870,15 +612,7 @@
     </w:p>
     <w:p>
       <w:r>
-        <w:t>2</w:t>
-      </w:r>
-      <w:proofErr w:type="gramStart"/>
-      <w:r>
-        <w:t>,4,6,8,10</w:t>
-      </w:r>
-      <w:proofErr w:type="gramEnd"/>
-      <w:r>
-        <w:t>…..</w:t>
+        <w:t>2,4,6,8,10…..</w:t>
       </w:r>
     </w:p>
     <w:p>
@@ -888,41 +622,18 @@
         </w:pBdr>
       </w:pPr>
       <w:r>
-        <w:t>1</w:t>
-      </w:r>
-      <w:proofErr w:type="gramStart"/>
-      <w:r>
-        <w:t>,3,5,7</w:t>
-      </w:r>
-      <w:proofErr w:type="gramEnd"/>
-      <w:r>
-        <w:t>…..</w:t>
-      </w:r>
-    </w:p>
-    <w:p>
-      <w:r>
-        <w:t xml:space="preserve">Find the given character is </w:t>
-      </w:r>
-      <w:proofErr w:type="spellStart"/>
-      <w:r>
-        <w:t>owel</w:t>
-      </w:r>
-      <w:proofErr w:type="spellEnd"/>
-      <w:r>
-        <w:t xml:space="preserve"> or not</w:t>
-      </w:r>
-    </w:p>
-    <w:p>
-      <w:proofErr w:type="spellStart"/>
-      <w:proofErr w:type="gramStart"/>
-      <w:r>
-        <w:t>a,</w:t>
-      </w:r>
-      <w:proofErr w:type="gramEnd"/>
-      <w:r>
-        <w:t>e,I,o,u</w:t>
-      </w:r>
-      <w:proofErr w:type="spellEnd"/>
+        <w:t>1,3,5,7…..</w:t>
+      </w:r>
+    </w:p>
+    <w:p>
+      <w:r>
+        <w:t>Find the given character is owel or not</w:t>
+      </w:r>
+    </w:p>
+    <w:p>
+      <w:r>
+        <w:t>a,e,I,o,u</w:t>
+      </w:r>
       <w:r>
         <w:t xml:space="preserve"> </w:t>
       </w:r>
@@ -938,13 +649,8 @@
       </w:r>
     </w:p>
     <w:p>
-      <w:proofErr w:type="gramStart"/>
-      <w:r>
-        <w:t>float</w:t>
-      </w:r>
-      <w:proofErr w:type="gramEnd"/>
-      <w:r>
-        <w:t xml:space="preserve"> percentage = 75.00f;</w:t>
+      <w:r>
+        <w:t>float percentage = 75.00f;</w:t>
       </w:r>
     </w:p>
     <w:p>
@@ -964,18 +670,8 @@
       </w:r>
     </w:p>
     <w:p>
-      <w:proofErr w:type="spellStart"/>
-      <w:proofErr w:type="gramStart"/>
-      <w:r>
-        <w:t>System.out.println</w:t>
-      </w:r>
-      <w:proofErr w:type="spellEnd"/>
-      <w:r>
-        <w:t>(</w:t>
-      </w:r>
-      <w:proofErr w:type="gramEnd"/>
-      <w:r>
-        <w:t>name+“ got first class”);</w:t>
+      <w:r>
+        <w:t>System.out.println(name+“ got first class”);</w:t>
       </w:r>
     </w:p>
     <w:p/>
@@ -996,15 +692,7 @@
         <w:t xml:space="preserve"> (</w:t>
       </w:r>
       <w:r>
-        <w:t xml:space="preserve">percentage </w:t>
-      </w:r>
-      <w:proofErr w:type="gramStart"/>
-      <w:r>
-        <w:t>&gt;  60</w:t>
-      </w:r>
-      <w:proofErr w:type="gramEnd"/>
-      <w:r>
-        <w:t xml:space="preserve"> &amp;&amp; percentage  &lt; 70</w:t>
+        <w:t>percentage &gt;  60 &amp;&amp; percentage  &lt; 70</w:t>
       </w:r>
       <w:r>
         <w:t>)</w:t>
@@ -1014,74 +702,28 @@
       </w:r>
     </w:p>
     <w:p>
-      <w:proofErr w:type="spellStart"/>
-      <w:proofErr w:type="gramStart"/>
-      <w:r>
-        <w:t>System.out.println</w:t>
-      </w:r>
-      <w:proofErr w:type="spellEnd"/>
-      <w:r>
-        <w:t>(</w:t>
-      </w:r>
-      <w:proofErr w:type="gramEnd"/>
-      <w:r>
-        <w:t>name+“ got second class”);</w:t>
-      </w:r>
-    </w:p>
-    <w:p>
-      <w:r>
-        <w:t xml:space="preserve">} else if (percentage </w:t>
-      </w:r>
-      <w:proofErr w:type="gramStart"/>
-      <w:r>
-        <w:t>&gt;  50</w:t>
-      </w:r>
-      <w:proofErr w:type="gramEnd"/>
-      <w:r>
-        <w:t xml:space="preserve"> &amp;&amp; percentage  &lt; 60) {</w:t>
-      </w:r>
-    </w:p>
-    <w:p>
-      <w:proofErr w:type="spellStart"/>
-      <w:proofErr w:type="gramStart"/>
-      <w:r>
-        <w:t>System.out.println</w:t>
-      </w:r>
-      <w:proofErr w:type="spellEnd"/>
-      <w:r>
-        <w:t>(</w:t>
-      </w:r>
-      <w:proofErr w:type="gramEnd"/>
-      <w:r>
-        <w:t>name+“ got third class”);</w:t>
-      </w:r>
-    </w:p>
-    <w:p>
-      <w:r>
-        <w:t xml:space="preserve">} else if (percentage </w:t>
-      </w:r>
-      <w:proofErr w:type="gramStart"/>
-      <w:r>
-        <w:t>&gt;  40</w:t>
-      </w:r>
-      <w:proofErr w:type="gramEnd"/>
-      <w:r>
-        <w:t xml:space="preserve"> &amp;&amp; percentage  &lt; 50) {</w:t>
-      </w:r>
-    </w:p>
-    <w:p>
-      <w:proofErr w:type="spellStart"/>
-      <w:proofErr w:type="gramStart"/>
-      <w:r>
-        <w:t>System.out.println</w:t>
-      </w:r>
-      <w:proofErr w:type="spellEnd"/>
-      <w:r>
-        <w:t>(</w:t>
-      </w:r>
-      <w:proofErr w:type="gramEnd"/>
-      <w:r>
-        <w:t>name+“ got fourth class”);</w:t>
+      <w:r>
+        <w:t>System.out.println(name+“ got second class”);</w:t>
+      </w:r>
+    </w:p>
+    <w:p>
+      <w:r>
+        <w:t>} else if (percentage &gt;  50 &amp;&amp; percentage  &lt; 60) {</w:t>
+      </w:r>
+    </w:p>
+    <w:p>
+      <w:r>
+        <w:t>System.out.println(name+“ got third class”);</w:t>
+      </w:r>
+    </w:p>
+    <w:p>
+      <w:r>
+        <w:t>} else if (percentage &gt;  40 &amp;&amp; percentage  &lt; 50) {</w:t>
+      </w:r>
+    </w:p>
+    <w:p>
+      <w:r>
+        <w:t>System.out.println(name+“ got fourth class”);</w:t>
       </w:r>
     </w:p>
     <w:p>
@@ -1090,18 +732,8 @@
       </w:r>
     </w:p>
     <w:p>
-      <w:proofErr w:type="spellStart"/>
-      <w:proofErr w:type="gramStart"/>
-      <w:r>
-        <w:t>System.out.println</w:t>
-      </w:r>
-      <w:proofErr w:type="spellEnd"/>
-      <w:r>
-        <w:t>(</w:t>
-      </w:r>
-      <w:proofErr w:type="gramEnd"/>
-      <w:r>
-        <w:t>name+“ got failed”);</w:t>
+      <w:r>
+        <w:t>System.out.println(name+“ got failed”);</w:t>
       </w:r>
     </w:p>
     <w:p>
@@ -1116,105 +748,45 @@
       </w:r>
     </w:p>
     <w:p>
-      <w:proofErr w:type="spellStart"/>
-      <w:proofErr w:type="gramStart"/>
-      <w:r>
-        <w:t>System.out.println</w:t>
-      </w:r>
-      <w:proofErr w:type="spellEnd"/>
-      <w:r>
-        <w:t>(</w:t>
-      </w:r>
-      <w:proofErr w:type="gramEnd"/>
-      <w:r>
-        <w:t>name+“ got first class”);</w:t>
-      </w:r>
-    </w:p>
-    <w:p>
-      <w:proofErr w:type="gramStart"/>
-      <w:r>
-        <w:t>}  if</w:t>
-      </w:r>
-      <w:proofErr w:type="gramEnd"/>
-      <w:r>
-        <w:t xml:space="preserve"> (percentage &gt;  60 &amp;&amp; percentage  &lt; 70) {</w:t>
-      </w:r>
-    </w:p>
-    <w:p>
-      <w:proofErr w:type="spellStart"/>
-      <w:proofErr w:type="gramStart"/>
-      <w:r>
-        <w:t>System.out.println</w:t>
-      </w:r>
-      <w:proofErr w:type="spellEnd"/>
-      <w:r>
-        <w:t>(</w:t>
-      </w:r>
-      <w:proofErr w:type="gramEnd"/>
-      <w:r>
-        <w:t>name+“ got second class”);</w:t>
-      </w:r>
-    </w:p>
-    <w:p>
-      <w:proofErr w:type="gramStart"/>
+      <w:r>
+        <w:t>System.out.println(name+“ got first class”);</w:t>
+      </w:r>
+    </w:p>
+    <w:p>
+      <w:r>
+        <w:t>}  if (percentage &gt;  60 &amp;&amp; percentage  &lt; 70) {</w:t>
+      </w:r>
+    </w:p>
+    <w:p>
+      <w:r>
+        <w:t>System.out.println(name+“ got second class”);</w:t>
+      </w:r>
+    </w:p>
+    <w:p>
       <w:r>
         <w:lastRenderedPageBreak/>
-        <w:t>}  if</w:t>
-      </w:r>
-      <w:proofErr w:type="gramEnd"/>
-      <w:r>
-        <w:t xml:space="preserve"> (percentage &gt;  50 &amp;&amp; percentage  &lt; 60) {</w:t>
-      </w:r>
-    </w:p>
-    <w:p>
-      <w:proofErr w:type="spellStart"/>
-      <w:proofErr w:type="gramStart"/>
-      <w:r>
-        <w:t>System.out.println</w:t>
-      </w:r>
-      <w:proofErr w:type="spellEnd"/>
-      <w:r>
-        <w:t>(</w:t>
-      </w:r>
-      <w:proofErr w:type="gramEnd"/>
-      <w:r>
-        <w:t>name+“ got third class”);</w:t>
-      </w:r>
-    </w:p>
-    <w:p>
-      <w:proofErr w:type="gramStart"/>
-      <w:r>
-        <w:t>}  if</w:t>
-      </w:r>
-      <w:proofErr w:type="gramEnd"/>
-      <w:r>
-        <w:t xml:space="preserve"> (percentage &gt;  40 &amp;&amp; percentage  &lt; 50) {</w:t>
-      </w:r>
-    </w:p>
-    <w:p>
-      <w:proofErr w:type="spellStart"/>
-      <w:proofErr w:type="gramStart"/>
-      <w:r>
-        <w:t>System.out.println</w:t>
-      </w:r>
-      <w:proofErr w:type="spellEnd"/>
-      <w:r>
-        <w:t>(</w:t>
-      </w:r>
-      <w:proofErr w:type="gramEnd"/>
-      <w:r>
-        <w:t>name+“ got fourth class”);</w:t>
-      </w:r>
-    </w:p>
-    <w:p>
-      <w:r>
-        <w:t xml:space="preserve">} </w:t>
-      </w:r>
-      <w:proofErr w:type="gramStart"/>
-      <w:r>
-        <w:t>if(</w:t>
-      </w:r>
-      <w:proofErr w:type="gramEnd"/>
+        <w:t>}  if (percentage &gt;  50 &amp;&amp; percentage  &lt; 60) {</w:t>
+      </w:r>
+    </w:p>
+    <w:p>
+      <w:r>
+        <w:t>System.out.println(name+“ got third class”);</w:t>
+      </w:r>
+    </w:p>
+    <w:p>
+      <w:r>
+        <w:t>}  if (percentage &gt;  40 &amp;&amp; percentage  &lt; 50) {</w:t>
+      </w:r>
+    </w:p>
+    <w:p>
+      <w:r>
+        <w:t>System.out.println(name+“ got fourth class”);</w:t>
+      </w:r>
+    </w:p>
+    <w:p>
+      <w:r>
+        <w:t>} if(</w:t>
+      </w:r>
       <w:r>
         <w:t>percentage &lt; 40</w:t>
       </w:r>
@@ -1223,18 +795,8 @@
       </w:r>
     </w:p>
     <w:p>
-      <w:proofErr w:type="spellStart"/>
-      <w:proofErr w:type="gramStart"/>
-      <w:r>
-        <w:t>System.out.println</w:t>
-      </w:r>
-      <w:proofErr w:type="spellEnd"/>
-      <w:r>
-        <w:t>(</w:t>
-      </w:r>
-      <w:proofErr w:type="gramEnd"/>
-      <w:r>
-        <w:t>name+“ got failed”);</w:t>
+      <w:r>
+        <w:t>System.out.println(name+“ got failed”);</w:t>
       </w:r>
     </w:p>
     <w:p>
@@ -1248,138 +810,47 @@
       </w:r>
     </w:p>
     <w:p>
-      <w:proofErr w:type="spellStart"/>
-      <w:r>
-        <w:t>Atm</w:t>
-      </w:r>
-      <w:proofErr w:type="spellEnd"/>
-      <w:r>
-        <w:t xml:space="preserve"> pin</w:t>
+      <w:r>
+        <w:t>Atm pin</w:t>
       </w:r>
     </w:p>
     <w:p/>
     <w:p>
-      <w:proofErr w:type="spellStart"/>
-      <w:proofErr w:type="gramStart"/>
-      <w:r>
-        <w:t>int</w:t>
-      </w:r>
-      <w:proofErr w:type="spellEnd"/>
-      <w:proofErr w:type="gramEnd"/>
-      <w:r>
-        <w:t xml:space="preserve"> </w:t>
-      </w:r>
-      <w:proofErr w:type="spellStart"/>
-      <w:r>
-        <w:t>atmPin</w:t>
-      </w:r>
-      <w:proofErr w:type="spellEnd"/>
-      <w:r>
-        <w:t xml:space="preserve">  =  8545;</w:t>
-      </w:r>
-    </w:p>
-    <w:p>
-      <w:proofErr w:type="gramStart"/>
-      <w:r>
-        <w:t xml:space="preserve">double  </w:t>
-      </w:r>
-      <w:proofErr w:type="spellStart"/>
-      <w:r>
-        <w:t>balAmount</w:t>
-      </w:r>
-      <w:proofErr w:type="spellEnd"/>
-      <w:proofErr w:type="gramEnd"/>
-      <w:r>
-        <w:t xml:space="preserve"> = 50000.00;</w:t>
-      </w:r>
-    </w:p>
-    <w:p>
-      <w:proofErr w:type="gramStart"/>
-      <w:r>
-        <w:t>double</w:t>
-      </w:r>
-      <w:proofErr w:type="gramEnd"/>
-      <w:r>
-        <w:t xml:space="preserve"> </w:t>
-      </w:r>
-      <w:proofErr w:type="spellStart"/>
-      <w:r>
-        <w:t>withDrawAmount</w:t>
-      </w:r>
-      <w:proofErr w:type="spellEnd"/>
-      <w:r>
-        <w:t xml:space="preserve"> = 4005</w:t>
+      <w:r>
+        <w:t>int atmPin  =  8545;</w:t>
+      </w:r>
+    </w:p>
+    <w:p>
+      <w:r>
+        <w:t>double  balAmount = 50000.00;</w:t>
+      </w:r>
+    </w:p>
+    <w:p>
+      <w:r>
+        <w:t>double withDrawAmount = 4005</w:t>
       </w:r>
       <w:r>
         <w:t>0.00;</w:t>
       </w:r>
     </w:p>
     <w:p>
-      <w:proofErr w:type="gramStart"/>
-      <w:r>
-        <w:t>if(</w:t>
-      </w:r>
-      <w:proofErr w:type="spellStart"/>
-      <w:proofErr w:type="gramEnd"/>
-      <w:r>
-        <w:t>atmPin</w:t>
-      </w:r>
-      <w:proofErr w:type="spellEnd"/>
-      <w:r>
-        <w:t xml:space="preserve"> == 8545) {</w:t>
-      </w:r>
-    </w:p>
-    <w:p>
-      <w:proofErr w:type="gramStart"/>
-      <w:r>
-        <w:t>if(</w:t>
-      </w:r>
-      <w:proofErr w:type="spellStart"/>
-      <w:proofErr w:type="gramEnd"/>
-      <w:r>
-        <w:t>withDrawAmount</w:t>
-      </w:r>
-      <w:proofErr w:type="spellEnd"/>
-      <w:r>
-        <w:t xml:space="preserve"> % 100 == 0) {</w:t>
-      </w:r>
-    </w:p>
-    <w:p>
-      <w:proofErr w:type="gramStart"/>
-      <w:r>
-        <w:t>if(</w:t>
-      </w:r>
-      <w:proofErr w:type="spellStart"/>
-      <w:proofErr w:type="gramEnd"/>
-      <w:r>
-        <w:t>balAmount</w:t>
-      </w:r>
-      <w:proofErr w:type="spellEnd"/>
-      <w:r>
-        <w:t xml:space="preserve"> &gt; </w:t>
-      </w:r>
-      <w:proofErr w:type="spellStart"/>
-      <w:r>
-        <w:t>withDrawAmount</w:t>
-      </w:r>
-      <w:proofErr w:type="spellEnd"/>
-      <w:r>
-        <w:t>) {</w:t>
-      </w:r>
-    </w:p>
-    <w:p>
-      <w:proofErr w:type="spellStart"/>
-      <w:proofErr w:type="gramStart"/>
-      <w:r>
-        <w:t>System.out.println</w:t>
-      </w:r>
-      <w:proofErr w:type="spellEnd"/>
-      <w:r>
-        <w:t>(</w:t>
-      </w:r>
-      <w:proofErr w:type="gramEnd"/>
-      <w:r>
-        <w:t>“Please Take Your Amount”);</w:t>
+      <w:r>
+        <w:t>if(atmPin == 8545) {</w:t>
+      </w:r>
+    </w:p>
+    <w:p>
+      <w:r>
+        <w:t>if(withDrawAmount % 100 == 0) {</w:t>
+      </w:r>
+    </w:p>
+    <w:p>
+      <w:r>
+        <w:t>if(balAmount &gt; withDrawAmount) {</w:t>
+      </w:r>
+    </w:p>
+    <w:p>
+      <w:r>
+        <w:t>System.out.println(“Please Take Your Amount”);</w:t>
       </w:r>
     </w:p>
     <w:p>
@@ -1388,26 +859,8 @@
       </w:r>
     </w:p>
     <w:p>
-      <w:proofErr w:type="spellStart"/>
-      <w:proofErr w:type="gramStart"/>
-      <w:r>
-        <w:t>System.out.println</w:t>
-      </w:r>
-      <w:proofErr w:type="spellEnd"/>
-      <w:r>
-        <w:t>(</w:t>
-      </w:r>
-      <w:proofErr w:type="gramEnd"/>
-      <w:r>
-        <w:t>“</w:t>
-      </w:r>
-      <w:proofErr w:type="spellStart"/>
-      <w:r>
-        <w:t>Insuffiecient</w:t>
-      </w:r>
-      <w:proofErr w:type="spellEnd"/>
-      <w:r>
-        <w:t xml:space="preserve"> Funds”);</w:t>
+      <w:r>
+        <w:t>System.out.println(“Insuffiecient Funds”);</w:t>
       </w:r>
     </w:p>
     <w:p>
@@ -1421,18 +874,8 @@
       </w:r>
     </w:p>
     <w:p>
-      <w:proofErr w:type="spellStart"/>
-      <w:proofErr w:type="gramStart"/>
-      <w:r>
-        <w:t>System.out.println</w:t>
-      </w:r>
-      <w:proofErr w:type="spellEnd"/>
-      <w:r>
-        <w:t>(</w:t>
-      </w:r>
-      <w:proofErr w:type="gramEnd"/>
-      <w:r>
-        <w:t>“Invalid Amount”);</w:t>
+      <w:r>
+        <w:t>System.out.println(“Invalid Amount”);</w:t>
       </w:r>
     </w:p>
     <w:p>
@@ -1446,18 +889,8 @@
       </w:r>
     </w:p>
     <w:p>
-      <w:proofErr w:type="spellStart"/>
-      <w:proofErr w:type="gramStart"/>
-      <w:r>
-        <w:t>System.out.println</w:t>
-      </w:r>
-      <w:proofErr w:type="spellEnd"/>
-      <w:r>
-        <w:t>(</w:t>
-      </w:r>
-      <w:proofErr w:type="gramEnd"/>
-      <w:r>
-        <w:t>“Invalid Pin Please Try Again!”);</w:t>
+      <w:r>
+        <w:t>System.out.println(“Invalid Pin Please Try Again!”);</w:t>
       </w:r>
     </w:p>
     <w:p>
@@ -1472,28 +905,13 @@
       </w:r>
     </w:p>
     <w:p>
-      <w:proofErr w:type="gramStart"/>
-      <w:r>
-        <w:t>1.Current</w:t>
-      </w:r>
-      <w:proofErr w:type="gramEnd"/>
-      <w:r>
-        <w:t xml:space="preserve"> Bill</w:t>
-      </w:r>
-    </w:p>
-    <w:p>
-      <w:r>
-        <w:t xml:space="preserve">2. </w:t>
-      </w:r>
-      <w:proofErr w:type="spellStart"/>
-      <w:proofErr w:type="gramStart"/>
-      <w:r>
-        <w:t>owels</w:t>
-      </w:r>
-      <w:proofErr w:type="spellEnd"/>
-      <w:proofErr w:type="gramEnd"/>
-      <w:r>
-        <w:t xml:space="preserve"> (2 ways)</w:t>
+      <w:r>
+        <w:t>1.Current Bill</w:t>
+      </w:r>
+    </w:p>
+    <w:p>
+      <w:r>
+        <w:t>2. owels (2 ways)</w:t>
       </w:r>
       <w:r>
         <w:t xml:space="preserve"> if else if</w:t>
@@ -1501,56 +919,28 @@
     </w:p>
     <w:p>
       <w:r>
-        <w:t xml:space="preserve">3. </w:t>
-      </w:r>
-      <w:proofErr w:type="gramStart"/>
-      <w:r>
-        <w:t>results</w:t>
-      </w:r>
-      <w:proofErr w:type="gramEnd"/>
-      <w:r>
-        <w:t xml:space="preserve"> using all if</w:t>
-      </w:r>
-    </w:p>
-    <w:p>
-      <w:r>
-        <w:t xml:space="preserve">// </w:t>
-      </w:r>
-      <w:proofErr w:type="spellStart"/>
-      <w:r>
-        <w:t>nooutput</w:t>
-      </w:r>
-      <w:proofErr w:type="spellEnd"/>
-    </w:p>
-    <w:p>
-      <w:r>
-        <w:t xml:space="preserve">// </w:t>
-      </w:r>
-      <w:proofErr w:type="spellStart"/>
-      <w:r>
-        <w:t>nooutput</w:t>
-      </w:r>
-      <w:proofErr w:type="spellEnd"/>
-    </w:p>
-    <w:p>
-      <w:r>
-        <w:t>/</w:t>
-      </w:r>
-      <w:proofErr w:type="gramStart"/>
-      <w:r>
-        <w:t>/  2</w:t>
-      </w:r>
-      <w:proofErr w:type="gramEnd"/>
-      <w:r>
-        <w:t>/12/2021</w:t>
-      </w:r>
-    </w:p>
-    <w:p>
-      <w:proofErr w:type="gramStart"/>
+        <w:t>3. results using all if</w:t>
+      </w:r>
+    </w:p>
+    <w:p>
+      <w:r>
+        <w:t>// nooutput</w:t>
+      </w:r>
+    </w:p>
+    <w:p>
+      <w:r>
+        <w:t>// nooutput</w:t>
+      </w:r>
+    </w:p>
+    <w:p>
+      <w:r>
+        <w:t>//  2/12/2021</w:t>
+      </w:r>
+    </w:p>
+    <w:p>
       <w:r>
         <w:t>If(</w:t>
       </w:r>
-      <w:proofErr w:type="gramEnd"/>
       <w:r>
         <w:t>true</w:t>
       </w:r>
@@ -1562,71 +952,28 @@
       </w:r>
     </w:p>
     <w:p>
-      <w:proofErr w:type="spellStart"/>
-      <w:proofErr w:type="gramStart"/>
-      <w:r>
-        <w:t>System.out.println</w:t>
-      </w:r>
-      <w:proofErr w:type="spellEnd"/>
-      <w:r>
-        <w:t>(</w:t>
-      </w:r>
-      <w:proofErr w:type="gramEnd"/>
-      <w:r>
-        <w:t xml:space="preserve">“Naresh”); </w:t>
-      </w:r>
-    </w:p>
-    <w:p>
-      <w:proofErr w:type="gramStart"/>
-      <w:r>
-        <w:t>}else</w:t>
-      </w:r>
-      <w:proofErr w:type="gramEnd"/>
-      <w:r>
-        <w:t xml:space="preserve"> If(true) {</w:t>
-      </w:r>
-    </w:p>
-    <w:p>
-      <w:proofErr w:type="spellStart"/>
-      <w:proofErr w:type="gramStart"/>
-      <w:r>
-        <w:t>System.out.println</w:t>
-      </w:r>
-      <w:proofErr w:type="spellEnd"/>
-      <w:r>
-        <w:t>(</w:t>
-      </w:r>
-      <w:proofErr w:type="gramEnd"/>
-      <w:r>
-        <w:t>“Naresh”);</w:t>
-      </w:r>
-    </w:p>
-    <w:p>
-      <w:r>
-        <w:t xml:space="preserve">} else </w:t>
-      </w:r>
-      <w:proofErr w:type="gramStart"/>
-      <w:r>
-        <w:t>If(</w:t>
-      </w:r>
-      <w:proofErr w:type="gramEnd"/>
-      <w:r>
-        <w:t>true) {</w:t>
-      </w:r>
-    </w:p>
-    <w:p>
-      <w:proofErr w:type="spellStart"/>
-      <w:proofErr w:type="gramStart"/>
-      <w:r>
-        <w:t>System.out.println</w:t>
-      </w:r>
-      <w:proofErr w:type="spellEnd"/>
-      <w:r>
-        <w:t>(</w:t>
-      </w:r>
-      <w:proofErr w:type="gramEnd"/>
-      <w:r>
-        <w:t>“Naresh”);</w:t>
+      <w:r>
+        <w:t xml:space="preserve">System.out.println(“Naresh”); </w:t>
+      </w:r>
+    </w:p>
+    <w:p>
+      <w:r>
+        <w:t>}else If(true) {</w:t>
+      </w:r>
+    </w:p>
+    <w:p>
+      <w:r>
+        <w:t>System.out.println(“Naresh”);</w:t>
+      </w:r>
+    </w:p>
+    <w:p>
+      <w:r>
+        <w:t>} else If(true) {</w:t>
+      </w:r>
+    </w:p>
+    <w:p>
+      <w:r>
+        <w:t>System.out.println(“Naresh”);</w:t>
       </w:r>
     </w:p>
     <w:p>
@@ -1636,13 +983,8 @@
     </w:p>
     <w:p>
       <w:r>
-        <w:t xml:space="preserve">Switch </w:t>
-      </w:r>
-      <w:proofErr w:type="gramStart"/>
-      <w:r>
-        <w:t>cases()</w:t>
-      </w:r>
-      <w:proofErr w:type="gramEnd"/>
+        <w:t>Switch cases()</w:t>
+      </w:r>
     </w:p>
     <w:p>
       <w:r>
@@ -1661,23 +1003,13 @@
     </w:p>
     <w:p>
       <w:r>
-        <w:t xml:space="preserve">4 -&gt; </w:t>
-      </w:r>
-      <w:proofErr w:type="spellStart"/>
-      <w:r>
-        <w:t>WednesDay</w:t>
-      </w:r>
-      <w:proofErr w:type="spellEnd"/>
-    </w:p>
-    <w:p>
-      <w:r>
-        <w:t xml:space="preserve">5 -&gt; </w:t>
-      </w:r>
-      <w:proofErr w:type="spellStart"/>
-      <w:r>
-        <w:t>ThursDay</w:t>
-      </w:r>
-      <w:proofErr w:type="spellEnd"/>
+        <w:t>4 -&gt; WednesDay</w:t>
+      </w:r>
+    </w:p>
+    <w:p>
+      <w:r>
+        <w:t>5 -&gt; ThursDay</w:t>
+      </w:r>
     </w:p>
     <w:p>
       <w:r>
@@ -1695,21 +1027,11 @@
       </w:r>
     </w:p>
     <w:p>
-      <w:proofErr w:type="gramStart"/>
       <w:r>
         <w:t>Switch(</w:t>
       </w:r>
-      <w:proofErr w:type="gramEnd"/>
-      <w:r>
-        <w:t>“</w:t>
-      </w:r>
-      <w:proofErr w:type="spellStart"/>
-      <w:r>
-        <w:t>naresh</w:t>
-      </w:r>
-      <w:proofErr w:type="spellEnd"/>
-      <w:r>
-        <w:t>”</w:t>
+      <w:r>
+        <w:t>“naresh”</w:t>
       </w:r>
       <w:r>
         <w:t xml:space="preserve">) </w:t>
@@ -1743,23 +1065,13 @@
     </w:p>
     <w:p>
       <w:r>
-        <w:t xml:space="preserve">Case </w:t>
-      </w:r>
-      <w:proofErr w:type="spellStart"/>
-      <w:r>
-        <w:t>case</w:t>
-      </w:r>
-      <w:proofErr w:type="spellEnd"/>
-      <w:r>
-        <w:t>: // statement</w:t>
-      </w:r>
-    </w:p>
-    <w:p>
-      <w:proofErr w:type="gramStart"/>
+        <w:t>Case case: // statement</w:t>
+      </w:r>
+    </w:p>
+    <w:p>
       <w:r>
         <w:t>Default :</w:t>
       </w:r>
-      <w:proofErr w:type="gramEnd"/>
     </w:p>
     <w:p>
       <w:r>
@@ -1778,18 +1090,10 @@
     </w:p>
     <w:p>
       <w:r>
-        <w:t xml:space="preserve">Switch case and </w:t>
-      </w:r>
-      <w:proofErr w:type="gramStart"/>
-      <w:r>
-        <w:t>increment</w:t>
-      </w:r>
-      <w:r>
-        <w:t>(</w:t>
-      </w:r>
-      <w:proofErr w:type="gramEnd"/>
-      <w:r>
-        <w:t>++)</w:t>
+        <w:t>Switch case and increment</w:t>
+      </w:r>
+      <w:r>
+        <w:t>(++)</w:t>
       </w:r>
       <w:r>
         <w:t xml:space="preserve"> and decrement</w:t>
@@ -1807,109 +1111,28 @@
       </w:r>
     </w:p>
     <w:p>
-      <w:proofErr w:type="spellStart"/>
-      <w:r>
-        <w:t>Int</w:t>
-      </w:r>
-      <w:proofErr w:type="spellEnd"/>
-      <w:r>
-        <w:t xml:space="preserve"> </w:t>
-      </w:r>
-      <w:proofErr w:type="spellStart"/>
-      <w:r>
-        <w:t>num</w:t>
-      </w:r>
-      <w:proofErr w:type="spellEnd"/>
-      <w:r>
-        <w:t xml:space="preserve"> = 10;</w:t>
-      </w:r>
-    </w:p>
-    <w:p>
-      <w:r>
-        <w:t xml:space="preserve">Increment -&gt; pre </w:t>
-      </w:r>
-      <w:proofErr w:type="gramStart"/>
-      <w:r>
-        <w:t>increment(</w:t>
-      </w:r>
-      <w:proofErr w:type="gramEnd"/>
-      <w:r>
-        <w:t xml:space="preserve">++ </w:t>
-      </w:r>
-      <w:proofErr w:type="spellStart"/>
-      <w:r>
-        <w:t>num</w:t>
-      </w:r>
-      <w:proofErr w:type="spellEnd"/>
-      <w:r>
-        <w:t>), post increment(</w:t>
-      </w:r>
-      <w:proofErr w:type="spellStart"/>
-      <w:r>
-        <w:t>num</w:t>
-      </w:r>
-      <w:proofErr w:type="spellEnd"/>
-      <w:r>
-        <w:t xml:space="preserve"> ++)</w:t>
-      </w:r>
-    </w:p>
-    <w:p>
-      <w:r>
-        <w:t xml:space="preserve">Decrement -&gt; pre </w:t>
-      </w:r>
-      <w:proofErr w:type="gramStart"/>
-      <w:r>
-        <w:t>decrement(</w:t>
-      </w:r>
-      <w:proofErr w:type="gramEnd"/>
-      <w:r>
-        <w:t xml:space="preserve">-- </w:t>
-      </w:r>
-      <w:proofErr w:type="spellStart"/>
-      <w:r>
-        <w:t>num</w:t>
-      </w:r>
-      <w:proofErr w:type="spellEnd"/>
-      <w:r>
-        <w:t>), post decrement(</w:t>
-      </w:r>
-      <w:proofErr w:type="spellStart"/>
-      <w:r>
-        <w:t>num</w:t>
-      </w:r>
-      <w:proofErr w:type="spellEnd"/>
-      <w:r>
-        <w:t xml:space="preserve"> --)</w:t>
-      </w:r>
-    </w:p>
-    <w:p>
-      <w:proofErr w:type="spellStart"/>
-      <w:r>
-        <w:t>Num</w:t>
-      </w:r>
-      <w:proofErr w:type="spellEnd"/>
-      <w:r>
-        <w:t>++;</w:t>
-      </w:r>
-    </w:p>
-    <w:p>
-      <w:proofErr w:type="spellStart"/>
-      <w:proofErr w:type="gramStart"/>
-      <w:r>
-        <w:t>System.out.println</w:t>
-      </w:r>
-      <w:proofErr w:type="spellEnd"/>
-      <w:r>
-        <w:t>(</w:t>
-      </w:r>
-      <w:proofErr w:type="spellStart"/>
-      <w:proofErr w:type="gramEnd"/>
-      <w:r>
-        <w:t>num</w:t>
-      </w:r>
-      <w:proofErr w:type="spellEnd"/>
-      <w:r>
-        <w:t>++); //10</w:t>
+      <w:r>
+        <w:t>Int num = 10;</w:t>
+      </w:r>
+    </w:p>
+    <w:p>
+      <w:r>
+        <w:t>Increment -&gt; pre increment(++ num), post increment(num ++)</w:t>
+      </w:r>
+    </w:p>
+    <w:p>
+      <w:r>
+        <w:t>Decrement -&gt; pre decrement(-- num), post decrement(num --)</w:t>
+      </w:r>
+    </w:p>
+    <w:p>
+      <w:r>
+        <w:t>Num++;</w:t>
+      </w:r>
+    </w:p>
+    <w:p>
+      <w:r>
+        <w:t>System.out.println(num++); //10</w:t>
       </w:r>
     </w:p>
     <w:p>
@@ -1924,15 +1147,7 @@
     </w:p>
     <w:p>
       <w:r>
-        <w:t xml:space="preserve">Looping statement is nothing but </w:t>
-      </w:r>
-      <w:proofErr w:type="gramStart"/>
-      <w:r>
-        <w:t>a to</w:t>
-      </w:r>
-      <w:proofErr w:type="gramEnd"/>
-      <w:r>
-        <w:t xml:space="preserve"> execute the same code particular period of time.</w:t>
+        <w:t>Looping statement is nothing but a to execute the same code particular period of time.</w:t>
       </w:r>
     </w:p>
     <w:p>
@@ -1983,25 +1198,12 @@
     </w:p>
     <w:p>
       <w:r>
-        <w:t>String name = “Naresh”</w:t>
-      </w:r>
-      <w:proofErr w:type="gramStart"/>
-      <w:r>
-        <w:t>;/</w:t>
-      </w:r>
-      <w:proofErr w:type="gramEnd"/>
-      <w:r>
-        <w:t>/ initialization</w:t>
-      </w:r>
-    </w:p>
-    <w:p>
-      <w:proofErr w:type="spellStart"/>
-      <w:r>
-        <w:t>Int</w:t>
-      </w:r>
-      <w:proofErr w:type="spellEnd"/>
-      <w:r>
-        <w:t xml:space="preserve"> I = 0; // initialization</w:t>
+        <w:t>String name = “Naresh”;// initialization</w:t>
+      </w:r>
+    </w:p>
+    <w:p>
+      <w:r>
+        <w:t>Int I = 0; // initialization</w:t>
       </w:r>
     </w:p>
     <w:p>
@@ -2010,18 +1212,8 @@
       </w:r>
     </w:p>
     <w:p>
-      <w:proofErr w:type="gramStart"/>
-      <w:r>
-        <w:t>for(</w:t>
-      </w:r>
-      <w:proofErr w:type="spellStart"/>
-      <w:proofErr w:type="gramEnd"/>
-      <w:r>
-        <w:t>initialization;condition;increment</w:t>
-      </w:r>
-      <w:proofErr w:type="spellEnd"/>
-      <w:r>
-        <w:t>/decrement) {</w:t>
+      <w:r>
+        <w:t>for(initialization;condition;increment/decrement) {</w:t>
       </w:r>
     </w:p>
     <w:p>
@@ -2055,91 +1247,46 @@
       </w:r>
     </w:p>
     <w:p>
-      <w:proofErr w:type="spellStart"/>
-      <w:r>
-        <w:t>Int</w:t>
-      </w:r>
-      <w:proofErr w:type="spellEnd"/>
-      <w:r>
-        <w:t xml:space="preserve"> I;</w:t>
-      </w:r>
-    </w:p>
-    <w:p>
-      <w:proofErr w:type="gramStart"/>
+      <w:r>
+        <w:t>Int I;</w:t>
+      </w:r>
+    </w:p>
+    <w:p>
       <w:r>
         <w:t>for(</w:t>
       </w:r>
-      <w:proofErr w:type="spellStart"/>
-      <w:proofErr w:type="gramEnd"/>
-      <w:r>
-        <w:t>int</w:t>
-      </w:r>
-      <w:proofErr w:type="spellEnd"/>
+      <w:r>
+        <w:t>int i=1</w:t>
+      </w:r>
+      <w:r>
+        <w:t>;</w:t>
+      </w:r>
+      <w:r>
+        <w:t xml:space="preserve"> i&lt;=</w:t>
+      </w:r>
+      <w:r>
+        <w:t>10</w:t>
+      </w:r>
+      <w:r>
+        <w:t>0; i++</w:t>
+      </w:r>
+      <w:r>
+        <w:t xml:space="preserve">) </w:t>
+      </w:r>
       <w:r>
         <w:t xml:space="preserve"> </w:t>
       </w:r>
-      <w:proofErr w:type="spellStart"/>
+      <w:r>
+        <w:t>{</w:t>
+      </w:r>
+    </w:p>
+    <w:p>
+      <w:r>
+        <w:t>System.out.println(</w:t>
+      </w:r>
       <w:r>
         <w:t>i</w:t>
       </w:r>
-      <w:proofErr w:type="spellEnd"/>
-      <w:r>
-        <w:t>=1</w:t>
-      </w:r>
-      <w:r>
-        <w:t>;</w:t>
-      </w:r>
-      <w:r>
-        <w:t xml:space="preserve"> </w:t>
-      </w:r>
-      <w:proofErr w:type="spellStart"/>
-      <w:r>
-        <w:t>i</w:t>
-      </w:r>
-      <w:proofErr w:type="spellEnd"/>
-      <w:r>
-        <w:t>&lt;=</w:t>
-      </w:r>
-      <w:r>
-        <w:t>10</w:t>
-      </w:r>
-      <w:r>
-        <w:t xml:space="preserve">0; </w:t>
-      </w:r>
-      <w:proofErr w:type="spellStart"/>
-      <w:r>
-        <w:t>i</w:t>
-      </w:r>
-      <w:proofErr w:type="spellEnd"/>
-      <w:r>
-        <w:t>++</w:t>
-      </w:r>
-      <w:r>
-        <w:t xml:space="preserve">) </w:t>
-      </w:r>
-      <w:r>
-        <w:t xml:space="preserve"> </w:t>
-      </w:r>
-      <w:r>
-        <w:t>{</w:t>
-      </w:r>
-    </w:p>
-    <w:p>
-      <w:proofErr w:type="spellStart"/>
-      <w:proofErr w:type="gramStart"/>
-      <w:r>
-        <w:t>System.out.println</w:t>
-      </w:r>
-      <w:proofErr w:type="spellEnd"/>
-      <w:r>
-        <w:t>(</w:t>
-      </w:r>
-      <w:proofErr w:type="spellStart"/>
-      <w:proofErr w:type="gramEnd"/>
-      <w:r>
-        <w:t>i</w:t>
-      </w:r>
-      <w:proofErr w:type="spellEnd"/>
       <w:r>
         <w:t>);</w:t>
       </w:r>
@@ -2184,49 +1331,20 @@
     </w:p>
     <w:p>
       <w:r>
-        <w:t xml:space="preserve">Prime </w:t>
-      </w:r>
-      <w:proofErr w:type="gramStart"/>
-      <w:r>
-        <w:t>number ?</w:t>
-      </w:r>
-      <w:proofErr w:type="gramEnd"/>
-      <w:r>
-        <w:t xml:space="preserve"> 3 is prime number </w:t>
-      </w:r>
-    </w:p>
-    <w:p>
-      <w:r>
-        <w:t xml:space="preserve">1 and number </w:t>
-      </w:r>
-      <w:proofErr w:type="spellStart"/>
-      <w:r>
-        <w:t>it self</w:t>
-      </w:r>
-      <w:proofErr w:type="spellEnd"/>
-      <w:r>
-        <w:t xml:space="preserve"> -&gt; 2</w:t>
-      </w:r>
-      <w:proofErr w:type="gramStart"/>
-      <w:r>
-        <w:t>,3,5</w:t>
-      </w:r>
-      <w:proofErr w:type="gramEnd"/>
-    </w:p>
-    <w:p>
-      <w:r>
-        <w:t>Factorial -</w:t>
-      </w:r>
-      <w:proofErr w:type="gramStart"/>
-      <w:r>
-        <w:t xml:space="preserve">&gt; </w:t>
-      </w:r>
-      <w:r>
-        <w:t xml:space="preserve"> 5</w:t>
-      </w:r>
-      <w:proofErr w:type="gramEnd"/>
-      <w:r>
-        <w:t xml:space="preserve"> -&gt; 1*2*3*4*5 = 120</w:t>
+        <w:t xml:space="preserve">Prime number ? 3 is prime number </w:t>
+      </w:r>
+    </w:p>
+    <w:p>
+      <w:r>
+        <w:t>1 and number it self -&gt; 2,3,5</w:t>
+      </w:r>
+    </w:p>
+    <w:p>
+      <w:r>
+        <w:t xml:space="preserve">Factorial -&gt; </w:t>
+      </w:r>
+      <w:r>
+        <w:t xml:space="preserve"> 5 -&gt; 1*2*3*4*5 = 120</w:t>
       </w:r>
     </w:p>
     <w:p>
@@ -2245,56 +1363,18 @@
       </w:r>
     </w:p>
     <w:p>
-      <w:proofErr w:type="gramStart"/>
-      <w:r>
-        <w:t>For(</w:t>
-      </w:r>
-      <w:proofErr w:type="spellStart"/>
-      <w:proofErr w:type="gramEnd"/>
-      <w:r>
-        <w:t>int</w:t>
-      </w:r>
-      <w:proofErr w:type="spellEnd"/>
-      <w:r>
-        <w:t xml:space="preserve"> I = 1; </w:t>
-      </w:r>
-      <w:proofErr w:type="spellStart"/>
-      <w:r>
-        <w:t>i</w:t>
-      </w:r>
-      <w:proofErr w:type="spellEnd"/>
-      <w:r>
-        <w:t>&lt;6;i++) {</w:t>
-      </w:r>
-    </w:p>
-    <w:p>
-      <w:proofErr w:type="gramStart"/>
-      <w:r>
-        <w:t>For(</w:t>
-      </w:r>
-      <w:proofErr w:type="spellStart"/>
-      <w:proofErr w:type="gramEnd"/>
-      <w:r>
-        <w:t>int</w:t>
-      </w:r>
-      <w:proofErr w:type="spellEnd"/>
-      <w:r>
-        <w:t xml:space="preserve"> j=1; j&lt;6;j++) {</w:t>
-      </w:r>
-    </w:p>
-    <w:p>
-      <w:proofErr w:type="spellStart"/>
-      <w:proofErr w:type="gramStart"/>
-      <w:r>
-        <w:t>System.out.println</w:t>
-      </w:r>
-      <w:proofErr w:type="spellEnd"/>
-      <w:r>
-        <w:t>(</w:t>
-      </w:r>
-      <w:proofErr w:type="gramEnd"/>
-      <w:r>
-        <w:t xml:space="preserve">“Naresh”);  // 10,10,25 </w:t>
+      <w:r>
+        <w:t>For(int I = 1; i&lt;6;i++) {</w:t>
+      </w:r>
+    </w:p>
+    <w:p>
+      <w:r>
+        <w:t>For(int j=1; j&lt;6;j++) {</w:t>
+      </w:r>
+    </w:p>
+    <w:p>
+      <w:r>
+        <w:t xml:space="preserve">System.out.println(“Naresh”);  // 10,10,25 </w:t>
       </w:r>
     </w:p>
     <w:p>
@@ -2330,13 +1410,8 @@
       </w:r>
     </w:p>
     <w:p>
-      <w:proofErr w:type="gramStart"/>
-      <w:r>
-        <w:t>While(</w:t>
-      </w:r>
-      <w:proofErr w:type="gramEnd"/>
-      <w:r>
-        <w:t>condition) {</w:t>
+      <w:r>
+        <w:t>While(condition) {</w:t>
       </w:r>
     </w:p>
     <w:p/>
@@ -2351,52 +1426,94 @@
       </w:r>
     </w:p>
     <w:p>
-      <w:proofErr w:type="spellStart"/>
-      <w:r>
-        <w:t>Int</w:t>
-      </w:r>
-      <w:proofErr w:type="spellEnd"/>
-      <w:r>
-        <w:t xml:space="preserve"> number = 1;</w:t>
+      <w:r>
+        <w:t>Int number = 1;</w:t>
+      </w:r>
+    </w:p>
+    <w:p>
+      <w:r>
+        <w:t>While(number &lt; 6) {</w:t>
+      </w:r>
+    </w:p>
+    <w:p>
+      <w:r>
+        <w:t>System.out.println(number);</w:t>
+      </w:r>
+    </w:p>
+    <w:p>
+      <w:r>
+        <w:t>//Number++;</w:t>
+      </w:r>
+    </w:p>
+    <w:p>
+      <w:r>
+        <w:t>}</w:t>
+      </w:r>
+    </w:p>
+    <w:p/>
+    <w:p>
+      <w:r>
+        <w:t>Do while - &gt; is similar to while but there is slightly different.in while for the first time it won’t check the condition.</w:t>
+      </w:r>
+    </w:p>
+    <w:p>
+      <w:r>
+        <w:t>Syntax: do {</w:t>
+      </w:r>
+    </w:p>
+    <w:p>
+      <w:r>
+        <w:t>// statements</w:t>
+      </w:r>
+    </w:p>
+    <w:p>
+      <w:r>
+        <w:t>} while(condition);</w:t>
+      </w:r>
+    </w:p>
+    <w:p>
+      <w:r>
+        <w:t>Int I = 1;</w:t>
+      </w:r>
+    </w:p>
+    <w:p>
+      <w:r>
+        <w:t>do {</w:t>
+      </w:r>
+    </w:p>
+    <w:p>
+      <w:r>
+        <w:t>System.out.println(i);//1,2,3</w:t>
+      </w:r>
+    </w:p>
+    <w:p>
+      <w:r>
+        <w:t>i++;</w:t>
+      </w:r>
+    </w:p>
+    <w:p>
+      <w:r>
+        <w:t>} while(i &lt; 11);</w:t>
+      </w:r>
+    </w:p>
+    <w:p>
+      <w:r>
+        <w:t>Tomorrow Session Agenda</w:t>
       </w:r>
       <w:bookmarkStart w:id="0" w:name="_GoBack"/>
       <w:bookmarkEnd w:id="0"/>
     </w:p>
     <w:p>
-      <w:proofErr w:type="gramStart"/>
-      <w:r>
-        <w:t>While(</w:t>
-      </w:r>
-      <w:proofErr w:type="gramEnd"/>
-      <w:r>
-        <w:t>number &lt; 6) {</w:t>
-      </w:r>
-    </w:p>
-    <w:p>
-      <w:proofErr w:type="spellStart"/>
-      <w:proofErr w:type="gramStart"/>
-      <w:r>
-        <w:t>System.out.println</w:t>
-      </w:r>
-      <w:proofErr w:type="spellEnd"/>
-      <w:r>
-        <w:t>(</w:t>
-      </w:r>
-      <w:proofErr w:type="gramEnd"/>
-      <w:r>
-        <w:t>number);</w:t>
-      </w:r>
-    </w:p>
-    <w:p>
-      <w:r>
-        <w:t>//Number++;</w:t>
-      </w:r>
-    </w:p>
-    <w:p>
-      <w:r>
-        <w:t>}</w:t>
-      </w:r>
-    </w:p>
+      <w:r>
+        <w:t>Logical Operators( &amp;&amp; , ||,==,!=)</w:t>
+      </w:r>
+    </w:p>
+    <w:p>
+      <w:r>
+        <w:t xml:space="preserve">Arrays </w:t>
+      </w:r>
+    </w:p>
+    <w:p/>
     <w:p/>
     <w:p/>
     <w:p/>

</xml_diff>

<commit_message>
14-12-2021 session readme doc
</commit_message>
<xml_diff>
--- a/batch2_readme.docx
+++ b/batch2_readme.docx
@@ -9,13 +9,42 @@
     </w:p>
     <w:p/>
     <w:p>
-      <w:r>
-        <w:t>Git Useful things</w:t>
-      </w:r>
-    </w:p>
-    <w:p>
-      <w:r>
-        <w:t xml:space="preserve">First Time Code Checkout : git clone in tortoise git </w:t>
+      <w:proofErr w:type="spellStart"/>
+      <w:r>
+        <w:t>Git</w:t>
+      </w:r>
+      <w:proofErr w:type="spellEnd"/>
+      <w:r>
+        <w:t xml:space="preserve"> Useful things</w:t>
+      </w:r>
+    </w:p>
+    <w:p>
+      <w:r>
+        <w:t xml:space="preserve">First Time Code </w:t>
+      </w:r>
+      <w:proofErr w:type="gramStart"/>
+      <w:r>
+        <w:t>Checkout :</w:t>
+      </w:r>
+      <w:proofErr w:type="gramEnd"/>
+      <w:r>
+        <w:t xml:space="preserve"> </w:t>
+      </w:r>
+      <w:proofErr w:type="spellStart"/>
+      <w:r>
+        <w:t>git</w:t>
+      </w:r>
+      <w:proofErr w:type="spellEnd"/>
+      <w:r>
+        <w:t xml:space="preserve"> clone in tortoise </w:t>
+      </w:r>
+      <w:proofErr w:type="spellStart"/>
+      <w:r>
+        <w:t>git</w:t>
+      </w:r>
+      <w:proofErr w:type="spellEnd"/>
+      <w:r>
+        <w:t xml:space="preserve"> </w:t>
       </w:r>
     </w:p>
     <w:p>
@@ -39,11 +68,48 @@
       </w:r>
     </w:p>
     <w:p>
-      <w:r>
-        <w:t xml:space="preserve">class, public, static, void, int, float, double, short, char, boolean,  </w:t>
-      </w:r>
-      <w:r>
-        <w:t>byte, long, boolean , if, else, for, if else,volatile, new,  final, finally, etc.</w:t>
+      <w:proofErr w:type="gramStart"/>
+      <w:r>
+        <w:t>class</w:t>
+      </w:r>
+      <w:proofErr w:type="gramEnd"/>
+      <w:r>
+        <w:t xml:space="preserve">, public, static, void, </w:t>
+      </w:r>
+      <w:proofErr w:type="spellStart"/>
+      <w:r>
+        <w:t>int</w:t>
+      </w:r>
+      <w:proofErr w:type="spellEnd"/>
+      <w:r>
+        <w:t xml:space="preserve">, float, double, short, char, </w:t>
+      </w:r>
+      <w:proofErr w:type="spellStart"/>
+      <w:r>
+        <w:t>boolean</w:t>
+      </w:r>
+      <w:proofErr w:type="spellEnd"/>
+      <w:r>
+        <w:t xml:space="preserve">,  </w:t>
+      </w:r>
+      <w:r>
+        <w:t xml:space="preserve">byte, long, </w:t>
+      </w:r>
+      <w:proofErr w:type="spellStart"/>
+      <w:r>
+        <w:t>boolean</w:t>
+      </w:r>
+      <w:proofErr w:type="spellEnd"/>
+      <w:r>
+        <w:t xml:space="preserve"> , if, else, for, if </w:t>
+      </w:r>
+      <w:proofErr w:type="spellStart"/>
+      <w:r>
+        <w:t>else,volatile</w:t>
+      </w:r>
+      <w:proofErr w:type="spellEnd"/>
+      <w:r>
+        <w:t>, new,  final, finally, etc.</w:t>
       </w:r>
     </w:p>
     <w:p/>
@@ -119,9 +185,11 @@
           <w:numId w:val="1"/>
         </w:numPr>
       </w:pPr>
+      <w:proofErr w:type="spellStart"/>
       <w:r>
         <w:t>int</w:t>
       </w:r>
+      <w:proofErr w:type="spellEnd"/>
     </w:p>
     <w:p>
       <w:pPr>
@@ -171,8 +239,13 @@
     </w:p>
     <w:p>
       <w:r>
-        <w:t>1. char</w:t>
-      </w:r>
+        <w:t xml:space="preserve">1. </w:t>
+      </w:r>
+      <w:proofErr w:type="gramStart"/>
+      <w:r>
+        <w:t>char</w:t>
+      </w:r>
+      <w:proofErr w:type="gramEnd"/>
     </w:p>
     <w:p>
       <w:r>
@@ -203,13 +276,23 @@
     </w:p>
     <w:p/>
     <w:p>
-      <w:r>
-        <w:t>byte: -128 to 127</w:t>
-      </w:r>
-    </w:p>
-    <w:p>
-      <w:r>
-        <w:t>byte = 1 byte</w:t>
+      <w:proofErr w:type="gramStart"/>
+      <w:r>
+        <w:t>byte</w:t>
+      </w:r>
+      <w:proofErr w:type="gramEnd"/>
+      <w:r>
+        <w:t>: -128 to 127</w:t>
+      </w:r>
+    </w:p>
+    <w:p>
+      <w:proofErr w:type="gramStart"/>
+      <w:r>
+        <w:t>byte</w:t>
+      </w:r>
+      <w:proofErr w:type="gramEnd"/>
+      <w:r>
+        <w:t xml:space="preserve"> = 1 byte</w:t>
       </w:r>
     </w:p>
     <w:p>
@@ -219,29 +302,58 @@
     </w:p>
     <w:p/>
     <w:p>
-      <w:r>
-        <w:t>short = 2 bytes</w:t>
-      </w:r>
-    </w:p>
-    <w:p>
-      <w:r>
-        <w:t>short = -32768 to 32767</w:t>
-      </w:r>
-    </w:p>
-    <w:p>
-      <w:r>
-        <w:t>short = 16 bits</w:t>
+      <w:proofErr w:type="gramStart"/>
+      <w:r>
+        <w:t>short</w:t>
+      </w:r>
+      <w:proofErr w:type="gramEnd"/>
+      <w:r>
+        <w:t xml:space="preserve"> = 2 bytes</w:t>
+      </w:r>
+    </w:p>
+    <w:p>
+      <w:proofErr w:type="gramStart"/>
+      <w:r>
+        <w:t>short</w:t>
+      </w:r>
+      <w:proofErr w:type="gramEnd"/>
+      <w:r>
+        <w:t xml:space="preserve"> = -32768 to 32767</w:t>
+      </w:r>
+    </w:p>
+    <w:p>
+      <w:proofErr w:type="gramStart"/>
+      <w:r>
+        <w:t>short</w:t>
+      </w:r>
+      <w:proofErr w:type="gramEnd"/>
+      <w:r>
+        <w:t xml:space="preserve"> = 16 bits</w:t>
       </w:r>
     </w:p>
     <w:p/>
     <w:p>
-      <w:r>
-        <w:t>int = 4 bytes</w:t>
-      </w:r>
-    </w:p>
-    <w:p>
-      <w:r>
-        <w:t>int =</w:t>
+      <w:proofErr w:type="spellStart"/>
+      <w:proofErr w:type="gramStart"/>
+      <w:r>
+        <w:t>int</w:t>
+      </w:r>
+      <w:proofErr w:type="spellEnd"/>
+      <w:proofErr w:type="gramEnd"/>
+      <w:r>
+        <w:t xml:space="preserve"> = 4 bytes</w:t>
+      </w:r>
+    </w:p>
+    <w:p>
+      <w:proofErr w:type="spellStart"/>
+      <w:proofErr w:type="gramStart"/>
+      <w:r>
+        <w:t>int</w:t>
+      </w:r>
+      <w:proofErr w:type="spellEnd"/>
+      <w:proofErr w:type="gramEnd"/>
+      <w:r>
+        <w:t xml:space="preserve"> =</w:t>
       </w:r>
       <w:r>
         <w:t xml:space="preserve"> -2147483648 to 2147483647</w:t>
@@ -251,14 +363,26 @@
       </w:r>
     </w:p>
     <w:p>
-      <w:r>
-        <w:t>int = 32 bits</w:t>
+      <w:proofErr w:type="spellStart"/>
+      <w:proofErr w:type="gramStart"/>
+      <w:r>
+        <w:t>int</w:t>
+      </w:r>
+      <w:proofErr w:type="spellEnd"/>
+      <w:proofErr w:type="gramEnd"/>
+      <w:r>
+        <w:t xml:space="preserve"> = 32 bits</w:t>
       </w:r>
     </w:p>
     <w:p/>
     <w:p>
-      <w:r>
-        <w:t>long = 8 bytes</w:t>
+      <w:proofErr w:type="gramStart"/>
+      <w:r>
+        <w:t>long</w:t>
+      </w:r>
+      <w:proofErr w:type="gramEnd"/>
+      <w:r>
+        <w:t xml:space="preserve"> = 8 bytes</w:t>
       </w:r>
     </w:p>
     <w:p>
@@ -273,8 +397,13 @@
           <w:shd w:val="clear" w:color="auto" w:fill="FFFFFF"/>
         </w:rPr>
       </w:pPr>
-      <w:r>
-        <w:t xml:space="preserve">long = </w:t>
+      <w:proofErr w:type="gramStart"/>
+      <w:r>
+        <w:t>long</w:t>
+      </w:r>
+      <w:proofErr w:type="gramEnd"/>
+      <w:r>
+        <w:t xml:space="preserve"> = </w:t>
       </w:r>
       <w:r>
         <w:rPr>
@@ -351,19 +480,34 @@
       </w:r>
     </w:p>
     <w:p>
-      <w:r>
-        <w:t>long = 64 bits</w:t>
+      <w:proofErr w:type="gramStart"/>
+      <w:r>
+        <w:t>long</w:t>
+      </w:r>
+      <w:proofErr w:type="gramEnd"/>
+      <w:r>
+        <w:t xml:space="preserve"> = 64 bits</w:t>
       </w:r>
     </w:p>
     <w:p/>
     <w:p>
-      <w:r>
-        <w:t>float = 4 bytes</w:t>
-      </w:r>
-    </w:p>
-    <w:p>
-      <w:r>
-        <w:t>float = -2147483648.00</w:t>
+      <w:proofErr w:type="gramStart"/>
+      <w:r>
+        <w:t>float</w:t>
+      </w:r>
+      <w:proofErr w:type="gramEnd"/>
+      <w:r>
+        <w:t xml:space="preserve"> = 4 bytes</w:t>
+      </w:r>
+    </w:p>
+    <w:p>
+      <w:proofErr w:type="gramStart"/>
+      <w:r>
+        <w:t>float</w:t>
+      </w:r>
+      <w:proofErr w:type="gramEnd"/>
+      <w:r>
+        <w:t xml:space="preserve"> = -2147483648.00</w:t>
       </w:r>
       <w:r>
         <w:t>f</w:t>
@@ -376,14 +520,24 @@
       </w:r>
     </w:p>
     <w:p>
-      <w:r>
-        <w:t>float  = 32 bits</w:t>
+      <w:proofErr w:type="gramStart"/>
+      <w:r>
+        <w:t>float  =</w:t>
+      </w:r>
+      <w:proofErr w:type="gramEnd"/>
+      <w:r>
+        <w:t xml:space="preserve"> 32 bits</w:t>
       </w:r>
     </w:p>
     <w:p/>
     <w:p>
-      <w:r>
-        <w:t xml:space="preserve">double = 8 bytes </w:t>
+      <w:proofErr w:type="gramStart"/>
+      <w:r>
+        <w:t>double</w:t>
+      </w:r>
+      <w:proofErr w:type="gramEnd"/>
+      <w:r>
+        <w:t xml:space="preserve"> = 8 bytes </w:t>
       </w:r>
     </w:p>
     <w:p>
@@ -398,8 +552,13 @@
           <w:shd w:val="clear" w:color="auto" w:fill="FFFFFF"/>
         </w:rPr>
       </w:pPr>
-      <w:r>
-        <w:t xml:space="preserve">double = </w:t>
+      <w:proofErr w:type="gramStart"/>
+      <w:r>
+        <w:t>double</w:t>
+      </w:r>
+      <w:proofErr w:type="gramEnd"/>
+      <w:r>
+        <w:t xml:space="preserve"> = </w:t>
       </w:r>
       <w:r>
         <w:rPr>
@@ -440,6 +599,7 @@
       </w:r>
     </w:p>
     <w:p>
+      <w:proofErr w:type="gramStart"/>
       <w:r>
         <w:rPr>
           <w:rFonts w:ascii="Arial" w:hAnsi="Arial" w:cs="Arial"/>
@@ -450,7 +610,20 @@
           <w:szCs w:val="21"/>
           <w:shd w:val="clear" w:color="auto" w:fill="FFFFFF"/>
         </w:rPr>
-        <w:t>double = 64 bits</w:t>
+        <w:t>double</w:t>
+      </w:r>
+      <w:proofErr w:type="gramEnd"/>
+      <w:r>
+        <w:rPr>
+          <w:rFonts w:ascii="Arial" w:hAnsi="Arial" w:cs="Arial"/>
+          <w:b/>
+          <w:bCs/>
+          <w:color w:val="202124"/>
+          <w:sz w:val="21"/>
+          <w:szCs w:val="21"/>
+          <w:shd w:val="clear" w:color="auto" w:fill="FFFFFF"/>
+        </w:rPr>
+        <w:t xml:space="preserve"> = 64 bits</w:t>
       </w:r>
     </w:p>
     <w:p/>
@@ -481,19 +654,31 @@
           <w:bottom w:val="double" w:sz="6" w:space="1" w:color="auto"/>
         </w:pBdr>
       </w:pPr>
+      <w:proofErr w:type="gramStart"/>
       <w:r>
         <w:t>char</w:t>
       </w:r>
+      <w:proofErr w:type="gramEnd"/>
     </w:p>
     <w:p/>
     <w:p>
-      <w:r>
-        <w:t>char = 2 bytes</w:t>
-      </w:r>
-    </w:p>
-    <w:p>
-      <w:r>
-        <w:t>char = 16 bits</w:t>
+      <w:proofErr w:type="gramStart"/>
+      <w:r>
+        <w:t>char</w:t>
+      </w:r>
+      <w:proofErr w:type="gramEnd"/>
+      <w:r>
+        <w:t xml:space="preserve"> = 2 bytes</w:t>
+      </w:r>
+    </w:p>
+    <w:p>
+      <w:proofErr w:type="gramStart"/>
+      <w:r>
+        <w:t>char</w:t>
+      </w:r>
+      <w:proofErr w:type="gramEnd"/>
+      <w:r>
+        <w:t xml:space="preserve"> = 16 bits</w:t>
       </w:r>
     </w:p>
     <w:p>
@@ -508,23 +693,52 @@
           <w:bottom w:val="double" w:sz="6" w:space="1" w:color="auto"/>
         </w:pBdr>
       </w:pPr>
+      <w:proofErr w:type="spellStart"/>
+      <w:proofErr w:type="gramStart"/>
       <w:r>
         <w:t>boolean</w:t>
       </w:r>
-    </w:p>
-    <w:p>
-      <w:r>
-        <w:t>boolean = 1 byte</w:t>
-      </w:r>
-    </w:p>
-    <w:p>
-      <w:r>
-        <w:t>main method</w:t>
-      </w:r>
-    </w:p>
-    <w:p>
-      <w:r>
-        <w:t>public static void main(String[] args)  {</w:t>
+      <w:proofErr w:type="spellEnd"/>
+      <w:proofErr w:type="gramEnd"/>
+    </w:p>
+    <w:p>
+      <w:proofErr w:type="spellStart"/>
+      <w:proofErr w:type="gramStart"/>
+      <w:r>
+        <w:t>boolean</w:t>
+      </w:r>
+      <w:proofErr w:type="spellEnd"/>
+      <w:proofErr w:type="gramEnd"/>
+      <w:r>
+        <w:t xml:space="preserve"> = 1 byte</w:t>
+      </w:r>
+    </w:p>
+    <w:p>
+      <w:proofErr w:type="gramStart"/>
+      <w:r>
+        <w:t>main</w:t>
+      </w:r>
+      <w:proofErr w:type="gramEnd"/>
+      <w:r>
+        <w:t xml:space="preserve"> method</w:t>
+      </w:r>
+    </w:p>
+    <w:p>
+      <w:proofErr w:type="gramStart"/>
+      <w:r>
+        <w:t>public</w:t>
+      </w:r>
+      <w:proofErr w:type="gramEnd"/>
+      <w:r>
+        <w:t xml:space="preserve"> static void main(String[] </w:t>
+      </w:r>
+      <w:proofErr w:type="spellStart"/>
+      <w:r>
+        <w:t>args</w:t>
+      </w:r>
+      <w:proofErr w:type="spellEnd"/>
+      <w:r>
+        <w:t>)  {</w:t>
       </w:r>
     </w:p>
     <w:p>
@@ -535,13 +749,42 @@
     <w:p/>
     <w:p>
       <w:r>
-        <w:t>For compile : javac filename.java</w:t>
-      </w:r>
-    </w:p>
-    <w:p>
-      <w:r>
-        <w:t>For Run : java classname</w:t>
-      </w:r>
+        <w:t xml:space="preserve">For </w:t>
+      </w:r>
+      <w:proofErr w:type="gramStart"/>
+      <w:r>
+        <w:t>compile :</w:t>
+      </w:r>
+      <w:proofErr w:type="gramEnd"/>
+      <w:r>
+        <w:t xml:space="preserve"> </w:t>
+      </w:r>
+      <w:proofErr w:type="spellStart"/>
+      <w:r>
+        <w:t>javac</w:t>
+      </w:r>
+      <w:proofErr w:type="spellEnd"/>
+      <w:r>
+        <w:t xml:space="preserve"> filename.java</w:t>
+      </w:r>
+    </w:p>
+    <w:p>
+      <w:r>
+        <w:t xml:space="preserve">For </w:t>
+      </w:r>
+      <w:proofErr w:type="gramStart"/>
+      <w:r>
+        <w:t>Run :</w:t>
+      </w:r>
+      <w:proofErr w:type="gramEnd"/>
+      <w:r>
+        <w:t xml:space="preserve"> java </w:t>
+      </w:r>
+      <w:proofErr w:type="spellStart"/>
+      <w:r>
+        <w:t>classname</w:t>
+      </w:r>
+      <w:proofErr w:type="spellEnd"/>
     </w:p>
     <w:p>
       <w:r>
@@ -549,18 +792,33 @@
       </w:r>
     </w:p>
     <w:p>
-      <w:r>
-        <w:t>global variables vs local variables</w:t>
-      </w:r>
-    </w:p>
-    <w:p>
-      <w:r>
-        <w:t>global variables: class level variables we called as global variables</w:t>
-      </w:r>
-    </w:p>
-    <w:p>
-      <w:r>
-        <w:t>local variables: method level variables we called as local variables</w:t>
+      <w:proofErr w:type="gramStart"/>
+      <w:r>
+        <w:t>global</w:t>
+      </w:r>
+      <w:proofErr w:type="gramEnd"/>
+      <w:r>
+        <w:t xml:space="preserve"> variables vs local variables</w:t>
+      </w:r>
+    </w:p>
+    <w:p>
+      <w:proofErr w:type="gramStart"/>
+      <w:r>
+        <w:t>global</w:t>
+      </w:r>
+      <w:proofErr w:type="gramEnd"/>
+      <w:r>
+        <w:t xml:space="preserve"> variables: class level variables we called as global variables</w:t>
+      </w:r>
+    </w:p>
+    <w:p>
+      <w:proofErr w:type="gramStart"/>
+      <w:r>
+        <w:t>local</w:t>
+      </w:r>
+      <w:proofErr w:type="gramEnd"/>
+      <w:r>
+        <w:t xml:space="preserve"> variables: method level variables we called as local variables</w:t>
       </w:r>
     </w:p>
     <w:p>
@@ -612,7 +870,15 @@
     </w:p>
     <w:p>
       <w:r>
-        <w:t>2,4,6,8,10…..</w:t>
+        <w:t>2</w:t>
+      </w:r>
+      <w:proofErr w:type="gramStart"/>
+      <w:r>
+        <w:t>,4,6,8,10</w:t>
+      </w:r>
+      <w:proofErr w:type="gramEnd"/>
+      <w:r>
+        <w:t>…..</w:t>
       </w:r>
     </w:p>
     <w:p>
@@ -622,18 +888,41 @@
         </w:pBdr>
       </w:pPr>
       <w:r>
-        <w:t>1,3,5,7…..</w:t>
-      </w:r>
-    </w:p>
-    <w:p>
-      <w:r>
-        <w:t>Find the given character is owel or not</w:t>
-      </w:r>
-    </w:p>
-    <w:p>
-      <w:r>
-        <w:t>a,e,I,o,u</w:t>
-      </w:r>
+        <w:t>1</w:t>
+      </w:r>
+      <w:proofErr w:type="gramStart"/>
+      <w:r>
+        <w:t>,3,5,7</w:t>
+      </w:r>
+      <w:proofErr w:type="gramEnd"/>
+      <w:r>
+        <w:t>…..</w:t>
+      </w:r>
+    </w:p>
+    <w:p>
+      <w:r>
+        <w:t xml:space="preserve">Find the given character is </w:t>
+      </w:r>
+      <w:proofErr w:type="spellStart"/>
+      <w:r>
+        <w:t>owel</w:t>
+      </w:r>
+      <w:proofErr w:type="spellEnd"/>
+      <w:r>
+        <w:t xml:space="preserve"> or not</w:t>
+      </w:r>
+    </w:p>
+    <w:p>
+      <w:proofErr w:type="spellStart"/>
+      <w:proofErr w:type="gramStart"/>
+      <w:r>
+        <w:t>a,</w:t>
+      </w:r>
+      <w:proofErr w:type="gramEnd"/>
+      <w:r>
+        <w:t>e,I,o,u</w:t>
+      </w:r>
+      <w:proofErr w:type="spellEnd"/>
       <w:r>
         <w:t xml:space="preserve"> </w:t>
       </w:r>
@@ -649,8 +938,13 @@
       </w:r>
     </w:p>
     <w:p>
-      <w:r>
-        <w:t>float percentage = 75.00f;</w:t>
+      <w:proofErr w:type="gramStart"/>
+      <w:r>
+        <w:t>float</w:t>
+      </w:r>
+      <w:proofErr w:type="gramEnd"/>
+      <w:r>
+        <w:t xml:space="preserve"> percentage = 75.00f;</w:t>
       </w:r>
     </w:p>
     <w:p>
@@ -670,8 +964,18 @@
       </w:r>
     </w:p>
     <w:p>
-      <w:r>
-        <w:t>System.out.println(name+“ got first class”);</w:t>
+      <w:proofErr w:type="spellStart"/>
+      <w:proofErr w:type="gramStart"/>
+      <w:r>
+        <w:t>System.out.println</w:t>
+      </w:r>
+      <w:proofErr w:type="spellEnd"/>
+      <w:r>
+        <w:t>(</w:t>
+      </w:r>
+      <w:proofErr w:type="gramEnd"/>
+      <w:r>
+        <w:t>name+“ got first class”);</w:t>
       </w:r>
     </w:p>
     <w:p/>
@@ -692,7 +996,15 @@
         <w:t xml:space="preserve"> (</w:t>
       </w:r>
       <w:r>
-        <w:t>percentage &gt;  60 &amp;&amp; percentage  &lt; 70</w:t>
+        <w:t xml:space="preserve">percentage </w:t>
+      </w:r>
+      <w:proofErr w:type="gramStart"/>
+      <w:r>
+        <w:t>&gt;  60</w:t>
+      </w:r>
+      <w:proofErr w:type="gramEnd"/>
+      <w:r>
+        <w:t xml:space="preserve"> &amp;&amp; percentage  &lt; 70</w:t>
       </w:r>
       <w:r>
         <w:t>)</w:t>
@@ -702,28 +1014,74 @@
       </w:r>
     </w:p>
     <w:p>
-      <w:r>
-        <w:t>System.out.println(name+“ got second class”);</w:t>
-      </w:r>
-    </w:p>
-    <w:p>
-      <w:r>
-        <w:t>} else if (percentage &gt;  50 &amp;&amp; percentage  &lt; 60) {</w:t>
-      </w:r>
-    </w:p>
-    <w:p>
-      <w:r>
-        <w:t>System.out.println(name+“ got third class”);</w:t>
-      </w:r>
-    </w:p>
-    <w:p>
-      <w:r>
-        <w:t>} else if (percentage &gt;  40 &amp;&amp; percentage  &lt; 50) {</w:t>
-      </w:r>
-    </w:p>
-    <w:p>
-      <w:r>
-        <w:t>System.out.println(name+“ got fourth class”);</w:t>
+      <w:proofErr w:type="spellStart"/>
+      <w:proofErr w:type="gramStart"/>
+      <w:r>
+        <w:t>System.out.println</w:t>
+      </w:r>
+      <w:proofErr w:type="spellEnd"/>
+      <w:r>
+        <w:t>(</w:t>
+      </w:r>
+      <w:proofErr w:type="gramEnd"/>
+      <w:r>
+        <w:t>name+“ got second class”);</w:t>
+      </w:r>
+    </w:p>
+    <w:p>
+      <w:r>
+        <w:t xml:space="preserve">} else if (percentage </w:t>
+      </w:r>
+      <w:proofErr w:type="gramStart"/>
+      <w:r>
+        <w:t>&gt;  50</w:t>
+      </w:r>
+      <w:proofErr w:type="gramEnd"/>
+      <w:r>
+        <w:t xml:space="preserve"> &amp;&amp; percentage  &lt; 60) {</w:t>
+      </w:r>
+    </w:p>
+    <w:p>
+      <w:proofErr w:type="spellStart"/>
+      <w:proofErr w:type="gramStart"/>
+      <w:r>
+        <w:t>System.out.println</w:t>
+      </w:r>
+      <w:proofErr w:type="spellEnd"/>
+      <w:r>
+        <w:t>(</w:t>
+      </w:r>
+      <w:proofErr w:type="gramEnd"/>
+      <w:r>
+        <w:t>name+“ got third class”);</w:t>
+      </w:r>
+    </w:p>
+    <w:p>
+      <w:r>
+        <w:t xml:space="preserve">} else if (percentage </w:t>
+      </w:r>
+      <w:proofErr w:type="gramStart"/>
+      <w:r>
+        <w:t>&gt;  40</w:t>
+      </w:r>
+      <w:proofErr w:type="gramEnd"/>
+      <w:r>
+        <w:t xml:space="preserve"> &amp;&amp; percentage  &lt; 50) {</w:t>
+      </w:r>
+    </w:p>
+    <w:p>
+      <w:proofErr w:type="spellStart"/>
+      <w:proofErr w:type="gramStart"/>
+      <w:r>
+        <w:t>System.out.println</w:t>
+      </w:r>
+      <w:proofErr w:type="spellEnd"/>
+      <w:r>
+        <w:t>(</w:t>
+      </w:r>
+      <w:proofErr w:type="gramEnd"/>
+      <w:r>
+        <w:t>name+“ got fourth class”);</w:t>
       </w:r>
     </w:p>
     <w:p>
@@ -732,8 +1090,18 @@
       </w:r>
     </w:p>
     <w:p>
-      <w:r>
-        <w:t>System.out.println(name+“ got failed”);</w:t>
+      <w:proofErr w:type="spellStart"/>
+      <w:proofErr w:type="gramStart"/>
+      <w:r>
+        <w:t>System.out.println</w:t>
+      </w:r>
+      <w:proofErr w:type="spellEnd"/>
+      <w:r>
+        <w:t>(</w:t>
+      </w:r>
+      <w:proofErr w:type="gramEnd"/>
+      <w:r>
+        <w:t>name+“ got failed”);</w:t>
       </w:r>
     </w:p>
     <w:p>
@@ -748,45 +1116,105 @@
       </w:r>
     </w:p>
     <w:p>
-      <w:r>
-        <w:t>System.out.println(name+“ got first class”);</w:t>
-      </w:r>
-    </w:p>
-    <w:p>
-      <w:r>
-        <w:t>}  if (percentage &gt;  60 &amp;&amp; percentage  &lt; 70) {</w:t>
-      </w:r>
-    </w:p>
-    <w:p>
-      <w:r>
-        <w:t>System.out.println(name+“ got second class”);</w:t>
-      </w:r>
-    </w:p>
-    <w:p>
+      <w:proofErr w:type="spellStart"/>
+      <w:proofErr w:type="gramStart"/>
+      <w:r>
+        <w:t>System.out.println</w:t>
+      </w:r>
+      <w:proofErr w:type="spellEnd"/>
+      <w:r>
+        <w:t>(</w:t>
+      </w:r>
+      <w:proofErr w:type="gramEnd"/>
+      <w:r>
+        <w:t>name+“ got first class”);</w:t>
+      </w:r>
+    </w:p>
+    <w:p>
+      <w:proofErr w:type="gramStart"/>
+      <w:r>
+        <w:t>}  if</w:t>
+      </w:r>
+      <w:proofErr w:type="gramEnd"/>
+      <w:r>
+        <w:t xml:space="preserve"> (percentage &gt;  60 &amp;&amp; percentage  &lt; 70) {</w:t>
+      </w:r>
+    </w:p>
+    <w:p>
+      <w:proofErr w:type="spellStart"/>
+      <w:proofErr w:type="gramStart"/>
+      <w:r>
+        <w:t>System.out.println</w:t>
+      </w:r>
+      <w:proofErr w:type="spellEnd"/>
+      <w:r>
+        <w:t>(</w:t>
+      </w:r>
+      <w:proofErr w:type="gramEnd"/>
+      <w:r>
+        <w:t>name+“ got second class”);</w:t>
+      </w:r>
+    </w:p>
+    <w:p>
+      <w:proofErr w:type="gramStart"/>
       <w:r>
         <w:lastRenderedPageBreak/>
-        <w:t>}  if (percentage &gt;  50 &amp;&amp; percentage  &lt; 60) {</w:t>
-      </w:r>
-    </w:p>
-    <w:p>
-      <w:r>
-        <w:t>System.out.println(name+“ got third class”);</w:t>
-      </w:r>
-    </w:p>
-    <w:p>
-      <w:r>
-        <w:t>}  if (percentage &gt;  40 &amp;&amp; percentage  &lt; 50) {</w:t>
-      </w:r>
-    </w:p>
-    <w:p>
-      <w:r>
-        <w:t>System.out.println(name+“ got fourth class”);</w:t>
-      </w:r>
-    </w:p>
-    <w:p>
-      <w:r>
-        <w:t>} if(</w:t>
-      </w:r>
+        <w:t>}  if</w:t>
+      </w:r>
+      <w:proofErr w:type="gramEnd"/>
+      <w:r>
+        <w:t xml:space="preserve"> (percentage &gt;  50 &amp;&amp; percentage  &lt; 60) {</w:t>
+      </w:r>
+    </w:p>
+    <w:p>
+      <w:proofErr w:type="spellStart"/>
+      <w:proofErr w:type="gramStart"/>
+      <w:r>
+        <w:t>System.out.println</w:t>
+      </w:r>
+      <w:proofErr w:type="spellEnd"/>
+      <w:r>
+        <w:t>(</w:t>
+      </w:r>
+      <w:proofErr w:type="gramEnd"/>
+      <w:r>
+        <w:t>name+“ got third class”);</w:t>
+      </w:r>
+    </w:p>
+    <w:p>
+      <w:proofErr w:type="gramStart"/>
+      <w:r>
+        <w:t>}  if</w:t>
+      </w:r>
+      <w:proofErr w:type="gramEnd"/>
+      <w:r>
+        <w:t xml:space="preserve"> (percentage &gt;  40 &amp;&amp; percentage  &lt; 50) {</w:t>
+      </w:r>
+    </w:p>
+    <w:p>
+      <w:proofErr w:type="spellStart"/>
+      <w:proofErr w:type="gramStart"/>
+      <w:r>
+        <w:t>System.out.println</w:t>
+      </w:r>
+      <w:proofErr w:type="spellEnd"/>
+      <w:r>
+        <w:t>(</w:t>
+      </w:r>
+      <w:proofErr w:type="gramEnd"/>
+      <w:r>
+        <w:t>name+“ got fourth class”);</w:t>
+      </w:r>
+    </w:p>
+    <w:p>
+      <w:r>
+        <w:t xml:space="preserve">} </w:t>
+      </w:r>
+      <w:proofErr w:type="gramStart"/>
+      <w:r>
+        <w:t>if(</w:t>
+      </w:r>
+      <w:proofErr w:type="gramEnd"/>
       <w:r>
         <w:t>percentage &lt; 40</w:t>
       </w:r>
@@ -795,8 +1223,18 @@
       </w:r>
     </w:p>
     <w:p>
-      <w:r>
-        <w:t>System.out.println(name+“ got failed”);</w:t>
+      <w:proofErr w:type="spellStart"/>
+      <w:proofErr w:type="gramStart"/>
+      <w:r>
+        <w:t>System.out.println</w:t>
+      </w:r>
+      <w:proofErr w:type="spellEnd"/>
+      <w:r>
+        <w:t>(</w:t>
+      </w:r>
+      <w:proofErr w:type="gramEnd"/>
+      <w:r>
+        <w:t>name+“ got failed”);</w:t>
       </w:r>
     </w:p>
     <w:p>
@@ -810,47 +1248,138 @@
       </w:r>
     </w:p>
     <w:p>
-      <w:r>
-        <w:t>Atm pin</w:t>
+      <w:proofErr w:type="spellStart"/>
+      <w:r>
+        <w:t>Atm</w:t>
+      </w:r>
+      <w:proofErr w:type="spellEnd"/>
+      <w:r>
+        <w:t xml:space="preserve"> pin</w:t>
       </w:r>
     </w:p>
     <w:p/>
     <w:p>
-      <w:r>
-        <w:t>int atmPin  =  8545;</w:t>
-      </w:r>
-    </w:p>
-    <w:p>
-      <w:r>
-        <w:t>double  balAmount = 50000.00;</w:t>
-      </w:r>
-    </w:p>
-    <w:p>
-      <w:r>
-        <w:t>double withDrawAmount = 4005</w:t>
+      <w:proofErr w:type="spellStart"/>
+      <w:proofErr w:type="gramStart"/>
+      <w:r>
+        <w:t>int</w:t>
+      </w:r>
+      <w:proofErr w:type="spellEnd"/>
+      <w:proofErr w:type="gramEnd"/>
+      <w:r>
+        <w:t xml:space="preserve"> </w:t>
+      </w:r>
+      <w:proofErr w:type="spellStart"/>
+      <w:r>
+        <w:t>atmPin</w:t>
+      </w:r>
+      <w:proofErr w:type="spellEnd"/>
+      <w:r>
+        <w:t xml:space="preserve">  =  8545;</w:t>
+      </w:r>
+    </w:p>
+    <w:p>
+      <w:proofErr w:type="gramStart"/>
+      <w:r>
+        <w:t xml:space="preserve">double  </w:t>
+      </w:r>
+      <w:proofErr w:type="spellStart"/>
+      <w:r>
+        <w:t>balAmount</w:t>
+      </w:r>
+      <w:proofErr w:type="spellEnd"/>
+      <w:proofErr w:type="gramEnd"/>
+      <w:r>
+        <w:t xml:space="preserve"> = 50000.00;</w:t>
+      </w:r>
+    </w:p>
+    <w:p>
+      <w:proofErr w:type="gramStart"/>
+      <w:r>
+        <w:t>double</w:t>
+      </w:r>
+      <w:proofErr w:type="gramEnd"/>
+      <w:r>
+        <w:t xml:space="preserve"> </w:t>
+      </w:r>
+      <w:proofErr w:type="spellStart"/>
+      <w:r>
+        <w:t>withDrawAmount</w:t>
+      </w:r>
+      <w:proofErr w:type="spellEnd"/>
+      <w:r>
+        <w:t xml:space="preserve"> = 4005</w:t>
       </w:r>
       <w:r>
         <w:t>0.00;</w:t>
       </w:r>
     </w:p>
     <w:p>
-      <w:r>
-        <w:t>if(atmPin == 8545) {</w:t>
-      </w:r>
-    </w:p>
-    <w:p>
-      <w:r>
-        <w:t>if(withDrawAmount % 100 == 0) {</w:t>
-      </w:r>
-    </w:p>
-    <w:p>
-      <w:r>
-        <w:t>if(balAmount &gt; withDrawAmount) {</w:t>
-      </w:r>
-    </w:p>
-    <w:p>
-      <w:r>
-        <w:t>System.out.println(“Please Take Your Amount”);</w:t>
+      <w:proofErr w:type="gramStart"/>
+      <w:r>
+        <w:t>if(</w:t>
+      </w:r>
+      <w:proofErr w:type="spellStart"/>
+      <w:proofErr w:type="gramEnd"/>
+      <w:r>
+        <w:t>atmPin</w:t>
+      </w:r>
+      <w:proofErr w:type="spellEnd"/>
+      <w:r>
+        <w:t xml:space="preserve"> == 8545) {</w:t>
+      </w:r>
+    </w:p>
+    <w:p>
+      <w:proofErr w:type="gramStart"/>
+      <w:r>
+        <w:t>if(</w:t>
+      </w:r>
+      <w:proofErr w:type="spellStart"/>
+      <w:proofErr w:type="gramEnd"/>
+      <w:r>
+        <w:t>withDrawAmount</w:t>
+      </w:r>
+      <w:proofErr w:type="spellEnd"/>
+      <w:r>
+        <w:t xml:space="preserve"> % 100 == 0) {</w:t>
+      </w:r>
+    </w:p>
+    <w:p>
+      <w:proofErr w:type="gramStart"/>
+      <w:r>
+        <w:t>if(</w:t>
+      </w:r>
+      <w:proofErr w:type="spellStart"/>
+      <w:proofErr w:type="gramEnd"/>
+      <w:r>
+        <w:t>balAmount</w:t>
+      </w:r>
+      <w:proofErr w:type="spellEnd"/>
+      <w:r>
+        <w:t xml:space="preserve"> &gt; </w:t>
+      </w:r>
+      <w:proofErr w:type="spellStart"/>
+      <w:r>
+        <w:t>withDrawAmount</w:t>
+      </w:r>
+      <w:proofErr w:type="spellEnd"/>
+      <w:r>
+        <w:t>) {</w:t>
+      </w:r>
+    </w:p>
+    <w:p>
+      <w:proofErr w:type="spellStart"/>
+      <w:proofErr w:type="gramStart"/>
+      <w:r>
+        <w:t>System.out.println</w:t>
+      </w:r>
+      <w:proofErr w:type="spellEnd"/>
+      <w:r>
+        <w:t>(</w:t>
+      </w:r>
+      <w:proofErr w:type="gramEnd"/>
+      <w:r>
+        <w:t>“Please Take Your Amount”);</w:t>
       </w:r>
     </w:p>
     <w:p>
@@ -859,8 +1388,26 @@
       </w:r>
     </w:p>
     <w:p>
-      <w:r>
-        <w:t>System.out.println(“Insuffiecient Funds”);</w:t>
+      <w:proofErr w:type="spellStart"/>
+      <w:proofErr w:type="gramStart"/>
+      <w:r>
+        <w:t>System.out.println</w:t>
+      </w:r>
+      <w:proofErr w:type="spellEnd"/>
+      <w:r>
+        <w:t>(</w:t>
+      </w:r>
+      <w:proofErr w:type="gramEnd"/>
+      <w:r>
+        <w:t>“</w:t>
+      </w:r>
+      <w:proofErr w:type="spellStart"/>
+      <w:r>
+        <w:t>Insuffiecient</w:t>
+      </w:r>
+      <w:proofErr w:type="spellEnd"/>
+      <w:r>
+        <w:t xml:space="preserve"> Funds”);</w:t>
       </w:r>
     </w:p>
     <w:p>
@@ -874,8 +1421,18 @@
       </w:r>
     </w:p>
     <w:p>
-      <w:r>
-        <w:t>System.out.println(“Invalid Amount”);</w:t>
+      <w:proofErr w:type="spellStart"/>
+      <w:proofErr w:type="gramStart"/>
+      <w:r>
+        <w:t>System.out.println</w:t>
+      </w:r>
+      <w:proofErr w:type="spellEnd"/>
+      <w:r>
+        <w:t>(</w:t>
+      </w:r>
+      <w:proofErr w:type="gramEnd"/>
+      <w:r>
+        <w:t>“Invalid Amount”);</w:t>
       </w:r>
     </w:p>
     <w:p>
@@ -889,8 +1446,18 @@
       </w:r>
     </w:p>
     <w:p>
-      <w:r>
-        <w:t>System.out.println(“Invalid Pin Please Try Again!”);</w:t>
+      <w:proofErr w:type="spellStart"/>
+      <w:proofErr w:type="gramStart"/>
+      <w:r>
+        <w:t>System.out.println</w:t>
+      </w:r>
+      <w:proofErr w:type="spellEnd"/>
+      <w:r>
+        <w:t>(</w:t>
+      </w:r>
+      <w:proofErr w:type="gramEnd"/>
+      <w:r>
+        <w:t>“Invalid Pin Please Try Again!”);</w:t>
       </w:r>
     </w:p>
     <w:p>
@@ -905,13 +1472,28 @@
       </w:r>
     </w:p>
     <w:p>
-      <w:r>
-        <w:t>1.Current Bill</w:t>
-      </w:r>
-    </w:p>
-    <w:p>
-      <w:r>
-        <w:t>2. owels (2 ways)</w:t>
+      <w:proofErr w:type="gramStart"/>
+      <w:r>
+        <w:t>1.Current</w:t>
+      </w:r>
+      <w:proofErr w:type="gramEnd"/>
+      <w:r>
+        <w:t xml:space="preserve"> Bill</w:t>
+      </w:r>
+    </w:p>
+    <w:p>
+      <w:r>
+        <w:t xml:space="preserve">2. </w:t>
+      </w:r>
+      <w:proofErr w:type="spellStart"/>
+      <w:proofErr w:type="gramStart"/>
+      <w:r>
+        <w:t>owels</w:t>
+      </w:r>
+      <w:proofErr w:type="spellEnd"/>
+      <w:proofErr w:type="gramEnd"/>
+      <w:r>
+        <w:t xml:space="preserve"> (2 ways)</w:t>
       </w:r>
       <w:r>
         <w:t xml:space="preserve"> if else if</w:t>
@@ -919,28 +1501,56 @@
     </w:p>
     <w:p>
       <w:r>
-        <w:t>3. results using all if</w:t>
-      </w:r>
-    </w:p>
-    <w:p>
-      <w:r>
-        <w:t>// nooutput</w:t>
-      </w:r>
-    </w:p>
-    <w:p>
-      <w:r>
-        <w:t>// nooutput</w:t>
-      </w:r>
-    </w:p>
-    <w:p>
-      <w:r>
-        <w:t>//  2/12/2021</w:t>
-      </w:r>
-    </w:p>
-    <w:p>
+        <w:t xml:space="preserve">3. </w:t>
+      </w:r>
+      <w:proofErr w:type="gramStart"/>
+      <w:r>
+        <w:t>results</w:t>
+      </w:r>
+      <w:proofErr w:type="gramEnd"/>
+      <w:r>
+        <w:t xml:space="preserve"> using all if</w:t>
+      </w:r>
+    </w:p>
+    <w:p>
+      <w:r>
+        <w:t xml:space="preserve">// </w:t>
+      </w:r>
+      <w:proofErr w:type="spellStart"/>
+      <w:r>
+        <w:t>nooutput</w:t>
+      </w:r>
+      <w:proofErr w:type="spellEnd"/>
+    </w:p>
+    <w:p>
+      <w:r>
+        <w:t xml:space="preserve">// </w:t>
+      </w:r>
+      <w:proofErr w:type="spellStart"/>
+      <w:r>
+        <w:t>nooutput</w:t>
+      </w:r>
+      <w:proofErr w:type="spellEnd"/>
+    </w:p>
+    <w:p>
+      <w:r>
+        <w:t>/</w:t>
+      </w:r>
+      <w:proofErr w:type="gramStart"/>
+      <w:r>
+        <w:t>/  2</w:t>
+      </w:r>
+      <w:proofErr w:type="gramEnd"/>
+      <w:r>
+        <w:t>/12/2021</w:t>
+      </w:r>
+    </w:p>
+    <w:p>
+      <w:proofErr w:type="gramStart"/>
       <w:r>
         <w:t>If(</w:t>
       </w:r>
+      <w:proofErr w:type="gramEnd"/>
       <w:r>
         <w:t>true</w:t>
       </w:r>
@@ -952,28 +1562,71 @@
       </w:r>
     </w:p>
     <w:p>
-      <w:r>
-        <w:t xml:space="preserve">System.out.println(“Naresh”); </w:t>
-      </w:r>
-    </w:p>
-    <w:p>
-      <w:r>
-        <w:t>}else If(true) {</w:t>
-      </w:r>
-    </w:p>
-    <w:p>
-      <w:r>
-        <w:t>System.out.println(“Naresh”);</w:t>
-      </w:r>
-    </w:p>
-    <w:p>
-      <w:r>
-        <w:t>} else If(true) {</w:t>
-      </w:r>
-    </w:p>
-    <w:p>
-      <w:r>
-        <w:t>System.out.println(“Naresh”);</w:t>
+      <w:proofErr w:type="spellStart"/>
+      <w:proofErr w:type="gramStart"/>
+      <w:r>
+        <w:t>System.out.println</w:t>
+      </w:r>
+      <w:proofErr w:type="spellEnd"/>
+      <w:r>
+        <w:t>(</w:t>
+      </w:r>
+      <w:proofErr w:type="gramEnd"/>
+      <w:r>
+        <w:t xml:space="preserve">“Naresh”); </w:t>
+      </w:r>
+    </w:p>
+    <w:p>
+      <w:proofErr w:type="gramStart"/>
+      <w:r>
+        <w:t>}else</w:t>
+      </w:r>
+      <w:proofErr w:type="gramEnd"/>
+      <w:r>
+        <w:t xml:space="preserve"> If(true) {</w:t>
+      </w:r>
+    </w:p>
+    <w:p>
+      <w:proofErr w:type="spellStart"/>
+      <w:proofErr w:type="gramStart"/>
+      <w:r>
+        <w:t>System.out.println</w:t>
+      </w:r>
+      <w:proofErr w:type="spellEnd"/>
+      <w:r>
+        <w:t>(</w:t>
+      </w:r>
+      <w:proofErr w:type="gramEnd"/>
+      <w:r>
+        <w:t>“Naresh”);</w:t>
+      </w:r>
+    </w:p>
+    <w:p>
+      <w:r>
+        <w:t xml:space="preserve">} else </w:t>
+      </w:r>
+      <w:proofErr w:type="gramStart"/>
+      <w:r>
+        <w:t>If(</w:t>
+      </w:r>
+      <w:proofErr w:type="gramEnd"/>
+      <w:r>
+        <w:t>true) {</w:t>
+      </w:r>
+    </w:p>
+    <w:p>
+      <w:proofErr w:type="spellStart"/>
+      <w:proofErr w:type="gramStart"/>
+      <w:r>
+        <w:t>System.out.println</w:t>
+      </w:r>
+      <w:proofErr w:type="spellEnd"/>
+      <w:r>
+        <w:t>(</w:t>
+      </w:r>
+      <w:proofErr w:type="gramEnd"/>
+      <w:r>
+        <w:t>“Naresh”);</w:t>
       </w:r>
     </w:p>
     <w:p>
@@ -983,8 +1636,13 @@
     </w:p>
     <w:p>
       <w:r>
-        <w:t>Switch cases()</w:t>
-      </w:r>
+        <w:t xml:space="preserve">Switch </w:t>
+      </w:r>
+      <w:proofErr w:type="gramStart"/>
+      <w:r>
+        <w:t>cases()</w:t>
+      </w:r>
+      <w:proofErr w:type="gramEnd"/>
     </w:p>
     <w:p>
       <w:r>
@@ -1003,13 +1661,23 @@
     </w:p>
     <w:p>
       <w:r>
-        <w:t>4 -&gt; WednesDay</w:t>
-      </w:r>
-    </w:p>
-    <w:p>
-      <w:r>
-        <w:t>5 -&gt; ThursDay</w:t>
-      </w:r>
+        <w:t xml:space="preserve">4 -&gt; </w:t>
+      </w:r>
+      <w:proofErr w:type="spellStart"/>
+      <w:r>
+        <w:t>WednesDay</w:t>
+      </w:r>
+      <w:proofErr w:type="spellEnd"/>
+    </w:p>
+    <w:p>
+      <w:r>
+        <w:t xml:space="preserve">5 -&gt; </w:t>
+      </w:r>
+      <w:proofErr w:type="spellStart"/>
+      <w:r>
+        <w:t>ThursDay</w:t>
+      </w:r>
+      <w:proofErr w:type="spellEnd"/>
     </w:p>
     <w:p>
       <w:r>
@@ -1027,11 +1695,21 @@
       </w:r>
     </w:p>
     <w:p>
+      <w:proofErr w:type="gramStart"/>
       <w:r>
         <w:t>Switch(</w:t>
       </w:r>
-      <w:r>
-        <w:t>“naresh”</w:t>
+      <w:proofErr w:type="gramEnd"/>
+      <w:r>
+        <w:t>“</w:t>
+      </w:r>
+      <w:proofErr w:type="spellStart"/>
+      <w:r>
+        <w:t>naresh</w:t>
+      </w:r>
+      <w:proofErr w:type="spellEnd"/>
+      <w:r>
+        <w:t>”</w:t>
       </w:r>
       <w:r>
         <w:t xml:space="preserve">) </w:t>
@@ -1065,13 +1743,23 @@
     </w:p>
     <w:p>
       <w:r>
-        <w:t>Case case: // statement</w:t>
-      </w:r>
-    </w:p>
-    <w:p>
+        <w:t xml:space="preserve">Case </w:t>
+      </w:r>
+      <w:proofErr w:type="spellStart"/>
+      <w:r>
+        <w:t>case</w:t>
+      </w:r>
+      <w:proofErr w:type="spellEnd"/>
+      <w:r>
+        <w:t>: // statement</w:t>
+      </w:r>
+    </w:p>
+    <w:p>
+      <w:proofErr w:type="gramStart"/>
       <w:r>
         <w:t>Default :</w:t>
       </w:r>
+      <w:proofErr w:type="gramEnd"/>
     </w:p>
     <w:p>
       <w:r>
@@ -1090,10 +1778,18 @@
     </w:p>
     <w:p>
       <w:r>
-        <w:t>Switch case and increment</w:t>
-      </w:r>
-      <w:r>
-        <w:t>(++)</w:t>
+        <w:t xml:space="preserve">Switch case and </w:t>
+      </w:r>
+      <w:proofErr w:type="gramStart"/>
+      <w:r>
+        <w:t>increment</w:t>
+      </w:r>
+      <w:r>
+        <w:t>(</w:t>
+      </w:r>
+      <w:proofErr w:type="gramEnd"/>
+      <w:r>
+        <w:t>++)</w:t>
       </w:r>
       <w:r>
         <w:t xml:space="preserve"> and decrement</w:t>
@@ -1111,28 +1807,109 @@
       </w:r>
     </w:p>
     <w:p>
-      <w:r>
-        <w:t>Int num = 10;</w:t>
-      </w:r>
-    </w:p>
-    <w:p>
-      <w:r>
-        <w:t>Increment -&gt; pre increment(++ num), post increment(num ++)</w:t>
-      </w:r>
-    </w:p>
-    <w:p>
-      <w:r>
-        <w:t>Decrement -&gt; pre decrement(-- num), post decrement(num --)</w:t>
-      </w:r>
-    </w:p>
-    <w:p>
-      <w:r>
-        <w:t>Num++;</w:t>
-      </w:r>
-    </w:p>
-    <w:p>
-      <w:r>
-        <w:t>System.out.println(num++); //10</w:t>
+      <w:proofErr w:type="spellStart"/>
+      <w:r>
+        <w:t>Int</w:t>
+      </w:r>
+      <w:proofErr w:type="spellEnd"/>
+      <w:r>
+        <w:t xml:space="preserve"> </w:t>
+      </w:r>
+      <w:proofErr w:type="spellStart"/>
+      <w:r>
+        <w:t>num</w:t>
+      </w:r>
+      <w:proofErr w:type="spellEnd"/>
+      <w:r>
+        <w:t xml:space="preserve"> = 10;</w:t>
+      </w:r>
+    </w:p>
+    <w:p>
+      <w:r>
+        <w:t xml:space="preserve">Increment -&gt; pre </w:t>
+      </w:r>
+      <w:proofErr w:type="gramStart"/>
+      <w:r>
+        <w:t>increment(</w:t>
+      </w:r>
+      <w:proofErr w:type="gramEnd"/>
+      <w:r>
+        <w:t xml:space="preserve">++ </w:t>
+      </w:r>
+      <w:proofErr w:type="spellStart"/>
+      <w:r>
+        <w:t>num</w:t>
+      </w:r>
+      <w:proofErr w:type="spellEnd"/>
+      <w:r>
+        <w:t>), post increment(</w:t>
+      </w:r>
+      <w:proofErr w:type="spellStart"/>
+      <w:r>
+        <w:t>num</w:t>
+      </w:r>
+      <w:proofErr w:type="spellEnd"/>
+      <w:r>
+        <w:t xml:space="preserve"> ++)</w:t>
+      </w:r>
+    </w:p>
+    <w:p>
+      <w:r>
+        <w:t xml:space="preserve">Decrement -&gt; pre </w:t>
+      </w:r>
+      <w:proofErr w:type="gramStart"/>
+      <w:r>
+        <w:t>decrement(</w:t>
+      </w:r>
+      <w:proofErr w:type="gramEnd"/>
+      <w:r>
+        <w:t xml:space="preserve">-- </w:t>
+      </w:r>
+      <w:proofErr w:type="spellStart"/>
+      <w:r>
+        <w:t>num</w:t>
+      </w:r>
+      <w:proofErr w:type="spellEnd"/>
+      <w:r>
+        <w:t>), post decrement(</w:t>
+      </w:r>
+      <w:proofErr w:type="spellStart"/>
+      <w:r>
+        <w:t>num</w:t>
+      </w:r>
+      <w:proofErr w:type="spellEnd"/>
+      <w:r>
+        <w:t xml:space="preserve"> --)</w:t>
+      </w:r>
+    </w:p>
+    <w:p>
+      <w:proofErr w:type="spellStart"/>
+      <w:r>
+        <w:t>Num</w:t>
+      </w:r>
+      <w:proofErr w:type="spellEnd"/>
+      <w:r>
+        <w:t>++;</w:t>
+      </w:r>
+    </w:p>
+    <w:p>
+      <w:proofErr w:type="spellStart"/>
+      <w:proofErr w:type="gramStart"/>
+      <w:r>
+        <w:t>System.out.println</w:t>
+      </w:r>
+      <w:proofErr w:type="spellEnd"/>
+      <w:r>
+        <w:t>(</w:t>
+      </w:r>
+      <w:proofErr w:type="spellStart"/>
+      <w:proofErr w:type="gramEnd"/>
+      <w:r>
+        <w:t>num</w:t>
+      </w:r>
+      <w:proofErr w:type="spellEnd"/>
+      <w:r>
+        <w:t>++); //10</w:t>
       </w:r>
     </w:p>
     <w:p>
@@ -1147,7 +1924,15 @@
     </w:p>
     <w:p>
       <w:r>
-        <w:t>Looping statement is nothing but a to execute the same code particular period of time.</w:t>
+        <w:t xml:space="preserve">Looping statement is nothing but </w:t>
+      </w:r>
+      <w:proofErr w:type="gramStart"/>
+      <w:r>
+        <w:t>a to</w:t>
+      </w:r>
+      <w:proofErr w:type="gramEnd"/>
+      <w:r>
+        <w:t xml:space="preserve"> execute the same code particular period of time.</w:t>
       </w:r>
     </w:p>
     <w:p>
@@ -1198,12 +1983,25 @@
     </w:p>
     <w:p>
       <w:r>
-        <w:t>String name = “Naresh”;// initialization</w:t>
-      </w:r>
-    </w:p>
-    <w:p>
-      <w:r>
-        <w:t>Int I = 0; // initialization</w:t>
+        <w:t>String name = “Naresh”</w:t>
+      </w:r>
+      <w:proofErr w:type="gramStart"/>
+      <w:r>
+        <w:t>;/</w:t>
+      </w:r>
+      <w:proofErr w:type="gramEnd"/>
+      <w:r>
+        <w:t>/ initialization</w:t>
+      </w:r>
+    </w:p>
+    <w:p>
+      <w:proofErr w:type="spellStart"/>
+      <w:r>
+        <w:t>Int</w:t>
+      </w:r>
+      <w:proofErr w:type="spellEnd"/>
+      <w:r>
+        <w:t xml:space="preserve"> I = 0; // initialization</w:t>
       </w:r>
     </w:p>
     <w:p>
@@ -1212,8 +2010,18 @@
       </w:r>
     </w:p>
     <w:p>
-      <w:r>
-        <w:t>for(initialization;condition;increment/decrement) {</w:t>
+      <w:proofErr w:type="gramStart"/>
+      <w:r>
+        <w:t>for(</w:t>
+      </w:r>
+      <w:proofErr w:type="spellStart"/>
+      <w:proofErr w:type="gramEnd"/>
+      <w:r>
+        <w:t>initialization;condition;increment</w:t>
+      </w:r>
+      <w:proofErr w:type="spellEnd"/>
+      <w:r>
+        <w:t>/decrement) {</w:t>
       </w:r>
     </w:p>
     <w:p>
@@ -1247,28 +2055,64 @@
       </w:r>
     </w:p>
     <w:p>
-      <w:r>
-        <w:t>Int I;</w:t>
-      </w:r>
-    </w:p>
-    <w:p>
+      <w:proofErr w:type="spellStart"/>
+      <w:r>
+        <w:t>Int</w:t>
+      </w:r>
+      <w:proofErr w:type="spellEnd"/>
+      <w:r>
+        <w:t xml:space="preserve"> I;</w:t>
+      </w:r>
+    </w:p>
+    <w:p>
+      <w:proofErr w:type="gramStart"/>
       <w:r>
         <w:t>for(</w:t>
       </w:r>
-      <w:r>
-        <w:t>int i=1</w:t>
+      <w:proofErr w:type="spellStart"/>
+      <w:proofErr w:type="gramEnd"/>
+      <w:r>
+        <w:t>int</w:t>
+      </w:r>
+      <w:proofErr w:type="spellEnd"/>
+      <w:r>
+        <w:t xml:space="preserve"> </w:t>
+      </w:r>
+      <w:proofErr w:type="spellStart"/>
+      <w:r>
+        <w:t>i</w:t>
+      </w:r>
+      <w:proofErr w:type="spellEnd"/>
+      <w:r>
+        <w:t>=1</w:t>
       </w:r>
       <w:r>
         <w:t>;</w:t>
       </w:r>
       <w:r>
-        <w:t xml:space="preserve"> i&lt;=</w:t>
+        <w:t xml:space="preserve"> </w:t>
+      </w:r>
+      <w:proofErr w:type="spellStart"/>
+      <w:r>
+        <w:t>i</w:t>
+      </w:r>
+      <w:proofErr w:type="spellEnd"/>
+      <w:r>
+        <w:t>&lt;=</w:t>
       </w:r>
       <w:r>
         <w:t>10</w:t>
       </w:r>
       <w:r>
-        <w:t>0; i++</w:t>
+        <w:t xml:space="preserve">0; </w:t>
+      </w:r>
+      <w:proofErr w:type="spellStart"/>
+      <w:r>
+        <w:t>i</w:t>
+      </w:r>
+      <w:proofErr w:type="spellEnd"/>
+      <w:r>
+        <w:t>++</w:t>
       </w:r>
       <w:r>
         <w:t xml:space="preserve">) </w:t>
@@ -1281,12 +2125,21 @@
       </w:r>
     </w:p>
     <w:p>
-      <w:r>
-        <w:t>System.out.println(</w:t>
-      </w:r>
+      <w:proofErr w:type="spellStart"/>
+      <w:proofErr w:type="gramStart"/>
+      <w:r>
+        <w:t>System.out.println</w:t>
+      </w:r>
+      <w:proofErr w:type="spellEnd"/>
+      <w:r>
+        <w:t>(</w:t>
+      </w:r>
+      <w:proofErr w:type="spellStart"/>
+      <w:proofErr w:type="gramEnd"/>
       <w:r>
         <w:t>i</w:t>
       </w:r>
+      <w:proofErr w:type="spellEnd"/>
       <w:r>
         <w:t>);</w:t>
       </w:r>
@@ -1331,20 +2184,49 @@
     </w:p>
     <w:p>
       <w:r>
-        <w:t xml:space="preserve">Prime number ? 3 is prime number </w:t>
-      </w:r>
-    </w:p>
-    <w:p>
-      <w:r>
-        <w:t>1 and number it self -&gt; 2,3,5</w:t>
-      </w:r>
-    </w:p>
-    <w:p>
-      <w:r>
-        <w:t xml:space="preserve">Factorial -&gt; </w:t>
-      </w:r>
-      <w:r>
-        <w:t xml:space="preserve"> 5 -&gt; 1*2*3*4*5 = 120</w:t>
+        <w:t xml:space="preserve">Prime </w:t>
+      </w:r>
+      <w:proofErr w:type="gramStart"/>
+      <w:r>
+        <w:t>number ?</w:t>
+      </w:r>
+      <w:proofErr w:type="gramEnd"/>
+      <w:r>
+        <w:t xml:space="preserve"> 3 is prime number </w:t>
+      </w:r>
+    </w:p>
+    <w:p>
+      <w:r>
+        <w:t xml:space="preserve">1 and number </w:t>
+      </w:r>
+      <w:proofErr w:type="spellStart"/>
+      <w:r>
+        <w:t>it self</w:t>
+      </w:r>
+      <w:proofErr w:type="spellEnd"/>
+      <w:r>
+        <w:t xml:space="preserve"> -&gt; 2</w:t>
+      </w:r>
+      <w:proofErr w:type="gramStart"/>
+      <w:r>
+        <w:t>,3,5</w:t>
+      </w:r>
+      <w:proofErr w:type="gramEnd"/>
+    </w:p>
+    <w:p>
+      <w:r>
+        <w:t>Factorial -</w:t>
+      </w:r>
+      <w:proofErr w:type="gramStart"/>
+      <w:r>
+        <w:t xml:space="preserve">&gt; </w:t>
+      </w:r>
+      <w:r>
+        <w:t xml:space="preserve"> 5</w:t>
+      </w:r>
+      <w:proofErr w:type="gramEnd"/>
+      <w:r>
+        <w:t xml:space="preserve"> -&gt; 1*2*3*4*5 = 120</w:t>
       </w:r>
     </w:p>
     <w:p>
@@ -1363,18 +2245,56 @@
       </w:r>
     </w:p>
     <w:p>
-      <w:r>
-        <w:t>For(int I = 1; i&lt;6;i++) {</w:t>
-      </w:r>
-    </w:p>
-    <w:p>
-      <w:r>
-        <w:t>For(int j=1; j&lt;6;j++) {</w:t>
-      </w:r>
-    </w:p>
-    <w:p>
-      <w:r>
-        <w:t xml:space="preserve">System.out.println(“Naresh”);  // 10,10,25 </w:t>
+      <w:proofErr w:type="gramStart"/>
+      <w:r>
+        <w:t>For(</w:t>
+      </w:r>
+      <w:proofErr w:type="spellStart"/>
+      <w:proofErr w:type="gramEnd"/>
+      <w:r>
+        <w:t>int</w:t>
+      </w:r>
+      <w:proofErr w:type="spellEnd"/>
+      <w:r>
+        <w:t xml:space="preserve"> I = 1; </w:t>
+      </w:r>
+      <w:proofErr w:type="spellStart"/>
+      <w:r>
+        <w:t>i</w:t>
+      </w:r>
+      <w:proofErr w:type="spellEnd"/>
+      <w:r>
+        <w:t>&lt;6;i++) {</w:t>
+      </w:r>
+    </w:p>
+    <w:p>
+      <w:proofErr w:type="gramStart"/>
+      <w:r>
+        <w:t>For(</w:t>
+      </w:r>
+      <w:proofErr w:type="spellStart"/>
+      <w:proofErr w:type="gramEnd"/>
+      <w:r>
+        <w:t>int</w:t>
+      </w:r>
+      <w:proofErr w:type="spellEnd"/>
+      <w:r>
+        <w:t xml:space="preserve"> j=1; j&lt;6;j++) {</w:t>
+      </w:r>
+    </w:p>
+    <w:p>
+      <w:proofErr w:type="spellStart"/>
+      <w:proofErr w:type="gramStart"/>
+      <w:r>
+        <w:t>System.out.println</w:t>
+      </w:r>
+      <w:proofErr w:type="spellEnd"/>
+      <w:r>
+        <w:t>(</w:t>
+      </w:r>
+      <w:proofErr w:type="gramEnd"/>
+      <w:r>
+        <w:t xml:space="preserve">“Naresh”);  // 10,10,25 </w:t>
       </w:r>
     </w:p>
     <w:p>
@@ -1410,8 +2330,13 @@
       </w:r>
     </w:p>
     <w:p>
-      <w:r>
-        <w:t>While(condition) {</w:t>
+      <w:proofErr w:type="gramStart"/>
+      <w:r>
+        <w:t>While(</w:t>
+      </w:r>
+      <w:proofErr w:type="gramEnd"/>
+      <w:r>
+        <w:t>condition) {</w:t>
       </w:r>
     </w:p>
     <w:p/>
@@ -1426,18 +2351,38 @@
       </w:r>
     </w:p>
     <w:p>
-      <w:r>
-        <w:t>Int number = 1;</w:t>
-      </w:r>
-    </w:p>
-    <w:p>
-      <w:r>
-        <w:t>While(number &lt; 6) {</w:t>
-      </w:r>
-    </w:p>
-    <w:p>
-      <w:r>
-        <w:t>System.out.println(number);</w:t>
+      <w:proofErr w:type="spellStart"/>
+      <w:r>
+        <w:t>Int</w:t>
+      </w:r>
+      <w:proofErr w:type="spellEnd"/>
+      <w:r>
+        <w:t xml:space="preserve"> number = 1;</w:t>
+      </w:r>
+    </w:p>
+    <w:p>
+      <w:proofErr w:type="gramStart"/>
+      <w:r>
+        <w:t>While(</w:t>
+      </w:r>
+      <w:proofErr w:type="gramEnd"/>
+      <w:r>
+        <w:t>number &lt; 6) {</w:t>
+      </w:r>
+    </w:p>
+    <w:p>
+      <w:proofErr w:type="spellStart"/>
+      <w:proofErr w:type="gramStart"/>
+      <w:r>
+        <w:t>System.out.println</w:t>
+      </w:r>
+      <w:proofErr w:type="spellEnd"/>
+      <w:r>
+        <w:t>(</w:t>
+      </w:r>
+      <w:proofErr w:type="gramEnd"/>
+      <w:r>
+        <w:t>number);</w:t>
       </w:r>
     </w:p>
     <w:p>
@@ -1453,7 +2398,15 @@
     <w:p/>
     <w:p>
       <w:r>
-        <w:t>Do while - &gt; is similar to while but there is slightly different.in while for the first time it won’t check the condition.</w:t>
+        <w:t xml:space="preserve">Do while - &gt; is similar to </w:t>
+      </w:r>
+      <w:proofErr w:type="spellStart"/>
+      <w:r>
+        <w:t>while</w:t>
+      </w:r>
+      <w:proofErr w:type="spellEnd"/>
+      <w:r>
+        <w:t xml:space="preserve"> but there is slightly different.in while for the first time it won’t check the condition.</w:t>
       </w:r>
     </w:p>
     <w:p>
@@ -1468,53 +2421,544 @@
     </w:p>
     <w:p>
       <w:r>
-        <w:t>} while(condition);</w:t>
-      </w:r>
-    </w:p>
-    <w:p>
-      <w:r>
-        <w:t>Int I = 1;</w:t>
-      </w:r>
-    </w:p>
-    <w:p>
-      <w:r>
-        <w:t>do {</w:t>
-      </w:r>
-    </w:p>
-    <w:p>
-      <w:r>
-        <w:t>System.out.println(i);//1,2,3</w:t>
-      </w:r>
-    </w:p>
-    <w:p>
-      <w:r>
-        <w:t>i++;</w:t>
-      </w:r>
-    </w:p>
-    <w:p>
-      <w:r>
-        <w:t>} while(i &lt; 11);</w:t>
+        <w:t xml:space="preserve">} </w:t>
+      </w:r>
+      <w:proofErr w:type="gramStart"/>
+      <w:r>
+        <w:t>while(</w:t>
+      </w:r>
+      <w:proofErr w:type="gramEnd"/>
+      <w:r>
+        <w:t>condition);</w:t>
+      </w:r>
+    </w:p>
+    <w:p>
+      <w:proofErr w:type="spellStart"/>
+      <w:r>
+        <w:t>Int</w:t>
+      </w:r>
+      <w:proofErr w:type="spellEnd"/>
+      <w:r>
+        <w:t xml:space="preserve"> I = 1;</w:t>
+      </w:r>
+    </w:p>
+    <w:p>
+      <w:proofErr w:type="gramStart"/>
+      <w:r>
+        <w:t>do</w:t>
+      </w:r>
+      <w:proofErr w:type="gramEnd"/>
+      <w:r>
+        <w:t xml:space="preserve"> {</w:t>
+      </w:r>
+    </w:p>
+    <w:p>
+      <w:proofErr w:type="spellStart"/>
+      <w:proofErr w:type="gramStart"/>
+      <w:r>
+        <w:t>System.out.println</w:t>
+      </w:r>
+      <w:proofErr w:type="spellEnd"/>
+      <w:r>
+        <w:t>(</w:t>
+      </w:r>
+      <w:proofErr w:type="spellStart"/>
+      <w:proofErr w:type="gramEnd"/>
+      <w:r>
+        <w:t>i</w:t>
+      </w:r>
+      <w:proofErr w:type="spellEnd"/>
+      <w:r>
+        <w:t>);//1,2,3</w:t>
+      </w:r>
+    </w:p>
+    <w:p>
+      <w:proofErr w:type="spellStart"/>
+      <w:proofErr w:type="gramStart"/>
+      <w:r>
+        <w:t>i</w:t>
+      </w:r>
+      <w:proofErr w:type="spellEnd"/>
+      <w:proofErr w:type="gramEnd"/>
+      <w:r>
+        <w:t>++;</w:t>
+      </w:r>
+    </w:p>
+    <w:p>
+      <w:r>
+        <w:t xml:space="preserve">} </w:t>
+      </w:r>
+      <w:proofErr w:type="gramStart"/>
+      <w:r>
+        <w:t>while(</w:t>
+      </w:r>
+      <w:proofErr w:type="spellStart"/>
+      <w:proofErr w:type="gramEnd"/>
+      <w:r>
+        <w:t>i</w:t>
+      </w:r>
+      <w:proofErr w:type="spellEnd"/>
+      <w:r>
+        <w:t xml:space="preserve"> &lt; 11);</w:t>
       </w:r>
     </w:p>
     <w:p>
       <w:r>
         <w:t>Tomorrow Session Agenda</w:t>
+      </w:r>
+    </w:p>
+    <w:p>
+      <w:r>
+        <w:t>1</w:t>
       </w:r>
       <w:bookmarkStart w:id="0" w:name="_GoBack"/>
       <w:bookmarkEnd w:id="0"/>
-    </w:p>
-    <w:p>
-      <w:r>
-        <w:t>Logical Operators( &amp;&amp; , ||,==,!=)</w:t>
-      </w:r>
-    </w:p>
-    <w:p>
-      <w:r>
-        <w:t xml:space="preserve">Arrays </w:t>
+      <w:r>
+        <w:t>4-12-2021</w:t>
+      </w:r>
+    </w:p>
+    <w:p>
+      <w:r>
+        <w:t xml:space="preserve">Logical </w:t>
+      </w:r>
+      <w:proofErr w:type="gramStart"/>
+      <w:r>
+        <w:t>Operators(</w:t>
+      </w:r>
+      <w:proofErr w:type="gramEnd"/>
+      <w:r>
+        <w:t xml:space="preserve"> &amp;&amp; , ||,==,!=)</w:t>
       </w:r>
     </w:p>
     <w:p/>
     <w:p/>
+    <w:p>
+      <w:r>
+        <w:t xml:space="preserve">Ternary Operator -&gt;  </w:t>
+      </w:r>
+    </w:p>
+    <w:p>
+      <w:proofErr w:type="gramStart"/>
+      <w:r>
+        <w:t>Condition ?</w:t>
+      </w:r>
+      <w:proofErr w:type="gramEnd"/>
+      <w:r>
+        <w:t xml:space="preserve"> </w:t>
+      </w:r>
+      <w:proofErr w:type="gramStart"/>
+      <w:r>
+        <w:t>statement :</w:t>
+      </w:r>
+      <w:proofErr w:type="gramEnd"/>
+      <w:r>
+        <w:t xml:space="preserve"> statement;</w:t>
+      </w:r>
+    </w:p>
+    <w:p>
+      <w:proofErr w:type="gramStart"/>
+      <w:r>
+        <w:t>If(</w:t>
+      </w:r>
+      <w:proofErr w:type="spellStart"/>
+      <w:proofErr w:type="gramEnd"/>
+      <w:r>
+        <w:t>num</w:t>
+      </w:r>
+      <w:proofErr w:type="spellEnd"/>
+      <w:r>
+        <w:t xml:space="preserve">== 10) </w:t>
+      </w:r>
+      <w:proofErr w:type="spellStart"/>
+      <w:r>
+        <w:t>System.out.println</w:t>
+      </w:r>
+      <w:proofErr w:type="spellEnd"/>
+      <w:r>
+        <w:t>(“Given Number is Ten”);</w:t>
+      </w:r>
+    </w:p>
+    <w:p>
+      <w:r>
+        <w:t xml:space="preserve">Else </w:t>
+      </w:r>
+      <w:proofErr w:type="spellStart"/>
+      <w:proofErr w:type="gramStart"/>
+      <w:r>
+        <w:t>System.out.println</w:t>
+      </w:r>
+      <w:proofErr w:type="spellEnd"/>
+      <w:r>
+        <w:t>(</w:t>
+      </w:r>
+      <w:proofErr w:type="gramEnd"/>
+      <w:r>
+        <w:t>“Given Number is Not Ten”);</w:t>
+      </w:r>
+    </w:p>
+    <w:p>
+      <w:r>
+        <w:t xml:space="preserve">    1                          2                                         3</w:t>
+      </w:r>
+    </w:p>
+    <w:p>
+      <w:proofErr w:type="spellStart"/>
+      <w:r>
+        <w:t>Num</w:t>
+      </w:r>
+      <w:proofErr w:type="spellEnd"/>
+      <w:r>
+        <w:t xml:space="preserve"> == </w:t>
+      </w:r>
+      <w:proofErr w:type="gramStart"/>
+      <w:r>
+        <w:t>10 ?</w:t>
+      </w:r>
+      <w:proofErr w:type="gramEnd"/>
+      <w:r>
+        <w:t xml:space="preserve">  “Given Number is Ten</w:t>
+      </w:r>
+      <w:proofErr w:type="gramStart"/>
+      <w:r>
+        <w:t>” :</w:t>
+      </w:r>
+      <w:proofErr w:type="gramEnd"/>
+      <w:r>
+        <w:t xml:space="preserve">  “Given Number is Not Ten”;</w:t>
+      </w:r>
+    </w:p>
+    <w:p>
+      <w:r>
+        <w:t>Variable vs Array</w:t>
+      </w:r>
+    </w:p>
+    <w:p>
+      <w:proofErr w:type="spellStart"/>
+      <w:r>
+        <w:t>Int</w:t>
+      </w:r>
+      <w:proofErr w:type="spellEnd"/>
+      <w:r>
+        <w:t xml:space="preserve"> age;</w:t>
+      </w:r>
+    </w:p>
+    <w:p>
+      <w:proofErr w:type="spellStart"/>
+      <w:proofErr w:type="gramStart"/>
+      <w:r>
+        <w:t>Int</w:t>
+      </w:r>
+      <w:proofErr w:type="spellEnd"/>
+      <w:r>
+        <w:t>[</w:t>
+      </w:r>
+      <w:proofErr w:type="gramEnd"/>
+      <w:r>
+        <w:t xml:space="preserve">] ages = </w:t>
+      </w:r>
+      <w:r>
+        <w:t xml:space="preserve">new </w:t>
+      </w:r>
+      <w:proofErr w:type="spellStart"/>
+      <w:r>
+        <w:t>int</w:t>
+      </w:r>
+      <w:proofErr w:type="spellEnd"/>
+      <w:r>
+        <w:t>[5]; // one way of creating array</w:t>
+      </w:r>
+      <w:r>
+        <w:t xml:space="preserve"> by giving the size</w:t>
+      </w:r>
+    </w:p>
+    <w:p>
+      <w:r>
+        <w:t xml:space="preserve">// </w:t>
+      </w:r>
+      <w:proofErr w:type="spellStart"/>
+      <w:proofErr w:type="gramStart"/>
+      <w:r>
+        <w:t>Initialising</w:t>
+      </w:r>
+      <w:proofErr w:type="spellEnd"/>
+      <w:proofErr w:type="gramEnd"/>
+      <w:r>
+        <w:t xml:space="preserve"> the array</w:t>
+      </w:r>
+    </w:p>
+    <w:p>
+      <w:proofErr w:type="gramStart"/>
+      <w:r>
+        <w:t>Ages[</w:t>
+      </w:r>
+      <w:proofErr w:type="gramEnd"/>
+      <w:r>
+        <w:t>0] = 10;</w:t>
+      </w:r>
+    </w:p>
+    <w:p>
+      <w:proofErr w:type="gramStart"/>
+      <w:r>
+        <w:t>Ages[</w:t>
+      </w:r>
+      <w:proofErr w:type="gramEnd"/>
+      <w:r>
+        <w:t>1] = 20;</w:t>
+      </w:r>
+    </w:p>
+    <w:p>
+      <w:proofErr w:type="gramStart"/>
+      <w:r>
+        <w:t>Ages[</w:t>
+      </w:r>
+      <w:proofErr w:type="gramEnd"/>
+      <w:r>
+        <w:t>2] = 30;</w:t>
+      </w:r>
+    </w:p>
+    <w:p>
+      <w:proofErr w:type="gramStart"/>
+      <w:r>
+        <w:t>Ages[</w:t>
+      </w:r>
+      <w:proofErr w:type="gramEnd"/>
+      <w:r>
+        <w:t>3] = 40;</w:t>
+      </w:r>
+    </w:p>
+    <w:p>
+      <w:proofErr w:type="gramStart"/>
+      <w:r>
+        <w:t>Ages[</w:t>
+      </w:r>
+      <w:proofErr w:type="gramEnd"/>
+      <w:r>
+        <w:t>4] = 50;</w:t>
+      </w:r>
+    </w:p>
+    <w:p>
+      <w:proofErr w:type="gramStart"/>
+      <w:r>
+        <w:t>ages[</w:t>
+      </w:r>
+      <w:proofErr w:type="gramEnd"/>
+      <w:r>
+        <w:t>6] = 10;</w:t>
+      </w:r>
+    </w:p>
+    <w:p>
+      <w:r>
+        <w:t xml:space="preserve">                        // Printing the array</w:t>
+      </w:r>
+    </w:p>
+    <w:p>
+      <w:r>
+        <w:t xml:space="preserve">                             </w:t>
+      </w:r>
+      <w:proofErr w:type="spellStart"/>
+      <w:proofErr w:type="gramStart"/>
+      <w:r>
+        <w:t>System.out.println</w:t>
+      </w:r>
+      <w:proofErr w:type="spellEnd"/>
+      <w:r>
+        <w:t>(</w:t>
+      </w:r>
+      <w:proofErr w:type="gramEnd"/>
+      <w:r>
+        <w:t>ages[9]);</w:t>
+      </w:r>
+    </w:p>
+    <w:p>
+      <w:r>
+        <w:tab/>
+      </w:r>
+      <w:r>
+        <w:tab/>
+      </w:r>
+      <w:proofErr w:type="spellStart"/>
+      <w:proofErr w:type="gramStart"/>
+      <w:r>
+        <w:t>System.out.println</w:t>
+      </w:r>
+      <w:proofErr w:type="spellEnd"/>
+      <w:r>
+        <w:t>(</w:t>
+      </w:r>
+      <w:proofErr w:type="gramEnd"/>
+      <w:r>
+        <w:t>ages[8]);</w:t>
+      </w:r>
+    </w:p>
+    <w:p>
+      <w:r>
+        <w:tab/>
+      </w:r>
+      <w:r>
+        <w:tab/>
+      </w:r>
+      <w:proofErr w:type="spellStart"/>
+      <w:proofErr w:type="gramStart"/>
+      <w:r>
+        <w:t>System.out.println</w:t>
+      </w:r>
+      <w:proofErr w:type="spellEnd"/>
+      <w:r>
+        <w:t>(</w:t>
+      </w:r>
+      <w:proofErr w:type="gramEnd"/>
+      <w:r>
+        <w:t>ages[7]);</w:t>
+      </w:r>
+    </w:p>
+    <w:p>
+      <w:r>
+        <w:tab/>
+      </w:r>
+      <w:r>
+        <w:tab/>
+      </w:r>
+      <w:proofErr w:type="spellStart"/>
+      <w:proofErr w:type="gramStart"/>
+      <w:r>
+        <w:t>System.out.println</w:t>
+      </w:r>
+      <w:proofErr w:type="spellEnd"/>
+      <w:r>
+        <w:t>(</w:t>
+      </w:r>
+      <w:proofErr w:type="gramEnd"/>
+      <w:r>
+        <w:t>ages[6]);</w:t>
+      </w:r>
+    </w:p>
+    <w:p>
+      <w:r>
+        <w:tab/>
+      </w:r>
+      <w:r>
+        <w:tab/>
+      </w:r>
+      <w:proofErr w:type="spellStart"/>
+      <w:proofErr w:type="gramStart"/>
+      <w:r>
+        <w:t>System.out.println</w:t>
+      </w:r>
+      <w:proofErr w:type="spellEnd"/>
+      <w:r>
+        <w:t>(</w:t>
+      </w:r>
+      <w:proofErr w:type="gramEnd"/>
+      <w:r>
+        <w:t>ages[5]);</w:t>
+      </w:r>
+    </w:p>
+    <w:p>
+      <w:r>
+        <w:tab/>
+      </w:r>
+      <w:r>
+        <w:tab/>
+      </w:r>
+      <w:proofErr w:type="spellStart"/>
+      <w:proofErr w:type="gramStart"/>
+      <w:r>
+        <w:t>System.out.println</w:t>
+      </w:r>
+      <w:proofErr w:type="spellEnd"/>
+      <w:r>
+        <w:t>(</w:t>
+      </w:r>
+      <w:proofErr w:type="gramEnd"/>
+      <w:r>
+        <w:t>ages[4]);</w:t>
+      </w:r>
+    </w:p>
+    <w:p>
+      <w:r>
+        <w:tab/>
+      </w:r>
+      <w:r>
+        <w:tab/>
+      </w:r>
+      <w:proofErr w:type="spellStart"/>
+      <w:proofErr w:type="gramStart"/>
+      <w:r>
+        <w:t>System.out.println</w:t>
+      </w:r>
+      <w:proofErr w:type="spellEnd"/>
+      <w:r>
+        <w:t>(</w:t>
+      </w:r>
+      <w:proofErr w:type="gramEnd"/>
+      <w:r>
+        <w:t>ages[3]);</w:t>
+      </w:r>
+    </w:p>
+    <w:p>
+      <w:r>
+        <w:lastRenderedPageBreak/>
+        <w:tab/>
+      </w:r>
+      <w:r>
+        <w:tab/>
+      </w:r>
+      <w:proofErr w:type="spellStart"/>
+      <w:proofErr w:type="gramStart"/>
+      <w:r>
+        <w:t>System.out.println</w:t>
+      </w:r>
+      <w:proofErr w:type="spellEnd"/>
+      <w:r>
+        <w:t>(</w:t>
+      </w:r>
+      <w:proofErr w:type="gramEnd"/>
+      <w:r>
+        <w:t>ages[2]);</w:t>
+      </w:r>
+    </w:p>
+    <w:p>
+      <w:r>
+        <w:tab/>
+      </w:r>
+      <w:r>
+        <w:tab/>
+      </w:r>
+      <w:proofErr w:type="spellStart"/>
+      <w:proofErr w:type="gramStart"/>
+      <w:r>
+        <w:t>System.out.println</w:t>
+      </w:r>
+      <w:proofErr w:type="spellEnd"/>
+      <w:r>
+        <w:t>(</w:t>
+      </w:r>
+      <w:proofErr w:type="gramEnd"/>
+      <w:r>
+        <w:t>ages[1]);</w:t>
+      </w:r>
+    </w:p>
+    <w:p>
+      <w:r>
+        <w:tab/>
+      </w:r>
+      <w:r>
+        <w:tab/>
+      </w:r>
+      <w:proofErr w:type="spellStart"/>
+      <w:proofErr w:type="gramStart"/>
+      <w:r>
+        <w:t>System.out.println</w:t>
+      </w:r>
+      <w:proofErr w:type="spellEnd"/>
+      <w:r>
+        <w:t>(</w:t>
+      </w:r>
+      <w:proofErr w:type="gramEnd"/>
+      <w:r>
+        <w:t>ages[0]);</w:t>
+      </w:r>
+    </w:p>
     <w:p/>
     <w:p/>
     <w:p/>

</xml_diff>

<commit_message>
17-12-2021 readme doc update and arrays images
</commit_message>
<xml_diff>
--- a/batch2_readme.docx
+++ b/batch2_readme.docx
@@ -9,13 +9,42 @@
     </w:p>
     <w:p/>
     <w:p>
-      <w:r>
-        <w:t>Git Useful things</w:t>
-      </w:r>
-    </w:p>
-    <w:p>
-      <w:r>
-        <w:t xml:space="preserve">First Time Code Checkout : git clone in tortoise git </w:t>
+      <w:proofErr w:type="spellStart"/>
+      <w:r>
+        <w:t>Git</w:t>
+      </w:r>
+      <w:proofErr w:type="spellEnd"/>
+      <w:r>
+        <w:t xml:space="preserve"> Useful things</w:t>
+      </w:r>
+    </w:p>
+    <w:p>
+      <w:r>
+        <w:t xml:space="preserve">First Time Code </w:t>
+      </w:r>
+      <w:proofErr w:type="gramStart"/>
+      <w:r>
+        <w:t>Checkout :</w:t>
+      </w:r>
+      <w:proofErr w:type="gramEnd"/>
+      <w:r>
+        <w:t xml:space="preserve"> </w:t>
+      </w:r>
+      <w:proofErr w:type="spellStart"/>
+      <w:r>
+        <w:t>git</w:t>
+      </w:r>
+      <w:proofErr w:type="spellEnd"/>
+      <w:r>
+        <w:t xml:space="preserve"> clone in tortoise </w:t>
+      </w:r>
+      <w:proofErr w:type="spellStart"/>
+      <w:r>
+        <w:t>git</w:t>
+      </w:r>
+      <w:proofErr w:type="spellEnd"/>
+      <w:r>
+        <w:t xml:space="preserve"> </w:t>
       </w:r>
     </w:p>
     <w:p>
@@ -39,11 +68,48 @@
       </w:r>
     </w:p>
     <w:p>
-      <w:r>
-        <w:t xml:space="preserve">class, public, static, void, int, float, double, short, char, boolean,  </w:t>
-      </w:r>
-      <w:r>
-        <w:t>byte, long, boolean , if, else, for, if else,volatile, new,  final, finally, etc.</w:t>
+      <w:proofErr w:type="gramStart"/>
+      <w:r>
+        <w:t>class</w:t>
+      </w:r>
+      <w:proofErr w:type="gramEnd"/>
+      <w:r>
+        <w:t xml:space="preserve">, public, static, void, </w:t>
+      </w:r>
+      <w:proofErr w:type="spellStart"/>
+      <w:r>
+        <w:t>int</w:t>
+      </w:r>
+      <w:proofErr w:type="spellEnd"/>
+      <w:r>
+        <w:t xml:space="preserve">, float, double, short, char, </w:t>
+      </w:r>
+      <w:proofErr w:type="spellStart"/>
+      <w:r>
+        <w:t>boolean</w:t>
+      </w:r>
+      <w:proofErr w:type="spellEnd"/>
+      <w:r>
+        <w:t xml:space="preserve">,  </w:t>
+      </w:r>
+      <w:r>
+        <w:t xml:space="preserve">byte, long, </w:t>
+      </w:r>
+      <w:proofErr w:type="spellStart"/>
+      <w:r>
+        <w:t>boolean</w:t>
+      </w:r>
+      <w:proofErr w:type="spellEnd"/>
+      <w:r>
+        <w:t xml:space="preserve"> , if, else, for, if </w:t>
+      </w:r>
+      <w:proofErr w:type="spellStart"/>
+      <w:r>
+        <w:t>else,volatile</w:t>
+      </w:r>
+      <w:proofErr w:type="spellEnd"/>
+      <w:r>
+        <w:t>, new,  final, finally, etc.</w:t>
       </w:r>
     </w:p>
     <w:p/>
@@ -119,9 +185,11 @@
           <w:numId w:val="1"/>
         </w:numPr>
       </w:pPr>
+      <w:proofErr w:type="spellStart"/>
       <w:r>
         <w:t>int</w:t>
       </w:r>
+      <w:proofErr w:type="spellEnd"/>
     </w:p>
     <w:p>
       <w:pPr>
@@ -171,8 +239,13 @@
     </w:p>
     <w:p>
       <w:r>
-        <w:t>1. char</w:t>
-      </w:r>
+        <w:t xml:space="preserve">1. </w:t>
+      </w:r>
+      <w:proofErr w:type="gramStart"/>
+      <w:r>
+        <w:t>char</w:t>
+      </w:r>
+      <w:proofErr w:type="gramEnd"/>
     </w:p>
     <w:p>
       <w:r>
@@ -203,13 +276,23 @@
     </w:p>
     <w:p/>
     <w:p>
-      <w:r>
-        <w:t>byte: -128 to 127</w:t>
-      </w:r>
-    </w:p>
-    <w:p>
-      <w:r>
-        <w:t>byte = 1 byte</w:t>
+      <w:proofErr w:type="gramStart"/>
+      <w:r>
+        <w:t>byte</w:t>
+      </w:r>
+      <w:proofErr w:type="gramEnd"/>
+      <w:r>
+        <w:t>: -128 to 127</w:t>
+      </w:r>
+    </w:p>
+    <w:p>
+      <w:proofErr w:type="gramStart"/>
+      <w:r>
+        <w:t>byte</w:t>
+      </w:r>
+      <w:proofErr w:type="gramEnd"/>
+      <w:r>
+        <w:t xml:space="preserve"> = 1 byte</w:t>
       </w:r>
     </w:p>
     <w:p>
@@ -219,29 +302,58 @@
     </w:p>
     <w:p/>
     <w:p>
-      <w:r>
-        <w:t>short = 2 bytes</w:t>
-      </w:r>
-    </w:p>
-    <w:p>
-      <w:r>
-        <w:t>short = -32768 to 32767</w:t>
-      </w:r>
-    </w:p>
-    <w:p>
-      <w:r>
-        <w:t>short = 16 bits</w:t>
+      <w:proofErr w:type="gramStart"/>
+      <w:r>
+        <w:t>short</w:t>
+      </w:r>
+      <w:proofErr w:type="gramEnd"/>
+      <w:r>
+        <w:t xml:space="preserve"> = 2 bytes</w:t>
+      </w:r>
+    </w:p>
+    <w:p>
+      <w:proofErr w:type="gramStart"/>
+      <w:r>
+        <w:t>short</w:t>
+      </w:r>
+      <w:proofErr w:type="gramEnd"/>
+      <w:r>
+        <w:t xml:space="preserve"> = -32768 to 32767</w:t>
+      </w:r>
+    </w:p>
+    <w:p>
+      <w:proofErr w:type="gramStart"/>
+      <w:r>
+        <w:t>short</w:t>
+      </w:r>
+      <w:proofErr w:type="gramEnd"/>
+      <w:r>
+        <w:t xml:space="preserve"> = 16 bits</w:t>
       </w:r>
     </w:p>
     <w:p/>
     <w:p>
-      <w:r>
-        <w:t>int = 4 bytes</w:t>
-      </w:r>
-    </w:p>
-    <w:p>
-      <w:r>
-        <w:t>int =</w:t>
+      <w:proofErr w:type="spellStart"/>
+      <w:proofErr w:type="gramStart"/>
+      <w:r>
+        <w:t>int</w:t>
+      </w:r>
+      <w:proofErr w:type="spellEnd"/>
+      <w:proofErr w:type="gramEnd"/>
+      <w:r>
+        <w:t xml:space="preserve"> = 4 bytes</w:t>
+      </w:r>
+    </w:p>
+    <w:p>
+      <w:proofErr w:type="spellStart"/>
+      <w:proofErr w:type="gramStart"/>
+      <w:r>
+        <w:t>int</w:t>
+      </w:r>
+      <w:proofErr w:type="spellEnd"/>
+      <w:proofErr w:type="gramEnd"/>
+      <w:r>
+        <w:t xml:space="preserve"> =</w:t>
       </w:r>
       <w:r>
         <w:t xml:space="preserve"> -2147483648 to 2147483647</w:t>
@@ -251,14 +363,26 @@
       </w:r>
     </w:p>
     <w:p>
-      <w:r>
-        <w:t>int = 32 bits</w:t>
+      <w:proofErr w:type="spellStart"/>
+      <w:proofErr w:type="gramStart"/>
+      <w:r>
+        <w:t>int</w:t>
+      </w:r>
+      <w:proofErr w:type="spellEnd"/>
+      <w:proofErr w:type="gramEnd"/>
+      <w:r>
+        <w:t xml:space="preserve"> = 32 bits</w:t>
       </w:r>
     </w:p>
     <w:p/>
     <w:p>
-      <w:r>
-        <w:t>long = 8 bytes</w:t>
+      <w:proofErr w:type="gramStart"/>
+      <w:r>
+        <w:t>long</w:t>
+      </w:r>
+      <w:proofErr w:type="gramEnd"/>
+      <w:r>
+        <w:t xml:space="preserve"> = 8 bytes</w:t>
       </w:r>
     </w:p>
     <w:p>
@@ -273,8 +397,13 @@
           <w:shd w:val="clear" w:color="auto" w:fill="FFFFFF"/>
         </w:rPr>
       </w:pPr>
-      <w:r>
-        <w:t xml:space="preserve">long = </w:t>
+      <w:proofErr w:type="gramStart"/>
+      <w:r>
+        <w:t>long</w:t>
+      </w:r>
+      <w:proofErr w:type="gramEnd"/>
+      <w:r>
+        <w:t xml:space="preserve"> = </w:t>
       </w:r>
       <w:r>
         <w:rPr>
@@ -351,19 +480,34 @@
       </w:r>
     </w:p>
     <w:p>
-      <w:r>
-        <w:t>long = 64 bits</w:t>
+      <w:proofErr w:type="gramStart"/>
+      <w:r>
+        <w:t>long</w:t>
+      </w:r>
+      <w:proofErr w:type="gramEnd"/>
+      <w:r>
+        <w:t xml:space="preserve"> = 64 bits</w:t>
       </w:r>
     </w:p>
     <w:p/>
     <w:p>
-      <w:r>
-        <w:t>float = 4 bytes</w:t>
-      </w:r>
-    </w:p>
-    <w:p>
-      <w:r>
-        <w:t>float = -2147483648.00</w:t>
+      <w:proofErr w:type="gramStart"/>
+      <w:r>
+        <w:t>float</w:t>
+      </w:r>
+      <w:proofErr w:type="gramEnd"/>
+      <w:r>
+        <w:t xml:space="preserve"> = 4 bytes</w:t>
+      </w:r>
+    </w:p>
+    <w:p>
+      <w:proofErr w:type="gramStart"/>
+      <w:r>
+        <w:t>float</w:t>
+      </w:r>
+      <w:proofErr w:type="gramEnd"/>
+      <w:r>
+        <w:t xml:space="preserve"> = -2147483648.00</w:t>
       </w:r>
       <w:r>
         <w:t>f</w:t>
@@ -376,14 +520,24 @@
       </w:r>
     </w:p>
     <w:p>
-      <w:r>
-        <w:t>float  = 32 bits</w:t>
+      <w:proofErr w:type="gramStart"/>
+      <w:r>
+        <w:t>float  =</w:t>
+      </w:r>
+      <w:proofErr w:type="gramEnd"/>
+      <w:r>
+        <w:t xml:space="preserve"> 32 bits</w:t>
       </w:r>
     </w:p>
     <w:p/>
     <w:p>
-      <w:r>
-        <w:t xml:space="preserve">double = 8 bytes </w:t>
+      <w:proofErr w:type="gramStart"/>
+      <w:r>
+        <w:t>double</w:t>
+      </w:r>
+      <w:proofErr w:type="gramEnd"/>
+      <w:r>
+        <w:t xml:space="preserve"> = 8 bytes </w:t>
       </w:r>
     </w:p>
     <w:p>
@@ -398,8 +552,13 @@
           <w:shd w:val="clear" w:color="auto" w:fill="FFFFFF"/>
         </w:rPr>
       </w:pPr>
-      <w:r>
-        <w:t xml:space="preserve">double = </w:t>
+      <w:proofErr w:type="gramStart"/>
+      <w:r>
+        <w:t>double</w:t>
+      </w:r>
+      <w:proofErr w:type="gramEnd"/>
+      <w:r>
+        <w:t xml:space="preserve"> = </w:t>
       </w:r>
       <w:r>
         <w:rPr>
@@ -440,6 +599,7 @@
       </w:r>
     </w:p>
     <w:p>
+      <w:proofErr w:type="gramStart"/>
       <w:r>
         <w:rPr>
           <w:rFonts w:ascii="Arial" w:hAnsi="Arial" w:cs="Arial"/>
@@ -450,7 +610,20 @@
           <w:szCs w:val="21"/>
           <w:shd w:val="clear" w:color="auto" w:fill="FFFFFF"/>
         </w:rPr>
-        <w:t>double = 64 bits</w:t>
+        <w:t>double</w:t>
+      </w:r>
+      <w:proofErr w:type="gramEnd"/>
+      <w:r>
+        <w:rPr>
+          <w:rFonts w:ascii="Arial" w:hAnsi="Arial" w:cs="Arial"/>
+          <w:b/>
+          <w:bCs/>
+          <w:color w:val="202124"/>
+          <w:sz w:val="21"/>
+          <w:szCs w:val="21"/>
+          <w:shd w:val="clear" w:color="auto" w:fill="FFFFFF"/>
+        </w:rPr>
+        <w:t xml:space="preserve"> = 64 bits</w:t>
       </w:r>
     </w:p>
     <w:p/>
@@ -481,19 +654,31 @@
           <w:bottom w:val="double" w:sz="6" w:space="1" w:color="auto"/>
         </w:pBdr>
       </w:pPr>
+      <w:proofErr w:type="gramStart"/>
       <w:r>
         <w:t>char</w:t>
       </w:r>
+      <w:proofErr w:type="gramEnd"/>
     </w:p>
     <w:p/>
     <w:p>
-      <w:r>
-        <w:t>char = 2 bytes</w:t>
-      </w:r>
-    </w:p>
-    <w:p>
-      <w:r>
-        <w:t>char = 16 bits</w:t>
+      <w:proofErr w:type="gramStart"/>
+      <w:r>
+        <w:t>char</w:t>
+      </w:r>
+      <w:proofErr w:type="gramEnd"/>
+      <w:r>
+        <w:t xml:space="preserve"> = 2 bytes</w:t>
+      </w:r>
+    </w:p>
+    <w:p>
+      <w:proofErr w:type="gramStart"/>
+      <w:r>
+        <w:t>char</w:t>
+      </w:r>
+      <w:proofErr w:type="gramEnd"/>
+      <w:r>
+        <w:t xml:space="preserve"> = 16 bits</w:t>
       </w:r>
     </w:p>
     <w:p>
@@ -508,23 +693,52 @@
           <w:bottom w:val="double" w:sz="6" w:space="1" w:color="auto"/>
         </w:pBdr>
       </w:pPr>
+      <w:proofErr w:type="spellStart"/>
+      <w:proofErr w:type="gramStart"/>
       <w:r>
         <w:t>boolean</w:t>
       </w:r>
-    </w:p>
-    <w:p>
-      <w:r>
-        <w:t>boolean = 1 byte</w:t>
-      </w:r>
-    </w:p>
-    <w:p>
-      <w:r>
-        <w:t>main method</w:t>
-      </w:r>
-    </w:p>
-    <w:p>
-      <w:r>
-        <w:t>public static void main(String[] args)  {</w:t>
+      <w:proofErr w:type="spellEnd"/>
+      <w:proofErr w:type="gramEnd"/>
+    </w:p>
+    <w:p>
+      <w:proofErr w:type="spellStart"/>
+      <w:proofErr w:type="gramStart"/>
+      <w:r>
+        <w:t>boolean</w:t>
+      </w:r>
+      <w:proofErr w:type="spellEnd"/>
+      <w:proofErr w:type="gramEnd"/>
+      <w:r>
+        <w:t xml:space="preserve"> = 1 byte</w:t>
+      </w:r>
+    </w:p>
+    <w:p>
+      <w:proofErr w:type="gramStart"/>
+      <w:r>
+        <w:t>main</w:t>
+      </w:r>
+      <w:proofErr w:type="gramEnd"/>
+      <w:r>
+        <w:t xml:space="preserve"> method</w:t>
+      </w:r>
+    </w:p>
+    <w:p>
+      <w:proofErr w:type="gramStart"/>
+      <w:r>
+        <w:t>public</w:t>
+      </w:r>
+      <w:proofErr w:type="gramEnd"/>
+      <w:r>
+        <w:t xml:space="preserve"> static void main(String[] </w:t>
+      </w:r>
+      <w:proofErr w:type="spellStart"/>
+      <w:r>
+        <w:t>args</w:t>
+      </w:r>
+      <w:proofErr w:type="spellEnd"/>
+      <w:r>
+        <w:t>)  {</w:t>
       </w:r>
     </w:p>
     <w:p>
@@ -535,13 +749,42 @@
     <w:p/>
     <w:p>
       <w:r>
-        <w:t>For compile : javac filename.java</w:t>
-      </w:r>
-    </w:p>
-    <w:p>
-      <w:r>
-        <w:t>For Run : java classname</w:t>
-      </w:r>
+        <w:t xml:space="preserve">For </w:t>
+      </w:r>
+      <w:proofErr w:type="gramStart"/>
+      <w:r>
+        <w:t>compile :</w:t>
+      </w:r>
+      <w:proofErr w:type="gramEnd"/>
+      <w:r>
+        <w:t xml:space="preserve"> </w:t>
+      </w:r>
+      <w:proofErr w:type="spellStart"/>
+      <w:r>
+        <w:t>javac</w:t>
+      </w:r>
+      <w:proofErr w:type="spellEnd"/>
+      <w:r>
+        <w:t xml:space="preserve"> filename.java</w:t>
+      </w:r>
+    </w:p>
+    <w:p>
+      <w:r>
+        <w:t xml:space="preserve">For </w:t>
+      </w:r>
+      <w:proofErr w:type="gramStart"/>
+      <w:r>
+        <w:t>Run :</w:t>
+      </w:r>
+      <w:proofErr w:type="gramEnd"/>
+      <w:r>
+        <w:t xml:space="preserve"> java </w:t>
+      </w:r>
+      <w:proofErr w:type="spellStart"/>
+      <w:r>
+        <w:t>classname</w:t>
+      </w:r>
+      <w:proofErr w:type="spellEnd"/>
     </w:p>
     <w:p>
       <w:r>
@@ -549,18 +792,33 @@
       </w:r>
     </w:p>
     <w:p>
-      <w:r>
-        <w:t>global variables vs local variables</w:t>
-      </w:r>
-    </w:p>
-    <w:p>
-      <w:r>
-        <w:t>global variables: class level variables we called as global variables</w:t>
-      </w:r>
-    </w:p>
-    <w:p>
-      <w:r>
-        <w:t>local variables: method level variables we called as local variables</w:t>
+      <w:proofErr w:type="gramStart"/>
+      <w:r>
+        <w:t>global</w:t>
+      </w:r>
+      <w:proofErr w:type="gramEnd"/>
+      <w:r>
+        <w:t xml:space="preserve"> variables vs local variables</w:t>
+      </w:r>
+    </w:p>
+    <w:p>
+      <w:proofErr w:type="gramStart"/>
+      <w:r>
+        <w:t>global</w:t>
+      </w:r>
+      <w:proofErr w:type="gramEnd"/>
+      <w:r>
+        <w:t xml:space="preserve"> variables: class level variables we called as global variables</w:t>
+      </w:r>
+    </w:p>
+    <w:p>
+      <w:proofErr w:type="gramStart"/>
+      <w:r>
+        <w:t>local</w:t>
+      </w:r>
+      <w:proofErr w:type="gramEnd"/>
+      <w:r>
+        <w:t xml:space="preserve"> variables: method level variables we called as local variables</w:t>
       </w:r>
     </w:p>
     <w:p>
@@ -612,7 +870,15 @@
     </w:p>
     <w:p>
       <w:r>
-        <w:t>2,4,6,8,10…..</w:t>
+        <w:t>2</w:t>
+      </w:r>
+      <w:proofErr w:type="gramStart"/>
+      <w:r>
+        <w:t>,4,6,8,10</w:t>
+      </w:r>
+      <w:proofErr w:type="gramEnd"/>
+      <w:r>
+        <w:t>…..</w:t>
       </w:r>
     </w:p>
     <w:p>
@@ -622,18 +888,41 @@
         </w:pBdr>
       </w:pPr>
       <w:r>
-        <w:t>1,3,5,7…..</w:t>
-      </w:r>
-    </w:p>
-    <w:p>
-      <w:r>
-        <w:t>Find the given character is owel or not</w:t>
-      </w:r>
-    </w:p>
-    <w:p>
-      <w:r>
-        <w:t>a,e,I,o,u</w:t>
-      </w:r>
+        <w:t>1</w:t>
+      </w:r>
+      <w:proofErr w:type="gramStart"/>
+      <w:r>
+        <w:t>,3,5,7</w:t>
+      </w:r>
+      <w:proofErr w:type="gramEnd"/>
+      <w:r>
+        <w:t>…..</w:t>
+      </w:r>
+    </w:p>
+    <w:p>
+      <w:r>
+        <w:t xml:space="preserve">Find the given character is </w:t>
+      </w:r>
+      <w:proofErr w:type="spellStart"/>
+      <w:r>
+        <w:t>owel</w:t>
+      </w:r>
+      <w:proofErr w:type="spellEnd"/>
+      <w:r>
+        <w:t xml:space="preserve"> or not</w:t>
+      </w:r>
+    </w:p>
+    <w:p>
+      <w:proofErr w:type="spellStart"/>
+      <w:proofErr w:type="gramStart"/>
+      <w:r>
+        <w:t>a,</w:t>
+      </w:r>
+      <w:proofErr w:type="gramEnd"/>
+      <w:r>
+        <w:t>e,I,o,u</w:t>
+      </w:r>
+      <w:proofErr w:type="spellEnd"/>
       <w:r>
         <w:t xml:space="preserve"> </w:t>
       </w:r>
@@ -649,8 +938,13 @@
       </w:r>
     </w:p>
     <w:p>
-      <w:r>
-        <w:t>float percentage = 75.00f;</w:t>
+      <w:proofErr w:type="gramStart"/>
+      <w:r>
+        <w:t>float</w:t>
+      </w:r>
+      <w:proofErr w:type="gramEnd"/>
+      <w:r>
+        <w:t xml:space="preserve"> percentage = 75.00f;</w:t>
       </w:r>
     </w:p>
     <w:p>
@@ -670,8 +964,18 @@
       </w:r>
     </w:p>
     <w:p>
-      <w:r>
-        <w:t>System.out.println(name+“ got first class”);</w:t>
+      <w:proofErr w:type="spellStart"/>
+      <w:proofErr w:type="gramStart"/>
+      <w:r>
+        <w:t>System.out.println</w:t>
+      </w:r>
+      <w:proofErr w:type="spellEnd"/>
+      <w:r>
+        <w:t>(</w:t>
+      </w:r>
+      <w:proofErr w:type="gramEnd"/>
+      <w:r>
+        <w:t>name+“ got first class”);</w:t>
       </w:r>
     </w:p>
     <w:p/>
@@ -692,7 +996,15 @@
         <w:t xml:space="preserve"> (</w:t>
       </w:r>
       <w:r>
-        <w:t>percentage &gt;  60 &amp;&amp; percentage  &lt; 70</w:t>
+        <w:t xml:space="preserve">percentage </w:t>
+      </w:r>
+      <w:proofErr w:type="gramStart"/>
+      <w:r>
+        <w:t>&gt;  60</w:t>
+      </w:r>
+      <w:proofErr w:type="gramEnd"/>
+      <w:r>
+        <w:t xml:space="preserve"> &amp;&amp; percentage  &lt; 70</w:t>
       </w:r>
       <w:r>
         <w:t>)</w:t>
@@ -702,28 +1014,74 @@
       </w:r>
     </w:p>
     <w:p>
-      <w:r>
-        <w:t>System.out.println(name+“ got second class”);</w:t>
-      </w:r>
-    </w:p>
-    <w:p>
-      <w:r>
-        <w:t>} else if (percentage &gt;  50 &amp;&amp; percentage  &lt; 60) {</w:t>
-      </w:r>
-    </w:p>
-    <w:p>
-      <w:r>
-        <w:t>System.out.println(name+“ got third class”);</w:t>
-      </w:r>
-    </w:p>
-    <w:p>
-      <w:r>
-        <w:t>} else if (percentage &gt;  40 &amp;&amp; percentage  &lt; 50) {</w:t>
-      </w:r>
-    </w:p>
-    <w:p>
-      <w:r>
-        <w:t>System.out.println(name+“ got fourth class”);</w:t>
+      <w:proofErr w:type="spellStart"/>
+      <w:proofErr w:type="gramStart"/>
+      <w:r>
+        <w:t>System.out.println</w:t>
+      </w:r>
+      <w:proofErr w:type="spellEnd"/>
+      <w:r>
+        <w:t>(</w:t>
+      </w:r>
+      <w:proofErr w:type="gramEnd"/>
+      <w:r>
+        <w:t>name+“ got second class”);</w:t>
+      </w:r>
+    </w:p>
+    <w:p>
+      <w:r>
+        <w:t xml:space="preserve">} else if (percentage </w:t>
+      </w:r>
+      <w:proofErr w:type="gramStart"/>
+      <w:r>
+        <w:t>&gt;  50</w:t>
+      </w:r>
+      <w:proofErr w:type="gramEnd"/>
+      <w:r>
+        <w:t xml:space="preserve"> &amp;&amp; percentage  &lt; 60) {</w:t>
+      </w:r>
+    </w:p>
+    <w:p>
+      <w:proofErr w:type="spellStart"/>
+      <w:proofErr w:type="gramStart"/>
+      <w:r>
+        <w:t>System.out.println</w:t>
+      </w:r>
+      <w:proofErr w:type="spellEnd"/>
+      <w:r>
+        <w:t>(</w:t>
+      </w:r>
+      <w:proofErr w:type="gramEnd"/>
+      <w:r>
+        <w:t>name+“ got third class”);</w:t>
+      </w:r>
+    </w:p>
+    <w:p>
+      <w:r>
+        <w:t xml:space="preserve">} else if (percentage </w:t>
+      </w:r>
+      <w:proofErr w:type="gramStart"/>
+      <w:r>
+        <w:t>&gt;  40</w:t>
+      </w:r>
+      <w:proofErr w:type="gramEnd"/>
+      <w:r>
+        <w:t xml:space="preserve"> &amp;&amp; percentage  &lt; 50) {</w:t>
+      </w:r>
+    </w:p>
+    <w:p>
+      <w:proofErr w:type="spellStart"/>
+      <w:proofErr w:type="gramStart"/>
+      <w:r>
+        <w:t>System.out.println</w:t>
+      </w:r>
+      <w:proofErr w:type="spellEnd"/>
+      <w:r>
+        <w:t>(</w:t>
+      </w:r>
+      <w:proofErr w:type="gramEnd"/>
+      <w:r>
+        <w:t>name+“ got fourth class”);</w:t>
       </w:r>
     </w:p>
     <w:p>
@@ -732,8 +1090,18 @@
       </w:r>
     </w:p>
     <w:p>
-      <w:r>
-        <w:t>System.out.println(name+“ got failed”);</w:t>
+      <w:proofErr w:type="spellStart"/>
+      <w:proofErr w:type="gramStart"/>
+      <w:r>
+        <w:t>System.out.println</w:t>
+      </w:r>
+      <w:proofErr w:type="spellEnd"/>
+      <w:r>
+        <w:t>(</w:t>
+      </w:r>
+      <w:proofErr w:type="gramEnd"/>
+      <w:r>
+        <w:t>name+“ got failed”);</w:t>
       </w:r>
     </w:p>
     <w:p>
@@ -748,45 +1116,105 @@
       </w:r>
     </w:p>
     <w:p>
-      <w:r>
-        <w:t>System.out.println(name+“ got first class”);</w:t>
-      </w:r>
-    </w:p>
-    <w:p>
-      <w:r>
-        <w:t>}  if (percentage &gt;  60 &amp;&amp; percentage  &lt; 70) {</w:t>
-      </w:r>
-    </w:p>
-    <w:p>
-      <w:r>
-        <w:t>System.out.println(name+“ got second class”);</w:t>
-      </w:r>
-    </w:p>
-    <w:p>
+      <w:proofErr w:type="spellStart"/>
+      <w:proofErr w:type="gramStart"/>
+      <w:r>
+        <w:t>System.out.println</w:t>
+      </w:r>
+      <w:proofErr w:type="spellEnd"/>
+      <w:r>
+        <w:t>(</w:t>
+      </w:r>
+      <w:proofErr w:type="gramEnd"/>
+      <w:r>
+        <w:t>name+“ got first class”);</w:t>
+      </w:r>
+    </w:p>
+    <w:p>
+      <w:proofErr w:type="gramStart"/>
+      <w:r>
+        <w:t>}  if</w:t>
+      </w:r>
+      <w:proofErr w:type="gramEnd"/>
+      <w:r>
+        <w:t xml:space="preserve"> (percentage &gt;  60 &amp;&amp; percentage  &lt; 70) {</w:t>
+      </w:r>
+    </w:p>
+    <w:p>
+      <w:proofErr w:type="spellStart"/>
+      <w:proofErr w:type="gramStart"/>
+      <w:r>
+        <w:t>System.out.println</w:t>
+      </w:r>
+      <w:proofErr w:type="spellEnd"/>
+      <w:r>
+        <w:t>(</w:t>
+      </w:r>
+      <w:proofErr w:type="gramEnd"/>
+      <w:r>
+        <w:t>name+“ got second class”);</w:t>
+      </w:r>
+    </w:p>
+    <w:p>
+      <w:proofErr w:type="gramStart"/>
       <w:r>
         <w:lastRenderedPageBreak/>
-        <w:t>}  if (percentage &gt;  50 &amp;&amp; percentage  &lt; 60) {</w:t>
-      </w:r>
-    </w:p>
-    <w:p>
-      <w:r>
-        <w:t>System.out.println(name+“ got third class”);</w:t>
-      </w:r>
-    </w:p>
-    <w:p>
-      <w:r>
-        <w:t>}  if (percentage &gt;  40 &amp;&amp; percentage  &lt; 50) {</w:t>
-      </w:r>
-    </w:p>
-    <w:p>
-      <w:r>
-        <w:t>System.out.println(name+“ got fourth class”);</w:t>
-      </w:r>
-    </w:p>
-    <w:p>
-      <w:r>
-        <w:t>} if(</w:t>
-      </w:r>
+        <w:t>}  if</w:t>
+      </w:r>
+      <w:proofErr w:type="gramEnd"/>
+      <w:r>
+        <w:t xml:space="preserve"> (percentage &gt;  50 &amp;&amp; percentage  &lt; 60) {</w:t>
+      </w:r>
+    </w:p>
+    <w:p>
+      <w:proofErr w:type="spellStart"/>
+      <w:proofErr w:type="gramStart"/>
+      <w:r>
+        <w:t>System.out.println</w:t>
+      </w:r>
+      <w:proofErr w:type="spellEnd"/>
+      <w:r>
+        <w:t>(</w:t>
+      </w:r>
+      <w:proofErr w:type="gramEnd"/>
+      <w:r>
+        <w:t>name+“ got third class”);</w:t>
+      </w:r>
+    </w:p>
+    <w:p>
+      <w:proofErr w:type="gramStart"/>
+      <w:r>
+        <w:t>}  if</w:t>
+      </w:r>
+      <w:proofErr w:type="gramEnd"/>
+      <w:r>
+        <w:t xml:space="preserve"> (percentage &gt;  40 &amp;&amp; percentage  &lt; 50) {</w:t>
+      </w:r>
+    </w:p>
+    <w:p>
+      <w:proofErr w:type="spellStart"/>
+      <w:proofErr w:type="gramStart"/>
+      <w:r>
+        <w:t>System.out.println</w:t>
+      </w:r>
+      <w:proofErr w:type="spellEnd"/>
+      <w:r>
+        <w:t>(</w:t>
+      </w:r>
+      <w:proofErr w:type="gramEnd"/>
+      <w:r>
+        <w:t>name+“ got fourth class”);</w:t>
+      </w:r>
+    </w:p>
+    <w:p>
+      <w:r>
+        <w:t xml:space="preserve">} </w:t>
+      </w:r>
+      <w:proofErr w:type="gramStart"/>
+      <w:r>
+        <w:t>if(</w:t>
+      </w:r>
+      <w:proofErr w:type="gramEnd"/>
       <w:r>
         <w:t>percentage &lt; 40</w:t>
       </w:r>
@@ -795,8 +1223,18 @@
       </w:r>
     </w:p>
     <w:p>
-      <w:r>
-        <w:t>System.out.println(name+“ got failed”);</w:t>
+      <w:proofErr w:type="spellStart"/>
+      <w:proofErr w:type="gramStart"/>
+      <w:r>
+        <w:t>System.out.println</w:t>
+      </w:r>
+      <w:proofErr w:type="spellEnd"/>
+      <w:r>
+        <w:t>(</w:t>
+      </w:r>
+      <w:proofErr w:type="gramEnd"/>
+      <w:r>
+        <w:t>name+“ got failed”);</w:t>
       </w:r>
     </w:p>
     <w:p>
@@ -810,47 +1248,138 @@
       </w:r>
     </w:p>
     <w:p>
-      <w:r>
-        <w:t>Atm pin</w:t>
+      <w:proofErr w:type="spellStart"/>
+      <w:r>
+        <w:t>Atm</w:t>
+      </w:r>
+      <w:proofErr w:type="spellEnd"/>
+      <w:r>
+        <w:t xml:space="preserve"> pin</w:t>
       </w:r>
     </w:p>
     <w:p/>
     <w:p>
-      <w:r>
-        <w:t>int atmPin  =  8545;</w:t>
-      </w:r>
-    </w:p>
-    <w:p>
-      <w:r>
-        <w:t>double  balAmount = 50000.00;</w:t>
-      </w:r>
-    </w:p>
-    <w:p>
-      <w:r>
-        <w:t>double withDrawAmount = 4005</w:t>
+      <w:proofErr w:type="spellStart"/>
+      <w:proofErr w:type="gramStart"/>
+      <w:r>
+        <w:t>int</w:t>
+      </w:r>
+      <w:proofErr w:type="spellEnd"/>
+      <w:proofErr w:type="gramEnd"/>
+      <w:r>
+        <w:t xml:space="preserve"> </w:t>
+      </w:r>
+      <w:proofErr w:type="spellStart"/>
+      <w:r>
+        <w:t>atmPin</w:t>
+      </w:r>
+      <w:proofErr w:type="spellEnd"/>
+      <w:r>
+        <w:t xml:space="preserve">  =  8545;</w:t>
+      </w:r>
+    </w:p>
+    <w:p>
+      <w:proofErr w:type="gramStart"/>
+      <w:r>
+        <w:t xml:space="preserve">double  </w:t>
+      </w:r>
+      <w:proofErr w:type="spellStart"/>
+      <w:r>
+        <w:t>balAmount</w:t>
+      </w:r>
+      <w:proofErr w:type="spellEnd"/>
+      <w:proofErr w:type="gramEnd"/>
+      <w:r>
+        <w:t xml:space="preserve"> = 50000.00;</w:t>
+      </w:r>
+    </w:p>
+    <w:p>
+      <w:proofErr w:type="gramStart"/>
+      <w:r>
+        <w:t>double</w:t>
+      </w:r>
+      <w:proofErr w:type="gramEnd"/>
+      <w:r>
+        <w:t xml:space="preserve"> </w:t>
+      </w:r>
+      <w:proofErr w:type="spellStart"/>
+      <w:r>
+        <w:t>withDrawAmount</w:t>
+      </w:r>
+      <w:proofErr w:type="spellEnd"/>
+      <w:r>
+        <w:t xml:space="preserve"> = 4005</w:t>
       </w:r>
       <w:r>
         <w:t>0.00;</w:t>
       </w:r>
     </w:p>
     <w:p>
-      <w:r>
-        <w:t>if(atmPin == 8545) {</w:t>
-      </w:r>
-    </w:p>
-    <w:p>
-      <w:r>
-        <w:t>if(withDrawAmount % 100 == 0) {</w:t>
-      </w:r>
-    </w:p>
-    <w:p>
-      <w:r>
-        <w:t>if(balAmount &gt; withDrawAmount) {</w:t>
-      </w:r>
-    </w:p>
-    <w:p>
-      <w:r>
-        <w:t>System.out.println(“Please Take Your Amount”);</w:t>
+      <w:proofErr w:type="gramStart"/>
+      <w:r>
+        <w:t>if(</w:t>
+      </w:r>
+      <w:proofErr w:type="spellStart"/>
+      <w:proofErr w:type="gramEnd"/>
+      <w:r>
+        <w:t>atmPin</w:t>
+      </w:r>
+      <w:proofErr w:type="spellEnd"/>
+      <w:r>
+        <w:t xml:space="preserve"> == 8545) {</w:t>
+      </w:r>
+    </w:p>
+    <w:p>
+      <w:proofErr w:type="gramStart"/>
+      <w:r>
+        <w:t>if(</w:t>
+      </w:r>
+      <w:proofErr w:type="spellStart"/>
+      <w:proofErr w:type="gramEnd"/>
+      <w:r>
+        <w:t>withDrawAmount</w:t>
+      </w:r>
+      <w:proofErr w:type="spellEnd"/>
+      <w:r>
+        <w:t xml:space="preserve"> % 100 == 0) {</w:t>
+      </w:r>
+    </w:p>
+    <w:p>
+      <w:proofErr w:type="gramStart"/>
+      <w:r>
+        <w:t>if(</w:t>
+      </w:r>
+      <w:proofErr w:type="spellStart"/>
+      <w:proofErr w:type="gramEnd"/>
+      <w:r>
+        <w:t>balAmount</w:t>
+      </w:r>
+      <w:proofErr w:type="spellEnd"/>
+      <w:r>
+        <w:t xml:space="preserve"> &gt; </w:t>
+      </w:r>
+      <w:proofErr w:type="spellStart"/>
+      <w:r>
+        <w:t>withDrawAmount</w:t>
+      </w:r>
+      <w:proofErr w:type="spellEnd"/>
+      <w:r>
+        <w:t>) {</w:t>
+      </w:r>
+    </w:p>
+    <w:p>
+      <w:proofErr w:type="spellStart"/>
+      <w:proofErr w:type="gramStart"/>
+      <w:r>
+        <w:t>System.out.println</w:t>
+      </w:r>
+      <w:proofErr w:type="spellEnd"/>
+      <w:r>
+        <w:t>(</w:t>
+      </w:r>
+      <w:proofErr w:type="gramEnd"/>
+      <w:r>
+        <w:t>“Please Take Your Amount”);</w:t>
       </w:r>
     </w:p>
     <w:p>
@@ -859,8 +1388,26 @@
       </w:r>
     </w:p>
     <w:p>
-      <w:r>
-        <w:t>System.out.println(“Insuffiecient Funds”);</w:t>
+      <w:proofErr w:type="spellStart"/>
+      <w:proofErr w:type="gramStart"/>
+      <w:r>
+        <w:t>System.out.println</w:t>
+      </w:r>
+      <w:proofErr w:type="spellEnd"/>
+      <w:r>
+        <w:t>(</w:t>
+      </w:r>
+      <w:proofErr w:type="gramEnd"/>
+      <w:r>
+        <w:t>“</w:t>
+      </w:r>
+      <w:proofErr w:type="spellStart"/>
+      <w:r>
+        <w:t>Insuffiecient</w:t>
+      </w:r>
+      <w:proofErr w:type="spellEnd"/>
+      <w:r>
+        <w:t xml:space="preserve"> Funds”);</w:t>
       </w:r>
     </w:p>
     <w:p>
@@ -874,8 +1421,18 @@
       </w:r>
     </w:p>
     <w:p>
-      <w:r>
-        <w:t>System.out.println(“Invalid Amount”);</w:t>
+      <w:proofErr w:type="spellStart"/>
+      <w:proofErr w:type="gramStart"/>
+      <w:r>
+        <w:t>System.out.println</w:t>
+      </w:r>
+      <w:proofErr w:type="spellEnd"/>
+      <w:r>
+        <w:t>(</w:t>
+      </w:r>
+      <w:proofErr w:type="gramEnd"/>
+      <w:r>
+        <w:t>“Invalid Amount”);</w:t>
       </w:r>
     </w:p>
     <w:p>
@@ -889,8 +1446,18 @@
       </w:r>
     </w:p>
     <w:p>
-      <w:r>
-        <w:t>System.out.println(“Invalid Pin Please Try Again!”);</w:t>
+      <w:proofErr w:type="spellStart"/>
+      <w:proofErr w:type="gramStart"/>
+      <w:r>
+        <w:t>System.out.println</w:t>
+      </w:r>
+      <w:proofErr w:type="spellEnd"/>
+      <w:r>
+        <w:t>(</w:t>
+      </w:r>
+      <w:proofErr w:type="gramEnd"/>
+      <w:r>
+        <w:t>“Invalid Pin Please Try Again!”);</w:t>
       </w:r>
     </w:p>
     <w:p>
@@ -905,13 +1472,28 @@
       </w:r>
     </w:p>
     <w:p>
-      <w:r>
-        <w:t>1.Current Bill</w:t>
-      </w:r>
-    </w:p>
-    <w:p>
-      <w:r>
-        <w:t>2. owels (2 ways)</w:t>
+      <w:proofErr w:type="gramStart"/>
+      <w:r>
+        <w:t>1.Current</w:t>
+      </w:r>
+      <w:proofErr w:type="gramEnd"/>
+      <w:r>
+        <w:t xml:space="preserve"> Bill</w:t>
+      </w:r>
+    </w:p>
+    <w:p>
+      <w:r>
+        <w:t xml:space="preserve">2. </w:t>
+      </w:r>
+      <w:proofErr w:type="spellStart"/>
+      <w:proofErr w:type="gramStart"/>
+      <w:r>
+        <w:t>owels</w:t>
+      </w:r>
+      <w:proofErr w:type="spellEnd"/>
+      <w:proofErr w:type="gramEnd"/>
+      <w:r>
+        <w:t xml:space="preserve"> (2 ways)</w:t>
       </w:r>
       <w:r>
         <w:t xml:space="preserve"> if else if</w:t>
@@ -919,28 +1501,56 @@
     </w:p>
     <w:p>
       <w:r>
-        <w:t>3. results using all if</w:t>
-      </w:r>
-    </w:p>
-    <w:p>
-      <w:r>
-        <w:t>// nooutput</w:t>
-      </w:r>
-    </w:p>
-    <w:p>
-      <w:r>
-        <w:t>// nooutput</w:t>
-      </w:r>
-    </w:p>
-    <w:p>
-      <w:r>
-        <w:t>//  2/12/2021</w:t>
-      </w:r>
-    </w:p>
-    <w:p>
+        <w:t xml:space="preserve">3. </w:t>
+      </w:r>
+      <w:proofErr w:type="gramStart"/>
+      <w:r>
+        <w:t>results</w:t>
+      </w:r>
+      <w:proofErr w:type="gramEnd"/>
+      <w:r>
+        <w:t xml:space="preserve"> using all if</w:t>
+      </w:r>
+    </w:p>
+    <w:p>
+      <w:r>
+        <w:t xml:space="preserve">// </w:t>
+      </w:r>
+      <w:proofErr w:type="spellStart"/>
+      <w:r>
+        <w:t>nooutput</w:t>
+      </w:r>
+      <w:proofErr w:type="spellEnd"/>
+    </w:p>
+    <w:p>
+      <w:r>
+        <w:t xml:space="preserve">// </w:t>
+      </w:r>
+      <w:proofErr w:type="spellStart"/>
+      <w:r>
+        <w:t>nooutput</w:t>
+      </w:r>
+      <w:proofErr w:type="spellEnd"/>
+    </w:p>
+    <w:p>
+      <w:r>
+        <w:t>/</w:t>
+      </w:r>
+      <w:proofErr w:type="gramStart"/>
+      <w:r>
+        <w:t>/  2</w:t>
+      </w:r>
+      <w:proofErr w:type="gramEnd"/>
+      <w:r>
+        <w:t>/12/2021</w:t>
+      </w:r>
+    </w:p>
+    <w:p>
+      <w:proofErr w:type="gramStart"/>
       <w:r>
         <w:t>If(</w:t>
       </w:r>
+      <w:proofErr w:type="gramEnd"/>
       <w:r>
         <w:t>true</w:t>
       </w:r>
@@ -952,28 +1562,71 @@
       </w:r>
     </w:p>
     <w:p>
-      <w:r>
-        <w:t xml:space="preserve">System.out.println(“Naresh”); </w:t>
-      </w:r>
-    </w:p>
-    <w:p>
-      <w:r>
-        <w:t>}else If(true) {</w:t>
-      </w:r>
-    </w:p>
-    <w:p>
-      <w:r>
-        <w:t>System.out.println(“Naresh”);</w:t>
-      </w:r>
-    </w:p>
-    <w:p>
-      <w:r>
-        <w:t>} else If(true) {</w:t>
-      </w:r>
-    </w:p>
-    <w:p>
-      <w:r>
-        <w:t>System.out.println(“Naresh”);</w:t>
+      <w:proofErr w:type="spellStart"/>
+      <w:proofErr w:type="gramStart"/>
+      <w:r>
+        <w:t>System.out.println</w:t>
+      </w:r>
+      <w:proofErr w:type="spellEnd"/>
+      <w:r>
+        <w:t>(</w:t>
+      </w:r>
+      <w:proofErr w:type="gramEnd"/>
+      <w:r>
+        <w:t xml:space="preserve">“Naresh”); </w:t>
+      </w:r>
+    </w:p>
+    <w:p>
+      <w:proofErr w:type="gramStart"/>
+      <w:r>
+        <w:t>}else</w:t>
+      </w:r>
+      <w:proofErr w:type="gramEnd"/>
+      <w:r>
+        <w:t xml:space="preserve"> If(true) {</w:t>
+      </w:r>
+    </w:p>
+    <w:p>
+      <w:proofErr w:type="spellStart"/>
+      <w:proofErr w:type="gramStart"/>
+      <w:r>
+        <w:t>System.out.println</w:t>
+      </w:r>
+      <w:proofErr w:type="spellEnd"/>
+      <w:r>
+        <w:t>(</w:t>
+      </w:r>
+      <w:proofErr w:type="gramEnd"/>
+      <w:r>
+        <w:t>“Naresh”);</w:t>
+      </w:r>
+    </w:p>
+    <w:p>
+      <w:r>
+        <w:t xml:space="preserve">} else </w:t>
+      </w:r>
+      <w:proofErr w:type="gramStart"/>
+      <w:r>
+        <w:t>If(</w:t>
+      </w:r>
+      <w:proofErr w:type="gramEnd"/>
+      <w:r>
+        <w:t>true) {</w:t>
+      </w:r>
+    </w:p>
+    <w:p>
+      <w:proofErr w:type="spellStart"/>
+      <w:proofErr w:type="gramStart"/>
+      <w:r>
+        <w:t>System.out.println</w:t>
+      </w:r>
+      <w:proofErr w:type="spellEnd"/>
+      <w:r>
+        <w:t>(</w:t>
+      </w:r>
+      <w:proofErr w:type="gramEnd"/>
+      <w:r>
+        <w:t>“Naresh”);</w:t>
       </w:r>
     </w:p>
     <w:p>
@@ -983,8 +1636,13 @@
     </w:p>
     <w:p>
       <w:r>
-        <w:t>Switch cases()</w:t>
-      </w:r>
+        <w:t xml:space="preserve">Switch </w:t>
+      </w:r>
+      <w:proofErr w:type="gramStart"/>
+      <w:r>
+        <w:t>cases()</w:t>
+      </w:r>
+      <w:proofErr w:type="gramEnd"/>
     </w:p>
     <w:p>
       <w:r>
@@ -1003,13 +1661,23 @@
     </w:p>
     <w:p>
       <w:r>
-        <w:t>4 -&gt; WednesDay</w:t>
-      </w:r>
-    </w:p>
-    <w:p>
-      <w:r>
-        <w:t>5 -&gt; ThursDay</w:t>
-      </w:r>
+        <w:t xml:space="preserve">4 -&gt; </w:t>
+      </w:r>
+      <w:proofErr w:type="spellStart"/>
+      <w:r>
+        <w:t>WednesDay</w:t>
+      </w:r>
+      <w:proofErr w:type="spellEnd"/>
+    </w:p>
+    <w:p>
+      <w:r>
+        <w:t xml:space="preserve">5 -&gt; </w:t>
+      </w:r>
+      <w:proofErr w:type="spellStart"/>
+      <w:r>
+        <w:t>ThursDay</w:t>
+      </w:r>
+      <w:proofErr w:type="spellEnd"/>
     </w:p>
     <w:p>
       <w:r>
@@ -1027,11 +1695,21 @@
       </w:r>
     </w:p>
     <w:p>
+      <w:proofErr w:type="gramStart"/>
       <w:r>
         <w:t>Switch(</w:t>
       </w:r>
-      <w:r>
-        <w:t>“naresh”</w:t>
+      <w:proofErr w:type="gramEnd"/>
+      <w:r>
+        <w:t>“</w:t>
+      </w:r>
+      <w:proofErr w:type="spellStart"/>
+      <w:r>
+        <w:t>naresh</w:t>
+      </w:r>
+      <w:proofErr w:type="spellEnd"/>
+      <w:r>
+        <w:t>”</w:t>
       </w:r>
       <w:r>
         <w:t xml:space="preserve">) </w:t>
@@ -1065,13 +1743,23 @@
     </w:p>
     <w:p>
       <w:r>
-        <w:t>Case case: // statement</w:t>
-      </w:r>
-    </w:p>
-    <w:p>
+        <w:t xml:space="preserve">Case </w:t>
+      </w:r>
+      <w:proofErr w:type="spellStart"/>
+      <w:r>
+        <w:t>case</w:t>
+      </w:r>
+      <w:proofErr w:type="spellEnd"/>
+      <w:r>
+        <w:t>: // statement</w:t>
+      </w:r>
+    </w:p>
+    <w:p>
+      <w:proofErr w:type="gramStart"/>
       <w:r>
         <w:t>Default :</w:t>
       </w:r>
+      <w:proofErr w:type="gramEnd"/>
     </w:p>
     <w:p>
       <w:r>
@@ -1090,10 +1778,18 @@
     </w:p>
     <w:p>
       <w:r>
-        <w:t>Switch case and increment</w:t>
-      </w:r>
-      <w:r>
-        <w:t>(++)</w:t>
+        <w:t xml:space="preserve">Switch case and </w:t>
+      </w:r>
+      <w:proofErr w:type="gramStart"/>
+      <w:r>
+        <w:t>increment</w:t>
+      </w:r>
+      <w:r>
+        <w:t>(</w:t>
+      </w:r>
+      <w:proofErr w:type="gramEnd"/>
+      <w:r>
+        <w:t>++)</w:t>
       </w:r>
       <w:r>
         <w:t xml:space="preserve"> and decrement</w:t>
@@ -1111,28 +1807,109 @@
       </w:r>
     </w:p>
     <w:p>
-      <w:r>
-        <w:t>Int num = 10;</w:t>
-      </w:r>
-    </w:p>
-    <w:p>
-      <w:r>
-        <w:t>Increment -&gt; pre increment(++ num), post increment(num ++)</w:t>
-      </w:r>
-    </w:p>
-    <w:p>
-      <w:r>
-        <w:t>Decrement -&gt; pre decrement(-- num), post decrement(num --)</w:t>
-      </w:r>
-    </w:p>
-    <w:p>
-      <w:r>
-        <w:t>Num++;</w:t>
-      </w:r>
-    </w:p>
-    <w:p>
-      <w:r>
-        <w:t>System.out.println(num++); //10</w:t>
+      <w:proofErr w:type="spellStart"/>
+      <w:r>
+        <w:t>Int</w:t>
+      </w:r>
+      <w:proofErr w:type="spellEnd"/>
+      <w:r>
+        <w:t xml:space="preserve"> </w:t>
+      </w:r>
+      <w:proofErr w:type="spellStart"/>
+      <w:r>
+        <w:t>num</w:t>
+      </w:r>
+      <w:proofErr w:type="spellEnd"/>
+      <w:r>
+        <w:t xml:space="preserve"> = 10;</w:t>
+      </w:r>
+    </w:p>
+    <w:p>
+      <w:r>
+        <w:t xml:space="preserve">Increment -&gt; pre </w:t>
+      </w:r>
+      <w:proofErr w:type="gramStart"/>
+      <w:r>
+        <w:t>increment(</w:t>
+      </w:r>
+      <w:proofErr w:type="gramEnd"/>
+      <w:r>
+        <w:t xml:space="preserve">++ </w:t>
+      </w:r>
+      <w:proofErr w:type="spellStart"/>
+      <w:r>
+        <w:t>num</w:t>
+      </w:r>
+      <w:proofErr w:type="spellEnd"/>
+      <w:r>
+        <w:t>), post increment(</w:t>
+      </w:r>
+      <w:proofErr w:type="spellStart"/>
+      <w:r>
+        <w:t>num</w:t>
+      </w:r>
+      <w:proofErr w:type="spellEnd"/>
+      <w:r>
+        <w:t xml:space="preserve"> ++)</w:t>
+      </w:r>
+    </w:p>
+    <w:p>
+      <w:r>
+        <w:t xml:space="preserve">Decrement -&gt; pre </w:t>
+      </w:r>
+      <w:proofErr w:type="gramStart"/>
+      <w:r>
+        <w:t>decrement(</w:t>
+      </w:r>
+      <w:proofErr w:type="gramEnd"/>
+      <w:r>
+        <w:t xml:space="preserve">-- </w:t>
+      </w:r>
+      <w:proofErr w:type="spellStart"/>
+      <w:r>
+        <w:t>num</w:t>
+      </w:r>
+      <w:proofErr w:type="spellEnd"/>
+      <w:r>
+        <w:t>), post decrement(</w:t>
+      </w:r>
+      <w:proofErr w:type="spellStart"/>
+      <w:r>
+        <w:t>num</w:t>
+      </w:r>
+      <w:proofErr w:type="spellEnd"/>
+      <w:r>
+        <w:t xml:space="preserve"> --)</w:t>
+      </w:r>
+    </w:p>
+    <w:p>
+      <w:proofErr w:type="spellStart"/>
+      <w:r>
+        <w:t>Num</w:t>
+      </w:r>
+      <w:proofErr w:type="spellEnd"/>
+      <w:r>
+        <w:t>++;</w:t>
+      </w:r>
+    </w:p>
+    <w:p>
+      <w:proofErr w:type="spellStart"/>
+      <w:proofErr w:type="gramStart"/>
+      <w:r>
+        <w:t>System.out.println</w:t>
+      </w:r>
+      <w:proofErr w:type="spellEnd"/>
+      <w:r>
+        <w:t>(</w:t>
+      </w:r>
+      <w:proofErr w:type="spellStart"/>
+      <w:proofErr w:type="gramEnd"/>
+      <w:r>
+        <w:t>num</w:t>
+      </w:r>
+      <w:proofErr w:type="spellEnd"/>
+      <w:r>
+        <w:t>++); //10</w:t>
       </w:r>
     </w:p>
     <w:p>
@@ -1147,7 +1924,15 @@
     </w:p>
     <w:p>
       <w:r>
-        <w:t>Looping statement is nothing but a to execute the same code particular period of time.</w:t>
+        <w:t xml:space="preserve">Looping statement is nothing but </w:t>
+      </w:r>
+      <w:proofErr w:type="gramStart"/>
+      <w:r>
+        <w:t>a to</w:t>
+      </w:r>
+      <w:proofErr w:type="gramEnd"/>
+      <w:r>
+        <w:t xml:space="preserve"> execute the same code particular period of time.</w:t>
       </w:r>
     </w:p>
     <w:p>
@@ -1198,12 +1983,25 @@
     </w:p>
     <w:p>
       <w:r>
-        <w:t>String name = “Naresh”;// initialization</w:t>
-      </w:r>
-    </w:p>
-    <w:p>
-      <w:r>
-        <w:t>Int I = 0; // initialization</w:t>
+        <w:t>String name = “Naresh”</w:t>
+      </w:r>
+      <w:proofErr w:type="gramStart"/>
+      <w:r>
+        <w:t>;/</w:t>
+      </w:r>
+      <w:proofErr w:type="gramEnd"/>
+      <w:r>
+        <w:t>/ initialization</w:t>
+      </w:r>
+    </w:p>
+    <w:p>
+      <w:proofErr w:type="spellStart"/>
+      <w:r>
+        <w:t>Int</w:t>
+      </w:r>
+      <w:proofErr w:type="spellEnd"/>
+      <w:r>
+        <w:t xml:space="preserve"> I = 0; // initialization</w:t>
       </w:r>
     </w:p>
     <w:p>
@@ -1212,8 +2010,18 @@
       </w:r>
     </w:p>
     <w:p>
-      <w:r>
-        <w:t>for(initialization;condition;increment/decrement) {</w:t>
+      <w:proofErr w:type="gramStart"/>
+      <w:r>
+        <w:t>for(</w:t>
+      </w:r>
+      <w:proofErr w:type="spellStart"/>
+      <w:proofErr w:type="gramEnd"/>
+      <w:r>
+        <w:t>initialization;condition;increment</w:t>
+      </w:r>
+      <w:proofErr w:type="spellEnd"/>
+      <w:r>
+        <w:t>/decrement) {</w:t>
       </w:r>
     </w:p>
     <w:p>
@@ -1247,28 +2055,64 @@
       </w:r>
     </w:p>
     <w:p>
-      <w:r>
-        <w:t>Int I;</w:t>
-      </w:r>
-    </w:p>
-    <w:p>
+      <w:proofErr w:type="spellStart"/>
+      <w:r>
+        <w:t>Int</w:t>
+      </w:r>
+      <w:proofErr w:type="spellEnd"/>
+      <w:r>
+        <w:t xml:space="preserve"> I;</w:t>
+      </w:r>
+    </w:p>
+    <w:p>
+      <w:proofErr w:type="gramStart"/>
       <w:r>
         <w:t>for(</w:t>
       </w:r>
-      <w:r>
-        <w:t>int i=1</w:t>
+      <w:proofErr w:type="spellStart"/>
+      <w:proofErr w:type="gramEnd"/>
+      <w:r>
+        <w:t>int</w:t>
+      </w:r>
+      <w:proofErr w:type="spellEnd"/>
+      <w:r>
+        <w:t xml:space="preserve"> </w:t>
+      </w:r>
+      <w:proofErr w:type="spellStart"/>
+      <w:r>
+        <w:t>i</w:t>
+      </w:r>
+      <w:proofErr w:type="spellEnd"/>
+      <w:r>
+        <w:t>=1</w:t>
       </w:r>
       <w:r>
         <w:t>;</w:t>
       </w:r>
       <w:r>
-        <w:t xml:space="preserve"> i&lt;=</w:t>
+        <w:t xml:space="preserve"> </w:t>
+      </w:r>
+      <w:proofErr w:type="spellStart"/>
+      <w:r>
+        <w:t>i</w:t>
+      </w:r>
+      <w:proofErr w:type="spellEnd"/>
+      <w:r>
+        <w:t>&lt;=</w:t>
       </w:r>
       <w:r>
         <w:t>10</w:t>
       </w:r>
       <w:r>
-        <w:t>0; i++</w:t>
+        <w:t xml:space="preserve">0; </w:t>
+      </w:r>
+      <w:proofErr w:type="spellStart"/>
+      <w:r>
+        <w:t>i</w:t>
+      </w:r>
+      <w:proofErr w:type="spellEnd"/>
+      <w:r>
+        <w:t>++</w:t>
       </w:r>
       <w:r>
         <w:t xml:space="preserve">) </w:t>
@@ -1281,12 +2125,21 @@
       </w:r>
     </w:p>
     <w:p>
-      <w:r>
-        <w:t>System.out.println(</w:t>
-      </w:r>
+      <w:proofErr w:type="spellStart"/>
+      <w:proofErr w:type="gramStart"/>
+      <w:r>
+        <w:t>System.out.println</w:t>
+      </w:r>
+      <w:proofErr w:type="spellEnd"/>
+      <w:r>
+        <w:t>(</w:t>
+      </w:r>
+      <w:proofErr w:type="spellStart"/>
+      <w:proofErr w:type="gramEnd"/>
       <w:r>
         <w:t>i</w:t>
       </w:r>
+      <w:proofErr w:type="spellEnd"/>
       <w:r>
         <w:t>);</w:t>
       </w:r>
@@ -1331,20 +2184,49 @@
     </w:p>
     <w:p>
       <w:r>
-        <w:t xml:space="preserve">Prime number ? 3 is prime number </w:t>
-      </w:r>
-    </w:p>
-    <w:p>
-      <w:r>
-        <w:t>1 and number it self -&gt; 2,3,5</w:t>
-      </w:r>
-    </w:p>
-    <w:p>
-      <w:r>
-        <w:t xml:space="preserve">Factorial -&gt; </w:t>
-      </w:r>
-      <w:r>
-        <w:t xml:space="preserve"> 5 -&gt; 1*2*3*4*5 = 120</w:t>
+        <w:t xml:space="preserve">Prime </w:t>
+      </w:r>
+      <w:proofErr w:type="gramStart"/>
+      <w:r>
+        <w:t>number ?</w:t>
+      </w:r>
+      <w:proofErr w:type="gramEnd"/>
+      <w:r>
+        <w:t xml:space="preserve"> 3 is prime number </w:t>
+      </w:r>
+    </w:p>
+    <w:p>
+      <w:r>
+        <w:t xml:space="preserve">1 and number </w:t>
+      </w:r>
+      <w:proofErr w:type="spellStart"/>
+      <w:r>
+        <w:t>it self</w:t>
+      </w:r>
+      <w:proofErr w:type="spellEnd"/>
+      <w:r>
+        <w:t xml:space="preserve"> -&gt; 2</w:t>
+      </w:r>
+      <w:proofErr w:type="gramStart"/>
+      <w:r>
+        <w:t>,3,5</w:t>
+      </w:r>
+      <w:proofErr w:type="gramEnd"/>
+    </w:p>
+    <w:p>
+      <w:r>
+        <w:t>Factorial -</w:t>
+      </w:r>
+      <w:proofErr w:type="gramStart"/>
+      <w:r>
+        <w:t xml:space="preserve">&gt; </w:t>
+      </w:r>
+      <w:r>
+        <w:t xml:space="preserve"> 5</w:t>
+      </w:r>
+      <w:proofErr w:type="gramEnd"/>
+      <w:r>
+        <w:t xml:space="preserve"> -&gt; 1*2*3*4*5 = 120</w:t>
       </w:r>
     </w:p>
     <w:p>
@@ -1363,18 +2245,56 @@
       </w:r>
     </w:p>
     <w:p>
-      <w:r>
-        <w:t>For(int I = 1; i&lt;6;i++) {</w:t>
-      </w:r>
-    </w:p>
-    <w:p>
-      <w:r>
-        <w:t>For(int j=1; j&lt;6;j++) {</w:t>
-      </w:r>
-    </w:p>
-    <w:p>
-      <w:r>
-        <w:t xml:space="preserve">System.out.println(“Naresh”);  // 10,10,25 </w:t>
+      <w:proofErr w:type="gramStart"/>
+      <w:r>
+        <w:t>For(</w:t>
+      </w:r>
+      <w:proofErr w:type="spellStart"/>
+      <w:proofErr w:type="gramEnd"/>
+      <w:r>
+        <w:t>int</w:t>
+      </w:r>
+      <w:proofErr w:type="spellEnd"/>
+      <w:r>
+        <w:t xml:space="preserve"> I = 1; </w:t>
+      </w:r>
+      <w:proofErr w:type="spellStart"/>
+      <w:r>
+        <w:t>i</w:t>
+      </w:r>
+      <w:proofErr w:type="spellEnd"/>
+      <w:r>
+        <w:t>&lt;6;i++) {</w:t>
+      </w:r>
+    </w:p>
+    <w:p>
+      <w:proofErr w:type="gramStart"/>
+      <w:r>
+        <w:t>For(</w:t>
+      </w:r>
+      <w:proofErr w:type="spellStart"/>
+      <w:proofErr w:type="gramEnd"/>
+      <w:r>
+        <w:t>int</w:t>
+      </w:r>
+      <w:proofErr w:type="spellEnd"/>
+      <w:r>
+        <w:t xml:space="preserve"> j=1; j&lt;6;j++) {</w:t>
+      </w:r>
+    </w:p>
+    <w:p>
+      <w:proofErr w:type="spellStart"/>
+      <w:proofErr w:type="gramStart"/>
+      <w:r>
+        <w:t>System.out.println</w:t>
+      </w:r>
+      <w:proofErr w:type="spellEnd"/>
+      <w:r>
+        <w:t>(</w:t>
+      </w:r>
+      <w:proofErr w:type="gramEnd"/>
+      <w:r>
+        <w:t xml:space="preserve">“Naresh”);  // 10,10,25 </w:t>
       </w:r>
     </w:p>
     <w:p>
@@ -1410,8 +2330,13 @@
       </w:r>
     </w:p>
     <w:p>
-      <w:r>
-        <w:t>While(condition) {</w:t>
+      <w:proofErr w:type="gramStart"/>
+      <w:r>
+        <w:t>While(</w:t>
+      </w:r>
+      <w:proofErr w:type="gramEnd"/>
+      <w:r>
+        <w:t>condition) {</w:t>
       </w:r>
     </w:p>
     <w:p/>
@@ -1426,18 +2351,38 @@
       </w:r>
     </w:p>
     <w:p>
-      <w:r>
-        <w:t>Int number = 1;</w:t>
-      </w:r>
-    </w:p>
-    <w:p>
-      <w:r>
-        <w:t>While(number &lt; 6) {</w:t>
-      </w:r>
-    </w:p>
-    <w:p>
-      <w:r>
-        <w:t>System.out.println(number);</w:t>
+      <w:proofErr w:type="spellStart"/>
+      <w:r>
+        <w:t>Int</w:t>
+      </w:r>
+      <w:proofErr w:type="spellEnd"/>
+      <w:r>
+        <w:t xml:space="preserve"> number = 1;</w:t>
+      </w:r>
+    </w:p>
+    <w:p>
+      <w:proofErr w:type="gramStart"/>
+      <w:r>
+        <w:t>While(</w:t>
+      </w:r>
+      <w:proofErr w:type="gramEnd"/>
+      <w:r>
+        <w:t>number &lt; 6) {</w:t>
+      </w:r>
+    </w:p>
+    <w:p>
+      <w:proofErr w:type="spellStart"/>
+      <w:proofErr w:type="gramStart"/>
+      <w:r>
+        <w:t>System.out.println</w:t>
+      </w:r>
+      <w:proofErr w:type="spellEnd"/>
+      <w:r>
+        <w:t>(</w:t>
+      </w:r>
+      <w:proofErr w:type="gramEnd"/>
+      <w:r>
+        <w:t>number);</w:t>
       </w:r>
     </w:p>
     <w:p>
@@ -1453,7 +2398,15 @@
     <w:p/>
     <w:p>
       <w:r>
-        <w:t>Do while - &gt; is similar to while but there is slightly different.in while for the first time it won’t check the condition.</w:t>
+        <w:t xml:space="preserve">Do while - &gt; is similar to </w:t>
+      </w:r>
+      <w:proofErr w:type="spellStart"/>
+      <w:r>
+        <w:t>while</w:t>
+      </w:r>
+      <w:proofErr w:type="spellEnd"/>
+      <w:r>
+        <w:t xml:space="preserve"> but there is slightly different.in while for the first time it won’t check the condition.</w:t>
       </w:r>
     </w:p>
     <w:p>
@@ -1468,32 +2421,85 @@
     </w:p>
     <w:p>
       <w:r>
-        <w:t>} while(condition);</w:t>
-      </w:r>
-    </w:p>
-    <w:p>
-      <w:r>
-        <w:t>Int I = 1;</w:t>
-      </w:r>
-    </w:p>
-    <w:p>
-      <w:r>
-        <w:t>do {</w:t>
-      </w:r>
-    </w:p>
-    <w:p>
-      <w:r>
-        <w:t>System.out.println(i);//1,2,3</w:t>
-      </w:r>
-    </w:p>
-    <w:p>
-      <w:r>
-        <w:t>i++;</w:t>
-      </w:r>
-    </w:p>
-    <w:p>
-      <w:r>
-        <w:t>} while(i &lt; 11);</w:t>
+        <w:t xml:space="preserve">} </w:t>
+      </w:r>
+      <w:proofErr w:type="gramStart"/>
+      <w:r>
+        <w:t>while(</w:t>
+      </w:r>
+      <w:proofErr w:type="gramEnd"/>
+      <w:r>
+        <w:t>condition);</w:t>
+      </w:r>
+    </w:p>
+    <w:p>
+      <w:proofErr w:type="spellStart"/>
+      <w:r>
+        <w:t>Int</w:t>
+      </w:r>
+      <w:proofErr w:type="spellEnd"/>
+      <w:r>
+        <w:t xml:space="preserve"> I = 1;</w:t>
+      </w:r>
+    </w:p>
+    <w:p>
+      <w:proofErr w:type="gramStart"/>
+      <w:r>
+        <w:t>do</w:t>
+      </w:r>
+      <w:proofErr w:type="gramEnd"/>
+      <w:r>
+        <w:t xml:space="preserve"> {</w:t>
+      </w:r>
+    </w:p>
+    <w:p>
+      <w:proofErr w:type="spellStart"/>
+      <w:proofErr w:type="gramStart"/>
+      <w:r>
+        <w:t>System.out.println</w:t>
+      </w:r>
+      <w:proofErr w:type="spellEnd"/>
+      <w:r>
+        <w:t>(</w:t>
+      </w:r>
+      <w:proofErr w:type="spellStart"/>
+      <w:proofErr w:type="gramEnd"/>
+      <w:r>
+        <w:t>i</w:t>
+      </w:r>
+      <w:proofErr w:type="spellEnd"/>
+      <w:r>
+        <w:t>);//1,2,3</w:t>
+      </w:r>
+    </w:p>
+    <w:p>
+      <w:proofErr w:type="spellStart"/>
+      <w:proofErr w:type="gramStart"/>
+      <w:r>
+        <w:t>i</w:t>
+      </w:r>
+      <w:proofErr w:type="spellEnd"/>
+      <w:proofErr w:type="gramEnd"/>
+      <w:r>
+        <w:t>++;</w:t>
+      </w:r>
+    </w:p>
+    <w:p>
+      <w:r>
+        <w:t xml:space="preserve">} </w:t>
+      </w:r>
+      <w:proofErr w:type="gramStart"/>
+      <w:r>
+        <w:t>while(</w:t>
+      </w:r>
+      <w:proofErr w:type="spellStart"/>
+      <w:proofErr w:type="gramEnd"/>
+      <w:r>
+        <w:t>i</w:t>
+      </w:r>
+      <w:proofErr w:type="spellEnd"/>
+      <w:r>
+        <w:t xml:space="preserve"> &lt; 11);</w:t>
       </w:r>
     </w:p>
     <w:p>
@@ -1508,7 +2514,15 @@
     </w:p>
     <w:p>
       <w:r>
-        <w:t>Logical Operators( &amp;&amp; , ||,==,!=)</w:t>
+        <w:t xml:space="preserve">Logical </w:t>
+      </w:r>
+      <w:proofErr w:type="gramStart"/>
+      <w:r>
+        <w:t>Operators(</w:t>
+      </w:r>
+      <w:proofErr w:type="gramEnd"/>
+      <w:r>
+        <w:t xml:space="preserve"> &amp;&amp; , ||,==,!=)</w:t>
       </w:r>
     </w:p>
     <w:p/>
@@ -1519,18 +2533,62 @@
       </w:r>
     </w:p>
     <w:p>
-      <w:r>
-        <w:t>Condition ? statement : statement;</w:t>
-      </w:r>
-    </w:p>
-    <w:p>
-      <w:r>
-        <w:t>If(num== 10) System.out.println(“Given Number is Ten”);</w:t>
-      </w:r>
-    </w:p>
-    <w:p>
-      <w:r>
-        <w:t>Else System.out.println(“Given Number is Not Ten”);</w:t>
+      <w:proofErr w:type="gramStart"/>
+      <w:r>
+        <w:t>Condition ?</w:t>
+      </w:r>
+      <w:proofErr w:type="gramEnd"/>
+      <w:r>
+        <w:t xml:space="preserve"> </w:t>
+      </w:r>
+      <w:proofErr w:type="gramStart"/>
+      <w:r>
+        <w:t>statement :</w:t>
+      </w:r>
+      <w:proofErr w:type="gramEnd"/>
+      <w:r>
+        <w:t xml:space="preserve"> statement;</w:t>
+      </w:r>
+    </w:p>
+    <w:p>
+      <w:proofErr w:type="gramStart"/>
+      <w:r>
+        <w:t>If(</w:t>
+      </w:r>
+      <w:proofErr w:type="spellStart"/>
+      <w:proofErr w:type="gramEnd"/>
+      <w:r>
+        <w:t>num</w:t>
+      </w:r>
+      <w:proofErr w:type="spellEnd"/>
+      <w:r>
+        <w:t xml:space="preserve">== 10) </w:t>
+      </w:r>
+      <w:proofErr w:type="spellStart"/>
+      <w:r>
+        <w:t>System.out.println</w:t>
+      </w:r>
+      <w:proofErr w:type="spellEnd"/>
+      <w:r>
+        <w:t>(“Given Number is Ten”);</w:t>
+      </w:r>
+    </w:p>
+    <w:p>
+      <w:r>
+        <w:t xml:space="preserve">Else </w:t>
+      </w:r>
+      <w:proofErr w:type="spellStart"/>
+      <w:proofErr w:type="gramStart"/>
+      <w:r>
+        <w:t>System.out.println</w:t>
+      </w:r>
+      <w:proofErr w:type="spellEnd"/>
+      <w:r>
+        <w:t>(</w:t>
+      </w:r>
+      <w:proofErr w:type="gramEnd"/>
+      <w:r>
+        <w:t>“Given Number is Not Ten”);</w:t>
       </w:r>
     </w:p>
     <w:p>
@@ -1539,8 +2597,29 @@
       </w:r>
     </w:p>
     <w:p>
-      <w:r>
-        <w:t>Num == 10 ?  “Given Number is Ten” :  “Given Number is Not Ten”;</w:t>
+      <w:proofErr w:type="spellStart"/>
+      <w:r>
+        <w:t>Num</w:t>
+      </w:r>
+      <w:proofErr w:type="spellEnd"/>
+      <w:r>
+        <w:t xml:space="preserve"> == </w:t>
+      </w:r>
+      <w:proofErr w:type="gramStart"/>
+      <w:r>
+        <w:t>10 ?</w:t>
+      </w:r>
+      <w:proofErr w:type="gramEnd"/>
+      <w:r>
+        <w:t xml:space="preserve">  “Given Number is Ten</w:t>
+      </w:r>
+      <w:proofErr w:type="gramStart"/>
+      <w:r>
+        <w:t>” :</w:t>
+      </w:r>
+      <w:proofErr w:type="gramEnd"/>
+      <w:r>
+        <w:t xml:space="preserve">  “Given Number is Not Ten”;</w:t>
       </w:r>
     </w:p>
     <w:p>
@@ -1549,16 +2628,39 @@
       </w:r>
     </w:p>
     <w:p>
-      <w:r>
-        <w:t>Int age;</w:t>
-      </w:r>
-    </w:p>
-    <w:p>
-      <w:r>
-        <w:t xml:space="preserve">Int[] ages = </w:t>
-      </w:r>
-      <w:r>
-        <w:t>new int[5]; // one way of creating array</w:t>
+      <w:proofErr w:type="spellStart"/>
+      <w:r>
+        <w:t>Int</w:t>
+      </w:r>
+      <w:proofErr w:type="spellEnd"/>
+      <w:r>
+        <w:t xml:space="preserve"> age;</w:t>
+      </w:r>
+    </w:p>
+    <w:p>
+      <w:proofErr w:type="spellStart"/>
+      <w:proofErr w:type="gramStart"/>
+      <w:r>
+        <w:t>Int</w:t>
+      </w:r>
+      <w:proofErr w:type="spellEnd"/>
+      <w:r>
+        <w:t>[</w:t>
+      </w:r>
+      <w:proofErr w:type="gramEnd"/>
+      <w:r>
+        <w:t xml:space="preserve">] ages = </w:t>
+      </w:r>
+      <w:r>
+        <w:t xml:space="preserve">new </w:t>
+      </w:r>
+      <w:proofErr w:type="spellStart"/>
+      <w:r>
+        <w:t>int</w:t>
+      </w:r>
+      <w:proofErr w:type="spellEnd"/>
+      <w:r>
+        <w:t>[5]; // one way of creating array</w:t>
       </w:r>
       <w:r>
         <w:t xml:space="preserve"> by giving the size</w:t>
@@ -1566,37 +2668,77 @@
     </w:p>
     <w:p>
       <w:r>
-        <w:t>// Initialising the array</w:t>
-      </w:r>
-    </w:p>
-    <w:p>
-      <w:r>
-        <w:t>Ages[0] = 10;</w:t>
-      </w:r>
-    </w:p>
-    <w:p>
-      <w:r>
-        <w:t>Ages[1] = 20;</w:t>
-      </w:r>
-    </w:p>
-    <w:p>
-      <w:r>
-        <w:t>Ages[2] = 30;</w:t>
-      </w:r>
-    </w:p>
-    <w:p>
-      <w:r>
-        <w:t>Ages[3] = 40;</w:t>
-      </w:r>
-    </w:p>
-    <w:p>
-      <w:r>
-        <w:t>Ages[4] = 50;</w:t>
-      </w:r>
-    </w:p>
-    <w:p>
-      <w:r>
-        <w:t>ages[6] = 10;</w:t>
+        <w:t xml:space="preserve">// </w:t>
+      </w:r>
+      <w:proofErr w:type="spellStart"/>
+      <w:proofErr w:type="gramStart"/>
+      <w:r>
+        <w:t>Initialising</w:t>
+      </w:r>
+      <w:proofErr w:type="spellEnd"/>
+      <w:proofErr w:type="gramEnd"/>
+      <w:r>
+        <w:t xml:space="preserve"> the array</w:t>
+      </w:r>
+    </w:p>
+    <w:p>
+      <w:proofErr w:type="gramStart"/>
+      <w:r>
+        <w:t>Ages[</w:t>
+      </w:r>
+      <w:proofErr w:type="gramEnd"/>
+      <w:r>
+        <w:t>0] = 10;</w:t>
+      </w:r>
+    </w:p>
+    <w:p>
+      <w:proofErr w:type="gramStart"/>
+      <w:r>
+        <w:t>Ages[</w:t>
+      </w:r>
+      <w:proofErr w:type="gramEnd"/>
+      <w:r>
+        <w:t>1] = 20;</w:t>
+      </w:r>
+    </w:p>
+    <w:p>
+      <w:proofErr w:type="gramStart"/>
+      <w:r>
+        <w:t>Ages[</w:t>
+      </w:r>
+      <w:proofErr w:type="gramEnd"/>
+      <w:r>
+        <w:t>2] = 30;</w:t>
+      </w:r>
+    </w:p>
+    <w:p>
+      <w:proofErr w:type="gramStart"/>
+      <w:r>
+        <w:t>Ages[</w:t>
+      </w:r>
+      <w:proofErr w:type="gramEnd"/>
+      <w:r>
+        <w:t>3] = 40;</w:t>
+      </w:r>
+    </w:p>
+    <w:p>
+      <w:proofErr w:type="gramStart"/>
+      <w:r>
+        <w:t>Ages[</w:t>
+      </w:r>
+      <w:proofErr w:type="gramEnd"/>
+      <w:r>
+        <w:t>4] = 50;</w:t>
+      </w:r>
+    </w:p>
+    <w:p>
+      <w:proofErr w:type="gramStart"/>
+      <w:r>
+        <w:t>ages[</w:t>
+      </w:r>
+      <w:proofErr w:type="gramEnd"/>
+      <w:r>
+        <w:t>6] = 10;</w:t>
       </w:r>
     </w:p>
     <w:p>
@@ -1606,7 +2748,20 @@
     </w:p>
     <w:p>
       <w:r>
-        <w:t xml:space="preserve">                             System.out.println(ages[9]);</w:t>
+        <w:t xml:space="preserve">                             </w:t>
+      </w:r>
+      <w:proofErr w:type="spellStart"/>
+      <w:proofErr w:type="gramStart"/>
+      <w:r>
+        <w:t>System.out.println</w:t>
+      </w:r>
+      <w:proofErr w:type="spellEnd"/>
+      <w:r>
+        <w:t>(</w:t>
+      </w:r>
+      <w:proofErr w:type="gramEnd"/>
+      <w:r>
+        <w:t>ages[9]);</w:t>
       </w:r>
     </w:p>
     <w:p>
@@ -1615,7 +2770,19 @@
       </w:r>
       <w:r>
         <w:tab/>
-        <w:t>System.out.println(ages[8]);</w:t>
+      </w:r>
+      <w:proofErr w:type="spellStart"/>
+      <w:proofErr w:type="gramStart"/>
+      <w:r>
+        <w:t>System.out.println</w:t>
+      </w:r>
+      <w:proofErr w:type="spellEnd"/>
+      <w:r>
+        <w:t>(</w:t>
+      </w:r>
+      <w:proofErr w:type="gramEnd"/>
+      <w:r>
+        <w:t>ages[8]);</w:t>
       </w:r>
     </w:p>
     <w:p>
@@ -1624,7 +2791,19 @@
       </w:r>
       <w:r>
         <w:tab/>
-        <w:t>System.out.println(ages[7]);</w:t>
+      </w:r>
+      <w:proofErr w:type="spellStart"/>
+      <w:proofErr w:type="gramStart"/>
+      <w:r>
+        <w:t>System.out.println</w:t>
+      </w:r>
+      <w:proofErr w:type="spellEnd"/>
+      <w:r>
+        <w:t>(</w:t>
+      </w:r>
+      <w:proofErr w:type="gramEnd"/>
+      <w:r>
+        <w:t>ages[7]);</w:t>
       </w:r>
     </w:p>
     <w:p>
@@ -1633,7 +2812,19 @@
       </w:r>
       <w:r>
         <w:tab/>
-        <w:t>System.out.println(ages[6]);</w:t>
+      </w:r>
+      <w:proofErr w:type="spellStart"/>
+      <w:proofErr w:type="gramStart"/>
+      <w:r>
+        <w:t>System.out.println</w:t>
+      </w:r>
+      <w:proofErr w:type="spellEnd"/>
+      <w:r>
+        <w:t>(</w:t>
+      </w:r>
+      <w:proofErr w:type="gramEnd"/>
+      <w:r>
+        <w:t>ages[6]);</w:t>
       </w:r>
     </w:p>
     <w:p>
@@ -1642,7 +2833,19 @@
       </w:r>
       <w:r>
         <w:tab/>
-        <w:t>System.out.println(ages[5]);</w:t>
+      </w:r>
+      <w:proofErr w:type="spellStart"/>
+      <w:proofErr w:type="gramStart"/>
+      <w:r>
+        <w:t>System.out.println</w:t>
+      </w:r>
+      <w:proofErr w:type="spellEnd"/>
+      <w:r>
+        <w:t>(</w:t>
+      </w:r>
+      <w:proofErr w:type="gramEnd"/>
+      <w:r>
+        <w:t>ages[5]);</w:t>
       </w:r>
     </w:p>
     <w:p>
@@ -1651,7 +2854,19 @@
       </w:r>
       <w:r>
         <w:tab/>
-        <w:t>System.out.println(ages[4]);</w:t>
+      </w:r>
+      <w:proofErr w:type="spellStart"/>
+      <w:proofErr w:type="gramStart"/>
+      <w:r>
+        <w:t>System.out.println</w:t>
+      </w:r>
+      <w:proofErr w:type="spellEnd"/>
+      <w:r>
+        <w:t>(</w:t>
+      </w:r>
+      <w:proofErr w:type="gramEnd"/>
+      <w:r>
+        <w:t>ages[4]);</w:t>
       </w:r>
     </w:p>
     <w:p>
@@ -1660,7 +2875,19 @@
       </w:r>
       <w:r>
         <w:tab/>
-        <w:t>System.out.println(ages[3]);</w:t>
+      </w:r>
+      <w:proofErr w:type="spellStart"/>
+      <w:proofErr w:type="gramStart"/>
+      <w:r>
+        <w:t>System.out.println</w:t>
+      </w:r>
+      <w:proofErr w:type="spellEnd"/>
+      <w:r>
+        <w:t>(</w:t>
+      </w:r>
+      <w:proofErr w:type="gramEnd"/>
+      <w:r>
+        <w:t>ages[3]);</w:t>
       </w:r>
     </w:p>
     <w:p>
@@ -1670,7 +2897,19 @@
       </w:r>
       <w:r>
         <w:tab/>
-        <w:t>System.out.println(ages[2]);</w:t>
+      </w:r>
+      <w:proofErr w:type="spellStart"/>
+      <w:proofErr w:type="gramStart"/>
+      <w:r>
+        <w:t>System.out.println</w:t>
+      </w:r>
+      <w:proofErr w:type="spellEnd"/>
+      <w:r>
+        <w:t>(</w:t>
+      </w:r>
+      <w:proofErr w:type="gramEnd"/>
+      <w:r>
+        <w:t>ages[2]);</w:t>
       </w:r>
     </w:p>
     <w:p>
@@ -1679,7 +2918,19 @@
       </w:r>
       <w:r>
         <w:tab/>
-        <w:t>System.out.println(ages[1]);</w:t>
+      </w:r>
+      <w:proofErr w:type="spellStart"/>
+      <w:proofErr w:type="gramStart"/>
+      <w:r>
+        <w:t>System.out.println</w:t>
+      </w:r>
+      <w:proofErr w:type="spellEnd"/>
+      <w:r>
+        <w:t>(</w:t>
+      </w:r>
+      <w:proofErr w:type="gramEnd"/>
+      <w:r>
+        <w:t>ages[1]);</w:t>
       </w:r>
     </w:p>
     <w:p>
@@ -1688,7 +2939,19 @@
       </w:r>
       <w:r>
         <w:tab/>
-        <w:t>System.out.println(ages[0]);</w:t>
+      </w:r>
+      <w:proofErr w:type="spellStart"/>
+      <w:proofErr w:type="gramStart"/>
+      <w:r>
+        <w:t>System.out.println</w:t>
+      </w:r>
+      <w:proofErr w:type="spellEnd"/>
+      <w:r>
+        <w:t>(</w:t>
+      </w:r>
+      <w:proofErr w:type="gramEnd"/>
+      <w:r>
+        <w:t>ages[0]);</w:t>
       </w:r>
     </w:p>
     <w:p>
@@ -1717,38 +2980,163 @@
       </w:r>
     </w:p>
     <w:p>
+      <w:proofErr w:type="gramStart"/>
       <w:r>
         <w:t>WAP to remove the duplicate numbers in array.</w:t>
       </w:r>
-    </w:p>
-    <w:p>
-      <w:r>
-        <w:t>Sample: {1,2,3,1,2,5,6,3};</w:t>
-      </w:r>
-    </w:p>
-    <w:p>
-      <w:r>
-        <w:t>The above program has written and committed to git.</w:t>
+      <w:proofErr w:type="gramEnd"/>
+    </w:p>
+    <w:p>
+      <w:r>
+        <w:t>Sample: {1</w:t>
+      </w:r>
+      <w:proofErr w:type="gramStart"/>
+      <w:r>
+        <w:t>,2,3,1,2,5,6,3</w:t>
+      </w:r>
+      <w:proofErr w:type="gramEnd"/>
+      <w:r>
+        <w:t>};</w:t>
+      </w:r>
+    </w:p>
+    <w:p>
+      <w:r>
+        <w:t xml:space="preserve">The above program has written and committed to </w:t>
+      </w:r>
+      <w:proofErr w:type="spellStart"/>
+      <w:r>
+        <w:t>git</w:t>
+      </w:r>
+      <w:proofErr w:type="spellEnd"/>
+      <w:r>
+        <w:t>.</w:t>
       </w:r>
     </w:p>
     <w:p>
       <w:r>
         <w:t>Tasks -&gt;</w:t>
+      </w:r>
+    </w:p>
+    <w:p>
+      <w:r>
+        <w:t>Write the program for as</w:t>
+      </w:r>
+      <w:r>
+        <w:t>cending order for given char array</w:t>
+      </w:r>
+    </w:p>
+    <w:p>
+      <w:r>
+        <w:t>Write the program to remove the duplicate characters in a given array</w:t>
+      </w:r>
+    </w:p>
+    <w:p>
+      <w:pPr>
+        <w:pBdr>
+          <w:bottom w:val="double" w:sz="6" w:space="1" w:color="auto"/>
+        </w:pBdr>
+      </w:pPr>
+      <w:r>
+        <w:t>17-12-2021</w:t>
+      </w:r>
+    </w:p>
+    <w:p>
+      <w:r>
+        <w:t>WAP using float Array ascending and descending order</w:t>
+      </w:r>
+    </w:p>
+    <w:p>
+      <w:pPr>
+        <w:pBdr>
+          <w:bottom w:val="double" w:sz="6" w:space="1" w:color="auto"/>
+        </w:pBdr>
+      </w:pPr>
+      <w:proofErr w:type="spellStart"/>
+      <w:r>
+        <w:t>Multi Dimensional</w:t>
+      </w:r>
+      <w:proofErr w:type="spellEnd"/>
+      <w:r>
+        <w:t xml:space="preserve"> Array</w:t>
+      </w:r>
+    </w:p>
+    <w:p>
+      <w:r>
+        <w:t>Examples are discussed in the class</w:t>
+      </w:r>
+    </w:p>
+    <w:p>
+      <w:r>
+        <w:t xml:space="preserve">Task </w:t>
+      </w:r>
+    </w:p>
+    <w:p>
+      <w:proofErr w:type="gramStart"/>
+      <w:r>
+        <w:t>swap</w:t>
+      </w:r>
+      <w:proofErr w:type="gramEnd"/>
+      <w:r>
+        <w:t xml:space="preserve"> the rows in </w:t>
+      </w:r>
+      <w:proofErr w:type="spellStart"/>
+      <w:r>
+        <w:t>multi dimensional</w:t>
+      </w:r>
+      <w:proofErr w:type="spellEnd"/>
+      <w:r>
+        <w:t xml:space="preserve"> array</w:t>
+      </w:r>
+    </w:p>
+    <w:p>
+      <w:proofErr w:type="gramStart"/>
+      <w:r>
+        <w:t>print</w:t>
+      </w:r>
+      <w:proofErr w:type="gramEnd"/>
+      <w:r>
+        <w:t xml:space="preserve"> the sum of 1  to 100 factorial -&gt; 1+2+6+24+120+720+5040….= sum</w:t>
+      </w:r>
+    </w:p>
+    <w:p>
+      <w:r>
+        <w:t>Find the counter of given array</w:t>
+      </w:r>
+    </w:p>
+    <w:p>
+      <w:proofErr w:type="spellStart"/>
+      <w:proofErr w:type="gramStart"/>
+      <w:r>
+        <w:t>Int</w:t>
+      </w:r>
+      <w:proofErr w:type="spellEnd"/>
+      <w:r>
+        <w:t>[</w:t>
+      </w:r>
+      <w:proofErr w:type="gramEnd"/>
+      <w:r>
+        <w:t xml:space="preserve">] </w:t>
+      </w:r>
+      <w:proofErr w:type="spellStart"/>
+      <w:r>
+        <w:t>arr</w:t>
+      </w:r>
+      <w:proofErr w:type="spellEnd"/>
+      <w:r>
+        <w:t xml:space="preserve"> = {</w:t>
+      </w:r>
+      <w:r>
+        <w:rPr>
+          <w:color w:val="FF0000"/>
+        </w:rPr>
+        <w:t>0</w:t>
+      </w:r>
+      <w:r>
+        <w:t>,1,3,2,12}; -&gt; 0, 1,2,-2,6</w:t>
       </w:r>
       <w:bookmarkStart w:id="0" w:name="_GoBack"/>
       <w:bookmarkEnd w:id="0"/>
     </w:p>
-    <w:p>
-      <w:r>
-        <w:t>Write the program for asscending order for given char array</w:t>
-      </w:r>
-    </w:p>
-    <w:p>
-      <w:r>
-        <w:t>Write the program to remove the duplicate characters in a given array</w:t>
-      </w:r>
-    </w:p>
-    <w:p/>
     <w:p/>
     <w:p/>
     <w:p/>

</xml_diff>

<commit_message>
21-12-2021 readme doc update
</commit_message>
<xml_diff>
--- a/batch2_readme.docx
+++ b/batch2_readme.docx
@@ -3824,12 +3824,270 @@
         <w:t>);</w:t>
       </w:r>
     </w:p>
+    <w:p>
+      <w:pPr>
+        <w:pBdr>
+          <w:bottom w:val="double" w:sz="6" w:space="1" w:color="auto"/>
+        </w:pBdr>
+      </w:pPr>
+    </w:p>
+    <w:p>
+      <w:pPr>
+        <w:pBdr>
+          <w:bottom w:val="double" w:sz="6" w:space="1" w:color="auto"/>
+        </w:pBdr>
+      </w:pPr>
+    </w:p>
+    <w:p>
+      <w:pPr>
+        <w:pBdr>
+          <w:bottom w:val="double" w:sz="6" w:space="1" w:color="auto"/>
+        </w:pBdr>
+      </w:pPr>
+    </w:p>
+    <w:p>
+      <w:pPr>
+        <w:pBdr>
+          <w:bottom w:val="double" w:sz="6" w:space="1" w:color="auto"/>
+        </w:pBdr>
+      </w:pPr>
+    </w:p>
+    <w:p>
+      <w:pPr>
+        <w:pBdr>
+          <w:bottom w:val="double" w:sz="6" w:space="1" w:color="auto"/>
+        </w:pBdr>
+      </w:pPr>
+    </w:p>
+    <w:p>
+      <w:pPr>
+        <w:pBdr>
+          <w:bottom w:val="double" w:sz="6" w:space="1" w:color="auto"/>
+        </w:pBdr>
+      </w:pPr>
+    </w:p>
+    <w:p>
+      <w:pPr>
+        <w:pBdr>
+          <w:bottom w:val="double" w:sz="6" w:space="1" w:color="auto"/>
+        </w:pBdr>
+      </w:pPr>
+      <w:r>
+        <w:lastRenderedPageBreak/>
+        <w:t>21-12-2021</w:t>
+      </w:r>
+    </w:p>
+    <w:p>
+      <w:r>
+        <w:t>Package and import</w:t>
+      </w:r>
+    </w:p>
+    <w:p>
+      <w:r>
+        <w:t>Class Fruit {</w:t>
+      </w:r>
+    </w:p>
+    <w:p>
+      <w:r>
+        <w:t>String name;</w:t>
+      </w:r>
+    </w:p>
+    <w:p>
+      <w:r>
+        <w:t>String taste;</w:t>
+      </w:r>
+    </w:p>
+    <w:p>
+      <w:r>
+        <w:t>String color;</w:t>
+      </w:r>
+    </w:p>
+    <w:p>
+      <w:r>
+        <w:t>}</w:t>
+      </w:r>
+    </w:p>
+    <w:p>
+      <w:r>
+        <w:t xml:space="preserve">Fruit f = new </w:t>
+      </w:r>
+      <w:proofErr w:type="gramStart"/>
+      <w:r>
+        <w:t>Fruit(</w:t>
+      </w:r>
+      <w:proofErr w:type="gramEnd"/>
+      <w:r>
+        <w:t>);</w:t>
+      </w:r>
+    </w:p>
+    <w:p>
+      <w:r>
+        <w:t>f.name = “Mango”;</w:t>
+      </w:r>
+    </w:p>
+    <w:p>
+      <w:proofErr w:type="spellStart"/>
+      <w:r>
+        <w:t>f.taste</w:t>
+      </w:r>
+      <w:proofErr w:type="spellEnd"/>
+      <w:r>
+        <w:t xml:space="preserve"> = “Sweet”;</w:t>
+      </w:r>
+    </w:p>
+    <w:p>
+      <w:proofErr w:type="spellStart"/>
+      <w:r>
+        <w:t>f.color</w:t>
+      </w:r>
+      <w:proofErr w:type="spellEnd"/>
+      <w:r>
+        <w:t xml:space="preserve"> = “Yellow”;</w:t>
+      </w:r>
+    </w:p>
+    <w:p>
+      <w:proofErr w:type="spellStart"/>
+      <w:proofErr w:type="gramStart"/>
+      <w:r>
+        <w:t>System.out.println</w:t>
+      </w:r>
+      <w:proofErr w:type="spellEnd"/>
+      <w:r>
+        <w:t>(</w:t>
+      </w:r>
+      <w:proofErr w:type="gramEnd"/>
+      <w:r>
+        <w:t>f.name);</w:t>
+      </w:r>
+    </w:p>
+    <w:p>
+      <w:proofErr w:type="spellStart"/>
+      <w:proofErr w:type="gramStart"/>
+      <w:r>
+        <w:t>System.out.println</w:t>
+      </w:r>
+      <w:proofErr w:type="spellEnd"/>
+      <w:r>
+        <w:t>(</w:t>
+      </w:r>
+      <w:proofErr w:type="spellStart"/>
+      <w:proofErr w:type="gramEnd"/>
+      <w:r>
+        <w:t>f.taste</w:t>
+      </w:r>
+      <w:proofErr w:type="spellEnd"/>
+      <w:r>
+        <w:t>);</w:t>
+      </w:r>
+    </w:p>
+    <w:p>
+      <w:proofErr w:type="spellStart"/>
+      <w:proofErr w:type="gramStart"/>
+      <w:r>
+        <w:t>System.out.println</w:t>
+      </w:r>
+      <w:proofErr w:type="spellEnd"/>
+      <w:r>
+        <w:t>(</w:t>
+      </w:r>
+      <w:proofErr w:type="spellStart"/>
+      <w:proofErr w:type="gramEnd"/>
+      <w:r>
+        <w:t>f.color</w:t>
+      </w:r>
+      <w:proofErr w:type="spellEnd"/>
+      <w:r>
+        <w:t>);</w:t>
+      </w:r>
+    </w:p>
+    <w:p>
+      <w:r>
+        <w:t>JVM Architecture or JVM Memory Management</w:t>
+      </w:r>
+    </w:p>
+    <w:p>
+      <w:r>
+        <w:rPr>
+          <w:noProof/>
+        </w:rPr>
+        <w:drawing>
+          <wp:inline distT="0" distB="0" distL="0" distR="0">
+            <wp:extent cx="5939790" cy="2655570"/>
+            <wp:effectExtent l="0" t="0" r="3810" b="0"/>
+            <wp:docPr id="1" name="Picture 1"/>
+            <wp:cNvGraphicFramePr>
+              <a:graphicFrameLocks xmlns:a="http://schemas.openxmlformats.org/drawingml/2006/main" noChangeAspect="1"/>
+            </wp:cNvGraphicFramePr>
+            <a:graphic xmlns:a="http://schemas.openxmlformats.org/drawingml/2006/main">
+              <a:graphicData uri="http://schemas.openxmlformats.org/drawingml/2006/picture">
+                <pic:pic xmlns:pic="http://schemas.openxmlformats.org/drawingml/2006/picture">
+                  <pic:nvPicPr>
+                    <pic:cNvPr id="0" name="Picture 1"/>
+                    <pic:cNvPicPr>
+                      <a:picLocks noChangeAspect="1" noChangeArrowheads="1"/>
+                    </pic:cNvPicPr>
+                  </pic:nvPicPr>
+                  <pic:blipFill>
+                    <a:blip r:embed="rId6">
+                      <a:extLst>
+                        <a:ext uri="{28A0092B-C50C-407E-A947-70E740481C1C}">
+                          <a14:useLocalDpi xmlns:a14="http://schemas.microsoft.com/office/drawing/2010/main" val="0"/>
+                        </a:ext>
+                      </a:extLst>
+                    </a:blip>
+                    <a:srcRect/>
+                    <a:stretch>
+                      <a:fillRect/>
+                    </a:stretch>
+                  </pic:blipFill>
+                  <pic:spPr bwMode="auto">
+                    <a:xfrm>
+                      <a:off x="0" y="0"/>
+                      <a:ext cx="5939790" cy="2655570"/>
+                    </a:xfrm>
+                    <a:prstGeom prst="rect">
+                      <a:avLst/>
+                    </a:prstGeom>
+                    <a:noFill/>
+                    <a:ln>
+                      <a:noFill/>
+                    </a:ln>
+                  </pic:spPr>
+                </pic:pic>
+              </a:graphicData>
+            </a:graphic>
+          </wp:inline>
+        </w:drawing>
+      </w:r>
+    </w:p>
+    <w:p>
+      <w:r>
+        <w:t>Heap Area -&gt; all the objects will be stored in heap area.</w:t>
+      </w:r>
+    </w:p>
+    <w:p>
+      <w:r>
+        <w:t xml:space="preserve">Method Area -&gt; all class names and method names and </w:t>
+      </w:r>
+      <w:proofErr w:type="gramStart"/>
+      <w:r>
+        <w:t>meta</w:t>
+      </w:r>
+      <w:proofErr w:type="gramEnd"/>
+      <w:r>
+        <w:t xml:space="preserve"> data will be stored in method area.</w:t>
+      </w:r>
+    </w:p>
+    <w:p>
+      <w:r>
+        <w:lastRenderedPageBreak/>
+        <w:t>Stack Area -&gt; Method call stacks will be stored in Stack Area.</w:t>
+      </w:r>
+      <w:bookmarkStart w:id="0" w:name="_GoBack"/>
+      <w:bookmarkEnd w:id="0"/>
+    </w:p>
     <w:p/>
     <w:p/>
-    <w:p>
-      <w:bookmarkStart w:id="0" w:name="_GoBack"/>
-      <w:bookmarkEnd w:id="0"/>
-    </w:p>
     <w:sectPr>
       <w:pgSz w:w="12240" w:h="15840"/>
       <w:pgMar w:top="1440" w:right="1440" w:bottom="1440" w:left="1440" w:header="720" w:footer="720" w:gutter="0"/>
@@ -4503,6 +4761,36 @@
       <w:contextualSpacing/>
     </w:pPr>
   </w:style>
+  <w:style w:type="paragraph" w:styleId="BalloonText">
+    <w:name w:val="Balloon Text"/>
+    <w:basedOn w:val="Normal"/>
+    <w:link w:val="BalloonTextChar"/>
+    <w:uiPriority w:val="99"/>
+    <w:semiHidden/>
+    <w:unhideWhenUsed/>
+    <w:rsid w:val="00B00B7C"/>
+    <w:pPr>
+      <w:spacing w:after="0" w:line="240" w:lineRule="auto"/>
+    </w:pPr>
+    <w:rPr>
+      <w:rFonts w:ascii="Tahoma" w:hAnsi="Tahoma" w:cs="Tahoma"/>
+      <w:sz w:val="16"/>
+      <w:szCs w:val="16"/>
+    </w:rPr>
+  </w:style>
+  <w:style w:type="character" w:customStyle="1" w:styleId="BalloonTextChar">
+    <w:name w:val="Balloon Text Char"/>
+    <w:basedOn w:val="DefaultParagraphFont"/>
+    <w:link w:val="BalloonText"/>
+    <w:uiPriority w:val="99"/>
+    <w:semiHidden/>
+    <w:rsid w:val="00B00B7C"/>
+    <w:rPr>
+      <w:rFonts w:ascii="Tahoma" w:hAnsi="Tahoma" w:cs="Tahoma"/>
+      <w:sz w:val="16"/>
+      <w:szCs w:val="16"/>
+    </w:rPr>
+  </w:style>
 </w:styles>
 </file>
 
@@ -4703,6 +4991,36 @@
       <w:ind w:left="720"/>
       <w:contextualSpacing/>
     </w:pPr>
+  </w:style>
+  <w:style w:type="paragraph" w:styleId="BalloonText">
+    <w:name w:val="Balloon Text"/>
+    <w:basedOn w:val="Normal"/>
+    <w:link w:val="BalloonTextChar"/>
+    <w:uiPriority w:val="99"/>
+    <w:semiHidden/>
+    <w:unhideWhenUsed/>
+    <w:rsid w:val="00B00B7C"/>
+    <w:pPr>
+      <w:spacing w:after="0" w:line="240" w:lineRule="auto"/>
+    </w:pPr>
+    <w:rPr>
+      <w:rFonts w:ascii="Tahoma" w:hAnsi="Tahoma" w:cs="Tahoma"/>
+      <w:sz w:val="16"/>
+      <w:szCs w:val="16"/>
+    </w:rPr>
+  </w:style>
+  <w:style w:type="character" w:customStyle="1" w:styleId="BalloonTextChar">
+    <w:name w:val="Balloon Text Char"/>
+    <w:basedOn w:val="DefaultParagraphFont"/>
+    <w:link w:val="BalloonText"/>
+    <w:uiPriority w:val="99"/>
+    <w:semiHidden/>
+    <w:rsid w:val="00B00B7C"/>
+    <w:rPr>
+      <w:rFonts w:ascii="Tahoma" w:hAnsi="Tahoma" w:cs="Tahoma"/>
+      <w:sz w:val="16"/>
+      <w:szCs w:val="16"/>
+    </w:rPr>
   </w:style>
 </w:styles>
 </file>

</xml_diff>

<commit_message>
22-12-2021 read me doc update
</commit_message>
<xml_diff>
--- a/batch2_readme.docx
+++ b/batch2_readme.docx
@@ -4083,9 +4083,303 @@
         <w:lastRenderedPageBreak/>
         <w:t>Stack Area -&gt; Method call stacks will be stored in Stack Area.</w:t>
       </w:r>
+    </w:p>
+    <w:p>
+      <w:pPr>
+        <w:pBdr>
+          <w:bottom w:val="double" w:sz="6" w:space="1" w:color="auto"/>
+        </w:pBdr>
+      </w:pPr>
+      <w:r>
+        <w:t>22-12-2021</w:t>
+      </w:r>
+    </w:p>
+    <w:p>
+      <w:r>
+        <w:t>Access Modifiers</w:t>
+      </w:r>
+    </w:p>
+    <w:p>
+      <w:r>
+        <w:t>Method creation</w:t>
+      </w:r>
+    </w:p>
+    <w:p>
+      <w:r>
+        <w:t>Access Modifiers</w:t>
+      </w:r>
+    </w:p>
+    <w:p>
+      <w:pPr>
+        <w:pStyle w:val="ListParagraph"/>
+        <w:numPr>
+          <w:ilvl w:val="0"/>
+          <w:numId w:val="6"/>
+        </w:numPr>
+      </w:pPr>
+      <w:r>
+        <w:t>public</w:t>
+      </w:r>
+    </w:p>
+    <w:p>
+      <w:pPr>
+        <w:pStyle w:val="ListParagraph"/>
+        <w:numPr>
+          <w:ilvl w:val="0"/>
+          <w:numId w:val="6"/>
+        </w:numPr>
+      </w:pPr>
+      <w:r>
+        <w:t xml:space="preserve">private </w:t>
+      </w:r>
+    </w:p>
+    <w:p>
+      <w:pPr>
+        <w:pStyle w:val="ListParagraph"/>
+        <w:numPr>
+          <w:ilvl w:val="0"/>
+          <w:numId w:val="6"/>
+        </w:numPr>
+      </w:pPr>
+      <w:r>
+        <w:t>protected</w:t>
+      </w:r>
+    </w:p>
+    <w:p>
+      <w:pPr>
+        <w:pStyle w:val="ListParagraph"/>
+        <w:numPr>
+          <w:ilvl w:val="0"/>
+          <w:numId w:val="6"/>
+        </w:numPr>
+      </w:pPr>
+      <w:r>
+        <w:t>default</w:t>
+      </w:r>
+    </w:p>
+    <w:p/>
+    <w:p>
+      <w:r>
+        <w:t xml:space="preserve">Class Employee {        </w:t>
+      </w:r>
+      <w:r>
+        <w:t xml:space="preserve">public </w:t>
+      </w:r>
+      <w:r>
+        <w:t>class Address {</w:t>
+      </w:r>
+    </w:p>
+    <w:p>
+      <w:r>
+        <w:t xml:space="preserve">                                         }</w:t>
+      </w:r>
+    </w:p>
+    <w:p>
+      <w:r>
+        <w:t>}</w:t>
+      </w:r>
+    </w:p>
+    <w:p>
+      <w:r>
+        <w:t>Method</w:t>
+      </w:r>
+      <w:r>
+        <w:t xml:space="preserve"> syntax</w:t>
+      </w:r>
+    </w:p>
+    <w:p>
+      <w:r>
+        <w:t xml:space="preserve">Access </w:t>
+      </w:r>
+      <w:proofErr w:type="gramStart"/>
+      <w:r>
+        <w:t xml:space="preserve">modifiers  </w:t>
+      </w:r>
+      <w:proofErr w:type="spellStart"/>
+      <w:r>
+        <w:t>returntype</w:t>
+      </w:r>
+      <w:proofErr w:type="spellEnd"/>
+      <w:proofErr w:type="gramEnd"/>
+      <w:r>
+        <w:t xml:space="preserve"> </w:t>
+      </w:r>
+      <w:proofErr w:type="spellStart"/>
+      <w:r>
+        <w:t>methodname</w:t>
+      </w:r>
+      <w:proofErr w:type="spellEnd"/>
+      <w:r>
+        <w:t xml:space="preserve">(input </w:t>
+      </w:r>
+      <w:proofErr w:type="spellStart"/>
+      <w:r>
+        <w:t>paramaeters</w:t>
+      </w:r>
+      <w:proofErr w:type="spellEnd"/>
+      <w:r>
+        <w:t>) {</w:t>
+      </w:r>
+    </w:p>
+    <w:p>
+      <w:r>
+        <w:t xml:space="preserve">} </w:t>
+      </w:r>
+    </w:p>
+    <w:p>
+      <w:r>
+        <w:t xml:space="preserve">Public long </w:t>
+      </w:r>
+      <w:proofErr w:type="spellStart"/>
+      <w:proofErr w:type="gramStart"/>
+      <w:r>
+        <w:t>findFactorial</w:t>
+      </w:r>
+      <w:proofErr w:type="spellEnd"/>
+      <w:r>
+        <w:t>(</w:t>
+      </w:r>
+      <w:proofErr w:type="gramEnd"/>
+      <w:r>
+        <w:t>long input) {</w:t>
+      </w:r>
+    </w:p>
+    <w:p>
+      <w:r>
+        <w:t>Return fact;</w:t>
+      </w:r>
+    </w:p>
+    <w:p>
+      <w:r>
+        <w:t xml:space="preserve">} </w:t>
+      </w:r>
+    </w:p>
+    <w:p>
+      <w:r>
+        <w:t xml:space="preserve">Public </w:t>
+      </w:r>
+      <w:proofErr w:type="gramStart"/>
+      <w:r>
+        <w:t xml:space="preserve">void </w:t>
+      </w:r>
+      <w:r>
+        <w:t xml:space="preserve"> </w:t>
+      </w:r>
+      <w:proofErr w:type="spellStart"/>
+      <w:r>
+        <w:t>findFactorial</w:t>
+      </w:r>
+      <w:r>
+        <w:t>AndPrint</w:t>
+      </w:r>
+      <w:proofErr w:type="spellEnd"/>
+      <w:proofErr w:type="gramEnd"/>
+      <w:r>
+        <w:t>(long input) {</w:t>
+      </w:r>
+    </w:p>
+    <w:p>
+      <w:proofErr w:type="spellStart"/>
+      <w:proofErr w:type="gramStart"/>
+      <w:r>
+        <w:t>System.out.println</w:t>
+      </w:r>
+      <w:proofErr w:type="spellEnd"/>
+      <w:r>
+        <w:t>(</w:t>
+      </w:r>
+      <w:proofErr w:type="gramEnd"/>
+      <w:r>
+        <w:t>fact);</w:t>
+      </w:r>
+    </w:p>
+    <w:p>
+      <w:r>
+        <w:t xml:space="preserve">} </w:t>
+      </w:r>
+    </w:p>
+    <w:p>
+      <w:r>
+        <w:t xml:space="preserve">Public Boolean </w:t>
+      </w:r>
+      <w:proofErr w:type="spellStart"/>
+      <w:proofErr w:type="gramStart"/>
+      <w:r>
+        <w:t>isPolindrom</w:t>
+      </w:r>
+      <w:proofErr w:type="spellEnd"/>
+      <w:r>
+        <w:t>(</w:t>
+      </w:r>
+      <w:proofErr w:type="gramEnd"/>
+      <w:r>
+        <w:t>long input) {</w:t>
+      </w:r>
+    </w:p>
+    <w:p>
+      <w:r>
+        <w:t>Return true/false;</w:t>
+      </w:r>
+    </w:p>
+    <w:p>
+      <w:r>
+        <w:t>}</w:t>
+      </w:r>
+    </w:p>
+    <w:p/>
+    <w:p>
+      <w:r>
+        <w:lastRenderedPageBreak/>
+        <w:t xml:space="preserve">Public </w:t>
+      </w:r>
+      <w:r>
+        <w:t>void</w:t>
+      </w:r>
+      <w:r>
+        <w:t xml:space="preserve"> </w:t>
+      </w:r>
+      <w:proofErr w:type="spellStart"/>
+      <w:proofErr w:type="gramStart"/>
+      <w:r>
+        <w:t>findAndPrintP</w:t>
+      </w:r>
+      <w:r>
+        <w:t>olindrom</w:t>
+      </w:r>
+      <w:proofErr w:type="spellEnd"/>
+      <w:r>
+        <w:t>(</w:t>
+      </w:r>
+      <w:proofErr w:type="gramEnd"/>
+      <w:r>
+        <w:t>long input) {</w:t>
+      </w:r>
+    </w:p>
+    <w:p>
+      <w:proofErr w:type="spellStart"/>
+      <w:proofErr w:type="gramStart"/>
+      <w:r>
+        <w:t>System.out.println</w:t>
+      </w:r>
+      <w:proofErr w:type="spellEnd"/>
+      <w:r>
+        <w:t>(</w:t>
+      </w:r>
+      <w:proofErr w:type="gramEnd"/>
+      <w:r>
+        <w:t>true);</w:t>
+      </w:r>
+    </w:p>
+    <w:p>
+      <w:r>
+        <w:t>}</w:t>
+      </w:r>
       <w:bookmarkStart w:id="0" w:name="_GoBack"/>
       <w:bookmarkEnd w:id="0"/>
     </w:p>
+    <w:p/>
+    <w:p/>
+    <w:p/>
     <w:p/>
     <w:p/>
     <w:sectPr>
@@ -4190,9 +4484,9 @@
     </w:lvl>
   </w:abstractNum>
   <w:abstractNum w:abstractNumId="1">
-    <w:nsid w:val="437B7660"/>
+    <w:nsid w:val="23DF6C38"/>
     <w:multiLevelType w:val="hybridMultilevel"/>
-    <w:tmpl w:val="AFAC0D08"/>
+    <w:tmpl w:val="6BDEC4EE"/>
     <w:lvl w:ilvl="0" w:tplc="0409000F">
       <w:start w:val="1"/>
       <w:numFmt w:val="decimal"/>
@@ -4279,9 +4573,9 @@
     </w:lvl>
   </w:abstractNum>
   <w:abstractNum w:abstractNumId="2">
-    <w:nsid w:val="6D180C09"/>
+    <w:nsid w:val="437B7660"/>
     <w:multiLevelType w:val="hybridMultilevel"/>
-    <w:tmpl w:val="186C64A6"/>
+    <w:tmpl w:val="AFAC0D08"/>
     <w:lvl w:ilvl="0" w:tplc="0409000F">
       <w:start w:val="1"/>
       <w:numFmt w:val="decimal"/>
@@ -4368,9 +4662,9 @@
     </w:lvl>
   </w:abstractNum>
   <w:abstractNum w:abstractNumId="3">
-    <w:nsid w:val="6E366C77"/>
+    <w:nsid w:val="6D180C09"/>
     <w:multiLevelType w:val="hybridMultilevel"/>
-    <w:tmpl w:val="DABCFB20"/>
+    <w:tmpl w:val="186C64A6"/>
     <w:lvl w:ilvl="0" w:tplc="0409000F">
       <w:start w:val="1"/>
       <w:numFmt w:val="decimal"/>
@@ -4457,9 +4751,9 @@
     </w:lvl>
   </w:abstractNum>
   <w:abstractNum w:abstractNumId="4">
-    <w:nsid w:val="71B03D8F"/>
+    <w:nsid w:val="6E366C77"/>
     <w:multiLevelType w:val="hybridMultilevel"/>
-    <w:tmpl w:val="5D145D2A"/>
+    <w:tmpl w:val="DABCFB20"/>
     <w:lvl w:ilvl="0" w:tplc="0409000F">
       <w:start w:val="1"/>
       <w:numFmt w:val="decimal"/>
@@ -4545,20 +4839,112 @@
       </w:pPr>
     </w:lvl>
   </w:abstractNum>
+  <w:abstractNum w:abstractNumId="5">
+    <w:nsid w:val="71B03D8F"/>
+    <w:multiLevelType w:val="hybridMultilevel"/>
+    <w:tmpl w:val="5D145D2A"/>
+    <w:lvl w:ilvl="0" w:tplc="0409000F">
+      <w:start w:val="1"/>
+      <w:numFmt w:val="decimal"/>
+      <w:lvlText w:val="%1."/>
+      <w:lvlJc w:val="left"/>
+      <w:pPr>
+        <w:ind w:left="720" w:hanging="360"/>
+      </w:pPr>
+      <w:rPr>
+        <w:rFonts w:hint="default"/>
+      </w:rPr>
+    </w:lvl>
+    <w:lvl w:ilvl="1" w:tplc="04090019" w:tentative="1">
+      <w:start w:val="1"/>
+      <w:numFmt w:val="lowerLetter"/>
+      <w:lvlText w:val="%2."/>
+      <w:lvlJc w:val="left"/>
+      <w:pPr>
+        <w:ind w:left="1440" w:hanging="360"/>
+      </w:pPr>
+    </w:lvl>
+    <w:lvl w:ilvl="2" w:tplc="0409001B" w:tentative="1">
+      <w:start w:val="1"/>
+      <w:numFmt w:val="lowerRoman"/>
+      <w:lvlText w:val="%3."/>
+      <w:lvlJc w:val="right"/>
+      <w:pPr>
+        <w:ind w:left="2160" w:hanging="180"/>
+      </w:pPr>
+    </w:lvl>
+    <w:lvl w:ilvl="3" w:tplc="0409000F" w:tentative="1">
+      <w:start w:val="1"/>
+      <w:numFmt w:val="decimal"/>
+      <w:lvlText w:val="%4."/>
+      <w:lvlJc w:val="left"/>
+      <w:pPr>
+        <w:ind w:left="2880" w:hanging="360"/>
+      </w:pPr>
+    </w:lvl>
+    <w:lvl w:ilvl="4" w:tplc="04090019" w:tentative="1">
+      <w:start w:val="1"/>
+      <w:numFmt w:val="lowerLetter"/>
+      <w:lvlText w:val="%5."/>
+      <w:lvlJc w:val="left"/>
+      <w:pPr>
+        <w:ind w:left="3600" w:hanging="360"/>
+      </w:pPr>
+    </w:lvl>
+    <w:lvl w:ilvl="5" w:tplc="0409001B" w:tentative="1">
+      <w:start w:val="1"/>
+      <w:numFmt w:val="lowerRoman"/>
+      <w:lvlText w:val="%6."/>
+      <w:lvlJc w:val="right"/>
+      <w:pPr>
+        <w:ind w:left="4320" w:hanging="180"/>
+      </w:pPr>
+    </w:lvl>
+    <w:lvl w:ilvl="6" w:tplc="0409000F" w:tentative="1">
+      <w:start w:val="1"/>
+      <w:numFmt w:val="decimal"/>
+      <w:lvlText w:val="%7."/>
+      <w:lvlJc w:val="left"/>
+      <w:pPr>
+        <w:ind w:left="5040" w:hanging="360"/>
+      </w:pPr>
+    </w:lvl>
+    <w:lvl w:ilvl="7" w:tplc="04090019" w:tentative="1">
+      <w:start w:val="1"/>
+      <w:numFmt w:val="lowerLetter"/>
+      <w:lvlText w:val="%8."/>
+      <w:lvlJc w:val="left"/>
+      <w:pPr>
+        <w:ind w:left="5760" w:hanging="360"/>
+      </w:pPr>
+    </w:lvl>
+    <w:lvl w:ilvl="8" w:tplc="0409001B" w:tentative="1">
+      <w:start w:val="1"/>
+      <w:numFmt w:val="lowerRoman"/>
+      <w:lvlText w:val="%9."/>
+      <w:lvlJc w:val="right"/>
+      <w:pPr>
+        <w:ind w:left="6480" w:hanging="180"/>
+      </w:pPr>
+    </w:lvl>
+  </w:abstractNum>
   <w:num w:numId="1">
-    <w:abstractNumId w:val="2"/>
+    <w:abstractNumId w:val="3"/>
   </w:num>
   <w:num w:numId="2">
-    <w:abstractNumId w:val="1"/>
+    <w:abstractNumId w:val="2"/>
   </w:num>
   <w:num w:numId="3">
     <w:abstractNumId w:val="0"/>
   </w:num>
   <w:num w:numId="4">
-    <w:abstractNumId w:val="3"/>
+    <w:abstractNumId w:val="4"/>
   </w:num>
   <w:num w:numId="5">
-    <w:abstractNumId w:val="4"/>
+    <w:abstractNumId w:val="5"/>
+  </w:num>
+  <w:num w:numId="6">
+    <w:abstractNumId w:val="1"/>
   </w:num>
 </w:numbering>
 </file>

</xml_diff>

<commit_message>
23-12-2021 redme doc update
</commit_message>
<xml_diff>
--- a/batch2_readme.docx
+++ b/batch2_readme.docx
@@ -4260,17 +4260,11 @@
       </w:r>
       <w:proofErr w:type="gramStart"/>
       <w:r>
-        <w:t xml:space="preserve">void </w:t>
-      </w:r>
-      <w:r>
-        <w:t xml:space="preserve"> </w:t>
-      </w:r>
-      <w:proofErr w:type="spellStart"/>
-      <w:r>
-        <w:t>findFactorial</w:t>
-      </w:r>
-      <w:r>
-        <w:t>AndPrint</w:t>
+        <w:t xml:space="preserve">void  </w:t>
+      </w:r>
+      <w:proofErr w:type="spellStart"/>
+      <w:r>
+        <w:t>findFactorialAndPrint</w:t>
       </w:r>
       <w:proofErr w:type="spellEnd"/>
       <w:proofErr w:type="gramEnd"/>
@@ -4330,21 +4324,12 @@
     <w:p>
       <w:r>
         <w:lastRenderedPageBreak/>
-        <w:t xml:space="preserve">Public </w:t>
-      </w:r>
-      <w:r>
-        <w:t>void</w:t>
-      </w:r>
-      <w:r>
-        <w:t xml:space="preserve"> </w:t>
-      </w:r>
-      <w:proofErr w:type="spellStart"/>
-      <w:proofErr w:type="gramStart"/>
-      <w:r>
-        <w:t>findAndPrintP</w:t>
-      </w:r>
-      <w:r>
-        <w:t>olindrom</w:t>
+        <w:t xml:space="preserve">Public void </w:t>
+      </w:r>
+      <w:proofErr w:type="spellStart"/>
+      <w:proofErr w:type="gramStart"/>
+      <w:r>
+        <w:t>findAndPrintPolindrom</w:t>
       </w:r>
       <w:proofErr w:type="spellEnd"/>
       <w:r>
@@ -4373,13 +4358,50 @@
     <w:p>
       <w:r>
         <w:t>}</w:t>
+      </w:r>
+    </w:p>
+    <w:p>
+      <w:pPr>
+        <w:pBdr>
+          <w:bottom w:val="double" w:sz="6" w:space="1" w:color="auto"/>
+        </w:pBdr>
+      </w:pPr>
+      <w:r>
+        <w:t>23-12-2021</w:t>
+      </w:r>
+    </w:p>
+    <w:p>
+      <w:r>
+        <w:t>Arithmetic Operations explained in class</w:t>
+      </w:r>
+    </w:p>
+    <w:p>
+      <w:r>
+        <w:t>WAP to find given number is Abundant or Deficient or Perfect Number.</w:t>
+      </w:r>
+    </w:p>
+    <w:p>
+      <w:r>
+        <w:t>6 -&gt; 1+2+3 = 6 Perfect</w:t>
+      </w:r>
+    </w:p>
+    <w:p>
+      <w:r>
+        <w:t xml:space="preserve">12 -&gt; 1+2+3+4+6 = 16 </w:t>
+      </w:r>
+      <w:proofErr w:type="spellStart"/>
+      <w:r>
+        <w:t>Abudant</w:t>
+      </w:r>
+      <w:proofErr w:type="spellEnd"/>
+    </w:p>
+    <w:p>
+      <w:r>
+        <w:t>14 -&gt; 1+2+7 = 9 deficient</w:t>
       </w:r>
       <w:bookmarkStart w:id="0" w:name="_GoBack"/>
       <w:bookmarkEnd w:id="0"/>
     </w:p>
-    <w:p/>
-    <w:p/>
-    <w:p/>
     <w:p/>
     <w:p/>
     <w:sectPr>

</xml_diff>

<commit_message>
24-12-2021 readme doc update
</commit_message>
<xml_diff>
--- a/batch2_readme.docx
+++ b/batch2_readme.docx
@@ -4399,9 +4399,85 @@
       <w:r>
         <w:t>14 -&gt; 1+2+7 = 9 deficient</w:t>
       </w:r>
+    </w:p>
+    <w:p/>
+    <w:p>
+      <w:pPr>
+        <w:pBdr>
+          <w:bottom w:val="double" w:sz="6" w:space="1" w:color="auto"/>
+        </w:pBdr>
+      </w:pPr>
+      <w:r>
+        <w:t>24-12-2021</w:t>
+      </w:r>
+    </w:p>
+    <w:p>
+      <w:r>
+        <w:t xml:space="preserve">Task </w:t>
+      </w:r>
+      <w:proofErr w:type="gramStart"/>
+      <w:r>
+        <w:t>For</w:t>
+      </w:r>
+      <w:proofErr w:type="gramEnd"/>
+      <w:r>
+        <w:t xml:space="preserve"> Today</w:t>
+      </w:r>
+    </w:p>
+    <w:p>
+      <w:r>
+        <w:t>{1</w:t>
+      </w:r>
+      <w:proofErr w:type="gramStart"/>
+      <w:r>
+        <w:t>,5,6,8,9,10</w:t>
+      </w:r>
+      <w:proofErr w:type="gramEnd"/>
+      <w:r>
+        <w:t>} -&gt; 9 -&gt; 0,3</w:t>
+      </w:r>
+    </w:p>
+    <w:p>
+      <w:r>
+        <w:t>{8</w:t>
+      </w:r>
+      <w:proofErr w:type="gramStart"/>
+      <w:r>
+        <w:t>,9,10,25</w:t>
+      </w:r>
+      <w:proofErr w:type="gramEnd"/>
+      <w:r>
+        <w:t>,,30,35} -&gt; 40 -&gt; 2, 4</w:t>
+      </w:r>
+    </w:p>
+    <w:p>
+      <w:r>
+        <w:t xml:space="preserve">Static vs not static </w:t>
+      </w:r>
+    </w:p>
+    <w:p>
+      <w:r>
+        <w:t>Static variable</w:t>
+      </w:r>
+    </w:p>
+    <w:p>
+      <w:r>
+        <w:t>Static method</w:t>
+      </w:r>
+    </w:p>
+    <w:p>
+      <w:r>
+        <w:t>Static block</w:t>
+      </w:r>
       <w:bookmarkStart w:id="0" w:name="_GoBack"/>
       <w:bookmarkEnd w:id="0"/>
     </w:p>
+    <w:p>
+      <w:r>
+        <w:t>Static class</w:t>
+      </w:r>
+    </w:p>
+    <w:p/>
     <w:p/>
     <w:p/>
     <w:sectPr>

</xml_diff>

<commit_message>
25-12-2021 readme doc update
</commit_message>
<xml_diff>
--- a/batch2_readme.docx
+++ b/batch2_readme.docx
@@ -4469,14 +4469,290 @@
       <w:r>
         <w:t>Static block</w:t>
       </w:r>
+    </w:p>
+    <w:p>
+      <w:r>
+        <w:t>Static class</w:t>
+      </w:r>
+    </w:p>
+    <w:p>
+      <w:pPr>
+        <w:pBdr>
+          <w:bottom w:val="double" w:sz="6" w:space="1" w:color="auto"/>
+        </w:pBdr>
+      </w:pPr>
+      <w:r>
+        <w:t>25-12-2021</w:t>
+      </w:r>
+    </w:p>
+    <w:p>
+      <w:proofErr w:type="gramStart"/>
+      <w:r>
+        <w:t>class</w:t>
+      </w:r>
+      <w:proofErr w:type="gramEnd"/>
+      <w:r>
+        <w:t xml:space="preserve"> </w:t>
+      </w:r>
+      <w:proofErr w:type="spellStart"/>
+      <w:r>
+        <w:t>StaticExample</w:t>
+      </w:r>
+      <w:proofErr w:type="spellEnd"/>
+      <w:r>
+        <w:t xml:space="preserve"> </w:t>
+      </w:r>
+    </w:p>
+    <w:p>
+      <w:r>
+        <w:t>{</w:t>
+      </w:r>
+    </w:p>
+    <w:p>
+      <w:r>
+        <w:t xml:space="preserve">    </w:t>
+      </w:r>
+      <w:proofErr w:type="gramStart"/>
+      <w:r>
+        <w:t>static</w:t>
+      </w:r>
+      <w:proofErr w:type="gramEnd"/>
+      <w:r>
+        <w:t xml:space="preserve"> </w:t>
+      </w:r>
+      <w:proofErr w:type="spellStart"/>
+      <w:r>
+        <w:t>int</w:t>
+      </w:r>
+      <w:proofErr w:type="spellEnd"/>
+      <w:r>
+        <w:t xml:space="preserve"> </w:t>
+      </w:r>
+      <w:proofErr w:type="spellStart"/>
+      <w:r>
+        <w:t>num</w:t>
+      </w:r>
+      <w:proofErr w:type="spellEnd"/>
+      <w:r>
+        <w:t xml:space="preserve"> = 10;</w:t>
+      </w:r>
+    </w:p>
+    <w:p>
+      <w:r>
+        <w:t xml:space="preserve">    </w:t>
+      </w:r>
+    </w:p>
+    <w:p>
+      <w:r>
+        <w:tab/>
+      </w:r>
+      <w:proofErr w:type="gramStart"/>
+      <w:r>
+        <w:t>static</w:t>
+      </w:r>
+      <w:proofErr w:type="gramEnd"/>
+      <w:r>
+        <w:t xml:space="preserve"> {</w:t>
+      </w:r>
+    </w:p>
+    <w:p>
+      <w:r>
+        <w:lastRenderedPageBreak/>
+        <w:tab/>
+      </w:r>
+      <w:proofErr w:type="spellStart"/>
+      <w:proofErr w:type="gramStart"/>
+      <w:r>
+        <w:t>System.out.println</w:t>
+      </w:r>
+      <w:proofErr w:type="spellEnd"/>
+      <w:r>
+        <w:t>(</w:t>
+      </w:r>
+      <w:proofErr w:type="spellStart"/>
+      <w:proofErr w:type="gramEnd"/>
+      <w:r>
+        <w:t>num</w:t>
+      </w:r>
+      <w:proofErr w:type="spellEnd"/>
+      <w:r>
+        <w:t>);</w:t>
+      </w:r>
+    </w:p>
+    <w:p>
+      <w:r>
+        <w:tab/>
+      </w:r>
+      <w:proofErr w:type="spellStart"/>
+      <w:proofErr w:type="gramStart"/>
+      <w:r>
+        <w:t>num</w:t>
+      </w:r>
+      <w:proofErr w:type="spellEnd"/>
+      <w:proofErr w:type="gramEnd"/>
+      <w:r>
+        <w:t xml:space="preserve"> = 20;</w:t>
+      </w:r>
+    </w:p>
+    <w:p>
+      <w:r>
+        <w:tab/>
+        <w:t>}</w:t>
+      </w:r>
+    </w:p>
+    <w:p/>
+    <w:p>
+      <w:r>
+        <w:tab/>
+      </w:r>
+      <w:proofErr w:type="gramStart"/>
+      <w:r>
+        <w:t>static</w:t>
+      </w:r>
+      <w:proofErr w:type="gramEnd"/>
+      <w:r>
+        <w:t xml:space="preserve"> {</w:t>
+      </w:r>
+    </w:p>
+    <w:p>
+      <w:r>
+        <w:tab/>
+      </w:r>
+      <w:proofErr w:type="spellStart"/>
+      <w:proofErr w:type="gramStart"/>
+      <w:r>
+        <w:t>System.out.println</w:t>
+      </w:r>
+      <w:proofErr w:type="spellEnd"/>
+      <w:r>
+        <w:t>(</w:t>
+      </w:r>
+      <w:proofErr w:type="spellStart"/>
+      <w:proofErr w:type="gramEnd"/>
+      <w:r>
+        <w:t>num</w:t>
+      </w:r>
+      <w:proofErr w:type="spellEnd"/>
+      <w:r>
+        <w:t>);</w:t>
+      </w:r>
+    </w:p>
+    <w:p>
+      <w:r>
+        <w:tab/>
+      </w:r>
+      <w:proofErr w:type="spellStart"/>
+      <w:proofErr w:type="gramStart"/>
+      <w:r>
+        <w:t>num</w:t>
+      </w:r>
+      <w:proofErr w:type="spellEnd"/>
+      <w:proofErr w:type="gramEnd"/>
+      <w:r>
+        <w:t xml:space="preserve"> = 30;</w:t>
+      </w:r>
+    </w:p>
+    <w:p>
+      <w:r>
+        <w:tab/>
+        <w:t>}</w:t>
+      </w:r>
+    </w:p>
+    <w:p/>
+    <w:p>
+      <w:r>
+        <w:tab/>
+      </w:r>
+      <w:proofErr w:type="gramStart"/>
+      <w:r>
+        <w:t>public</w:t>
+      </w:r>
+      <w:proofErr w:type="gramEnd"/>
+      <w:r>
+        <w:t xml:space="preserve"> static void main(String[] </w:t>
+      </w:r>
+      <w:proofErr w:type="spellStart"/>
+      <w:r>
+        <w:t>args</w:t>
+      </w:r>
+      <w:proofErr w:type="spellEnd"/>
+      <w:r>
+        <w:t xml:space="preserve">) </w:t>
+      </w:r>
+    </w:p>
+    <w:p>
+      <w:r>
+        <w:tab/>
+        <w:t>{</w:t>
+      </w:r>
+    </w:p>
+    <w:p>
+      <w:r>
+        <w:tab/>
+      </w:r>
+      <w:r>
+        <w:tab/>
+      </w:r>
+      <w:proofErr w:type="spellStart"/>
+      <w:proofErr w:type="gramStart"/>
+      <w:r>
+        <w:t>System.out.println</w:t>
+      </w:r>
+      <w:proofErr w:type="spellEnd"/>
+      <w:r>
+        <w:t>(</w:t>
+      </w:r>
+      <w:proofErr w:type="spellStart"/>
+      <w:proofErr w:type="gramEnd"/>
+      <w:r>
+        <w:t>num</w:t>
+      </w:r>
+      <w:proofErr w:type="spellEnd"/>
+      <w:r>
+        <w:t>);</w:t>
+      </w:r>
+    </w:p>
+    <w:p>
+      <w:r>
+        <w:tab/>
+        <w:t>}</w:t>
+      </w:r>
+    </w:p>
+    <w:p>
+      <w:r>
+        <w:t>}</w:t>
+      </w:r>
+    </w:p>
+    <w:p/>
+    <w:p>
+      <w:r>
+        <w:t>Static method vs not static methods</w:t>
+      </w:r>
+    </w:p>
+    <w:p>
+      <w:r>
+        <w:t>Static method -&gt; static me</w:t>
+      </w:r>
       <w:bookmarkStart w:id="0" w:name="_GoBack"/>
       <w:bookmarkEnd w:id="0"/>
-    </w:p>
-    <w:p>
-      <w:r>
-        <w:t>Static class</w:t>
-      </w:r>
-    </w:p>
+      <w:r>
+        <w:t xml:space="preserve">thods will load at the time of class loading time, so </w:t>
+      </w:r>
+      <w:proofErr w:type="gramStart"/>
+      <w:r>
+        <w:t>If</w:t>
+      </w:r>
+      <w:proofErr w:type="gramEnd"/>
+      <w:r>
+        <w:t xml:space="preserve"> we want call the static methods we can call by using class name.</w:t>
+      </w:r>
+    </w:p>
+    <w:p>
+      <w:r>
+        <w:t xml:space="preserve">Non-static method -&gt; non static methods will load at the time of object creation time, so if we want call the non-static methods we can by using object reference. </w:t>
+      </w:r>
+    </w:p>
+    <w:p/>
     <w:p/>
     <w:p/>
     <w:p/>

</xml_diff>

<commit_message>
27-12-2021 read me doc update
</commit_message>
<xml_diff>
--- a/batch2_readme.docx
+++ b/batch2_readme.docx
@@ -1,6 +1,6 @@
 
 <file path=word/document.xml><?xml version="1.0" encoding="utf-8"?>
-<w:document xmlns:ve="http://schemas.openxmlformats.org/markup-compatibility/2006" xmlns:o="urn:schemas-microsoft-com:office:office" xmlns:r="http://schemas.openxmlformats.org/officeDocument/2006/relationships" xmlns:m="http://schemas.openxmlformats.org/officeDocument/2006/math" xmlns:v="urn:schemas-microsoft-com:vml" xmlns:wp="http://schemas.openxmlformats.org/drawingml/2006/wordprocessingDrawing" xmlns:w10="urn:schemas-microsoft-com:office:word" xmlns:w="http://schemas.openxmlformats.org/wordprocessingml/2006/main" xmlns:wne="http://schemas.microsoft.com/office/word/2006/wordml">
+<w:document xmlns:wpc="http://schemas.microsoft.com/office/word/2010/wordprocessingCanvas" xmlns:mc="http://schemas.openxmlformats.org/markup-compatibility/2006" xmlns:o="urn:schemas-microsoft-com:office:office" xmlns:r="http://schemas.openxmlformats.org/officeDocument/2006/relationships" xmlns:m="http://schemas.openxmlformats.org/officeDocument/2006/math" xmlns:v="urn:schemas-microsoft-com:vml" xmlns:wp14="http://schemas.microsoft.com/office/word/2010/wordprocessingDrawing" xmlns:wp="http://schemas.openxmlformats.org/drawingml/2006/wordprocessingDrawing" xmlns:w10="urn:schemas-microsoft-com:office:word" xmlns:w="http://schemas.openxmlformats.org/wordprocessingml/2006/main" xmlns:w14="http://schemas.microsoft.com/office/word/2010/wordml" xmlns:wpg="http://schemas.microsoft.com/office/word/2010/wordprocessingGroup" xmlns:wpi="http://schemas.microsoft.com/office/word/2010/wordprocessingInk" xmlns:wne="http://schemas.microsoft.com/office/word/2006/wordml" xmlns:wps="http://schemas.microsoft.com/office/word/2010/wordprocessingShape" mc:Ignorable="w14 wp14">
   <w:body>
     <w:p>
       <w:proofErr w:type="spellStart"/>
@@ -1539,15 +1539,7 @@
       </w:r>
       <w:proofErr w:type="gramEnd"/>
       <w:r>
-        <w:t>“</w:t>
-      </w:r>
-      <w:proofErr w:type="spellStart"/>
-      <w:r>
-        <w:t>Naresh</w:t>
-      </w:r>
-      <w:proofErr w:type="spellEnd"/>
-      <w:r>
-        <w:t xml:space="preserve">”); </w:t>
+        <w:t xml:space="preserve">“Naresh”); </w:t>
       </w:r>
     </w:p>
     <w:p>
@@ -1572,15 +1564,7 @@
       </w:r>
       <w:proofErr w:type="gramEnd"/>
       <w:r>
-        <w:t>“</w:t>
-      </w:r>
-      <w:proofErr w:type="spellStart"/>
-      <w:r>
-        <w:t>Naresh</w:t>
-      </w:r>
-      <w:proofErr w:type="spellEnd"/>
-      <w:r>
-        <w:t>”);</w:t>
+        <w:t>“Naresh”);</w:t>
       </w:r>
     </w:p>
     <w:p>
@@ -1608,15 +1592,7 @@
       </w:r>
       <w:proofErr w:type="gramEnd"/>
       <w:r>
-        <w:t>“</w:t>
-      </w:r>
-      <w:proofErr w:type="spellStart"/>
-      <w:r>
-        <w:t>Naresh</w:t>
-      </w:r>
-      <w:proofErr w:type="spellEnd"/>
-      <w:r>
-        <w:t>”);</w:t>
+        <w:t>“Naresh”);</w:t>
       </w:r>
     </w:p>
     <w:p>
@@ -1847,9 +1823,14 @@
       <w:r>
         <w:t>(</w:t>
       </w:r>
-      <w:proofErr w:type="gramEnd"/>
-      <w:r>
-        <w:t>num++); //10</w:t>
+      <w:proofErr w:type="spellStart"/>
+      <w:proofErr w:type="gramEnd"/>
+      <w:r>
+        <w:t>num</w:t>
+      </w:r>
+      <w:proofErr w:type="spellEnd"/>
+      <w:r>
+        <w:t>++); //10</w:t>
       </w:r>
     </w:p>
     <w:p>
@@ -2009,14 +1990,9 @@
       <w:r>
         <w:t>for(</w:t>
       </w:r>
-      <w:proofErr w:type="spellStart"/>
-      <w:proofErr w:type="gramEnd"/>
-      <w:r>
-        <w:t>inti</w:t>
-      </w:r>
-      <w:proofErr w:type="spellEnd"/>
-      <w:r>
-        <w:t>=1</w:t>
+      <w:proofErr w:type="gramEnd"/>
+      <w:r>
+        <w:t>inti=1</w:t>
       </w:r>
       <w:r>
         <w:t>;</w:t>
@@ -2196,15 +2172,7 @@
       </w:r>
       <w:proofErr w:type="gramEnd"/>
       <w:r>
-        <w:t>“</w:t>
-      </w:r>
-      <w:proofErr w:type="spellStart"/>
-      <w:r>
-        <w:t>Naresh</w:t>
-      </w:r>
-      <w:proofErr w:type="spellEnd"/>
-      <w:r>
-        <w:t xml:space="preserve">”);  // 10,10,25 </w:t>
+        <w:t xml:space="preserve">“Naresh”);  // 10,10,25 </w:t>
       </w:r>
     </w:p>
     <w:p>
@@ -2445,9 +2413,14 @@
       <w:r>
         <w:t>If(</w:t>
       </w:r>
-      <w:proofErr w:type="gramEnd"/>
-      <w:r>
-        <w:t xml:space="preserve">num== 10) </w:t>
+      <w:proofErr w:type="spellStart"/>
+      <w:proofErr w:type="gramEnd"/>
+      <w:r>
+        <w:t>num</w:t>
+      </w:r>
+      <w:proofErr w:type="spellEnd"/>
+      <w:r>
+        <w:t xml:space="preserve">== 10) </w:t>
       </w:r>
       <w:proofErr w:type="spellStart"/>
       <w:r>
@@ -3860,7 +3833,6 @@
       <w:r>
         <w:rPr>
           <w:noProof/>
-          <w:lang w:val="en-IN" w:eastAsia="en-IN"/>
         </w:rPr>
         <w:drawing>
           <wp:inline distT="0" distB="0" distL="0" distR="0">
@@ -3880,10 +3852,10 @@
                     </pic:cNvPicPr>
                   </pic:nvPicPr>
                   <pic:blipFill>
-                    <a:blip r:embed="rId5">
+                    <a:blip r:embed="rId6">
                       <a:extLst>
                         <a:ext uri="{28A0092B-C50C-407E-A947-70E740481C1C}">
-                          <a14:useLocalDpi xmlns:a14="http://schemas.microsoft.com/office/drawing/2010/main" xmlns:wps="http://schemas.microsoft.com/office/word/2010/wordprocessingShape" xmlns:wpi="http://schemas.microsoft.com/office/word/2010/wordprocessingInk" xmlns:wpg="http://schemas.microsoft.com/office/word/2010/wordprocessingGroup" xmlns:w14="http://schemas.microsoft.com/office/word/2010/wordml" xmlns:w="http://schemas.openxmlformats.org/wordprocessingml/2006/main" xmlns:w10="urn:schemas-microsoft-com:office:word" xmlns:wp14="http://schemas.microsoft.com/office/word/2010/wordprocessingDrawing" xmlns:v="urn:schemas-microsoft-com:vml" xmlns:o="urn:schemas-microsoft-com:office:office" xmlns:mc="http://schemas.openxmlformats.org/markup-compatibility/2006" xmlns:wpc="http://schemas.microsoft.com/office/word/2010/wordprocessingCanvas" xmlns="" val="0"/>
+                          <a14:useLocalDpi xmlns:a14="http://schemas.microsoft.com/office/drawing/2010/main" val="0"/>
                         </a:ext>
                       </a:extLst>
                     </a:blip>
@@ -4383,9 +4355,14 @@
       <w:r>
         <w:t>(</w:t>
       </w:r>
-      <w:proofErr w:type="gramEnd"/>
-      <w:r>
-        <w:t>num);</w:t>
+      <w:proofErr w:type="spellStart"/>
+      <w:proofErr w:type="gramEnd"/>
+      <w:r>
+        <w:t>num</w:t>
+      </w:r>
+      <w:proofErr w:type="spellEnd"/>
+      <w:r>
+        <w:t>);</w:t>
       </w:r>
     </w:p>
     <w:p>
@@ -4434,9 +4411,14 @@
       <w:r>
         <w:t>(</w:t>
       </w:r>
-      <w:proofErr w:type="gramEnd"/>
-      <w:r>
-        <w:t>num);</w:t>
+      <w:proofErr w:type="spellStart"/>
+      <w:proofErr w:type="gramEnd"/>
+      <w:r>
+        <w:t>num</w:t>
+      </w:r>
+      <w:proofErr w:type="spellEnd"/>
+      <w:r>
+        <w:t>);</w:t>
       </w:r>
     </w:p>
     <w:p>
@@ -4502,9 +4484,14 @@
       <w:r>
         <w:t>(</w:t>
       </w:r>
-      <w:proofErr w:type="gramEnd"/>
-      <w:r>
-        <w:t>num);</w:t>
+      <w:proofErr w:type="spellStart"/>
+      <w:proofErr w:type="gramEnd"/>
+      <w:r>
+        <w:t>num</w:t>
+      </w:r>
+      <w:proofErr w:type="spellEnd"/>
+      <w:r>
+        <w:t>);</w:t>
       </w:r>
     </w:p>
     <w:p>
@@ -4526,27 +4513,105 @@
     </w:p>
     <w:p>
       <w:r>
-        <w:t>Static method -&gt; static me</w:t>
+        <w:t xml:space="preserve">Static method -&gt; static methods will load at the time of class loading time, so </w:t>
+      </w:r>
+      <w:proofErr w:type="gramStart"/>
+      <w:r>
+        <w:t>If</w:t>
+      </w:r>
+      <w:proofErr w:type="gramEnd"/>
+      <w:r>
+        <w:t xml:space="preserve"> we want call the static methods we can call by using class name.</w:t>
+      </w:r>
+    </w:p>
+    <w:p>
+      <w:r>
+        <w:t>Non-static method -&gt; non static methods will load at the time of object creation time, so if we want call the non-static methods we can</w:t>
+      </w:r>
+      <w:r>
+        <w:t xml:space="preserve"> call</w:t>
+      </w:r>
+      <w:r>
+        <w:t xml:space="preserve"> by using object reference. </w:t>
+      </w:r>
+    </w:p>
+    <w:p>
+      <w:pPr>
+        <w:pBdr>
+          <w:bottom w:val="double" w:sz="6" w:space="1" w:color="auto"/>
+        </w:pBdr>
+      </w:pPr>
+      <w:r>
+        <w:t>27-12-2021</w:t>
+      </w:r>
+    </w:p>
+    <w:p>
+      <w:r>
+        <w:t>When we will declare method as static?</w:t>
+      </w:r>
+    </w:p>
+    <w:p>
+      <w:r>
+        <w:t>Whenever our method is not using any object level members at that time we can declare method as static.</w:t>
+      </w:r>
+    </w:p>
+    <w:p/>
+    <w:p/>
+    <w:p>
+      <w:r>
+        <w:lastRenderedPageBreak/>
+        <w:t>Constructor -&gt;</w:t>
       </w:r>
       <w:bookmarkStart w:id="0" w:name="_GoBack"/>
       <w:bookmarkEnd w:id="0"/>
-      <w:r>
-        <w:t xml:space="preserve">thods will load at the time of class loading time, so </w:t>
-      </w:r>
-      <w:proofErr w:type="gramStart"/>
-      <w:r>
-        <w:t>If</w:t>
-      </w:r>
-      <w:proofErr w:type="gramEnd"/>
-      <w:r>
-        <w:t xml:space="preserve"> we want call the static methods we can call by using class name.</w:t>
-      </w:r>
-    </w:p>
-    <w:p>
-      <w:r>
-        <w:t xml:space="preserve">Non-static method -&gt; non static methods will load at the time of object creation time, so if we want call the non-static methods we can by using object reference. </w:t>
-      </w:r>
-    </w:p>
+    </w:p>
+    <w:p>
+      <w:r>
+        <w:t xml:space="preserve">If you want create an object </w:t>
+      </w:r>
+      <w:r>
+        <w:t xml:space="preserve">and initialize the values into object </w:t>
+      </w:r>
+      <w:r>
+        <w:t>constructor is mandatory in our class.</w:t>
+      </w:r>
+    </w:p>
+    <w:p>
+      <w:r>
+        <w:t>If we didn’t add the constructor in class compiler will add the constructor into class while compilation time.</w:t>
+      </w:r>
+    </w:p>
+    <w:p>
+      <w:r>
+        <w:t>Syntax of constructor:</w:t>
+      </w:r>
+    </w:p>
+    <w:p>
+      <w:proofErr w:type="spellStart"/>
+      <w:proofErr w:type="gramStart"/>
+      <w:r>
+        <w:t>accessmodifier</w:t>
+      </w:r>
+      <w:proofErr w:type="spellEnd"/>
+      <w:proofErr w:type="gramEnd"/>
+      <w:r>
+        <w:t xml:space="preserve"> </w:t>
+      </w:r>
+      <w:proofErr w:type="spellStart"/>
+      <w:r>
+        <w:t>classname</w:t>
+      </w:r>
+      <w:proofErr w:type="spellEnd"/>
+      <w:r>
+        <w:t>() {</w:t>
+      </w:r>
+    </w:p>
+    <w:p>
+      <w:r>
+        <w:t>}</w:t>
+      </w:r>
+    </w:p>
+    <w:p/>
     <w:p/>
     <w:p/>
     <w:p/>
@@ -4562,7 +4627,7 @@
 </file>
 
 <file path=word/numbering.xml><?xml version="1.0" encoding="utf-8"?>
-<w:numbering xmlns:ve="http://schemas.openxmlformats.org/markup-compatibility/2006" xmlns:o="urn:schemas-microsoft-com:office:office" xmlns:r="http://schemas.openxmlformats.org/officeDocument/2006/relationships" xmlns:m="http://schemas.openxmlformats.org/officeDocument/2006/math" xmlns:v="urn:schemas-microsoft-com:vml" xmlns:wp="http://schemas.openxmlformats.org/drawingml/2006/wordprocessingDrawing" xmlns:w10="urn:schemas-microsoft-com:office:word" xmlns:w="http://schemas.openxmlformats.org/wordprocessingml/2006/main" xmlns:wne="http://schemas.microsoft.com/office/word/2006/wordml">
+<w:numbering xmlns:wpc="http://schemas.microsoft.com/office/word/2010/wordprocessingCanvas" xmlns:mc="http://schemas.openxmlformats.org/markup-compatibility/2006" xmlns:o="urn:schemas-microsoft-com:office:office" xmlns:r="http://schemas.openxmlformats.org/officeDocument/2006/relationships" xmlns:m="http://schemas.openxmlformats.org/officeDocument/2006/math" xmlns:v="urn:schemas-microsoft-com:vml" xmlns:wp14="http://schemas.microsoft.com/office/word/2010/wordprocessingDrawing" xmlns:wp="http://schemas.openxmlformats.org/drawingml/2006/wordprocessingDrawing" xmlns:w10="urn:schemas-microsoft-com:office:word" xmlns:w="http://schemas.openxmlformats.org/wordprocessingml/2006/main" xmlns:w14="http://schemas.microsoft.com/office/word/2010/wordml" xmlns:wpg="http://schemas.microsoft.com/office/word/2010/wordprocessingGroup" xmlns:wpi="http://schemas.microsoft.com/office/word/2010/wordprocessingInk" xmlns:wne="http://schemas.microsoft.com/office/word/2006/wordml" xmlns:wps="http://schemas.microsoft.com/office/word/2010/wordprocessingShape" mc:Ignorable="w14 wp14">
   <w:abstractNum w:abstractNumId="0">
     <w:nsid w:val="0E6C6E30"/>
     <w:multiLevelType w:val="hybridMultilevel"/>
@@ -5119,7 +5184,7 @@
 </file>
 
 <file path=word/styles.xml><?xml version="1.0" encoding="utf-8"?>
-<w:styles xmlns:r="http://schemas.openxmlformats.org/officeDocument/2006/relationships" xmlns:w="http://schemas.openxmlformats.org/wordprocessingml/2006/main">
+<w:styles xmlns:mc="http://schemas.openxmlformats.org/markup-compatibility/2006" xmlns:r="http://schemas.openxmlformats.org/officeDocument/2006/relationships" xmlns:w="http://schemas.openxmlformats.org/wordprocessingml/2006/main" xmlns:w14="http://schemas.microsoft.com/office/word/2010/wordml" mc:Ignorable="w14">
   <w:docDefaults>
     <w:rPrDefault>
       <w:rPr>
@@ -5290,7 +5355,6 @@
     <w:uiPriority w:val="99"/>
     <w:semiHidden/>
     <w:unhideWhenUsed/>
-    <w:qFormat/>
     <w:tblPr>
       <w:tblInd w:w="0" w:type="dxa"/>
       <w:tblCellMar>

</xml_diff>

<commit_message>
28-12-2021 readme doc update
</commit_message>
<xml_diff>
--- a/batch2_readme.docx
+++ b/batch2_readme.docx
@@ -4562,53 +4562,82 @@
         <w:lastRenderedPageBreak/>
         <w:t>Constructor -&gt;</w:t>
       </w:r>
+    </w:p>
+    <w:p>
+      <w:r>
+        <w:t xml:space="preserve">If you want create an object </w:t>
+      </w:r>
+      <w:r>
+        <w:t>and initialize the values into object</w:t>
+      </w:r>
+      <w:r>
+        <w:t>,</w:t>
+      </w:r>
+      <w:r>
+        <w:t xml:space="preserve"> </w:t>
+      </w:r>
+      <w:r>
+        <w:t>constructor is mandatory in our class.</w:t>
+      </w:r>
+    </w:p>
+    <w:p>
+      <w:r>
+        <w:t>If we didn’t add the constructor in class compiler will add the constructor into class while compilation time.</w:t>
+      </w:r>
+    </w:p>
+    <w:p>
+      <w:r>
+        <w:t>Syntax of constructor:</w:t>
+      </w:r>
+    </w:p>
+    <w:p>
+      <w:proofErr w:type="spellStart"/>
+      <w:proofErr w:type="gramStart"/>
+      <w:r>
+        <w:t>accessmodifier</w:t>
+      </w:r>
+      <w:proofErr w:type="spellEnd"/>
+      <w:proofErr w:type="gramEnd"/>
+      <w:r>
+        <w:t xml:space="preserve"> </w:t>
+      </w:r>
+      <w:proofErr w:type="spellStart"/>
+      <w:r>
+        <w:t>classname</w:t>
+      </w:r>
+      <w:proofErr w:type="spellEnd"/>
+      <w:r>
+        <w:t>() {</w:t>
+      </w:r>
+    </w:p>
+    <w:p>
+      <w:r>
+        <w:t>}</w:t>
+      </w:r>
+    </w:p>
+    <w:p>
+      <w:pPr>
+        <w:pBdr>
+          <w:bottom w:val="double" w:sz="6" w:space="1" w:color="auto"/>
+        </w:pBdr>
+      </w:pPr>
+      <w:r>
+        <w:t>28-12-2021</w:t>
+      </w:r>
+    </w:p>
+    <w:p>
+      <w:r>
+        <w:t>Reference variable -&gt;</w:t>
+      </w:r>
+    </w:p>
+    <w:p>
+      <w:r>
+        <w:t>Reference variable is no</w:t>
+      </w:r>
       <w:bookmarkStart w:id="0" w:name="_GoBack"/>
       <w:bookmarkEnd w:id="0"/>
-    </w:p>
-    <w:p>
-      <w:r>
-        <w:t xml:space="preserve">If you want create an object </w:t>
-      </w:r>
-      <w:r>
-        <w:t xml:space="preserve">and initialize the values into object </w:t>
-      </w:r>
-      <w:r>
-        <w:t>constructor is mandatory in our class.</w:t>
-      </w:r>
-    </w:p>
-    <w:p>
-      <w:r>
-        <w:t>If we didn’t add the constructor in class compiler will add the constructor into class while compilation time.</w:t>
-      </w:r>
-    </w:p>
-    <w:p>
-      <w:r>
-        <w:t>Syntax of constructor:</w:t>
-      </w:r>
-    </w:p>
-    <w:p>
-      <w:proofErr w:type="spellStart"/>
-      <w:proofErr w:type="gramStart"/>
-      <w:r>
-        <w:t>accessmodifier</w:t>
-      </w:r>
-      <w:proofErr w:type="spellEnd"/>
-      <w:proofErr w:type="gramEnd"/>
-      <w:r>
-        <w:t xml:space="preserve"> </w:t>
-      </w:r>
-      <w:proofErr w:type="spellStart"/>
-      <w:r>
-        <w:t>classname</w:t>
-      </w:r>
-      <w:proofErr w:type="spellEnd"/>
-      <w:r>
-        <w:t>() {</w:t>
-      </w:r>
-    </w:p>
-    <w:p>
-      <w:r>
-        <w:t>}</w:t>
+      <w:r>
+        <w:t>thing but a it holds the object.</w:t>
       </w:r>
     </w:p>
     <w:p/>

</xml_diff>

<commit_message>
29-12-2021 readme doc update
</commit_message>
<xml_diff>
--- a/batch2_readme.docx
+++ b/batch2_readme.docx
@@ -4632,13 +4632,39 @@
     </w:p>
     <w:p>
       <w:r>
-        <w:t>Reference variable is no</w:t>
+        <w:t xml:space="preserve">Reference variable is nothing but </w:t>
+      </w:r>
+      <w:proofErr w:type="gramStart"/>
+      <w:r>
+        <w:t>a</w:t>
+      </w:r>
+      <w:proofErr w:type="gramEnd"/>
+      <w:r>
+        <w:t xml:space="preserve"> it holds the object.</w:t>
+      </w:r>
+    </w:p>
+    <w:p/>
+    <w:p>
+      <w:pPr>
+        <w:pBdr>
+          <w:bottom w:val="double" w:sz="6" w:space="1" w:color="auto"/>
+        </w:pBdr>
+      </w:pPr>
+      <w:r>
+        <w:t>29-12-2021</w:t>
+      </w:r>
+    </w:p>
+    <w:p>
+      <w:r>
+        <w:t>Non Static flow</w:t>
+      </w:r>
+    </w:p>
+    <w:p>
+      <w:r>
+        <w:t>Static flow</w:t>
       </w:r>
       <w:bookmarkStart w:id="0" w:name="_GoBack"/>
       <w:bookmarkEnd w:id="0"/>
-      <w:r>
-        <w:t>thing but a it holds the object.</w:t>
-      </w:r>
     </w:p>
     <w:p/>
     <w:p/>

</xml_diff>

<commit_message>
31-12-2021 readme doc update
</commit_message>
<xml_diff>
--- a/batch2_readme.docx
+++ b/batch2_readme.docx
@@ -3,53 +3,23 @@
 <w:document xmlns:wpc="http://schemas.microsoft.com/office/word/2010/wordprocessingCanvas" xmlns:mc="http://schemas.openxmlformats.org/markup-compatibility/2006" xmlns:o="urn:schemas-microsoft-com:office:office" xmlns:r="http://schemas.openxmlformats.org/officeDocument/2006/relationships" xmlns:m="http://schemas.openxmlformats.org/officeDocument/2006/math" xmlns:v="urn:schemas-microsoft-com:vml" xmlns:wp14="http://schemas.microsoft.com/office/word/2010/wordprocessingDrawing" xmlns:wp="http://schemas.openxmlformats.org/drawingml/2006/wordprocessingDrawing" xmlns:w10="urn:schemas-microsoft-com:office:word" xmlns:w="http://schemas.openxmlformats.org/wordprocessingml/2006/main" xmlns:w14="http://schemas.microsoft.com/office/word/2010/wordml" xmlns:wpg="http://schemas.microsoft.com/office/word/2010/wordprocessingGroup" xmlns:wpi="http://schemas.microsoft.com/office/word/2010/wordprocessingInk" xmlns:wne="http://schemas.microsoft.com/office/word/2006/wordml" xmlns:wps="http://schemas.microsoft.com/office/word/2010/wordprocessingShape" mc:Ignorable="w14 wp14">
   <w:body>
     <w:p>
-      <w:proofErr w:type="spellStart"/>
-      <w:proofErr w:type="gramStart"/>
       <w:r>
         <w:t>yhj</w:t>
       </w:r>
       <w:r>
-        <w:t>Java</w:t>
-      </w:r>
-      <w:proofErr w:type="spellEnd"/>
-      <w:proofErr w:type="gramEnd"/>
-      <w:r>
-        <w:t xml:space="preserve"> </w:t>
+        <w:t xml:space="preserve">Java </w:t>
       </w:r>
     </w:p>
     <w:p/>
     <w:p>
-      <w:proofErr w:type="spellStart"/>
-      <w:r>
-        <w:t>Git</w:t>
-      </w:r>
-      <w:proofErr w:type="spellEnd"/>
-      <w:r>
-        <w:t xml:space="preserve"> Useful things</w:t>
-      </w:r>
-    </w:p>
-    <w:p>
-      <w:r>
-        <w:t xml:space="preserve">First Time Code </w:t>
-      </w:r>
-      <w:proofErr w:type="gramStart"/>
-      <w:r>
-        <w:t>Checkout :</w:t>
-      </w:r>
-      <w:proofErr w:type="spellStart"/>
-      <w:r>
-        <w:t>git</w:t>
-      </w:r>
-      <w:proofErr w:type="spellEnd"/>
-      <w:proofErr w:type="gramEnd"/>
-      <w:r>
-        <w:t xml:space="preserve"> clone in tortoise </w:t>
-      </w:r>
-      <w:proofErr w:type="spellStart"/>
-      <w:r>
-        <w:t>git</w:t>
-      </w:r>
-      <w:proofErr w:type="spellEnd"/>
+      <w:r>
+        <w:t>Git Useful things</w:t>
+      </w:r>
+    </w:p>
+    <w:p>
+      <w:r>
+        <w:t>First Time Code Checkout :git clone in tortoise git</w:t>
+      </w:r>
     </w:p>
     <w:p>
       <w:r>
@@ -72,48 +42,11 @@
       </w:r>
     </w:p>
     <w:p>
-      <w:proofErr w:type="gramStart"/>
-      <w:r>
-        <w:t>class</w:t>
-      </w:r>
-      <w:proofErr w:type="gramEnd"/>
-      <w:r>
-        <w:t xml:space="preserve">, public, static, void, </w:t>
-      </w:r>
-      <w:proofErr w:type="spellStart"/>
-      <w:r>
-        <w:t>int</w:t>
-      </w:r>
-      <w:proofErr w:type="spellEnd"/>
-      <w:r>
-        <w:t xml:space="preserve">, float, double, short, char, </w:t>
-      </w:r>
-      <w:proofErr w:type="spellStart"/>
-      <w:r>
-        <w:t>boolean</w:t>
-      </w:r>
-      <w:proofErr w:type="spellEnd"/>
-      <w:r>
-        <w:t xml:space="preserve">,  </w:t>
-      </w:r>
-      <w:r>
-        <w:t xml:space="preserve">byte, long, </w:t>
-      </w:r>
-      <w:proofErr w:type="spellStart"/>
-      <w:r>
-        <w:t>boolean</w:t>
-      </w:r>
-      <w:proofErr w:type="spellEnd"/>
-      <w:r>
-        <w:t xml:space="preserve"> , if, else, for, if </w:t>
-      </w:r>
-      <w:proofErr w:type="spellStart"/>
-      <w:r>
-        <w:t>else,volatile</w:t>
-      </w:r>
-      <w:proofErr w:type="spellEnd"/>
-      <w:r>
-        <w:t>, new,  final, finally, etc.</w:t>
+      <w:r>
+        <w:t xml:space="preserve">class, public, static, void, int, float, double, short, char, boolean,  </w:t>
+      </w:r>
+      <w:r>
+        <w:t>byte, long, boolean , if, else, for, if else,volatile, new,  final, finally, etc.</w:t>
       </w:r>
     </w:p>
     <w:p/>
@@ -189,11 +122,9 @@
           <w:numId w:val="1"/>
         </w:numPr>
       </w:pPr>
-      <w:proofErr w:type="spellStart"/>
       <w:r>
         <w:t>int</w:t>
       </w:r>
-      <w:proofErr w:type="spellEnd"/>
     </w:p>
     <w:p>
       <w:pPr>
@@ -243,13 +174,8 @@
     </w:p>
     <w:p>
       <w:r>
-        <w:t xml:space="preserve">1. </w:t>
-      </w:r>
-      <w:proofErr w:type="gramStart"/>
-      <w:r>
-        <w:t>char</w:t>
-      </w:r>
-      <w:proofErr w:type="gramEnd"/>
+        <w:t>1. char</w:t>
+      </w:r>
     </w:p>
     <w:p>
       <w:r>
@@ -280,23 +206,13 @@
     </w:p>
     <w:p/>
     <w:p>
-      <w:proofErr w:type="gramStart"/>
-      <w:r>
-        <w:t>byte</w:t>
-      </w:r>
-      <w:proofErr w:type="gramEnd"/>
-      <w:r>
-        <w:t>: -128 to 127</w:t>
-      </w:r>
-    </w:p>
-    <w:p>
-      <w:proofErr w:type="gramStart"/>
-      <w:r>
-        <w:t>byte</w:t>
-      </w:r>
-      <w:proofErr w:type="gramEnd"/>
-      <w:r>
-        <w:t xml:space="preserve"> = 1 byte</w:t>
+      <w:r>
+        <w:t>byte: -128 to 127</w:t>
+      </w:r>
+    </w:p>
+    <w:p>
+      <w:r>
+        <w:t>byte = 1 byte</w:t>
       </w:r>
     </w:p>
     <w:p>
@@ -306,84 +222,43 @@
     </w:p>
     <w:p/>
     <w:p>
-      <w:proofErr w:type="gramStart"/>
-      <w:r>
-        <w:t>short</w:t>
-      </w:r>
-      <w:proofErr w:type="gramEnd"/>
-      <w:r>
-        <w:t xml:space="preserve"> = 2 bytes</w:t>
-      </w:r>
-    </w:p>
-    <w:p>
-      <w:proofErr w:type="gramStart"/>
-      <w:r>
-        <w:t>short</w:t>
-      </w:r>
-      <w:proofErr w:type="gramEnd"/>
-      <w:r>
-        <w:t xml:space="preserve"> = -32768 to 32767</w:t>
-      </w:r>
-    </w:p>
-    <w:p>
-      <w:proofErr w:type="gramStart"/>
-      <w:r>
-        <w:t>short</w:t>
-      </w:r>
-      <w:proofErr w:type="gramEnd"/>
-      <w:r>
-        <w:t xml:space="preserve"> = 16 bits</w:t>
+      <w:r>
+        <w:t>short = 2 bytes</w:t>
+      </w:r>
+    </w:p>
+    <w:p>
+      <w:r>
+        <w:t>short = -32768 to 32767</w:t>
+      </w:r>
+    </w:p>
+    <w:p>
+      <w:r>
+        <w:t>short = 16 bits</w:t>
       </w:r>
     </w:p>
     <w:p/>
     <w:p>
-      <w:proofErr w:type="spellStart"/>
-      <w:proofErr w:type="gramStart"/>
-      <w:r>
-        <w:t>int</w:t>
-      </w:r>
-      <w:proofErr w:type="spellEnd"/>
-      <w:proofErr w:type="gramEnd"/>
-      <w:r>
-        <w:t xml:space="preserve"> = 4 bytes</w:t>
-      </w:r>
-    </w:p>
-    <w:p>
-      <w:proofErr w:type="spellStart"/>
-      <w:proofErr w:type="gramStart"/>
-      <w:r>
-        <w:t>int</w:t>
-      </w:r>
-      <w:proofErr w:type="spellEnd"/>
-      <w:proofErr w:type="gramEnd"/>
-      <w:r>
-        <w:t xml:space="preserve"> =</w:t>
+      <w:r>
+        <w:t>int = 4 bytes</w:t>
+      </w:r>
+    </w:p>
+    <w:p>
+      <w:r>
+        <w:t>int =</w:t>
       </w:r>
       <w:r>
         <w:t xml:space="preserve"> -2147483648 to 2147483647</w:t>
       </w:r>
     </w:p>
     <w:p>
-      <w:proofErr w:type="spellStart"/>
-      <w:proofErr w:type="gramStart"/>
-      <w:r>
-        <w:t>int</w:t>
-      </w:r>
-      <w:proofErr w:type="spellEnd"/>
-      <w:proofErr w:type="gramEnd"/>
-      <w:r>
-        <w:t xml:space="preserve"> = 32 bits</w:t>
+      <w:r>
+        <w:t>int = 32 bits</w:t>
       </w:r>
     </w:p>
     <w:p/>
     <w:p>
-      <w:proofErr w:type="gramStart"/>
-      <w:r>
-        <w:t>long</w:t>
-      </w:r>
-      <w:proofErr w:type="gramEnd"/>
-      <w:r>
-        <w:t xml:space="preserve"> = 8 bytes</w:t>
+      <w:r>
+        <w:t>long = 8 bytes</w:t>
       </w:r>
     </w:p>
     <w:p>
@@ -398,13 +273,8 @@
           <w:shd w:val="clear" w:color="auto" w:fill="FFFFFF"/>
         </w:rPr>
       </w:pPr>
-      <w:proofErr w:type="gramStart"/>
-      <w:r>
-        <w:t>long</w:t>
-      </w:r>
-      <w:proofErr w:type="gramEnd"/>
-      <w:r>
-        <w:t xml:space="preserve"> = </w:t>
+      <w:r>
+        <w:t xml:space="preserve">long = </w:t>
       </w:r>
       <w:r>
         <w:rPr>
@@ -481,34 +351,19 @@
       </w:r>
     </w:p>
     <w:p>
-      <w:proofErr w:type="gramStart"/>
-      <w:r>
-        <w:t>long</w:t>
-      </w:r>
-      <w:proofErr w:type="gramEnd"/>
-      <w:r>
-        <w:t xml:space="preserve"> = 64 bits</w:t>
+      <w:r>
+        <w:t>long = 64 bits</w:t>
       </w:r>
     </w:p>
     <w:p/>
     <w:p>
-      <w:proofErr w:type="gramStart"/>
-      <w:r>
-        <w:t>float</w:t>
-      </w:r>
-      <w:proofErr w:type="gramEnd"/>
-      <w:r>
-        <w:t xml:space="preserve"> = 4 bytes</w:t>
-      </w:r>
-    </w:p>
-    <w:p>
-      <w:proofErr w:type="gramStart"/>
-      <w:r>
-        <w:t>float</w:t>
-      </w:r>
-      <w:proofErr w:type="gramEnd"/>
-      <w:r>
-        <w:t xml:space="preserve"> = -2147483648.00</w:t>
+      <w:r>
+        <w:t>float = 4 bytes</w:t>
+      </w:r>
+    </w:p>
+    <w:p>
+      <w:r>
+        <w:t>float = -2147483648.00</w:t>
       </w:r>
       <w:r>
         <w:t>f</w:t>
@@ -521,24 +376,14 @@
       </w:r>
     </w:p>
     <w:p>
-      <w:proofErr w:type="gramStart"/>
-      <w:r>
-        <w:t>float  =</w:t>
-      </w:r>
-      <w:proofErr w:type="gramEnd"/>
-      <w:r>
-        <w:t xml:space="preserve"> 32 bits</w:t>
+      <w:r>
+        <w:t>float  = 32 bits</w:t>
       </w:r>
     </w:p>
     <w:p/>
     <w:p>
-      <w:proofErr w:type="gramStart"/>
-      <w:r>
-        <w:t>double</w:t>
-      </w:r>
-      <w:proofErr w:type="gramEnd"/>
-      <w:r>
-        <w:t xml:space="preserve"> = 8 bytes </w:t>
+      <w:r>
+        <w:t xml:space="preserve">double = 8 bytes </w:t>
       </w:r>
     </w:p>
     <w:p>
@@ -553,13 +398,8 @@
           <w:shd w:val="clear" w:color="auto" w:fill="FFFFFF"/>
         </w:rPr>
       </w:pPr>
-      <w:proofErr w:type="gramStart"/>
-      <w:r>
-        <w:t>double</w:t>
-      </w:r>
-      <w:proofErr w:type="gramEnd"/>
-      <w:r>
-        <w:t xml:space="preserve"> = </w:t>
+      <w:r>
+        <w:t xml:space="preserve">double = </w:t>
       </w:r>
       <w:r>
         <w:rPr>
@@ -600,7 +440,6 @@
       </w:r>
     </w:p>
     <w:p>
-      <w:proofErr w:type="gramStart"/>
       <w:r>
         <w:rPr>
           <w:rFonts w:ascii="Arial" w:hAnsi="Arial" w:cs="Arial"/>
@@ -611,20 +450,7 @@
           <w:szCs w:val="21"/>
           <w:shd w:val="clear" w:color="auto" w:fill="FFFFFF"/>
         </w:rPr>
-        <w:t>double</w:t>
-      </w:r>
-      <w:proofErr w:type="gramEnd"/>
-      <w:r>
-        <w:rPr>
-          <w:rFonts w:ascii="Arial" w:hAnsi="Arial" w:cs="Arial"/>
-          <w:b/>
-          <w:bCs/>
-          <w:color w:val="202124"/>
-          <w:sz w:val="21"/>
-          <w:szCs w:val="21"/>
-          <w:shd w:val="clear" w:color="auto" w:fill="FFFFFF"/>
-        </w:rPr>
-        <w:t xml:space="preserve"> = 64 bits</w:t>
+        <w:t>double = 64 bits</w:t>
       </w:r>
     </w:p>
     <w:p/>
@@ -655,31 +481,19 @@
           <w:bottom w:val="double" w:sz="6" w:space="1" w:color="auto"/>
         </w:pBdr>
       </w:pPr>
-      <w:proofErr w:type="gramStart"/>
       <w:r>
         <w:t>char</w:t>
       </w:r>
-      <w:proofErr w:type="gramEnd"/>
     </w:p>
     <w:p/>
     <w:p>
-      <w:proofErr w:type="gramStart"/>
-      <w:r>
-        <w:t>char</w:t>
-      </w:r>
-      <w:proofErr w:type="gramEnd"/>
-      <w:r>
-        <w:t xml:space="preserve"> = 2 bytes</w:t>
-      </w:r>
-    </w:p>
-    <w:p>
-      <w:proofErr w:type="gramStart"/>
-      <w:r>
-        <w:t>char</w:t>
-      </w:r>
-      <w:proofErr w:type="gramEnd"/>
-      <w:r>
-        <w:t xml:space="preserve"> = 16 bits</w:t>
+      <w:r>
+        <w:t>char = 2 bytes</w:t>
+      </w:r>
+    </w:p>
+    <w:p>
+      <w:r>
+        <w:t>char = 16 bits</w:t>
       </w:r>
     </w:p>
     <w:p>
@@ -694,52 +508,23 @@
           <w:bottom w:val="double" w:sz="6" w:space="1" w:color="auto"/>
         </w:pBdr>
       </w:pPr>
-      <w:proofErr w:type="spellStart"/>
-      <w:proofErr w:type="gramStart"/>
       <w:r>
         <w:t>boolean</w:t>
       </w:r>
-      <w:proofErr w:type="spellEnd"/>
-      <w:proofErr w:type="gramEnd"/>
-    </w:p>
-    <w:p>
-      <w:proofErr w:type="spellStart"/>
-      <w:proofErr w:type="gramStart"/>
-      <w:r>
-        <w:t>boolean</w:t>
-      </w:r>
-      <w:proofErr w:type="spellEnd"/>
-      <w:proofErr w:type="gramEnd"/>
-      <w:r>
-        <w:t xml:space="preserve"> = 1 byte</w:t>
-      </w:r>
-    </w:p>
-    <w:p>
-      <w:proofErr w:type="gramStart"/>
-      <w:r>
-        <w:t>main</w:t>
-      </w:r>
-      <w:proofErr w:type="gramEnd"/>
-      <w:r>
-        <w:t xml:space="preserve"> method</w:t>
-      </w:r>
-    </w:p>
-    <w:p>
-      <w:proofErr w:type="gramStart"/>
-      <w:r>
-        <w:t>public</w:t>
-      </w:r>
-      <w:proofErr w:type="gramEnd"/>
-      <w:r>
-        <w:t xml:space="preserve"> static void main(String[] </w:t>
-      </w:r>
-      <w:proofErr w:type="spellStart"/>
-      <w:r>
-        <w:t>args</w:t>
-      </w:r>
-      <w:proofErr w:type="spellEnd"/>
-      <w:r>
-        <w:t>)  {</w:t>
+    </w:p>
+    <w:p>
+      <w:r>
+        <w:t>boolean = 1 byte</w:t>
+      </w:r>
+    </w:p>
+    <w:p>
+      <w:r>
+        <w:t>main method</w:t>
+      </w:r>
+    </w:p>
+    <w:p>
+      <w:r>
+        <w:t>public static void main(String[] args)  {</w:t>
       </w:r>
     </w:p>
     <w:p>
@@ -750,39 +535,13 @@
     <w:p/>
     <w:p>
       <w:r>
-        <w:t xml:space="preserve">For </w:t>
-      </w:r>
-      <w:proofErr w:type="gramStart"/>
-      <w:r>
-        <w:t>compile :</w:t>
-      </w:r>
-      <w:proofErr w:type="spellStart"/>
-      <w:r>
-        <w:t>javac</w:t>
-      </w:r>
-      <w:proofErr w:type="spellEnd"/>
-      <w:proofErr w:type="gramEnd"/>
-      <w:r>
-        <w:t xml:space="preserve"> filename.java</w:t>
-      </w:r>
-    </w:p>
-    <w:p>
-      <w:r>
-        <w:t xml:space="preserve">For </w:t>
-      </w:r>
-      <w:proofErr w:type="gramStart"/>
-      <w:r>
-        <w:t>Run :</w:t>
-      </w:r>
-      <w:proofErr w:type="gramEnd"/>
-      <w:r>
-        <w:t xml:space="preserve"> java </w:t>
-      </w:r>
-      <w:proofErr w:type="spellStart"/>
-      <w:r>
-        <w:t>classname</w:t>
-      </w:r>
-      <w:proofErr w:type="spellEnd"/>
+        <w:t>For compile :javac filename.java</w:t>
+      </w:r>
+    </w:p>
+    <w:p>
+      <w:r>
+        <w:t>For Run : java classname</w:t>
+      </w:r>
     </w:p>
     <w:p>
       <w:r>
@@ -790,33 +549,18 @@
       </w:r>
     </w:p>
     <w:p>
-      <w:proofErr w:type="gramStart"/>
-      <w:r>
-        <w:t>global</w:t>
-      </w:r>
-      <w:proofErr w:type="gramEnd"/>
-      <w:r>
-        <w:t xml:space="preserve"> variables vs local variables</w:t>
-      </w:r>
-    </w:p>
-    <w:p>
-      <w:proofErr w:type="gramStart"/>
-      <w:r>
-        <w:t>global</w:t>
-      </w:r>
-      <w:proofErr w:type="gramEnd"/>
-      <w:r>
-        <w:t xml:space="preserve"> variables: class level variables we called as global variables</w:t>
-      </w:r>
-    </w:p>
-    <w:p>
-      <w:proofErr w:type="gramStart"/>
-      <w:r>
-        <w:t>local</w:t>
-      </w:r>
-      <w:proofErr w:type="gramEnd"/>
-      <w:r>
-        <w:t xml:space="preserve"> variables: method level variables we called as local variables</w:t>
+      <w:r>
+        <w:t>global variables vs local variables</w:t>
+      </w:r>
+    </w:p>
+    <w:p>
+      <w:r>
+        <w:t>global variables: class level variables we called as global variables</w:t>
+      </w:r>
+    </w:p>
+    <w:p>
+      <w:r>
+        <w:t>local variables: method level variables we called as local variables</w:t>
       </w:r>
     </w:p>
     <w:p>
@@ -868,15 +612,7 @@
     </w:p>
     <w:p>
       <w:r>
-        <w:t>2</w:t>
-      </w:r>
-      <w:proofErr w:type="gramStart"/>
-      <w:r>
-        <w:t>,4,6,8,10</w:t>
-      </w:r>
-      <w:proofErr w:type="gramEnd"/>
-      <w:r>
-        <w:t>…..</w:t>
+        <w:t>2,4,6,8,10…..</w:t>
       </w:r>
     </w:p>
     <w:p>
@@ -886,41 +622,18 @@
         </w:pBdr>
       </w:pPr>
       <w:r>
-        <w:t>1</w:t>
-      </w:r>
-      <w:proofErr w:type="gramStart"/>
-      <w:r>
-        <w:t>,3,5,7</w:t>
-      </w:r>
-      <w:proofErr w:type="gramEnd"/>
-      <w:r>
-        <w:t>…..</w:t>
-      </w:r>
-    </w:p>
-    <w:p>
-      <w:r>
-        <w:t xml:space="preserve">Find the given character is </w:t>
-      </w:r>
-      <w:proofErr w:type="spellStart"/>
-      <w:r>
-        <w:t>owel</w:t>
-      </w:r>
-      <w:proofErr w:type="spellEnd"/>
-      <w:r>
-        <w:t xml:space="preserve"> or not</w:t>
-      </w:r>
-    </w:p>
-    <w:p>
-      <w:proofErr w:type="spellStart"/>
-      <w:proofErr w:type="gramStart"/>
-      <w:r>
-        <w:t>a,</w:t>
-      </w:r>
-      <w:proofErr w:type="gramEnd"/>
-      <w:r>
-        <w:t>e,I,o,u</w:t>
-      </w:r>
-      <w:proofErr w:type="spellEnd"/>
+        <w:t>1,3,5,7…..</w:t>
+      </w:r>
+    </w:p>
+    <w:p>
+      <w:r>
+        <w:t>Find the given character is owel or not</w:t>
+      </w:r>
+    </w:p>
+    <w:p>
+      <w:r>
+        <w:t>a,e,I,o,u</w:t>
+      </w:r>
     </w:p>
     <w:p>
       <w:pPr>
@@ -933,13 +646,8 @@
       </w:r>
     </w:p>
     <w:p>
-      <w:proofErr w:type="gramStart"/>
-      <w:r>
-        <w:t>float</w:t>
-      </w:r>
-      <w:proofErr w:type="gramEnd"/>
-      <w:r>
-        <w:t xml:space="preserve"> percentage = 75.00f;</w:t>
+      <w:r>
+        <w:t>float percentage = 75.00f;</w:t>
       </w:r>
     </w:p>
     <w:p>
@@ -953,27 +661,15 @@
       </w:r>
     </w:p>
     <w:p>
-      <w:proofErr w:type="spellStart"/>
-      <w:proofErr w:type="gramStart"/>
-      <w:r>
-        <w:t>System.out.println</w:t>
-      </w:r>
-      <w:proofErr w:type="spellEnd"/>
-      <w:r>
-        <w:t>(</w:t>
-      </w:r>
-      <w:proofErr w:type="gramEnd"/>
-      <w:r>
-        <w:t>name+“ got first class”);</w:t>
+      <w:r>
+        <w:t>System.out.println(name+“ got first class”);</w:t>
       </w:r>
     </w:p>
     <w:p/>
     <w:p>
-      <w:proofErr w:type="gramStart"/>
       <w:r>
         <w:t>}else</w:t>
       </w:r>
-      <w:proofErr w:type="gramEnd"/>
       <w:r>
         <w:t xml:space="preserve"> if</w:t>
       </w:r>
@@ -991,74 +687,28 @@
       </w:r>
     </w:p>
     <w:p>
-      <w:proofErr w:type="spellStart"/>
-      <w:proofErr w:type="gramStart"/>
-      <w:r>
-        <w:t>System.out.println</w:t>
-      </w:r>
-      <w:proofErr w:type="spellEnd"/>
-      <w:r>
-        <w:t>(</w:t>
-      </w:r>
-      <w:proofErr w:type="gramEnd"/>
-      <w:r>
-        <w:t>name+“ got second class”);</w:t>
-      </w:r>
-    </w:p>
-    <w:p>
-      <w:r>
-        <w:t xml:space="preserve">} else if (percentage </w:t>
-      </w:r>
-      <w:proofErr w:type="gramStart"/>
-      <w:r>
-        <w:t>&gt;  50</w:t>
-      </w:r>
-      <w:proofErr w:type="gramEnd"/>
-      <w:r>
-        <w:t>&amp;&amp; percentage  &lt; 60) {</w:t>
-      </w:r>
-    </w:p>
-    <w:p>
-      <w:proofErr w:type="spellStart"/>
-      <w:proofErr w:type="gramStart"/>
-      <w:r>
-        <w:t>System.out.println</w:t>
-      </w:r>
-      <w:proofErr w:type="spellEnd"/>
-      <w:r>
-        <w:t>(</w:t>
-      </w:r>
-      <w:proofErr w:type="gramEnd"/>
-      <w:r>
-        <w:t>name+“ got third class”);</w:t>
-      </w:r>
-    </w:p>
-    <w:p>
-      <w:r>
-        <w:t xml:space="preserve">} else if (percentage </w:t>
-      </w:r>
-      <w:proofErr w:type="gramStart"/>
-      <w:r>
-        <w:t>&gt;  40</w:t>
-      </w:r>
-      <w:proofErr w:type="gramEnd"/>
-      <w:r>
-        <w:t>&amp;&amp; percentage  &lt; 50) {</w:t>
-      </w:r>
-    </w:p>
-    <w:p>
-      <w:proofErr w:type="spellStart"/>
-      <w:proofErr w:type="gramStart"/>
-      <w:r>
-        <w:t>System.out.println</w:t>
-      </w:r>
-      <w:proofErr w:type="spellEnd"/>
-      <w:r>
-        <w:t>(</w:t>
-      </w:r>
-      <w:proofErr w:type="gramEnd"/>
-      <w:r>
-        <w:t>name+“ got fourth class”);</w:t>
+      <w:r>
+        <w:t>System.out.println(name+“ got second class”);</w:t>
+      </w:r>
+    </w:p>
+    <w:p>
+      <w:r>
+        <w:t>} else if (percentage &gt;  50&amp;&amp; percentage  &lt; 60) {</w:t>
+      </w:r>
+    </w:p>
+    <w:p>
+      <w:r>
+        <w:t>System.out.println(name+“ got third class”);</w:t>
+      </w:r>
+    </w:p>
+    <w:p>
+      <w:r>
+        <w:t>} else if (percentage &gt;  40&amp;&amp; percentage  &lt; 50) {</w:t>
+      </w:r>
+    </w:p>
+    <w:p>
+      <w:r>
+        <w:t>System.out.println(name+“ got fourth class”);</w:t>
       </w:r>
     </w:p>
     <w:p>
@@ -1067,18 +717,8 @@
       </w:r>
     </w:p>
     <w:p>
-      <w:proofErr w:type="spellStart"/>
-      <w:proofErr w:type="gramStart"/>
-      <w:r>
-        <w:t>System.out.println</w:t>
-      </w:r>
-      <w:proofErr w:type="spellEnd"/>
-      <w:r>
-        <w:t>(</w:t>
-      </w:r>
-      <w:proofErr w:type="gramEnd"/>
-      <w:r>
-        <w:t>name+“ got failed”);</w:t>
+      <w:r>
+        <w:t>System.out.println(name+“ got failed”);</w:t>
       </w:r>
     </w:p>
     <w:p>
@@ -1093,105 +733,45 @@
       </w:r>
     </w:p>
     <w:p>
-      <w:proofErr w:type="spellStart"/>
-      <w:proofErr w:type="gramStart"/>
-      <w:r>
-        <w:t>System.out.println</w:t>
-      </w:r>
-      <w:proofErr w:type="spellEnd"/>
-      <w:r>
-        <w:t>(</w:t>
-      </w:r>
-      <w:proofErr w:type="gramEnd"/>
-      <w:r>
-        <w:t>name+“ got first class”);</w:t>
-      </w:r>
-    </w:p>
-    <w:p>
-      <w:proofErr w:type="gramStart"/>
-      <w:r>
-        <w:t>}  if</w:t>
-      </w:r>
-      <w:proofErr w:type="gramEnd"/>
-      <w:r>
-        <w:t xml:space="preserve"> (percentage &gt;  60 &amp;&amp; percentage  &lt; 70) {</w:t>
-      </w:r>
-    </w:p>
-    <w:p>
-      <w:proofErr w:type="spellStart"/>
-      <w:proofErr w:type="gramStart"/>
-      <w:r>
-        <w:t>System.out.println</w:t>
-      </w:r>
-      <w:proofErr w:type="spellEnd"/>
-      <w:r>
-        <w:t>(</w:t>
-      </w:r>
-      <w:proofErr w:type="gramEnd"/>
-      <w:r>
-        <w:t>name+“ got second class”);</w:t>
-      </w:r>
-    </w:p>
-    <w:p>
-      <w:proofErr w:type="gramStart"/>
+      <w:r>
+        <w:t>System.out.println(name+“ got first class”);</w:t>
+      </w:r>
+    </w:p>
+    <w:p>
+      <w:r>
+        <w:t>}  if (percentage &gt;  60 &amp;&amp; percentage  &lt; 70) {</w:t>
+      </w:r>
+    </w:p>
+    <w:p>
+      <w:r>
+        <w:t>System.out.println(name+“ got second class”);</w:t>
+      </w:r>
+    </w:p>
+    <w:p>
       <w:r>
         <w:lastRenderedPageBreak/>
-        <w:t>}  if</w:t>
-      </w:r>
-      <w:proofErr w:type="gramEnd"/>
-      <w:r>
-        <w:t xml:space="preserve"> (percentage &gt;  50 &amp;&amp; percentage  &lt; 60) {</w:t>
-      </w:r>
-    </w:p>
-    <w:p>
-      <w:proofErr w:type="spellStart"/>
-      <w:proofErr w:type="gramStart"/>
-      <w:r>
-        <w:t>System.out.println</w:t>
-      </w:r>
-      <w:proofErr w:type="spellEnd"/>
-      <w:r>
-        <w:t>(</w:t>
-      </w:r>
-      <w:proofErr w:type="gramEnd"/>
-      <w:r>
-        <w:t>name+“ got third class”);</w:t>
-      </w:r>
-    </w:p>
-    <w:p>
-      <w:proofErr w:type="gramStart"/>
-      <w:r>
-        <w:t>}  if</w:t>
-      </w:r>
-      <w:proofErr w:type="gramEnd"/>
-      <w:r>
-        <w:t xml:space="preserve"> (percentage &gt;  40 &amp;&amp; percentage  &lt; 50) {</w:t>
-      </w:r>
-    </w:p>
-    <w:p>
-      <w:proofErr w:type="spellStart"/>
-      <w:proofErr w:type="gramStart"/>
-      <w:r>
-        <w:t>System.out.println</w:t>
-      </w:r>
-      <w:proofErr w:type="spellEnd"/>
-      <w:r>
-        <w:t>(</w:t>
-      </w:r>
-      <w:proofErr w:type="gramEnd"/>
-      <w:r>
-        <w:t>name+“ got fourth class”);</w:t>
-      </w:r>
-    </w:p>
-    <w:p>
-      <w:r>
-        <w:t xml:space="preserve">} </w:t>
-      </w:r>
-      <w:proofErr w:type="gramStart"/>
-      <w:r>
-        <w:t>if(</w:t>
-      </w:r>
-      <w:proofErr w:type="gramEnd"/>
+        <w:t>}  if (percentage &gt;  50 &amp;&amp; percentage  &lt; 60) {</w:t>
+      </w:r>
+    </w:p>
+    <w:p>
+      <w:r>
+        <w:t>System.out.println(name+“ got third class”);</w:t>
+      </w:r>
+    </w:p>
+    <w:p>
+      <w:r>
+        <w:t>}  if (percentage &gt;  40 &amp;&amp; percentage  &lt; 50) {</w:t>
+      </w:r>
+    </w:p>
+    <w:p>
+      <w:r>
+        <w:t>System.out.println(name+“ got fourth class”);</w:t>
+      </w:r>
+    </w:p>
+    <w:p>
+      <w:r>
+        <w:t>} if(</w:t>
+      </w:r>
       <w:r>
         <w:t>percentage &lt; 40</w:t>
       </w:r>
@@ -1200,18 +780,8 @@
       </w:r>
     </w:p>
     <w:p>
-      <w:proofErr w:type="spellStart"/>
-      <w:proofErr w:type="gramStart"/>
-      <w:r>
-        <w:t>System.out.println</w:t>
-      </w:r>
-      <w:proofErr w:type="spellEnd"/>
-      <w:r>
-        <w:t>(</w:t>
-      </w:r>
-      <w:proofErr w:type="gramEnd"/>
-      <w:r>
-        <w:t>name+“ got failed”);</w:t>
+      <w:r>
+        <w:t>System.out.println(name+“ got failed”);</w:t>
       </w:r>
     </w:p>
     <w:p>
@@ -1225,127 +795,47 @@
       </w:r>
     </w:p>
     <w:p>
-      <w:proofErr w:type="spellStart"/>
-      <w:r>
-        <w:t>Atm</w:t>
-      </w:r>
-      <w:proofErr w:type="spellEnd"/>
-      <w:r>
-        <w:t xml:space="preserve"> pin</w:t>
+      <w:r>
+        <w:t>Atm pin</w:t>
       </w:r>
     </w:p>
     <w:p/>
     <w:p>
-      <w:proofErr w:type="spellStart"/>
-      <w:proofErr w:type="gramStart"/>
-      <w:r>
-        <w:t>intatmPin</w:t>
-      </w:r>
-      <w:proofErr w:type="spellEnd"/>
-      <w:r>
-        <w:t xml:space="preserve">  =</w:t>
-      </w:r>
-      <w:proofErr w:type="gramEnd"/>
-      <w:r>
-        <w:t xml:space="preserve">  8545;</w:t>
-      </w:r>
-    </w:p>
-    <w:p>
-      <w:proofErr w:type="gramStart"/>
-      <w:r>
-        <w:t xml:space="preserve">double  </w:t>
-      </w:r>
-      <w:proofErr w:type="spellStart"/>
-      <w:r>
-        <w:t>balAmount</w:t>
-      </w:r>
-      <w:proofErr w:type="spellEnd"/>
-      <w:proofErr w:type="gramEnd"/>
-      <w:r>
-        <w:t xml:space="preserve"> = 50000.00;</w:t>
-      </w:r>
-    </w:p>
-    <w:p>
-      <w:proofErr w:type="spellStart"/>
-      <w:proofErr w:type="gramStart"/>
-      <w:r>
-        <w:t>doublewithDrawAmount</w:t>
-      </w:r>
-      <w:proofErr w:type="spellEnd"/>
-      <w:proofErr w:type="gramEnd"/>
-      <w:r>
-        <w:t xml:space="preserve"> = 4005</w:t>
+      <w:r>
+        <w:t>intatmPin  =  8545;</w:t>
+      </w:r>
+    </w:p>
+    <w:p>
+      <w:r>
+        <w:t>double  balAmount = 50000.00;</w:t>
+      </w:r>
+    </w:p>
+    <w:p>
+      <w:r>
+        <w:t>doublewithDrawAmount = 4005</w:t>
       </w:r>
       <w:r>
         <w:t>0.00;</w:t>
       </w:r>
     </w:p>
     <w:p>
-      <w:proofErr w:type="gramStart"/>
-      <w:r>
-        <w:t>if(</w:t>
-      </w:r>
-      <w:proofErr w:type="spellStart"/>
-      <w:proofErr w:type="gramEnd"/>
-      <w:r>
-        <w:t>atmPin</w:t>
-      </w:r>
-      <w:proofErr w:type="spellEnd"/>
-      <w:r>
-        <w:t xml:space="preserve"> == 8545) {</w:t>
-      </w:r>
-    </w:p>
-    <w:p>
-      <w:proofErr w:type="gramStart"/>
-      <w:r>
-        <w:t>if(</w:t>
-      </w:r>
-      <w:proofErr w:type="spellStart"/>
-      <w:proofErr w:type="gramEnd"/>
-      <w:r>
-        <w:t>withDrawAmount</w:t>
-      </w:r>
-      <w:proofErr w:type="spellEnd"/>
-      <w:r>
-        <w:t xml:space="preserve"> % 100 == 0) {</w:t>
-      </w:r>
-    </w:p>
-    <w:p>
-      <w:proofErr w:type="gramStart"/>
-      <w:r>
-        <w:t>if(</w:t>
-      </w:r>
-      <w:proofErr w:type="spellStart"/>
-      <w:proofErr w:type="gramEnd"/>
-      <w:r>
-        <w:t>balAmount</w:t>
-      </w:r>
-      <w:proofErr w:type="spellEnd"/>
-      <w:r>
-        <w:t>&gt;</w:t>
-      </w:r>
-      <w:proofErr w:type="spellStart"/>
-      <w:r>
-        <w:t>withDrawAmount</w:t>
-      </w:r>
-      <w:proofErr w:type="spellEnd"/>
-      <w:r>
-        <w:t>) {</w:t>
-      </w:r>
-    </w:p>
-    <w:p>
-      <w:proofErr w:type="spellStart"/>
-      <w:proofErr w:type="gramStart"/>
-      <w:r>
-        <w:t>System.out.println</w:t>
-      </w:r>
-      <w:proofErr w:type="spellEnd"/>
-      <w:r>
-        <w:t>(</w:t>
-      </w:r>
-      <w:proofErr w:type="gramEnd"/>
-      <w:r>
-        <w:t>“Please Take Your Amount”);</w:t>
+      <w:r>
+        <w:t>if(atmPin == 8545) {</w:t>
+      </w:r>
+    </w:p>
+    <w:p>
+      <w:r>
+        <w:t>if(withDrawAmount % 100 == 0) {</w:t>
+      </w:r>
+    </w:p>
+    <w:p>
+      <w:r>
+        <w:t>if(balAmount&gt;withDrawAmount) {</w:t>
+      </w:r>
+    </w:p>
+    <w:p>
+      <w:r>
+        <w:t>System.out.println(“Please Take Your Amount”);</w:t>
       </w:r>
     </w:p>
     <w:p>
@@ -1354,26 +844,8 @@
       </w:r>
     </w:p>
     <w:p>
-      <w:proofErr w:type="spellStart"/>
-      <w:proofErr w:type="gramStart"/>
-      <w:r>
-        <w:t>System.out.println</w:t>
-      </w:r>
-      <w:proofErr w:type="spellEnd"/>
-      <w:r>
-        <w:t>(</w:t>
-      </w:r>
-      <w:proofErr w:type="gramEnd"/>
-      <w:r>
-        <w:t>“</w:t>
-      </w:r>
-      <w:proofErr w:type="spellStart"/>
-      <w:r>
-        <w:t>Insuffiecient</w:t>
-      </w:r>
-      <w:proofErr w:type="spellEnd"/>
-      <w:r>
-        <w:t xml:space="preserve"> Funds”);</w:t>
+      <w:r>
+        <w:t>System.out.println(“Insuffiecient Funds”);</w:t>
       </w:r>
     </w:p>
     <w:p>
@@ -1387,18 +859,8 @@
       </w:r>
     </w:p>
     <w:p>
-      <w:proofErr w:type="spellStart"/>
-      <w:proofErr w:type="gramStart"/>
-      <w:r>
-        <w:t>System.out.println</w:t>
-      </w:r>
-      <w:proofErr w:type="spellEnd"/>
-      <w:r>
-        <w:t>(</w:t>
-      </w:r>
-      <w:proofErr w:type="gramEnd"/>
-      <w:r>
-        <w:t>“Invalid Amount”);</w:t>
+      <w:r>
+        <w:t>System.out.println(“Invalid Amount”);</w:t>
       </w:r>
     </w:p>
     <w:p>
@@ -1412,18 +874,8 @@
       </w:r>
     </w:p>
     <w:p>
-      <w:proofErr w:type="spellStart"/>
-      <w:proofErr w:type="gramStart"/>
-      <w:r>
-        <w:t>System.out.println</w:t>
-      </w:r>
-      <w:proofErr w:type="spellEnd"/>
-      <w:r>
-        <w:t>(</w:t>
-      </w:r>
-      <w:proofErr w:type="gramEnd"/>
-      <w:r>
-        <w:t>“Invalid Pin Please Try Again!”);</w:t>
+      <w:r>
+        <w:t>System.out.println(“Invalid Pin Please Try Again!”);</w:t>
       </w:r>
     </w:p>
     <w:p>
@@ -1438,28 +890,13 @@
       </w:r>
     </w:p>
     <w:p>
-      <w:proofErr w:type="gramStart"/>
-      <w:r>
-        <w:t>1.Current</w:t>
-      </w:r>
-      <w:proofErr w:type="gramEnd"/>
-      <w:r>
-        <w:t xml:space="preserve"> Bill</w:t>
-      </w:r>
-    </w:p>
-    <w:p>
-      <w:r>
-        <w:t xml:space="preserve">2. </w:t>
-      </w:r>
-      <w:proofErr w:type="spellStart"/>
-      <w:proofErr w:type="gramStart"/>
-      <w:r>
-        <w:t>owels</w:t>
-      </w:r>
-      <w:proofErr w:type="spellEnd"/>
-      <w:proofErr w:type="gramEnd"/>
-      <w:r>
-        <w:t xml:space="preserve"> (2 ways)</w:t>
+      <w:r>
+        <w:t>1.Current Bill</w:t>
+      </w:r>
+    </w:p>
+    <w:p>
+      <w:r>
+        <w:t>2. owels (2 ways)</w:t>
       </w:r>
       <w:r>
         <w:t xml:space="preserve"> if else if</w:t>
@@ -1467,56 +904,28 @@
     </w:p>
     <w:p>
       <w:r>
-        <w:t xml:space="preserve">3. </w:t>
-      </w:r>
-      <w:proofErr w:type="gramStart"/>
-      <w:r>
-        <w:t>results</w:t>
-      </w:r>
-      <w:proofErr w:type="gramEnd"/>
-      <w:r>
-        <w:t xml:space="preserve"> using all if</w:t>
-      </w:r>
-    </w:p>
-    <w:p>
-      <w:r>
-        <w:t xml:space="preserve">// </w:t>
-      </w:r>
-      <w:proofErr w:type="spellStart"/>
-      <w:r>
-        <w:t>nooutput</w:t>
-      </w:r>
-      <w:proofErr w:type="spellEnd"/>
-    </w:p>
-    <w:p>
-      <w:r>
-        <w:t xml:space="preserve">// </w:t>
-      </w:r>
-      <w:proofErr w:type="spellStart"/>
-      <w:r>
-        <w:t>nooutput</w:t>
-      </w:r>
-      <w:proofErr w:type="spellEnd"/>
-    </w:p>
-    <w:p>
-      <w:r>
-        <w:t>/</w:t>
-      </w:r>
-      <w:proofErr w:type="gramStart"/>
-      <w:r>
-        <w:t>/  2</w:t>
-      </w:r>
-      <w:proofErr w:type="gramEnd"/>
-      <w:r>
-        <w:t>/12/2021</w:t>
-      </w:r>
-    </w:p>
-    <w:p>
-      <w:proofErr w:type="gramStart"/>
+        <w:t>3. results using all if</w:t>
+      </w:r>
+    </w:p>
+    <w:p>
+      <w:r>
+        <w:t>// nooutput</w:t>
+      </w:r>
+    </w:p>
+    <w:p>
+      <w:r>
+        <w:t>// nooutput</w:t>
+      </w:r>
+    </w:p>
+    <w:p>
+      <w:r>
+        <w:t>//  2/12/2021</w:t>
+      </w:r>
+    </w:p>
+    <w:p>
       <w:r>
         <w:t>If(</w:t>
       </w:r>
-      <w:proofErr w:type="gramEnd"/>
       <w:r>
         <w:t>true</w:t>
       </w:r>
@@ -1528,71 +937,28 @@
       </w:r>
     </w:p>
     <w:p>
-      <w:proofErr w:type="spellStart"/>
-      <w:proofErr w:type="gramStart"/>
-      <w:r>
-        <w:t>System.out.println</w:t>
-      </w:r>
-      <w:proofErr w:type="spellEnd"/>
-      <w:r>
-        <w:t>(</w:t>
-      </w:r>
-      <w:proofErr w:type="gramEnd"/>
-      <w:r>
-        <w:t xml:space="preserve">“Naresh”); </w:t>
-      </w:r>
-    </w:p>
-    <w:p>
-      <w:proofErr w:type="gramStart"/>
-      <w:r>
-        <w:t>}else</w:t>
-      </w:r>
-      <w:proofErr w:type="gramEnd"/>
-      <w:r>
-        <w:t xml:space="preserve"> If(true) {</w:t>
-      </w:r>
-    </w:p>
-    <w:p>
-      <w:proofErr w:type="spellStart"/>
-      <w:proofErr w:type="gramStart"/>
-      <w:r>
-        <w:t>System.out.println</w:t>
-      </w:r>
-      <w:proofErr w:type="spellEnd"/>
-      <w:r>
-        <w:t>(</w:t>
-      </w:r>
-      <w:proofErr w:type="gramEnd"/>
-      <w:r>
-        <w:t>“Naresh”);</w:t>
-      </w:r>
-    </w:p>
-    <w:p>
-      <w:r>
-        <w:t xml:space="preserve">} else </w:t>
-      </w:r>
-      <w:proofErr w:type="gramStart"/>
-      <w:r>
-        <w:t>If(</w:t>
-      </w:r>
-      <w:proofErr w:type="gramEnd"/>
-      <w:r>
-        <w:t>true) {</w:t>
-      </w:r>
-    </w:p>
-    <w:p>
-      <w:proofErr w:type="spellStart"/>
-      <w:proofErr w:type="gramStart"/>
-      <w:r>
-        <w:t>System.out.println</w:t>
-      </w:r>
-      <w:proofErr w:type="spellEnd"/>
-      <w:r>
-        <w:t>(</w:t>
-      </w:r>
-      <w:proofErr w:type="gramEnd"/>
-      <w:r>
-        <w:t>“Naresh”);</w:t>
+      <w:r>
+        <w:t xml:space="preserve">System.out.println(“Naresh”); </w:t>
+      </w:r>
+    </w:p>
+    <w:p>
+      <w:r>
+        <w:t>}else If(true) {</w:t>
+      </w:r>
+    </w:p>
+    <w:p>
+      <w:r>
+        <w:t>System.out.println(“Naresh”);</w:t>
+      </w:r>
+    </w:p>
+    <w:p>
+      <w:r>
+        <w:t>} else If(true) {</w:t>
+      </w:r>
+    </w:p>
+    <w:p>
+      <w:r>
+        <w:t>System.out.println(“Naresh”);</w:t>
       </w:r>
     </w:p>
     <w:p>
@@ -1602,13 +968,8 @@
     </w:p>
     <w:p>
       <w:r>
-        <w:t xml:space="preserve">Switch </w:t>
-      </w:r>
-      <w:proofErr w:type="gramStart"/>
-      <w:r>
-        <w:t>cases()</w:t>
-      </w:r>
-      <w:proofErr w:type="gramEnd"/>
+        <w:t>Switch cases()</w:t>
+      </w:r>
     </w:p>
     <w:p>
       <w:r>
@@ -1627,23 +988,13 @@
     </w:p>
     <w:p>
       <w:r>
-        <w:t>4 -&gt;</w:t>
-      </w:r>
-      <w:proofErr w:type="spellStart"/>
-      <w:r>
-        <w:t>WednesDay</w:t>
-      </w:r>
-      <w:proofErr w:type="spellEnd"/>
-    </w:p>
-    <w:p>
-      <w:r>
-        <w:t>5 -&gt;</w:t>
-      </w:r>
-      <w:proofErr w:type="spellStart"/>
-      <w:r>
-        <w:t>ThursDay</w:t>
-      </w:r>
-      <w:proofErr w:type="spellEnd"/>
+        <w:t>4 -&gt;WednesDay</w:t>
+      </w:r>
+    </w:p>
+    <w:p>
+      <w:r>
+        <w:t>5 -&gt;ThursDay</w:t>
+      </w:r>
     </w:p>
     <w:p>
       <w:r>
@@ -1661,21 +1012,11 @@
       </w:r>
     </w:p>
     <w:p>
-      <w:proofErr w:type="gramStart"/>
       <w:r>
         <w:t>Switch(</w:t>
       </w:r>
-      <w:proofErr w:type="gramEnd"/>
-      <w:r>
-        <w:t>“</w:t>
-      </w:r>
-      <w:proofErr w:type="spellStart"/>
-      <w:r>
-        <w:t>naresh</w:t>
-      </w:r>
-      <w:proofErr w:type="spellEnd"/>
-      <w:r>
-        <w:t>”</w:t>
+      <w:r>
+        <w:t>“naresh”</w:t>
       </w:r>
       <w:r>
         <w:t xml:space="preserve">) </w:t>
@@ -1709,23 +1050,13 @@
     </w:p>
     <w:p>
       <w:r>
-        <w:t xml:space="preserve">Case </w:t>
-      </w:r>
-      <w:proofErr w:type="spellStart"/>
-      <w:r>
-        <w:t>case</w:t>
-      </w:r>
-      <w:proofErr w:type="spellEnd"/>
-      <w:r>
-        <w:t>: // statement</w:t>
-      </w:r>
-    </w:p>
-    <w:p>
-      <w:proofErr w:type="gramStart"/>
+        <w:t>Case case: // statement</w:t>
+      </w:r>
+    </w:p>
+    <w:p>
       <w:r>
         <w:t>Default :</w:t>
       </w:r>
-      <w:proofErr w:type="gramEnd"/>
     </w:p>
     <w:p>
       <w:r>
@@ -1744,18 +1075,10 @@
     </w:p>
     <w:p>
       <w:r>
-        <w:t xml:space="preserve">Switch case and </w:t>
-      </w:r>
-      <w:proofErr w:type="gramStart"/>
-      <w:r>
-        <w:t>increment</w:t>
-      </w:r>
-      <w:r>
-        <w:t>(</w:t>
-      </w:r>
-      <w:proofErr w:type="gramEnd"/>
-      <w:r>
-        <w:t>++)</w:t>
+        <w:t>Switch case and increment</w:t>
+      </w:r>
+      <w:r>
+        <w:t>(++)</w:t>
       </w:r>
       <w:r>
         <w:t xml:space="preserve"> and decrement</w:t>
@@ -1773,39 +1096,18 @@
       </w:r>
     </w:p>
     <w:p>
-      <w:proofErr w:type="spellStart"/>
-      <w:r>
-        <w:t>Intnum</w:t>
-      </w:r>
-      <w:proofErr w:type="spellEnd"/>
-      <w:r>
-        <w:t xml:space="preserve"> = 10;</w:t>
-      </w:r>
-    </w:p>
-    <w:p>
-      <w:r>
-        <w:t xml:space="preserve">Increment -&gt; pre </w:t>
-      </w:r>
-      <w:proofErr w:type="gramStart"/>
-      <w:r>
-        <w:t>increment(</w:t>
-      </w:r>
-      <w:proofErr w:type="gramEnd"/>
-      <w:r>
-        <w:t>++ num), post increment(num ++)</w:t>
-      </w:r>
-    </w:p>
-    <w:p>
-      <w:r>
-        <w:t xml:space="preserve">Decrement -&gt; pre </w:t>
-      </w:r>
-      <w:proofErr w:type="gramStart"/>
-      <w:r>
-        <w:t>decrement(</w:t>
-      </w:r>
-      <w:proofErr w:type="gramEnd"/>
-      <w:r>
-        <w:t>-- num), post decrement(num --)</w:t>
+      <w:r>
+        <w:t>Intnum = 10;</w:t>
+      </w:r>
+    </w:p>
+    <w:p>
+      <w:r>
+        <w:t>Increment -&gt; pre increment(++ num), post increment(num ++)</w:t>
+      </w:r>
+    </w:p>
+    <w:p>
+      <w:r>
+        <w:t>Decrement -&gt; pre decrement(-- num), post decrement(num --)</w:t>
       </w:r>
     </w:p>
     <w:p>
@@ -1814,23 +1116,8 @@
       </w:r>
     </w:p>
     <w:p>
-      <w:proofErr w:type="spellStart"/>
-      <w:proofErr w:type="gramStart"/>
-      <w:r>
-        <w:t>System.out.println</w:t>
-      </w:r>
-      <w:proofErr w:type="spellEnd"/>
-      <w:r>
-        <w:t>(</w:t>
-      </w:r>
-      <w:proofErr w:type="spellStart"/>
-      <w:proofErr w:type="gramEnd"/>
-      <w:r>
-        <w:t>num</w:t>
-      </w:r>
-      <w:proofErr w:type="spellEnd"/>
-      <w:r>
-        <w:t>++); //10</w:t>
+      <w:r>
+        <w:t>System.out.println(num++); //10</w:t>
       </w:r>
     </w:p>
     <w:p>
@@ -1845,15 +1132,7 @@
     </w:p>
     <w:p>
       <w:r>
-        <w:t xml:space="preserve">Looping statement is nothing but </w:t>
-      </w:r>
-      <w:proofErr w:type="gramStart"/>
-      <w:r>
-        <w:t>a to</w:t>
-      </w:r>
-      <w:proofErr w:type="gramEnd"/>
-      <w:r>
-        <w:t xml:space="preserve"> execute the same code particular period of time.</w:t>
+        <w:t>Looping statement is nothing but a to execute the same code particular period of time.</w:t>
       </w:r>
     </w:p>
     <w:p>
@@ -1904,25 +1183,12 @@
     </w:p>
     <w:p>
       <w:r>
-        <w:t>String name = “Naresh”</w:t>
-      </w:r>
-      <w:proofErr w:type="gramStart"/>
-      <w:r>
-        <w:t>;/</w:t>
-      </w:r>
-      <w:proofErr w:type="gramEnd"/>
-      <w:r>
-        <w:t>/ initialization</w:t>
-      </w:r>
-    </w:p>
-    <w:p>
-      <w:proofErr w:type="spellStart"/>
-      <w:r>
-        <w:t>Int</w:t>
-      </w:r>
-      <w:proofErr w:type="spellEnd"/>
-      <w:r>
-        <w:t xml:space="preserve"> I = 0; // initialization</w:t>
+        <w:t>String name = “Naresh”;// initialization</w:t>
+      </w:r>
+    </w:p>
+    <w:p>
+      <w:r>
+        <w:t>Int I = 0; // initialization</w:t>
       </w:r>
     </w:p>
     <w:p>
@@ -1931,18 +1197,8 @@
       </w:r>
     </w:p>
     <w:p>
-      <w:proofErr w:type="gramStart"/>
-      <w:r>
-        <w:t>for(</w:t>
-      </w:r>
-      <w:proofErr w:type="spellStart"/>
-      <w:proofErr w:type="gramEnd"/>
-      <w:r>
-        <w:t>initialization;condition;increment</w:t>
-      </w:r>
-      <w:proofErr w:type="spellEnd"/>
-      <w:r>
-        <w:t>/decrement) {</w:t>
+      <w:r>
+        <w:t>for(initialization;condition;increment/decrement) {</w:t>
       </w:r>
     </w:p>
     <w:p>
@@ -1976,21 +1232,14 @@
       </w:r>
     </w:p>
     <w:p>
-      <w:proofErr w:type="spellStart"/>
-      <w:r>
-        <w:t>Int</w:t>
-      </w:r>
-      <w:proofErr w:type="spellEnd"/>
-      <w:r>
-        <w:t xml:space="preserve"> I;</w:t>
-      </w:r>
-    </w:p>
-    <w:p>
-      <w:proofErr w:type="gramStart"/>
+      <w:r>
+        <w:t>Int I;</w:t>
+      </w:r>
+    </w:p>
+    <w:p>
       <w:r>
         <w:t>for(</w:t>
       </w:r>
-      <w:proofErr w:type="gramEnd"/>
       <w:r>
         <w:t>inti=1</w:t>
       </w:r>
@@ -2004,36 +1253,19 @@
         <w:t>10</w:t>
       </w:r>
       <w:r>
-        <w:t xml:space="preserve">0; </w:t>
-      </w:r>
-      <w:proofErr w:type="spellStart"/>
+        <w:t>0; i++</w:t>
+      </w:r>
+      <w:r>
+        <w:t>) {</w:t>
+      </w:r>
+    </w:p>
+    <w:p>
+      <w:r>
+        <w:t>System.out.println(</w:t>
+      </w:r>
       <w:r>
         <w:t>i</w:t>
       </w:r>
-      <w:proofErr w:type="spellEnd"/>
-      <w:r>
-        <w:t>++</w:t>
-      </w:r>
-      <w:r>
-        <w:t>) {</w:t>
-      </w:r>
-    </w:p>
-    <w:p>
-      <w:proofErr w:type="spellStart"/>
-      <w:proofErr w:type="gramStart"/>
-      <w:r>
-        <w:t>System.out.println</w:t>
-      </w:r>
-      <w:proofErr w:type="spellEnd"/>
-      <w:r>
-        <w:t>(</w:t>
-      </w:r>
-      <w:proofErr w:type="spellStart"/>
-      <w:proofErr w:type="gramEnd"/>
-      <w:r>
-        <w:t>i</w:t>
-      </w:r>
-      <w:proofErr w:type="spellEnd"/>
       <w:r>
         <w:t>);</w:t>
       </w:r>
@@ -2078,26 +1310,13 @@
     </w:p>
     <w:p>
       <w:r>
-        <w:t xml:space="preserve">Prime </w:t>
-      </w:r>
-      <w:proofErr w:type="gramStart"/>
-      <w:r>
-        <w:t>number ?</w:t>
-      </w:r>
-      <w:proofErr w:type="gramEnd"/>
-      <w:r>
-        <w:t xml:space="preserve"> 3 is prime number </w:t>
-      </w:r>
-    </w:p>
-    <w:p>
-      <w:r>
-        <w:t>1 and number it self -&gt; 2</w:t>
-      </w:r>
-      <w:proofErr w:type="gramStart"/>
-      <w:r>
-        <w:t>,3,5</w:t>
-      </w:r>
-      <w:proofErr w:type="gramEnd"/>
+        <w:t xml:space="preserve">Prime number ? 3 is prime number </w:t>
+      </w:r>
+    </w:p>
+    <w:p>
+      <w:r>
+        <w:t>1 and number it self -&gt; 2,3,5</w:t>
+      </w:r>
     </w:p>
     <w:p>
       <w:r>
@@ -2123,56 +1342,18 @@
       </w:r>
     </w:p>
     <w:p>
-      <w:proofErr w:type="gramStart"/>
-      <w:r>
-        <w:t>For(</w:t>
-      </w:r>
-      <w:proofErr w:type="spellStart"/>
-      <w:proofErr w:type="gramEnd"/>
-      <w:r>
-        <w:t>int</w:t>
-      </w:r>
-      <w:proofErr w:type="spellEnd"/>
-      <w:r>
-        <w:t xml:space="preserve"> I = 1; </w:t>
-      </w:r>
-      <w:proofErr w:type="spellStart"/>
-      <w:r>
-        <w:t>i</w:t>
-      </w:r>
-      <w:proofErr w:type="spellEnd"/>
-      <w:r>
-        <w:t>&lt;6;i++) {</w:t>
-      </w:r>
-    </w:p>
-    <w:p>
-      <w:proofErr w:type="gramStart"/>
-      <w:r>
-        <w:t>For(</w:t>
-      </w:r>
-      <w:proofErr w:type="spellStart"/>
-      <w:proofErr w:type="gramEnd"/>
-      <w:r>
-        <w:t>int</w:t>
-      </w:r>
-      <w:proofErr w:type="spellEnd"/>
-      <w:r>
-        <w:t xml:space="preserve"> j=1; j&lt;6;j++) {</w:t>
-      </w:r>
-    </w:p>
-    <w:p>
-      <w:proofErr w:type="spellStart"/>
-      <w:proofErr w:type="gramStart"/>
-      <w:r>
-        <w:t>System.out.println</w:t>
-      </w:r>
-      <w:proofErr w:type="spellEnd"/>
-      <w:r>
-        <w:t>(</w:t>
-      </w:r>
-      <w:proofErr w:type="gramEnd"/>
-      <w:r>
-        <w:t xml:space="preserve">“Naresh”);  // 10,10,25 </w:t>
+      <w:r>
+        <w:t>For(int I = 1; i&lt;6;i++) {</w:t>
+      </w:r>
+    </w:p>
+    <w:p>
+      <w:r>
+        <w:t>For(int j=1; j&lt;6;j++) {</w:t>
+      </w:r>
+    </w:p>
+    <w:p>
+      <w:r>
+        <w:t xml:space="preserve">System.out.println(“Naresh”);  // 10,10,25 </w:t>
       </w:r>
     </w:p>
     <w:p>
@@ -2204,13 +1385,8 @@
       </w:r>
     </w:p>
     <w:p>
-      <w:proofErr w:type="gramStart"/>
-      <w:r>
-        <w:t>While(</w:t>
-      </w:r>
-      <w:proofErr w:type="gramEnd"/>
-      <w:r>
-        <w:t>condition) {</w:t>
+      <w:r>
+        <w:t>While(condition) {</w:t>
       </w:r>
     </w:p>
     <w:p/>
@@ -2225,38 +1401,18 @@
       </w:r>
     </w:p>
     <w:p>
-      <w:proofErr w:type="spellStart"/>
-      <w:r>
-        <w:t>Int</w:t>
-      </w:r>
-      <w:proofErr w:type="spellEnd"/>
-      <w:r>
-        <w:t xml:space="preserve"> number = 1;</w:t>
-      </w:r>
-    </w:p>
-    <w:p>
-      <w:proofErr w:type="gramStart"/>
-      <w:r>
-        <w:t>While(</w:t>
-      </w:r>
-      <w:proofErr w:type="gramEnd"/>
-      <w:r>
-        <w:t>number &lt; 6) {</w:t>
-      </w:r>
-    </w:p>
-    <w:p>
-      <w:proofErr w:type="spellStart"/>
-      <w:proofErr w:type="gramStart"/>
-      <w:r>
-        <w:t>System.out.println</w:t>
-      </w:r>
-      <w:proofErr w:type="spellEnd"/>
-      <w:r>
-        <w:t>(</w:t>
-      </w:r>
-      <w:proofErr w:type="gramEnd"/>
-      <w:r>
-        <w:t>number);</w:t>
+      <w:r>
+        <w:t>Int number = 1;</w:t>
+      </w:r>
+    </w:p>
+    <w:p>
+      <w:r>
+        <w:t>While(number &lt; 6) {</w:t>
+      </w:r>
+    </w:p>
+    <w:p>
+      <w:r>
+        <w:t>System.out.println(number);</w:t>
       </w:r>
     </w:p>
     <w:p>
@@ -2287,85 +1443,32 @@
     </w:p>
     <w:p>
       <w:r>
-        <w:t xml:space="preserve">} </w:t>
-      </w:r>
-      <w:proofErr w:type="gramStart"/>
-      <w:r>
-        <w:t>while(</w:t>
-      </w:r>
-      <w:proofErr w:type="gramEnd"/>
-      <w:r>
-        <w:t>condition);</w:t>
-      </w:r>
-    </w:p>
-    <w:p>
-      <w:proofErr w:type="spellStart"/>
-      <w:r>
-        <w:t>Int</w:t>
-      </w:r>
-      <w:proofErr w:type="spellEnd"/>
-      <w:r>
-        <w:t xml:space="preserve"> I = 1;</w:t>
-      </w:r>
-    </w:p>
-    <w:p>
-      <w:proofErr w:type="gramStart"/>
-      <w:r>
-        <w:t>do</w:t>
-      </w:r>
-      <w:proofErr w:type="gramEnd"/>
-      <w:r>
-        <w:t xml:space="preserve"> {</w:t>
-      </w:r>
-    </w:p>
-    <w:p>
-      <w:proofErr w:type="spellStart"/>
-      <w:proofErr w:type="gramStart"/>
-      <w:r>
-        <w:t>System.out.println</w:t>
-      </w:r>
-      <w:proofErr w:type="spellEnd"/>
-      <w:r>
-        <w:t>(</w:t>
-      </w:r>
-      <w:proofErr w:type="spellStart"/>
-      <w:proofErr w:type="gramEnd"/>
-      <w:r>
-        <w:t>i</w:t>
-      </w:r>
-      <w:proofErr w:type="spellEnd"/>
-      <w:r>
-        <w:t>);//1,2,3</w:t>
-      </w:r>
-    </w:p>
-    <w:p>
-      <w:proofErr w:type="spellStart"/>
-      <w:proofErr w:type="gramStart"/>
-      <w:r>
-        <w:t>i</w:t>
-      </w:r>
-      <w:proofErr w:type="spellEnd"/>
-      <w:proofErr w:type="gramEnd"/>
-      <w:r>
-        <w:t>++;</w:t>
-      </w:r>
-    </w:p>
-    <w:p>
-      <w:r>
-        <w:t xml:space="preserve">} </w:t>
-      </w:r>
-      <w:proofErr w:type="gramStart"/>
-      <w:r>
-        <w:t>while(</w:t>
-      </w:r>
-      <w:proofErr w:type="spellStart"/>
-      <w:proofErr w:type="gramEnd"/>
-      <w:r>
-        <w:t>i</w:t>
-      </w:r>
-      <w:proofErr w:type="spellEnd"/>
-      <w:r>
-        <w:t>&lt; 11);</w:t>
+        <w:t>} while(condition);</w:t>
+      </w:r>
+    </w:p>
+    <w:p>
+      <w:r>
+        <w:t>Int I = 1;</w:t>
+      </w:r>
+    </w:p>
+    <w:p>
+      <w:r>
+        <w:t>do {</w:t>
+      </w:r>
+    </w:p>
+    <w:p>
+      <w:r>
+        <w:t>System.out.println(i);//1,2,3</w:t>
+      </w:r>
+    </w:p>
+    <w:p>
+      <w:r>
+        <w:t>i++;</w:t>
+      </w:r>
+    </w:p>
+    <w:p>
+      <w:r>
+        <w:t>} while(i&lt; 11);</w:t>
       </w:r>
     </w:p>
     <w:p>
@@ -2380,15 +1483,7 @@
     </w:p>
     <w:p>
       <w:r>
-        <w:t xml:space="preserve">Logical </w:t>
-      </w:r>
-      <w:proofErr w:type="gramStart"/>
-      <w:r>
-        <w:t>Operators(</w:t>
-      </w:r>
-      <w:proofErr w:type="gramEnd"/>
-      <w:r>
-        <w:t>&amp;&amp; , ||,==,!=)</w:t>
+        <w:t>Logical Operators(&amp;&amp; , ||,==,!=)</w:t>
       </w:r>
     </w:p>
     <w:p/>
@@ -2399,54 +1494,18 @@
       </w:r>
     </w:p>
     <w:p>
-      <w:proofErr w:type="gramStart"/>
-      <w:r>
-        <w:t>Condition ?</w:t>
-      </w:r>
-      <w:proofErr w:type="gramEnd"/>
-      <w:r>
-        <w:t>statement : statement;</w:t>
-      </w:r>
-    </w:p>
-    <w:p>
-      <w:proofErr w:type="gramStart"/>
-      <w:r>
-        <w:t>If(</w:t>
-      </w:r>
-      <w:proofErr w:type="spellStart"/>
-      <w:proofErr w:type="gramEnd"/>
-      <w:r>
-        <w:t>num</w:t>
-      </w:r>
-      <w:proofErr w:type="spellEnd"/>
-      <w:r>
-        <w:t xml:space="preserve">== 10) </w:t>
-      </w:r>
-      <w:proofErr w:type="spellStart"/>
-      <w:r>
-        <w:t>System.out.println</w:t>
-      </w:r>
-      <w:proofErr w:type="spellEnd"/>
-      <w:r>
-        <w:t>(“Given Number is Ten”);</w:t>
-      </w:r>
-    </w:p>
-    <w:p>
-      <w:r>
-        <w:t xml:space="preserve">Else </w:t>
-      </w:r>
-      <w:proofErr w:type="spellStart"/>
-      <w:proofErr w:type="gramStart"/>
-      <w:r>
-        <w:t>System.out.println</w:t>
-      </w:r>
-      <w:proofErr w:type="spellEnd"/>
-      <w:r>
-        <w:t>(</w:t>
-      </w:r>
-      <w:proofErr w:type="gramEnd"/>
-      <w:r>
-        <w:t>“Given Number is Not Ten”);</w:t>
+      <w:r>
+        <w:t>Condition ?statement : statement;</w:t>
+      </w:r>
+    </w:p>
+    <w:p>
+      <w:r>
+        <w:t>If(num== 10) System.out.println(“Given Number is Ten”);</w:t>
+      </w:r>
+    </w:p>
+    <w:p>
+      <w:r>
+        <w:t>Else System.out.println(“Given Number is Not Ten”);</w:t>
       </w:r>
     </w:p>
     <w:p>
@@ -2456,23 +1515,7 @@
     </w:p>
     <w:p>
       <w:r>
-        <w:t xml:space="preserve">Num == </w:t>
-      </w:r>
-      <w:proofErr w:type="gramStart"/>
-      <w:r>
-        <w:t>10 ?</w:t>
-      </w:r>
-      <w:proofErr w:type="gramEnd"/>
-      <w:r>
-        <w:t xml:space="preserve">  “Given Number is Ten</w:t>
-      </w:r>
-      <w:proofErr w:type="gramStart"/>
-      <w:r>
-        <w:t>” :</w:t>
-      </w:r>
-      <w:proofErr w:type="gramEnd"/>
-      <w:r>
-        <w:t xml:space="preserve">  “Given Number is Not Ten”;</w:t>
+        <w:t>Num == 10 ?  “Given Number is Ten” :  “Given Number is Not Ten”;</w:t>
       </w:r>
     </w:p>
     <w:p>
@@ -2481,39 +1524,16 @@
       </w:r>
     </w:p>
     <w:p>
-      <w:proofErr w:type="spellStart"/>
-      <w:r>
-        <w:t>Int</w:t>
-      </w:r>
-      <w:proofErr w:type="spellEnd"/>
-      <w:r>
-        <w:t xml:space="preserve"> age;</w:t>
-      </w:r>
-    </w:p>
-    <w:p>
-      <w:proofErr w:type="spellStart"/>
-      <w:proofErr w:type="gramStart"/>
-      <w:r>
-        <w:t>Int</w:t>
-      </w:r>
-      <w:proofErr w:type="spellEnd"/>
-      <w:r>
-        <w:t>[</w:t>
-      </w:r>
-      <w:proofErr w:type="gramEnd"/>
-      <w:r>
-        <w:t xml:space="preserve">] ages = </w:t>
-      </w:r>
-      <w:r>
-        <w:t xml:space="preserve">new </w:t>
-      </w:r>
-      <w:proofErr w:type="spellStart"/>
-      <w:r>
-        <w:t>int</w:t>
-      </w:r>
-      <w:proofErr w:type="spellEnd"/>
-      <w:r>
-        <w:t>[5]; // one way of creating array</w:t>
+      <w:r>
+        <w:t>Int age;</w:t>
+      </w:r>
+    </w:p>
+    <w:p>
+      <w:r>
+        <w:t xml:space="preserve">Int[] ages = </w:t>
+      </w:r>
+      <w:r>
+        <w:t>new int[5]; // one way of creating array</w:t>
       </w:r>
       <w:r>
         <w:t xml:space="preserve"> by giving the size</w:t>
@@ -2521,77 +1541,37 @@
     </w:p>
     <w:p>
       <w:r>
-        <w:t xml:space="preserve">// </w:t>
-      </w:r>
-      <w:proofErr w:type="spellStart"/>
-      <w:proofErr w:type="gramStart"/>
-      <w:r>
-        <w:t>Initialising</w:t>
-      </w:r>
-      <w:proofErr w:type="spellEnd"/>
-      <w:proofErr w:type="gramEnd"/>
-      <w:r>
-        <w:t xml:space="preserve"> the array</w:t>
-      </w:r>
-    </w:p>
-    <w:p>
-      <w:proofErr w:type="gramStart"/>
-      <w:r>
-        <w:t>Ages[</w:t>
-      </w:r>
-      <w:proofErr w:type="gramEnd"/>
-      <w:r>
-        <w:t>0] = 10;</w:t>
-      </w:r>
-    </w:p>
-    <w:p>
-      <w:proofErr w:type="gramStart"/>
-      <w:r>
-        <w:t>Ages[</w:t>
-      </w:r>
-      <w:proofErr w:type="gramEnd"/>
-      <w:r>
-        <w:t>1] = 20;</w:t>
-      </w:r>
-    </w:p>
-    <w:p>
-      <w:proofErr w:type="gramStart"/>
-      <w:r>
-        <w:t>Ages[</w:t>
-      </w:r>
-      <w:proofErr w:type="gramEnd"/>
-      <w:r>
-        <w:t>2] = 30;</w:t>
-      </w:r>
-    </w:p>
-    <w:p>
-      <w:proofErr w:type="gramStart"/>
-      <w:r>
-        <w:t>Ages[</w:t>
-      </w:r>
-      <w:proofErr w:type="gramEnd"/>
-      <w:r>
-        <w:t>3] = 40;</w:t>
-      </w:r>
-    </w:p>
-    <w:p>
-      <w:proofErr w:type="gramStart"/>
-      <w:r>
-        <w:t>Ages[</w:t>
-      </w:r>
-      <w:proofErr w:type="gramEnd"/>
-      <w:r>
-        <w:t>4] = 50;</w:t>
-      </w:r>
-    </w:p>
-    <w:p>
-      <w:proofErr w:type="gramStart"/>
-      <w:r>
-        <w:t>ages[</w:t>
-      </w:r>
-      <w:proofErr w:type="gramEnd"/>
-      <w:r>
-        <w:t>6] = 10;</w:t>
+        <w:t>// Initialising the array</w:t>
+      </w:r>
+    </w:p>
+    <w:p>
+      <w:r>
+        <w:t>Ages[0] = 10;</w:t>
+      </w:r>
+    </w:p>
+    <w:p>
+      <w:r>
+        <w:t>Ages[1] = 20;</w:t>
+      </w:r>
+    </w:p>
+    <w:p>
+      <w:r>
+        <w:t>Ages[2] = 30;</w:t>
+      </w:r>
+    </w:p>
+    <w:p>
+      <w:r>
+        <w:t>Ages[3] = 40;</w:t>
+      </w:r>
+    </w:p>
+    <w:p>
+      <w:r>
+        <w:t>Ages[4] = 50;</w:t>
+      </w:r>
+    </w:p>
+    <w:p>
+      <w:r>
+        <w:t>ages[6] = 10;</w:t>
       </w:r>
     </w:p>
     <w:p>
@@ -2600,18 +1580,8 @@
       </w:r>
     </w:p>
     <w:p>
-      <w:proofErr w:type="spellStart"/>
-      <w:proofErr w:type="gramStart"/>
-      <w:r>
-        <w:t>System.out.println</w:t>
-      </w:r>
-      <w:proofErr w:type="spellEnd"/>
-      <w:r>
-        <w:t>(</w:t>
-      </w:r>
-      <w:proofErr w:type="gramEnd"/>
-      <w:r>
-        <w:t>ages[9]);</w:t>
+      <w:r>
+        <w:t>System.out.println(ages[9]);</w:t>
       </w:r>
     </w:p>
     <w:p>
@@ -2620,19 +1590,7 @@
       </w:r>
       <w:r>
         <w:tab/>
-      </w:r>
-      <w:proofErr w:type="spellStart"/>
-      <w:proofErr w:type="gramStart"/>
-      <w:r>
-        <w:t>System.out.println</w:t>
-      </w:r>
-      <w:proofErr w:type="spellEnd"/>
-      <w:r>
-        <w:t>(</w:t>
-      </w:r>
-      <w:proofErr w:type="gramEnd"/>
-      <w:r>
-        <w:t>ages[8]);</w:t>
+        <w:t>System.out.println(ages[8]);</w:t>
       </w:r>
     </w:p>
     <w:p>
@@ -2641,19 +1599,7 @@
       </w:r>
       <w:r>
         <w:tab/>
-      </w:r>
-      <w:proofErr w:type="spellStart"/>
-      <w:proofErr w:type="gramStart"/>
-      <w:r>
-        <w:t>System.out.println</w:t>
-      </w:r>
-      <w:proofErr w:type="spellEnd"/>
-      <w:r>
-        <w:t>(</w:t>
-      </w:r>
-      <w:proofErr w:type="gramEnd"/>
-      <w:r>
-        <w:t>ages[7]);</w:t>
+        <w:t>System.out.println(ages[7]);</w:t>
       </w:r>
     </w:p>
     <w:p>
@@ -2662,19 +1608,7 @@
       </w:r>
       <w:r>
         <w:tab/>
-      </w:r>
-      <w:proofErr w:type="spellStart"/>
-      <w:proofErr w:type="gramStart"/>
-      <w:r>
-        <w:t>System.out.println</w:t>
-      </w:r>
-      <w:proofErr w:type="spellEnd"/>
-      <w:r>
-        <w:t>(</w:t>
-      </w:r>
-      <w:proofErr w:type="gramEnd"/>
-      <w:r>
-        <w:t>ages[6]);</w:t>
+        <w:t>System.out.println(ages[6]);</w:t>
       </w:r>
     </w:p>
     <w:p>
@@ -2683,19 +1617,7 @@
       </w:r>
       <w:r>
         <w:tab/>
-      </w:r>
-      <w:proofErr w:type="spellStart"/>
-      <w:proofErr w:type="gramStart"/>
-      <w:r>
-        <w:t>System.out.println</w:t>
-      </w:r>
-      <w:proofErr w:type="spellEnd"/>
-      <w:r>
-        <w:t>(</w:t>
-      </w:r>
-      <w:proofErr w:type="gramEnd"/>
-      <w:r>
-        <w:t>ages[5]);</w:t>
+        <w:t>System.out.println(ages[5]);</w:t>
       </w:r>
     </w:p>
     <w:p>
@@ -2704,19 +1626,7 @@
       </w:r>
       <w:r>
         <w:tab/>
-      </w:r>
-      <w:proofErr w:type="spellStart"/>
-      <w:proofErr w:type="gramStart"/>
-      <w:r>
-        <w:t>System.out.println</w:t>
-      </w:r>
-      <w:proofErr w:type="spellEnd"/>
-      <w:r>
-        <w:t>(</w:t>
-      </w:r>
-      <w:proofErr w:type="gramEnd"/>
-      <w:r>
-        <w:t>ages[4]);</w:t>
+        <w:t>System.out.println(ages[4]);</w:t>
       </w:r>
     </w:p>
     <w:p>
@@ -2725,19 +1635,7 @@
       </w:r>
       <w:r>
         <w:tab/>
-      </w:r>
-      <w:proofErr w:type="spellStart"/>
-      <w:proofErr w:type="gramStart"/>
-      <w:r>
-        <w:t>System.out.println</w:t>
-      </w:r>
-      <w:proofErr w:type="spellEnd"/>
-      <w:r>
-        <w:t>(</w:t>
-      </w:r>
-      <w:proofErr w:type="gramEnd"/>
-      <w:r>
-        <w:t>ages[3]);</w:t>
+        <w:t>System.out.println(ages[3]);</w:t>
       </w:r>
     </w:p>
     <w:p>
@@ -2747,19 +1645,7 @@
       </w:r>
       <w:r>
         <w:tab/>
-      </w:r>
-      <w:proofErr w:type="spellStart"/>
-      <w:proofErr w:type="gramStart"/>
-      <w:r>
-        <w:t>System.out.println</w:t>
-      </w:r>
-      <w:proofErr w:type="spellEnd"/>
-      <w:r>
-        <w:t>(</w:t>
-      </w:r>
-      <w:proofErr w:type="gramEnd"/>
-      <w:r>
-        <w:t>ages[2]);</w:t>
+        <w:t>System.out.println(ages[2]);</w:t>
       </w:r>
     </w:p>
     <w:p>
@@ -2768,19 +1654,7 @@
       </w:r>
       <w:r>
         <w:tab/>
-      </w:r>
-      <w:proofErr w:type="spellStart"/>
-      <w:proofErr w:type="gramStart"/>
-      <w:r>
-        <w:t>System.out.println</w:t>
-      </w:r>
-      <w:proofErr w:type="spellEnd"/>
-      <w:r>
-        <w:t>(</w:t>
-      </w:r>
-      <w:proofErr w:type="gramEnd"/>
-      <w:r>
-        <w:t>ages[1]);</w:t>
+        <w:t>System.out.println(ages[1]);</w:t>
       </w:r>
     </w:p>
     <w:p>
@@ -2789,19 +1663,7 @@
       </w:r>
       <w:r>
         <w:tab/>
-      </w:r>
-      <w:proofErr w:type="spellStart"/>
-      <w:proofErr w:type="gramStart"/>
-      <w:r>
-        <w:t>System.out.println</w:t>
-      </w:r>
-      <w:proofErr w:type="spellEnd"/>
-      <w:r>
-        <w:t>(</w:t>
-      </w:r>
-      <w:proofErr w:type="gramEnd"/>
-      <w:r>
-        <w:t>ages[0]);</w:t>
+        <w:t>System.out.println(ages[0]);</w:t>
       </w:r>
     </w:p>
     <w:p>
@@ -2830,36 +1692,18 @@
       </w:r>
     </w:p>
     <w:p>
-      <w:proofErr w:type="gramStart"/>
       <w:r>
         <w:t>WAP to remove the duplicate numbers in array.</w:t>
       </w:r>
-      <w:proofErr w:type="gramEnd"/>
-    </w:p>
-    <w:p>
-      <w:r>
-        <w:t>Sample: {1</w:t>
-      </w:r>
-      <w:proofErr w:type="gramStart"/>
-      <w:r>
-        <w:t>,2,3,1,2,5,6,3</w:t>
-      </w:r>
-      <w:proofErr w:type="gramEnd"/>
-      <w:r>
-        <w:t>};</w:t>
-      </w:r>
-    </w:p>
-    <w:p>
-      <w:r>
-        <w:t xml:space="preserve">The above program has written and committed to </w:t>
-      </w:r>
-      <w:proofErr w:type="spellStart"/>
-      <w:r>
-        <w:t>git</w:t>
-      </w:r>
-      <w:proofErr w:type="spellEnd"/>
-      <w:r>
-        <w:t>.</w:t>
+    </w:p>
+    <w:p>
+      <w:r>
+        <w:t>Sample: {1,2,3,1,2,5,6,3};</w:t>
+      </w:r>
+    </w:p>
+    <w:p>
+      <w:r>
+        <w:t>The above program has written and committed to git.</w:t>
       </w:r>
     </w:p>
     <w:p>
@@ -2916,23 +1760,13 @@
       </w:r>
     </w:p>
     <w:p>
-      <w:proofErr w:type="gramStart"/>
-      <w:r>
-        <w:t>swap</w:t>
-      </w:r>
-      <w:proofErr w:type="gramEnd"/>
-      <w:r>
-        <w:t xml:space="preserve"> the rows in multi dimensional array</w:t>
-      </w:r>
-    </w:p>
-    <w:p>
-      <w:proofErr w:type="gramStart"/>
-      <w:r>
-        <w:t>print</w:t>
-      </w:r>
-      <w:proofErr w:type="gramEnd"/>
-      <w:r>
-        <w:t xml:space="preserve"> the sum of 1  to 100 factorial -&gt; 1+2+6+24+120+720+5040….= sum</w:t>
+      <w:r>
+        <w:t>swap the rows in multi dimensional array</w:t>
+      </w:r>
+    </w:p>
+    <w:p>
+      <w:r>
+        <w:t>print the sum of 1  to 100 factorial -&gt; 1+2+6+24+120+720+5040….= sum</w:t>
       </w:r>
     </w:p>
     <w:p>
@@ -2941,26 +1775,8 @@
       </w:r>
     </w:p>
     <w:p>
-      <w:proofErr w:type="spellStart"/>
-      <w:proofErr w:type="gramStart"/>
-      <w:r>
-        <w:t>Int</w:t>
-      </w:r>
-      <w:proofErr w:type="spellEnd"/>
-      <w:r>
-        <w:t>[</w:t>
-      </w:r>
-      <w:proofErr w:type="gramEnd"/>
-      <w:r>
-        <w:t xml:space="preserve">] </w:t>
-      </w:r>
-      <w:proofErr w:type="spellStart"/>
-      <w:r>
-        <w:t>arr</w:t>
-      </w:r>
-      <w:proofErr w:type="spellEnd"/>
-      <w:r>
-        <w:t xml:space="preserve"> = {</w:t>
+      <w:r>
+        <w:t>Int[] arr = {</w:t>
       </w:r>
       <w:r>
         <w:rPr>
@@ -2973,13 +1789,8 @@
       </w:r>
     </w:p>
     <w:p>
-      <w:proofErr w:type="spellStart"/>
-      <w:r>
-        <w:t>Disarium</w:t>
-      </w:r>
-      <w:proofErr w:type="spellEnd"/>
-      <w:r>
-        <w:t xml:space="preserve"> Number</w:t>
+      <w:r>
+        <w:t>Disarium Number</w:t>
       </w:r>
     </w:p>
     <w:p>
@@ -2988,13 +1799,8 @@
       </w:r>
     </w:p>
     <w:p>
-      <w:proofErr w:type="gramStart"/>
-      <w:r>
-        <w:t>175  -</w:t>
-      </w:r>
-      <w:proofErr w:type="gramEnd"/>
-      <w:r>
-        <w:t>&gt; 1+ 7*7 + 5*5*5 = 1+49+125 = 175</w:t>
+      <w:r>
+        <w:t>175  -&gt; 1+ 7*7 + 5*5*5 = 1+49+125 = 175</w:t>
       </w:r>
     </w:p>
     <w:p>
@@ -3079,11 +1885,9 @@
           <w:numId w:val="4"/>
         </w:numPr>
       </w:pPr>
-      <w:proofErr w:type="spellStart"/>
       <w:r>
         <w:t>PolyMorphism</w:t>
       </w:r>
-      <w:proofErr w:type="spellEnd"/>
     </w:p>
     <w:p>
       <w:pPr>
@@ -3182,13 +1986,8 @@
       </w:r>
     </w:p>
     <w:p>
-      <w:proofErr w:type="spellStart"/>
-      <w:r>
-        <w:t>Int</w:t>
-      </w:r>
-      <w:proofErr w:type="spellEnd"/>
-      <w:r>
-        <w:t xml:space="preserve"> age;</w:t>
+      <w:r>
+        <w:t>Int age;</w:t>
       </w:r>
     </w:p>
     <w:p>
@@ -3203,15 +2002,7 @@
     </w:p>
     <w:p>
       <w:r>
-        <w:t xml:space="preserve">String </w:t>
-      </w:r>
-      <w:proofErr w:type="spellStart"/>
-      <w:r>
-        <w:t>animalType</w:t>
-      </w:r>
-      <w:proofErr w:type="spellEnd"/>
-      <w:r>
-        <w:t>;</w:t>
+        <w:t>String animalType;</w:t>
       </w:r>
     </w:p>
     <w:p/>
@@ -3249,13 +2040,8 @@
       </w:r>
     </w:p>
     <w:p>
-      <w:proofErr w:type="spellStart"/>
-      <w:r>
-        <w:t>Int</w:t>
-      </w:r>
-      <w:proofErr w:type="spellEnd"/>
-      <w:r>
-        <w:t xml:space="preserve"> age;</w:t>
+      <w:r>
+        <w:t>Int age;</w:t>
       </w:r>
     </w:p>
     <w:p>
@@ -3294,13 +2080,8 @@
       </w:r>
     </w:p>
     <w:p>
-      <w:proofErr w:type="spellStart"/>
-      <w:r>
-        <w:t>Int</w:t>
-      </w:r>
-      <w:proofErr w:type="spellEnd"/>
-      <w:r>
-        <w:t xml:space="preserve"> age;</w:t>
+      <w:r>
+        <w:t>Int age;</w:t>
       </w:r>
     </w:p>
     <w:p>
@@ -3357,26 +2138,13 @@
       </w:r>
     </w:p>
     <w:p>
-      <w:proofErr w:type="spellStart"/>
-      <w:r>
-        <w:t>Int</w:t>
-      </w:r>
-      <w:proofErr w:type="spellEnd"/>
-      <w:r>
-        <w:t xml:space="preserve"> number;</w:t>
-      </w:r>
-    </w:p>
-    <w:p>
-      <w:r>
-        <w:t xml:space="preserve">String </w:t>
-      </w:r>
-      <w:proofErr w:type="spellStart"/>
-      <w:r>
-        <w:t>startFrom</w:t>
-      </w:r>
-      <w:proofErr w:type="spellEnd"/>
-      <w:r>
-        <w:t>;</w:t>
+      <w:r>
+        <w:t>Int number;</w:t>
+      </w:r>
+    </w:p>
+    <w:p>
+      <w:r>
+        <w:t>String startFrom;</w:t>
       </w:r>
     </w:p>
     <w:p>
@@ -3451,28 +2219,12 @@
     </w:p>
     <w:p>
       <w:r>
-        <w:t xml:space="preserve">Class </w:t>
-      </w:r>
-      <w:proofErr w:type="spellStart"/>
-      <w:r>
-        <w:t>ElectionParty</w:t>
-      </w:r>
-      <w:proofErr w:type="spellEnd"/>
-      <w:r>
-        <w:t xml:space="preserve"> {</w:t>
-      </w:r>
-    </w:p>
-    <w:p>
-      <w:r>
-        <w:t xml:space="preserve">String </w:t>
-      </w:r>
-      <w:proofErr w:type="spellStart"/>
-      <w:r>
-        <w:t>partyName</w:t>
-      </w:r>
-      <w:proofErr w:type="spellEnd"/>
-      <w:r>
-        <w:t>;</w:t>
+        <w:t>Class ElectionParty {</w:t>
+      </w:r>
+    </w:p>
+    <w:p>
+      <w:r>
+        <w:t>String partyName;</w:t>
       </w:r>
     </w:p>
     <w:p>
@@ -3533,28 +2285,12 @@
     </w:p>
     <w:p>
       <w:r>
-        <w:t xml:space="preserve">String </w:t>
-      </w:r>
-      <w:proofErr w:type="spellStart"/>
-      <w:r>
-        <w:t>villageName</w:t>
-      </w:r>
-      <w:proofErr w:type="spellEnd"/>
-      <w:r>
-        <w:t>;</w:t>
-      </w:r>
-    </w:p>
-    <w:p>
-      <w:r>
-        <w:t xml:space="preserve">String </w:t>
-      </w:r>
-      <w:proofErr w:type="spellStart"/>
-      <w:r>
-        <w:t>mandal</w:t>
-      </w:r>
-      <w:proofErr w:type="spellEnd"/>
-      <w:r>
-        <w:t>;</w:t>
+        <w:t>String villageName;</w:t>
+      </w:r>
+    </w:p>
+    <w:p>
+      <w:r>
+        <w:t>String mandal;</w:t>
       </w:r>
     </w:p>
     <w:p>
@@ -3568,23 +2304,13 @@
       </w:r>
     </w:p>
     <w:p>
-      <w:proofErr w:type="spellStart"/>
-      <w:r>
-        <w:t>Intpincode</w:t>
-      </w:r>
-      <w:proofErr w:type="spellEnd"/>
-      <w:r>
-        <w:t>;</w:t>
-      </w:r>
-    </w:p>
-    <w:p>
-      <w:proofErr w:type="spellStart"/>
-      <w:r>
-        <w:t>Int</w:t>
-      </w:r>
-      <w:proofErr w:type="spellEnd"/>
-      <w:r>
-        <w:t xml:space="preserve"> population;</w:t>
+      <w:r>
+        <w:t>Intpincode;</w:t>
+      </w:r>
+    </w:p>
+    <w:p>
+      <w:r>
+        <w:t>Int population;</w:t>
       </w:r>
     </w:p>
     <w:p>
@@ -3598,11 +2324,9 @@
           <w:bottom w:val="double" w:sz="6" w:space="1" w:color="auto"/>
         </w:pBdr>
       </w:pPr>
-      <w:proofErr w:type="gramStart"/>
       <w:r>
         <w:t>2.Object</w:t>
       </w:r>
-      <w:proofErr w:type="gramEnd"/>
     </w:p>
     <w:p>
       <w:r>
@@ -3611,41 +2335,17 @@
     </w:p>
     <w:p>
       <w:r>
-        <w:t xml:space="preserve">Object is </w:t>
-      </w:r>
-      <w:proofErr w:type="gramStart"/>
-      <w:r>
-        <w:t>a</w:t>
-      </w:r>
-      <w:proofErr w:type="gramEnd"/>
-      <w:r>
-        <w:t xml:space="preserve"> implementation of class.</w:t>
-      </w:r>
-    </w:p>
-    <w:p>
-      <w:r>
-        <w:t xml:space="preserve">Village </w:t>
-      </w:r>
-      <w:proofErr w:type="gramStart"/>
-      <w:r>
-        <w:t>v  =</w:t>
-      </w:r>
-      <w:proofErr w:type="gramEnd"/>
-      <w:r>
-        <w:t xml:space="preserve"> new Village();</w:t>
-      </w:r>
-    </w:p>
-    <w:p>
-      <w:r>
-        <w:t xml:space="preserve">Village v2 = new </w:t>
-      </w:r>
-      <w:proofErr w:type="gramStart"/>
-      <w:r>
-        <w:t>Village(</w:t>
-      </w:r>
-      <w:proofErr w:type="gramEnd"/>
-      <w:r>
-        <w:t>);</w:t>
+        <w:t>Object is a implementation of class.</w:t>
+      </w:r>
+    </w:p>
+    <w:p>
+      <w:r>
+        <w:t>Village v  = new Village();</w:t>
+      </w:r>
+    </w:p>
+    <w:p>
+      <w:r>
+        <w:t>Village v2 = new Village();</w:t>
       </w:r>
     </w:p>
     <w:p>
@@ -3733,15 +2433,7 @@
     </w:p>
     <w:p>
       <w:r>
-        <w:t xml:space="preserve">Fruit f = new </w:t>
-      </w:r>
-      <w:proofErr w:type="gramStart"/>
-      <w:r>
-        <w:t>Fruit(</w:t>
-      </w:r>
-      <w:proofErr w:type="gramEnd"/>
-      <w:r>
-        <w:t>);</w:t>
+        <w:t>Fruit f = new Fruit();</w:t>
       </w:r>
     </w:p>
     <w:p>
@@ -3750,78 +2442,28 @@
       </w:r>
     </w:p>
     <w:p>
-      <w:proofErr w:type="spellStart"/>
-      <w:r>
-        <w:t>f.taste</w:t>
-      </w:r>
-      <w:proofErr w:type="spellEnd"/>
-      <w:r>
-        <w:t xml:space="preserve"> = “Sweet”;</w:t>
-      </w:r>
-    </w:p>
-    <w:p>
-      <w:proofErr w:type="spellStart"/>
-      <w:r>
-        <w:t>f.color</w:t>
-      </w:r>
-      <w:proofErr w:type="spellEnd"/>
-      <w:r>
-        <w:t xml:space="preserve"> = “Yellow”;</w:t>
-      </w:r>
-    </w:p>
-    <w:p>
-      <w:proofErr w:type="spellStart"/>
-      <w:proofErr w:type="gramStart"/>
-      <w:r>
-        <w:t>System.out.println</w:t>
-      </w:r>
-      <w:proofErr w:type="spellEnd"/>
-      <w:r>
-        <w:t>(</w:t>
-      </w:r>
-      <w:proofErr w:type="gramEnd"/>
-      <w:r>
-        <w:t>f.name);</w:t>
-      </w:r>
-    </w:p>
-    <w:p>
-      <w:proofErr w:type="spellStart"/>
-      <w:proofErr w:type="gramStart"/>
-      <w:r>
-        <w:t>System.out.println</w:t>
-      </w:r>
-      <w:proofErr w:type="spellEnd"/>
-      <w:r>
-        <w:t>(</w:t>
-      </w:r>
-      <w:proofErr w:type="spellStart"/>
-      <w:proofErr w:type="gramEnd"/>
-      <w:r>
-        <w:t>f.taste</w:t>
-      </w:r>
-      <w:proofErr w:type="spellEnd"/>
-      <w:r>
-        <w:t>);</w:t>
-      </w:r>
-    </w:p>
-    <w:p>
-      <w:proofErr w:type="spellStart"/>
-      <w:proofErr w:type="gramStart"/>
-      <w:r>
-        <w:t>System.out.println</w:t>
-      </w:r>
-      <w:proofErr w:type="spellEnd"/>
-      <w:r>
-        <w:t>(</w:t>
-      </w:r>
-      <w:proofErr w:type="spellStart"/>
-      <w:proofErr w:type="gramEnd"/>
-      <w:r>
-        <w:t>f.color</w:t>
-      </w:r>
-      <w:proofErr w:type="spellEnd"/>
-      <w:r>
-        <w:t>);</w:t>
+      <w:r>
+        <w:t>f.taste = “Sweet”;</w:t>
+      </w:r>
+    </w:p>
+    <w:p>
+      <w:r>
+        <w:t>f.color = “Yellow”;</w:t>
+      </w:r>
+    </w:p>
+    <w:p>
+      <w:r>
+        <w:t>System.out.println(f.name);</w:t>
+      </w:r>
+    </w:p>
+    <w:p>
+      <w:r>
+        <w:t>System.out.println(f.taste);</w:t>
+      </w:r>
+    </w:p>
+    <w:p>
+      <w:r>
+        <w:t>System.out.println(f.color);</w:t>
       </w:r>
     </w:p>
     <w:p>
@@ -3891,15 +2533,7 @@
     </w:p>
     <w:p>
       <w:r>
-        <w:t xml:space="preserve">Method Area -&gt; all class names and method names and </w:t>
-      </w:r>
-      <w:proofErr w:type="gramStart"/>
-      <w:r>
-        <w:t>meta</w:t>
-      </w:r>
-      <w:proofErr w:type="gramEnd"/>
-      <w:r>
-        <w:t xml:space="preserve"> data will be stored in method area.</w:t>
+        <w:t>Method Area -&gt; all class names and method names and meta data will be stored in method area.</w:t>
       </w:r>
     </w:p>
     <w:p>
@@ -4013,28 +2647,7 @@
     </w:p>
     <w:p>
       <w:r>
-        <w:t xml:space="preserve">Access </w:t>
-      </w:r>
-      <w:proofErr w:type="gramStart"/>
-      <w:r>
-        <w:t xml:space="preserve">modifiers  </w:t>
-      </w:r>
-      <w:proofErr w:type="spellStart"/>
-      <w:r>
-        <w:t>returntypemethodname</w:t>
-      </w:r>
-      <w:proofErr w:type="spellEnd"/>
-      <w:proofErr w:type="gramEnd"/>
-      <w:r>
-        <w:t xml:space="preserve">(input </w:t>
-      </w:r>
-      <w:proofErr w:type="spellStart"/>
-      <w:r>
-        <w:t>paramaeters</w:t>
-      </w:r>
-      <w:proofErr w:type="spellEnd"/>
-      <w:r>
-        <w:t>) {</w:t>
+        <w:t>Access modifiers  returntypemethodname(input paramaeters) {</w:t>
       </w:r>
     </w:p>
     <w:p>
@@ -4044,20 +2657,7 @@
     </w:p>
     <w:p>
       <w:r>
-        <w:t xml:space="preserve">Public long </w:t>
-      </w:r>
-      <w:proofErr w:type="spellStart"/>
-      <w:proofErr w:type="gramStart"/>
-      <w:r>
-        <w:t>findFactorial</w:t>
-      </w:r>
-      <w:proofErr w:type="spellEnd"/>
-      <w:r>
-        <w:t>(</w:t>
-      </w:r>
-      <w:proofErr w:type="gramEnd"/>
-      <w:r>
-        <w:t>long input) {</w:t>
+        <w:t>Public long findFactorial(long input) {</w:t>
       </w:r>
     </w:p>
     <w:p>
@@ -4072,35 +2672,12 @@
     </w:p>
     <w:p>
       <w:r>
-        <w:t xml:space="preserve">Public </w:t>
-      </w:r>
-      <w:proofErr w:type="gramStart"/>
-      <w:r>
-        <w:t xml:space="preserve">void  </w:t>
-      </w:r>
-      <w:proofErr w:type="spellStart"/>
-      <w:r>
-        <w:t>findFactorialAndPrint</w:t>
-      </w:r>
-      <w:proofErr w:type="spellEnd"/>
-      <w:proofErr w:type="gramEnd"/>
-      <w:r>
-        <w:t>(long input) {</w:t>
-      </w:r>
-    </w:p>
-    <w:p>
-      <w:proofErr w:type="spellStart"/>
-      <w:proofErr w:type="gramStart"/>
-      <w:r>
-        <w:t>System.out.println</w:t>
-      </w:r>
-      <w:proofErr w:type="spellEnd"/>
-      <w:r>
-        <w:t>(</w:t>
-      </w:r>
-      <w:proofErr w:type="gramEnd"/>
-      <w:r>
-        <w:t>fact);</w:t>
+        <w:t>Public void  findFactorialAndPrint(long input) {</w:t>
+      </w:r>
+    </w:p>
+    <w:p>
+      <w:r>
+        <w:t>System.out.println(fact);</w:t>
       </w:r>
     </w:p>
     <w:p>
@@ -4110,20 +2687,7 @@
     </w:p>
     <w:p>
       <w:r>
-        <w:t xml:space="preserve">Public Boolean </w:t>
-      </w:r>
-      <w:proofErr w:type="spellStart"/>
-      <w:proofErr w:type="gramStart"/>
-      <w:r>
-        <w:t>isPolindrom</w:t>
-      </w:r>
-      <w:proofErr w:type="spellEnd"/>
-      <w:r>
-        <w:t>(</w:t>
-      </w:r>
-      <w:proofErr w:type="gramEnd"/>
-      <w:r>
-        <w:t>long input) {</w:t>
+        <w:t>Public Boolean isPolindrom(long input) {</w:t>
       </w:r>
     </w:p>
     <w:p>
@@ -4140,35 +2704,12 @@
     <w:p>
       <w:r>
         <w:lastRenderedPageBreak/>
-        <w:t xml:space="preserve">Public void </w:t>
-      </w:r>
-      <w:proofErr w:type="spellStart"/>
-      <w:proofErr w:type="gramStart"/>
-      <w:r>
-        <w:t>findAndPrintPolindrom</w:t>
-      </w:r>
-      <w:proofErr w:type="spellEnd"/>
-      <w:r>
-        <w:t>(</w:t>
-      </w:r>
-      <w:proofErr w:type="gramEnd"/>
-      <w:r>
-        <w:t>long input) {</w:t>
-      </w:r>
-    </w:p>
-    <w:p>
-      <w:proofErr w:type="spellStart"/>
-      <w:proofErr w:type="gramStart"/>
-      <w:r>
-        <w:t>System.out.println</w:t>
-      </w:r>
-      <w:proofErr w:type="spellEnd"/>
-      <w:r>
-        <w:t>(</w:t>
-      </w:r>
-      <w:proofErr w:type="gramEnd"/>
-      <w:r>
-        <w:t>true);</w:t>
+        <w:t>Public void findAndPrintPolindrom(long input) {</w:t>
+      </w:r>
+    </w:p>
+    <w:p>
+      <w:r>
+        <w:t>System.out.println(true);</w:t>
       </w:r>
     </w:p>
     <w:p>
@@ -4203,13 +2744,8 @@
     </w:p>
     <w:p>
       <w:r>
-        <w:t xml:space="preserve">12 -&gt; 1+2+3+4+6 = 16 </w:t>
-      </w:r>
-      <w:proofErr w:type="spellStart"/>
-      <w:r>
-        <w:t>Abudant</w:t>
-      </w:r>
-      <w:proofErr w:type="spellEnd"/>
+        <w:t>12 -&gt; 1+2+3+4+6 = 16 Abudant</w:t>
+      </w:r>
     </w:p>
     <w:p>
       <w:r>
@@ -4229,41 +2765,17 @@
     </w:p>
     <w:p>
       <w:r>
-        <w:t xml:space="preserve">Task </w:t>
-      </w:r>
-      <w:proofErr w:type="gramStart"/>
-      <w:r>
-        <w:t>For</w:t>
-      </w:r>
-      <w:proofErr w:type="gramEnd"/>
-      <w:r>
-        <w:t xml:space="preserve"> Today</w:t>
-      </w:r>
-    </w:p>
-    <w:p>
-      <w:r>
-        <w:t>{1</w:t>
-      </w:r>
-      <w:proofErr w:type="gramStart"/>
-      <w:r>
-        <w:t>,5,6,8,9,10</w:t>
-      </w:r>
-      <w:proofErr w:type="gramEnd"/>
-      <w:r>
-        <w:t>} -&gt; 9 -&gt; 0,3</w:t>
-      </w:r>
-    </w:p>
-    <w:p>
-      <w:r>
-        <w:t>{8</w:t>
-      </w:r>
-      <w:proofErr w:type="gramStart"/>
-      <w:r>
-        <w:t>,9,10,25</w:t>
-      </w:r>
-      <w:proofErr w:type="gramEnd"/>
-      <w:r>
-        <w:t>,,30,35} -&gt; 40 -&gt; 2, 4</w:t>
+        <w:t>Task For Today</w:t>
+      </w:r>
+    </w:p>
+    <w:p>
+      <w:r>
+        <w:t>{1,5,6,8,9,10} -&gt; 9 -&gt; 0,3</w:t>
+      </w:r>
+    </w:p>
+    <w:p>
+      <w:r>
+        <w:t>{8,9,10,25,,30,35} -&gt; 40 -&gt; 2, 4</w:t>
       </w:r>
     </w:p>
     <w:p>
@@ -4302,13 +2814,9 @@
       </w:r>
     </w:p>
     <w:p>
-      <w:proofErr w:type="spellStart"/>
-      <w:proofErr w:type="gramStart"/>
       <w:r>
         <w:t>classStaticExample</w:t>
       </w:r>
-      <w:proofErr w:type="spellEnd"/>
-      <w:proofErr w:type="gramEnd"/>
     </w:p>
     <w:p>
       <w:r>
@@ -4316,66 +2824,28 @@
       </w:r>
     </w:p>
     <w:p>
-      <w:proofErr w:type="spellStart"/>
-      <w:proofErr w:type="gramStart"/>
-      <w:r>
-        <w:t>staticintnum</w:t>
-      </w:r>
-      <w:proofErr w:type="spellEnd"/>
-      <w:proofErr w:type="gramEnd"/>
-      <w:r>
-        <w:t xml:space="preserve"> = 10;</w:t>
+      <w:r>
+        <w:t>staticintnum = 10;</w:t>
       </w:r>
     </w:p>
     <w:p/>
     <w:p>
       <w:r>
         <w:tab/>
-      </w:r>
-      <w:proofErr w:type="gramStart"/>
-      <w:r>
-        <w:t>static</w:t>
-      </w:r>
-      <w:proofErr w:type="gramEnd"/>
-      <w:r>
-        <w:t xml:space="preserve"> {</w:t>
+        <w:t>static {</w:t>
       </w:r>
     </w:p>
     <w:p>
       <w:r>
         <w:lastRenderedPageBreak/>
         <w:tab/>
-      </w:r>
-      <w:proofErr w:type="spellStart"/>
-      <w:proofErr w:type="gramStart"/>
-      <w:r>
-        <w:t>System.out.println</w:t>
-      </w:r>
-      <w:proofErr w:type="spellEnd"/>
-      <w:r>
-        <w:t>(</w:t>
-      </w:r>
-      <w:proofErr w:type="spellStart"/>
-      <w:proofErr w:type="gramEnd"/>
-      <w:r>
-        <w:t>num</w:t>
-      </w:r>
-      <w:proofErr w:type="spellEnd"/>
-      <w:r>
-        <w:t>);</w:t>
+        <w:t>System.out.println(num);</w:t>
       </w:r>
     </w:p>
     <w:p>
       <w:r>
         <w:tab/>
-      </w:r>
-      <w:proofErr w:type="gramStart"/>
-      <w:r>
-        <w:t>num</w:t>
-      </w:r>
-      <w:proofErr w:type="gramEnd"/>
-      <w:r>
-        <w:t xml:space="preserve"> = 20;</w:t>
+        <w:t>num = 20;</w:t>
       </w:r>
     </w:p>
     <w:p>
@@ -4388,50 +2858,19 @@
     <w:p>
       <w:r>
         <w:tab/>
-      </w:r>
-      <w:proofErr w:type="gramStart"/>
-      <w:r>
-        <w:t>static</w:t>
-      </w:r>
-      <w:proofErr w:type="gramEnd"/>
-      <w:r>
-        <w:t xml:space="preserve"> {</w:t>
+        <w:t>static {</w:t>
       </w:r>
     </w:p>
     <w:p>
       <w:r>
         <w:tab/>
-      </w:r>
-      <w:proofErr w:type="spellStart"/>
-      <w:proofErr w:type="gramStart"/>
-      <w:r>
-        <w:t>System.out.println</w:t>
-      </w:r>
-      <w:proofErr w:type="spellEnd"/>
-      <w:r>
-        <w:t>(</w:t>
-      </w:r>
-      <w:proofErr w:type="spellStart"/>
-      <w:proofErr w:type="gramEnd"/>
-      <w:r>
-        <w:t>num</w:t>
-      </w:r>
-      <w:proofErr w:type="spellEnd"/>
-      <w:r>
-        <w:t>);</w:t>
+        <w:t>System.out.println(num);</w:t>
       </w:r>
     </w:p>
     <w:p>
       <w:r>
         <w:tab/>
-      </w:r>
-      <w:proofErr w:type="gramStart"/>
-      <w:r>
-        <w:t>num</w:t>
-      </w:r>
-      <w:proofErr w:type="gramEnd"/>
-      <w:r>
-        <w:t xml:space="preserve"> = 30;</w:t>
+        <w:t>num = 30;</w:t>
       </w:r>
     </w:p>
     <w:p>
@@ -4444,22 +2883,7 @@
     <w:p>
       <w:r>
         <w:tab/>
-      </w:r>
-      <w:proofErr w:type="gramStart"/>
-      <w:r>
-        <w:t>public</w:t>
-      </w:r>
-      <w:proofErr w:type="gramEnd"/>
-      <w:r>
-        <w:t xml:space="preserve"> static void main(String[] </w:t>
-      </w:r>
-      <w:proofErr w:type="spellStart"/>
-      <w:r>
-        <w:t>args</w:t>
-      </w:r>
-      <w:proofErr w:type="spellEnd"/>
-      <w:r>
-        <w:t xml:space="preserve">) </w:t>
+        <w:t xml:space="preserve">public static void main(String[] args) </w:t>
       </w:r>
     </w:p>
     <w:p>
@@ -4474,24 +2898,7 @@
       </w:r>
       <w:r>
         <w:tab/>
-      </w:r>
-      <w:proofErr w:type="spellStart"/>
-      <w:proofErr w:type="gramStart"/>
-      <w:r>
-        <w:t>System.out.println</w:t>
-      </w:r>
-      <w:proofErr w:type="spellEnd"/>
-      <w:r>
-        <w:t>(</w:t>
-      </w:r>
-      <w:proofErr w:type="spellStart"/>
-      <w:proofErr w:type="gramEnd"/>
-      <w:r>
-        <w:t>num</w:t>
-      </w:r>
-      <w:proofErr w:type="spellEnd"/>
-      <w:r>
-        <w:t>);</w:t>
+        <w:t>System.out.println(num);</w:t>
       </w:r>
     </w:p>
     <w:p>
@@ -4513,15 +2920,7 @@
     </w:p>
     <w:p>
       <w:r>
-        <w:t xml:space="preserve">Static method -&gt; static methods will load at the time of class loading time, so </w:t>
-      </w:r>
-      <w:proofErr w:type="gramStart"/>
-      <w:r>
-        <w:t>If</w:t>
-      </w:r>
-      <w:proofErr w:type="gramEnd"/>
-      <w:r>
-        <w:t xml:space="preserve"> we want call the static methods we can call by using class name.</w:t>
+        <w:t>Static method -&gt; static methods will load at the time of class loading time, so If we want call the static methods we can call by using class name.</w:t>
       </w:r>
     </w:p>
     <w:p>
@@ -4591,23 +2990,8 @@
       </w:r>
     </w:p>
     <w:p>
-      <w:proofErr w:type="spellStart"/>
-      <w:proofErr w:type="gramStart"/>
-      <w:r>
-        <w:t>accessmodifier</w:t>
-      </w:r>
-      <w:proofErr w:type="spellEnd"/>
-      <w:proofErr w:type="gramEnd"/>
-      <w:r>
-        <w:t xml:space="preserve"> </w:t>
-      </w:r>
-      <w:proofErr w:type="spellStart"/>
-      <w:r>
-        <w:t>classname</w:t>
-      </w:r>
-      <w:proofErr w:type="spellEnd"/>
-      <w:r>
-        <w:t>() {</w:t>
+      <w:r>
+        <w:t>accessmodifier classname() {</w:t>
       </w:r>
     </w:p>
     <w:p>
@@ -4632,15 +3016,7 @@
     </w:p>
     <w:p>
       <w:r>
-        <w:t xml:space="preserve">Reference variable is nothing but </w:t>
-      </w:r>
-      <w:proofErr w:type="gramStart"/>
-      <w:r>
-        <w:t>a</w:t>
-      </w:r>
-      <w:proofErr w:type="gramEnd"/>
-      <w:r>
-        <w:t xml:space="preserve"> it holds the object.</w:t>
+        <w:t>Reference variable is nothing but a it holds the object.</w:t>
       </w:r>
     </w:p>
     <w:p/>
@@ -4663,8 +3039,93 @@
       <w:r>
         <w:t>Static flow</w:t>
       </w:r>
+    </w:p>
+    <w:p>
+      <w:pPr>
+        <w:pBdr>
+          <w:bottom w:val="double" w:sz="6" w:space="1" w:color="auto"/>
+        </w:pBdr>
+      </w:pPr>
+      <w:r>
+        <w:t>31-12-2021</w:t>
+      </w:r>
+    </w:p>
+    <w:p>
+      <w:r>
+        <w:t>Non static flow -&gt;</w:t>
+      </w:r>
+    </w:p>
+    <w:p>
+      <w:r>
+        <w:t xml:space="preserve">Once </w:t>
+      </w:r>
+      <w:r>
+        <w:t>we create</w:t>
+      </w:r>
+      <w:r>
+        <w:t xml:space="preserve"> object what will happen?</w:t>
+      </w:r>
+    </w:p>
+    <w:p>
+      <w:r>
+        <w:t>Step1 : non static blocks or non static variables by order</w:t>
+      </w:r>
+    </w:p>
+    <w:p>
+      <w:r>
+        <w:t>Step2: constructor will execute</w:t>
+      </w:r>
+    </w:p>
+    <w:p>
+      <w:r>
+        <w:t>Is java is call by value or reference?</w:t>
+      </w:r>
+    </w:p>
+    <w:p>
+      <w:pPr>
+        <w:pBdr>
+          <w:bottom w:val="double" w:sz="6" w:space="1" w:color="auto"/>
+        </w:pBdr>
+      </w:pPr>
+      <w:r>
+        <w:t>1-1-2022</w:t>
+      </w:r>
+    </w:p>
+    <w:p>
+      <w:r>
+        <w:t>Example on 3 objects in same class</w:t>
+      </w:r>
+    </w:p>
+    <w:p/>
+    <w:p/>
+    <w:p/>
+    <w:p>
+      <w:r>
+        <w:lastRenderedPageBreak/>
+        <w:t>Ex: Employe {</w:t>
+      </w:r>
+    </w:p>
+    <w:p>
+      <w:r>
+        <w:t>Void m1(Employee e) {</w:t>
+      </w:r>
+    </w:p>
+    <w:p>
+      <w:r>
+        <w:t>this</w:t>
+      </w:r>
       <w:bookmarkStart w:id="0" w:name="_GoBack"/>
       <w:bookmarkEnd w:id="0"/>
+    </w:p>
+    <w:p>
+      <w:r>
+        <w:t>}</w:t>
+      </w:r>
+    </w:p>
+    <w:p>
+      <w:r>
+        <w:t>}</w:t>
+      </w:r>
     </w:p>
     <w:p/>
     <w:p/>

</xml_diff>

<commit_message>
31-01-2022 readme doc update
</commit_message>
<xml_diff>
--- a/batch2_readme.docx
+++ b/batch2_readme.docx
@@ -7733,22 +7733,171 @@
         </w:numPr>
       </w:pPr>
       <w:r>
-        <w:t>Try catch fina</w:t>
-      </w:r>
+        <w:t>Try catch finally</w:t>
+      </w:r>
+    </w:p>
+    <w:p>
+      <w:r>
+        <w:t>Run time Exception we can handle by using try catch finally.</w:t>
+      </w:r>
+    </w:p>
+    <w:p>
+      <w:pPr>
+        <w:pBdr>
+          <w:bottom w:val="double" w:sz="6" w:space="1" w:color="auto"/>
+        </w:pBdr>
+      </w:pPr>
+      <w:r>
+        <w:t>31-1-2022</w:t>
+      </w:r>
+    </w:p>
+    <w:p>
+      <w:r>
+        <w:t xml:space="preserve">What is the </w:t>
+      </w:r>
+      <w:proofErr w:type="gramStart"/>
+      <w:r>
+        <w:t>combination:</w:t>
+      </w:r>
+      <w:proofErr w:type="gramEnd"/>
+    </w:p>
+    <w:p>
+      <w:r>
+        <w:t>Try and catch is mandatory and finally is optional.</w:t>
+      </w:r>
+    </w:p>
+    <w:p>
+      <w:r>
+        <w:t xml:space="preserve">Try </w:t>
+      </w:r>
+    </w:p>
+    <w:p>
+      <w:r>
+        <w:t>Catch</w:t>
+      </w:r>
+    </w:p>
+    <w:p>
+      <w:r>
+        <w:t>Finally</w:t>
+      </w:r>
+    </w:p>
+    <w:p>
+      <w:r>
+        <w:t>Throws</w:t>
+      </w:r>
+    </w:p>
+    <w:p/>
+    <w:p/>
+    <w:p>
+      <w:r>
+        <w:lastRenderedPageBreak/>
+        <w:t>What are the methods we have in exception?</w:t>
+      </w:r>
+    </w:p>
+    <w:p>
+      <w:proofErr w:type="gramStart"/>
+      <w:r>
+        <w:t>3 methods.</w:t>
+      </w:r>
+      <w:proofErr w:type="gramEnd"/>
+    </w:p>
+    <w:p>
+      <w:proofErr w:type="spellStart"/>
+      <w:proofErr w:type="gramStart"/>
+      <w:r>
+        <w:t>getMessage</w:t>
+      </w:r>
+      <w:proofErr w:type="spellEnd"/>
+      <w:r>
+        <w:t>(</w:t>
+      </w:r>
+      <w:proofErr w:type="gramEnd"/>
+      <w:r>
+        <w:t>);</w:t>
+      </w:r>
+    </w:p>
+    <w:p>
+      <w:proofErr w:type="gramStart"/>
+      <w:r>
+        <w:t>it</w:t>
+      </w:r>
+      <w:proofErr w:type="gramEnd"/>
+      <w:r>
+        <w:t xml:space="preserve"> will give information on cause of exception.</w:t>
+      </w:r>
+    </w:p>
+    <w:p>
+      <w:proofErr w:type="spellStart"/>
+      <w:proofErr w:type="gramStart"/>
+      <w:r>
+        <w:t>toString</w:t>
+      </w:r>
+      <w:proofErr w:type="spellEnd"/>
+      <w:r>
+        <w:t>()</w:t>
+      </w:r>
+      <w:proofErr w:type="gramEnd"/>
+    </w:p>
+    <w:p>
+      <w:proofErr w:type="gramStart"/>
+      <w:r>
+        <w:t>it</w:t>
+      </w:r>
+      <w:proofErr w:type="gramEnd"/>
+      <w:r>
+        <w:t xml:space="preserve"> will give information on exception type and cause of exception.</w:t>
+      </w:r>
+    </w:p>
+    <w:p>
+      <w:proofErr w:type="spellStart"/>
+      <w:proofErr w:type="gramStart"/>
+      <w:r>
+        <w:t>Printstacktrace</w:t>
+      </w:r>
+      <w:proofErr w:type="spellEnd"/>
+      <w:r>
+        <w:t>(</w:t>
+      </w:r>
+      <w:proofErr w:type="gramEnd"/>
+      <w:r>
+        <w:t>);</w:t>
+      </w:r>
+    </w:p>
+    <w:p>
+      <w:r>
+        <w:t>It will give full information of exception.</w:t>
+      </w:r>
+    </w:p>
+    <w:p>
+      <w:r>
+        <w:t>What is the difference between throws and throw keyword?</w:t>
+      </w:r>
+    </w:p>
+    <w:p>
+      <w:proofErr w:type="gramStart"/>
+      <w:r>
+        <w:t>throws</w:t>
+      </w:r>
+      <w:proofErr w:type="gramEnd"/>
+      <w:r>
+        <w:t xml:space="preserve"> -&gt; if the exception handled by caller we can use throws keyword.</w:t>
+      </w:r>
+    </w:p>
+    <w:p>
+      <w:proofErr w:type="gramStart"/>
+      <w:r>
+        <w:t>throw</w:t>
+      </w:r>
+      <w:proofErr w:type="gramEnd"/>
+      <w:r>
+        <w:t xml:space="preserve"> -&gt; if we want raise an exception in particular situation or scenario we can use throw key word.</w:t>
+      </w:r>
+    </w:p>
+    <w:p/>
+    <w:p>
       <w:bookmarkStart w:id="0" w:name="_GoBack"/>
       <w:bookmarkEnd w:id="0"/>
-      <w:r>
-        <w:t>lly</w:t>
-      </w:r>
-    </w:p>
-    <w:p>
-      <w:r>
-        <w:t>Run time Exception we can handle by using try catch finally.</w:t>
-      </w:r>
-    </w:p>
-    <w:p/>
-    <w:p/>
-    <w:p/>
+    </w:p>
     <w:sectPr>
       <w:pgSz w:w="12240" w:h="15840"/>
       <w:pgMar w:top="1440" w:right="1440" w:bottom="1440" w:left="1440" w:header="720" w:footer="720" w:gutter="0"/>

</xml_diff>